<commit_message>
BRD: business objectives and success criteria documented
</commit_message>
<xml_diff>
--- a/Documents/Business Requirements Document.docx
+++ b/Documents/Business Requirements Document.docx
@@ -50,7 +50,7 @@
     </w:p>
     <w:p>
       <w:r>
-        <w:pict w14:anchorId="7E66D63A">
+        <w:pict w14:anchorId="460AD0AE">
           <v:rect id="_x0000_i1025" style="width:0;height:.75pt" o:hralign="center" o:hrstd="t" o:hr="t" fillcolor="#a0a0a0" stroked="f"/>
         </w:pict>
       </w:r>
@@ -451,6 +451,653 @@
       </w:pPr>
       <w:r>
         <w:t>EU Emissions Standards Reference</w:t>
+      </w:r>
+    </w:p>
+    <w:p>
+      <w:r>
+        <w:pict w14:anchorId="27F48CA3">
+          <v:rect id="_x0000_i1026" style="width:0;height:.75pt" o:hralign="center" o:hrstd="t" o:hr="t" fillcolor="#a0a0a0" stroked="f"/>
+        </w:pict>
+      </w:r>
+    </w:p>
+    <w:p>
+      <w:pPr>
+        <w:rPr>
+          <w:b/>
+          <w:bCs/>
+        </w:rPr>
+      </w:pPr>
+      <w:r>
+        <w:rPr>
+          <w:b/>
+          <w:bCs/>
+        </w:rPr>
+        <w:t>1. Document Version History</w:t>
+      </w:r>
+    </w:p>
+    <w:tbl>
+      <w:tblPr>
+        <w:tblStyle w:val="GridTable5Dark-Accent5"/>
+        <w:tblW w:w="0" w:type="auto"/>
+        <w:tblLook w:val="04A0" w:firstRow="1" w:lastRow="0" w:firstColumn="1" w:lastColumn="0" w:noHBand="0" w:noVBand="1"/>
+      </w:tblPr>
+      <w:tblGrid>
+        <w:gridCol w:w="962"/>
+        <w:gridCol w:w="1337"/>
+        <w:gridCol w:w="3164"/>
+        <w:gridCol w:w="3153"/>
+      </w:tblGrid>
+      <w:tr>
+        <w:trPr>
+          <w:cnfStyle w:val="100000000000" w:firstRow="1" w:lastRow="0" w:firstColumn="0" w:lastColumn="0" w:oddVBand="0" w:evenVBand="0" w:oddHBand="0" w:evenHBand="0" w:firstRowFirstColumn="0" w:firstRowLastColumn="0" w:lastRowFirstColumn="0" w:lastRowLastColumn="0"/>
+        </w:trPr>
+        <w:tc>
+          <w:tcPr>
+            <w:cnfStyle w:val="001000000000" w:firstRow="0" w:lastRow="0" w:firstColumn="1" w:lastColumn="0" w:oddVBand="0" w:evenVBand="0" w:oddHBand="0" w:evenHBand="0" w:firstRowFirstColumn="0" w:firstRowLastColumn="0" w:lastRowFirstColumn="0" w:lastRowLastColumn="0"/>
+            <w:tcW w:w="0" w:type="auto"/>
+            <w:hideMark/>
+          </w:tcPr>
+          <w:p>
+            <w:pPr>
+              <w:spacing w:after="160" w:line="278" w:lineRule="auto"/>
+            </w:pPr>
+            <w:r>
+              <w:t>Version</w:t>
+            </w:r>
+          </w:p>
+        </w:tc>
+        <w:tc>
+          <w:tcPr>
+            <w:tcW w:w="0" w:type="auto"/>
+            <w:hideMark/>
+          </w:tcPr>
+          <w:p>
+            <w:pPr>
+              <w:spacing w:after="160" w:line="278" w:lineRule="auto"/>
+              <w:cnfStyle w:val="100000000000" w:firstRow="1" w:lastRow="0" w:firstColumn="0" w:lastColumn="0" w:oddVBand="0" w:evenVBand="0" w:oddHBand="0" w:evenHBand="0" w:firstRowFirstColumn="0" w:firstRowLastColumn="0" w:lastRowFirstColumn="0" w:lastRowLastColumn="0"/>
+            </w:pPr>
+            <w:r>
+              <w:t>Date</w:t>
+            </w:r>
+          </w:p>
+        </w:tc>
+        <w:tc>
+          <w:tcPr>
+            <w:tcW w:w="0" w:type="auto"/>
+            <w:hideMark/>
+          </w:tcPr>
+          <w:p>
+            <w:pPr>
+              <w:spacing w:after="160" w:line="278" w:lineRule="auto"/>
+              <w:cnfStyle w:val="100000000000" w:firstRow="1" w:lastRow="0" w:firstColumn="0" w:lastColumn="0" w:oddVBand="0" w:evenVBand="0" w:oddHBand="0" w:evenHBand="0" w:firstRowFirstColumn="0" w:firstRowLastColumn="0" w:lastRowFirstColumn="0" w:lastRowLastColumn="0"/>
+            </w:pPr>
+            <w:r>
+              <w:t>Author</w:t>
+            </w:r>
+          </w:p>
+        </w:tc>
+        <w:tc>
+          <w:tcPr>
+            <w:tcW w:w="0" w:type="auto"/>
+            <w:hideMark/>
+          </w:tcPr>
+          <w:p>
+            <w:pPr>
+              <w:spacing w:after="160" w:line="278" w:lineRule="auto"/>
+              <w:cnfStyle w:val="100000000000" w:firstRow="1" w:lastRow="0" w:firstColumn="0" w:lastColumn="0" w:oddVBand="0" w:evenVBand="0" w:oddHBand="0" w:evenHBand="0" w:firstRowFirstColumn="0" w:firstRowLastColumn="0" w:lastRowFirstColumn="0" w:lastRowLastColumn="0"/>
+            </w:pPr>
+            <w:r>
+              <w:t>Change Description</w:t>
+            </w:r>
+          </w:p>
+        </w:tc>
+      </w:tr>
+      <w:tr>
+        <w:trPr>
+          <w:cnfStyle w:val="000000100000" w:firstRow="0" w:lastRow="0" w:firstColumn="0" w:lastColumn="0" w:oddVBand="0" w:evenVBand="0" w:oddHBand="1" w:evenHBand="0" w:firstRowFirstColumn="0" w:firstRowLastColumn="0" w:lastRowFirstColumn="0" w:lastRowLastColumn="0"/>
+        </w:trPr>
+        <w:tc>
+          <w:tcPr>
+            <w:cnfStyle w:val="001000000000" w:firstRow="0" w:lastRow="0" w:firstColumn="1" w:lastColumn="0" w:oddVBand="0" w:evenVBand="0" w:oddHBand="0" w:evenHBand="0" w:firstRowFirstColumn="0" w:firstRowLastColumn="0" w:lastRowFirstColumn="0" w:lastRowLastColumn="0"/>
+            <w:tcW w:w="0" w:type="auto"/>
+            <w:hideMark/>
+          </w:tcPr>
+          <w:p>
+            <w:pPr>
+              <w:spacing w:after="160" w:line="278" w:lineRule="auto"/>
+            </w:pPr>
+            <w:r>
+              <w:t>0.1</w:t>
+            </w:r>
+          </w:p>
+        </w:tc>
+        <w:tc>
+          <w:tcPr>
+            <w:tcW w:w="0" w:type="auto"/>
+            <w:hideMark/>
+          </w:tcPr>
+          <w:p>
+            <w:pPr>
+              <w:spacing w:after="160" w:line="278" w:lineRule="auto"/>
+              <w:cnfStyle w:val="000000100000" w:firstRow="0" w:lastRow="0" w:firstColumn="0" w:lastColumn="0" w:oddVBand="0" w:evenVBand="0" w:oddHBand="1" w:evenHBand="0" w:firstRowFirstColumn="0" w:firstRowLastColumn="0" w:lastRowFirstColumn="0" w:lastRowLastColumn="0"/>
+            </w:pPr>
+            <w:r>
+              <w:t>202</w:t>
+            </w:r>
+            <w:r>
+              <w:t>5</w:t>
+            </w:r>
+            <w:r>
+              <w:t>-1</w:t>
+            </w:r>
+            <w:r>
+              <w:t>0</w:t>
+            </w:r>
+            <w:r>
+              <w:t>-</w:t>
+            </w:r>
+            <w:r>
+              <w:t>07</w:t>
+            </w:r>
+          </w:p>
+        </w:tc>
+        <w:tc>
+          <w:tcPr>
+            <w:tcW w:w="0" w:type="auto"/>
+            <w:hideMark/>
+          </w:tcPr>
+          <w:p>
+            <w:pPr>
+              <w:spacing w:after="160" w:line="278" w:lineRule="auto"/>
+              <w:cnfStyle w:val="000000100000" w:firstRow="0" w:lastRow="0" w:firstColumn="0" w:lastColumn="0" w:oddVBand="0" w:evenVBand="0" w:oddHBand="1" w:evenHBand="0" w:firstRowFirstColumn="0" w:firstRowLastColumn="0" w:lastRowFirstColumn="0" w:lastRowLastColumn="0"/>
+            </w:pPr>
+            <w:proofErr w:type="spellStart"/>
+            <w:r>
+              <w:t>AutoPrice</w:t>
+            </w:r>
+            <w:proofErr w:type="spellEnd"/>
+            <w:r>
+              <w:t xml:space="preserve"> BA Team</w:t>
+            </w:r>
+          </w:p>
+        </w:tc>
+        <w:tc>
+          <w:tcPr>
+            <w:tcW w:w="0" w:type="auto"/>
+            <w:hideMark/>
+          </w:tcPr>
+          <w:p>
+            <w:pPr>
+              <w:spacing w:after="160" w:line="278" w:lineRule="auto"/>
+              <w:cnfStyle w:val="000000100000" w:firstRow="0" w:lastRow="0" w:firstColumn="0" w:lastColumn="0" w:oddVBand="0" w:evenVBand="0" w:oddHBand="1" w:evenHBand="0" w:firstRowFirstColumn="0" w:firstRowLastColumn="0" w:lastRowFirstColumn="0" w:lastRowLastColumn="0"/>
+            </w:pPr>
+            <w:r>
+              <w:t>Initial Draft</w:t>
+            </w:r>
+          </w:p>
+        </w:tc>
+      </w:tr>
+      <w:tr>
+        <w:tc>
+          <w:tcPr>
+            <w:cnfStyle w:val="001000000000" w:firstRow="0" w:lastRow="0" w:firstColumn="1" w:lastColumn="0" w:oddVBand="0" w:evenVBand="0" w:oddHBand="0" w:evenHBand="0" w:firstRowFirstColumn="0" w:firstRowLastColumn="0" w:lastRowFirstColumn="0" w:lastRowLastColumn="0"/>
+            <w:tcW w:w="0" w:type="auto"/>
+            <w:hideMark/>
+          </w:tcPr>
+          <w:p>
+            <w:pPr>
+              <w:spacing w:after="160" w:line="278" w:lineRule="auto"/>
+            </w:pPr>
+            <w:r>
+              <w:t>0.5</w:t>
+            </w:r>
+          </w:p>
+        </w:tc>
+        <w:tc>
+          <w:tcPr>
+            <w:tcW w:w="0" w:type="auto"/>
+            <w:hideMark/>
+          </w:tcPr>
+          <w:p>
+            <w:pPr>
+              <w:spacing w:after="160" w:line="278" w:lineRule="auto"/>
+              <w:cnfStyle w:val="000000000000" w:firstRow="0" w:lastRow="0" w:firstColumn="0" w:lastColumn="0" w:oddVBand="0" w:evenVBand="0" w:oddHBand="0" w:evenHBand="0" w:firstRowFirstColumn="0" w:firstRowLastColumn="0" w:lastRowFirstColumn="0" w:lastRowLastColumn="0"/>
+            </w:pPr>
+            <w:r>
+              <w:t>202</w:t>
+            </w:r>
+            <w:r>
+              <w:t>5</w:t>
+            </w:r>
+            <w:r>
+              <w:t>-1</w:t>
+            </w:r>
+            <w:r>
+              <w:t>0</w:t>
+            </w:r>
+            <w:r>
+              <w:t>-</w:t>
+            </w:r>
+            <w:r>
+              <w:t>08</w:t>
+            </w:r>
+          </w:p>
+        </w:tc>
+        <w:tc>
+          <w:tcPr>
+            <w:tcW w:w="0" w:type="auto"/>
+            <w:hideMark/>
+          </w:tcPr>
+          <w:p>
+            <w:pPr>
+              <w:spacing w:after="160" w:line="278" w:lineRule="auto"/>
+              <w:cnfStyle w:val="000000000000" w:firstRow="0" w:lastRow="0" w:firstColumn="0" w:lastColumn="0" w:oddVBand="0" w:evenVBand="0" w:oddHBand="0" w:evenHBand="0" w:firstRowFirstColumn="0" w:firstRowLastColumn="0" w:lastRowFirstColumn="0" w:lastRowLastColumn="0"/>
+            </w:pPr>
+            <w:proofErr w:type="spellStart"/>
+            <w:r>
+              <w:t>AutoPrice</w:t>
+            </w:r>
+            <w:proofErr w:type="spellEnd"/>
+            <w:r>
+              <w:t xml:space="preserve"> BA Team</w:t>
+            </w:r>
+          </w:p>
+        </w:tc>
+        <w:tc>
+          <w:tcPr>
+            <w:tcW w:w="0" w:type="auto"/>
+            <w:hideMark/>
+          </w:tcPr>
+          <w:p>
+            <w:pPr>
+              <w:spacing w:after="160" w:line="278" w:lineRule="auto"/>
+              <w:cnfStyle w:val="000000000000" w:firstRow="0" w:lastRow="0" w:firstColumn="0" w:lastColumn="0" w:oddVBand="0" w:evenVBand="0" w:oddHBand="0" w:evenHBand="0" w:firstRowFirstColumn="0" w:firstRowLastColumn="0" w:lastRowFirstColumn="0" w:lastRowLastColumn="0"/>
+            </w:pPr>
+            <w:r>
+              <w:t>Added technical specifications</w:t>
+            </w:r>
+          </w:p>
+        </w:tc>
+      </w:tr>
+      <w:tr>
+        <w:trPr>
+          <w:cnfStyle w:val="000000100000" w:firstRow="0" w:lastRow="0" w:firstColumn="0" w:lastColumn="0" w:oddVBand="0" w:evenVBand="0" w:oddHBand="1" w:evenHBand="0" w:firstRowFirstColumn="0" w:firstRowLastColumn="0" w:lastRowFirstColumn="0" w:lastRowLastColumn="0"/>
+        </w:trPr>
+        <w:tc>
+          <w:tcPr>
+            <w:cnfStyle w:val="001000000000" w:firstRow="0" w:lastRow="0" w:firstColumn="1" w:lastColumn="0" w:oddVBand="0" w:evenVBand="0" w:oddHBand="0" w:evenHBand="0" w:firstRowFirstColumn="0" w:firstRowLastColumn="0" w:lastRowFirstColumn="0" w:lastRowLastColumn="0"/>
+            <w:tcW w:w="0" w:type="auto"/>
+            <w:hideMark/>
+          </w:tcPr>
+          <w:p>
+            <w:pPr>
+              <w:spacing w:after="160" w:line="278" w:lineRule="auto"/>
+            </w:pPr>
+            <w:r>
+              <w:t>1.0</w:t>
+            </w:r>
+          </w:p>
+        </w:tc>
+        <w:tc>
+          <w:tcPr>
+            <w:tcW w:w="0" w:type="auto"/>
+            <w:hideMark/>
+          </w:tcPr>
+          <w:p>
+            <w:pPr>
+              <w:spacing w:after="160" w:line="278" w:lineRule="auto"/>
+              <w:cnfStyle w:val="000000100000" w:firstRow="0" w:lastRow="0" w:firstColumn="0" w:lastColumn="0" w:oddVBand="0" w:evenVBand="0" w:oddHBand="1" w:evenHBand="0" w:firstRowFirstColumn="0" w:firstRowLastColumn="0" w:lastRowFirstColumn="0" w:lastRowLastColumn="0"/>
+            </w:pPr>
+            <w:r>
+              <w:t>202</w:t>
+            </w:r>
+            <w:r>
+              <w:t>5</w:t>
+            </w:r>
+            <w:r>
+              <w:t>-1</w:t>
+            </w:r>
+            <w:r>
+              <w:t>0</w:t>
+            </w:r>
+            <w:r>
+              <w:t>-</w:t>
+            </w:r>
+            <w:r>
+              <w:t>09</w:t>
+            </w:r>
+          </w:p>
+        </w:tc>
+        <w:tc>
+          <w:tcPr>
+            <w:tcW w:w="0" w:type="auto"/>
+            <w:hideMark/>
+          </w:tcPr>
+          <w:p>
+            <w:pPr>
+              <w:spacing w:after="160" w:line="278" w:lineRule="auto"/>
+              <w:cnfStyle w:val="000000100000" w:firstRow="0" w:lastRow="0" w:firstColumn="0" w:lastColumn="0" w:oddVBand="0" w:evenVBand="0" w:oddHBand="1" w:evenHBand="0" w:firstRowFirstColumn="0" w:firstRowLastColumn="0" w:lastRowFirstColumn="0" w:lastRowLastColumn="0"/>
+            </w:pPr>
+            <w:proofErr w:type="spellStart"/>
+            <w:r>
+              <w:t>AutoPrice</w:t>
+            </w:r>
+            <w:proofErr w:type="spellEnd"/>
+            <w:r>
+              <w:t xml:space="preserve"> Steering Committee</w:t>
+            </w:r>
+          </w:p>
+        </w:tc>
+        <w:tc>
+          <w:tcPr>
+            <w:tcW w:w="0" w:type="auto"/>
+            <w:hideMark/>
+          </w:tcPr>
+          <w:p>
+            <w:pPr>
+              <w:spacing w:after="160" w:line="278" w:lineRule="auto"/>
+              <w:cnfStyle w:val="000000100000" w:firstRow="0" w:lastRow="0" w:firstColumn="0" w:lastColumn="0" w:oddVBand="0" w:evenVBand="0" w:oddHBand="1" w:evenHBand="0" w:firstRowFirstColumn="0" w:firstRowLastColumn="0" w:lastRowFirstColumn="0" w:lastRowLastColumn="0"/>
+            </w:pPr>
+            <w:r>
+              <w:t>Final approved version</w:t>
+            </w:r>
+          </w:p>
+        </w:tc>
+      </w:tr>
+    </w:tbl>
+    <w:p>
+      <w:r>
+        <w:pict w14:anchorId="6BC4127E">
+          <v:rect id="_x0000_i1027" style="width:0;height:.75pt" o:hralign="center" o:hrstd="t" o:hr="t" fillcolor="#a0a0a0" stroked="f"/>
+        </w:pict>
+      </w:r>
+    </w:p>
+    <w:p>
+      <w:pPr>
+        <w:rPr>
+          <w:b/>
+          <w:bCs/>
+        </w:rPr>
+      </w:pPr>
+      <w:r>
+        <w:rPr>
+          <w:b/>
+          <w:bCs/>
+        </w:rPr>
+        <w:t>2. Executive Summary</w:t>
+      </w:r>
+    </w:p>
+    <w:p>
+      <w:r>
+        <w:t xml:space="preserve">The European used vehicle market represents a complex, fragmented ecosystem valued at over €200 billion annually. Despite its size, pricing remains largely subjective, creating significant inefficiencies for buyers, sellers, and dealers alike. </w:t>
+      </w:r>
+      <w:proofErr w:type="spellStart"/>
+      <w:r>
+        <w:t>AutoPrice</w:t>
+      </w:r>
+      <w:proofErr w:type="spellEnd"/>
+      <w:r>
+        <w:t xml:space="preserve"> AI addresses this critical market gap by delivering a sophisticated, data-driven price prediction platform specifically engineered for European market dynamics.</w:t>
+      </w:r>
+    </w:p>
+    <w:p>
+      <w:r>
+        <w:t>This BRD outlines the requirements for an AI-powered vehicle valuation system that combines statistical modeling with Large Language Model (LLM) reasoning to generate accurate, transparent, and regulation-aware price estimates. The system will analyze key vehicle attributes—including mileage, age, brand, model, and crucially, EU emissions compliance data—to provide fair market value predictions tailored to regional markets, starting with Belgium.</w:t>
+      </w:r>
+    </w:p>
+    <w:p>
+      <w:r>
+        <w:t xml:space="preserve">The solution bridges the transparency gap in automotive transactions, empowering consumers with confidence, enabling dealers to optimize inventory pricing, and providing marketplaces with enhanced valuation tools. By incorporating environmental regulations and local market </w:t>
+      </w:r>
+      <w:r>
+        <w:lastRenderedPageBreak/>
+        <w:t xml:space="preserve">trends, </w:t>
+      </w:r>
+      <w:proofErr w:type="spellStart"/>
+      <w:r>
+        <w:t>AutoPrice</w:t>
+      </w:r>
+      <w:proofErr w:type="spellEnd"/>
+      <w:r>
+        <w:t xml:space="preserve"> AI delivers not just price predictions, but </w:t>
+      </w:r>
+      <w:r>
+        <w:rPr>
+          <w:b/>
+          <w:bCs/>
+        </w:rPr>
+        <w:t>intelligent market insights</w:t>
+      </w:r>
+      <w:r>
+        <w:t> that reflect the true value determinants in the modern European automotive landscape.</w:t>
+      </w:r>
+    </w:p>
+    <w:p>
+      <w:pPr>
+        <w:rPr>
+          <w:b/>
+          <w:bCs/>
+        </w:rPr>
+      </w:pPr>
+      <w:r>
+        <w:rPr>
+          <w:b/>
+          <w:bCs/>
+        </w:rPr>
+        <w:t>3. Project Overview &amp; Market Context</w:t>
+      </w:r>
+    </w:p>
+    <w:p>
+      <w:pPr>
+        <w:rPr>
+          <w:b/>
+          <w:bCs/>
+        </w:rPr>
+      </w:pPr>
+      <w:r>
+        <w:rPr>
+          <w:b/>
+          <w:bCs/>
+        </w:rPr>
+        <w:t>3.1 Market Landscape Analysis</w:t>
+      </w:r>
+    </w:p>
+    <w:p>
+      <w:r>
+        <w:t>The European used car market is characterized by several unique factors that differentiate it from global counterparts:</w:t>
+      </w:r>
+    </w:p>
+    <w:p>
+      <w:pPr>
+        <w:numPr>
+          <w:ilvl w:val="0"/>
+          <w:numId w:val="6"/>
+        </w:numPr>
+      </w:pPr>
+      <w:r>
+        <w:rPr>
+          <w:b/>
+          <w:bCs/>
+        </w:rPr>
+        <w:t>Regulatory Complexity:</w:t>
+      </w:r>
+      <w:r>
+        <w:t> Stringent and evolving EU emissions standards (Euro 1-6, transitioning to Euro 7) directly impact vehicle valuation, especially in urban areas with environmental zones (LEZs).</w:t>
+      </w:r>
+    </w:p>
+    <w:p>
+      <w:pPr>
+        <w:numPr>
+          <w:ilvl w:val="0"/>
+          <w:numId w:val="6"/>
+        </w:numPr>
+      </w:pPr>
+      <w:r>
+        <w:rPr>
+          <w:b/>
+          <w:bCs/>
+        </w:rPr>
+        <w:t>Regional Fragmentation:</w:t>
+      </w:r>
+      <w:r>
+        <w:t> Significant price variations exist between Northern and Southern Europe, as well as between countries with different taxation regimes and consumer preferences.</w:t>
+      </w:r>
+    </w:p>
+    <w:p>
+      <w:pPr>
+        <w:numPr>
+          <w:ilvl w:val="0"/>
+          <w:numId w:val="6"/>
+        </w:numPr>
+      </w:pPr>
+      <w:r>
+        <w:rPr>
+          <w:b/>
+          <w:bCs/>
+        </w:rPr>
+        <w:t>Brand Concentration:</w:t>
+      </w:r>
+      <w:r>
+        <w:t> European markets show strong loyalty to both domestic manufacturers (VW, Peugeot, Mercedes) and specific Asian brands (Kia, Toyota) that have established strong market positions.</w:t>
+      </w:r>
+    </w:p>
+    <w:p>
+      <w:pPr>
+        <w:numPr>
+          <w:ilvl w:val="0"/>
+          <w:numId w:val="6"/>
+        </w:numPr>
+      </w:pPr>
+      <w:r>
+        <w:rPr>
+          <w:b/>
+          <w:bCs/>
+        </w:rPr>
+        <w:t>Digital Transformation Lag:</w:t>
+      </w:r>
+      <w:r>
+        <w:t> While online marketplaces exist, most still rely on basic pricing algorithms that fail to capture nuanced regional and regulatory factors, creating pricing anomalies.</w:t>
+      </w:r>
+    </w:p>
+    <w:p>
+      <w:pPr>
+        <w:rPr>
+          <w:b/>
+          <w:bCs/>
+        </w:rPr>
+      </w:pPr>
+      <w:r>
+        <w:rPr>
+          <w:b/>
+          <w:bCs/>
+        </w:rPr>
+        <w:t>3.2 Problem Statement Deep Dive</w:t>
+      </w:r>
+    </w:p>
+    <w:p>
+      <w:r>
+        <w:t>The current used vehicle pricing ecosystem suffers from multiple systemic issues:</w:t>
+      </w:r>
+    </w:p>
+    <w:p>
+      <w:pPr>
+        <w:numPr>
+          <w:ilvl w:val="0"/>
+          <w:numId w:val="7"/>
+        </w:numPr>
+      </w:pPr>
+      <w:r>
+        <w:rPr>
+          <w:b/>
+          <w:bCs/>
+        </w:rPr>
+        <w:t>Pricing Opacity and Inconsistency:</w:t>
+      </w:r>
+      <w:r>
+        <w:t> A single vehicle can be listed with price variations exceeding 20% across different platforms. Sellers often price based on intuition or outdated "blue book" values, while buyers struggle to identify fair market value.</w:t>
+      </w:r>
+    </w:p>
+    <w:p>
+      <w:pPr>
+        <w:numPr>
+          <w:ilvl w:val="0"/>
+          <w:numId w:val="7"/>
+        </w:numPr>
+      </w:pPr>
+      <w:r>
+        <w:rPr>
+          <w:b/>
+          <w:bCs/>
+        </w:rPr>
+        <w:t>Neglect of Regulatory Impact:</w:t>
+      </w:r>
+      <w:r>
+        <w:t> Environmental regulations are becoming primary value drivers. A Euro 5 diesel vehicle may be nearly worthless in a city implementing a strict Low Emission Zone (LEZ), yet current pricing tools rarely factor this adequately.</w:t>
+      </w:r>
+    </w:p>
+    <w:p>
+      <w:pPr>
+        <w:numPr>
+          <w:ilvl w:val="0"/>
+          <w:numId w:val="7"/>
+        </w:numPr>
+      </w:pPr>
+      <w:r>
+        <w:rPr>
+          <w:b/>
+          <w:bCs/>
+        </w:rPr>
+        <w:t>Information Asymmetry:</w:t>
+      </w:r>
+      <w:r>
+        <w:t> Dealers and professional sellers possess market knowledge that individual buyers lack, leading to potential overpayment. There is no standardized, trusted reference point.</w:t>
+      </w:r>
+    </w:p>
+    <w:p>
+      <w:pPr>
+        <w:numPr>
+          <w:ilvl w:val="0"/>
+          <w:numId w:val="7"/>
+        </w:numPr>
+      </w:pPr>
+      <w:r>
+        <w:rPr>
+          <w:b/>
+          <w:bCs/>
+        </w:rPr>
+        <w:t>Dynamic Market Sensitivity:</w:t>
+      </w:r>
+      <w:r>
+        <w:t> Used car prices are highly sensitive to fuel price fluctuations, new model releases, regulatory announcements, and economic conditions. Static pricing models cannot keep pace.</w:t>
+      </w:r>
+    </w:p>
+    <w:p>
+      <w:pPr>
+        <w:numPr>
+          <w:ilvl w:val="0"/>
+          <w:numId w:val="7"/>
+        </w:numPr>
+      </w:pPr>
+      <w:r>
+        <w:rPr>
+          <w:b/>
+          <w:bCs/>
+        </w:rPr>
+        <w:lastRenderedPageBreak/>
+        <w:t>Lack of Explanatory Insights:</w:t>
+      </w:r>
+      <w:r>
+        <w:t> Even when a price is given, the rationale behind it is rarely explained. Buyers and sellers cannot understand </w:t>
+      </w:r>
+      <w:r>
+        <w:rPr>
+          <w:i/>
+          <w:iCs/>
+        </w:rPr>
+        <w:t>why</w:t>
+      </w:r>
+      <w:r>
+        <w:t> a vehicle is valued a certain way, reducing trust in the valuation.</w:t>
       </w:r>
     </w:p>
     <w:p/>
@@ -467,6 +1114,155 @@
 <file path=word/numbering.xml><?xml version="1.0" encoding="utf-8"?>
 <w:numbering xmlns:wpc="http://schemas.microsoft.com/office/word/2010/wordprocessingCanvas" xmlns:cx="http://schemas.microsoft.com/office/drawing/2014/chartex" xmlns:cx1="http://schemas.microsoft.com/office/drawing/2015/9/8/chartex" xmlns:cx2="http://schemas.microsoft.com/office/drawing/2015/10/21/chartex" xmlns:cx3="http://schemas.microsoft.com/office/drawing/2016/5/9/chartex" xmlns:cx4="http://schemas.microsoft.com/office/drawing/2016/5/10/chartex" xmlns:cx5="http://schemas.microsoft.com/office/drawing/2016/5/11/chartex" xmlns:cx6="http://schemas.microsoft.com/office/drawing/2016/5/12/chartex" xmlns:cx7="http://schemas.microsoft.com/office/drawing/2016/5/13/chartex" xmlns:cx8="http://schemas.microsoft.com/office/drawing/2016/5/14/chartex" xmlns:mc="http://schemas.openxmlformats.org/markup-compatibility/2006" xmlns:aink="http://schemas.microsoft.com/office/drawing/2016/ink" xmlns:am3d="http://schemas.microsoft.com/office/drawing/2017/model3d" xmlns:o="urn:schemas-microsoft-com:office:office" xmlns:oel="http://schemas.microsoft.com/office/2019/extlst" xmlns:r="http://schemas.openxmlformats.org/officeDocument/2006/relationships" xmlns:m="http://schemas.openxmlformats.org/officeDocument/2006/math" xmlns:v="urn:schemas-microsoft-com:vml" xmlns:wp14="http://schemas.microsoft.com/office/word/2010/wordprocessingDrawing" xmlns:wp="http://schemas.openxmlformats.org/drawingml/2006/wordprocessingDrawing" xmlns:w10="urn:schemas-microsoft-com:office:word" xmlns:w="http://schemas.openxmlformats.org/wordprocessingml/2006/main" xmlns:w14="http://schemas.microsoft.com/office/word/2010/wordml" xmlns:w15="http://schemas.microsoft.com/office/word/2012/wordml" xmlns:w16cex="http://schemas.microsoft.com/office/word/2018/wordml/cex" xmlns:w16cid="http://schemas.microsoft.com/office/word/2016/wordml/cid" xmlns:w16="http://schemas.microsoft.com/office/word/2018/wordml" xmlns:w16du="http://schemas.microsoft.com/office/word/2023/wordml/word16du" xmlns:w16sdtdh="http://schemas.microsoft.com/office/word/2020/wordml/sdtdatahash" xmlns:w16sdtfl="http://schemas.microsoft.com/office/word/2024/wordml/sdtformatlock" xmlns:w16se="http://schemas.microsoft.com/office/word/2015/wordml/symex" xmlns:wpg="http://schemas.microsoft.com/office/word/2010/wordprocessingGroup" xmlns:wpi="http://schemas.microsoft.com/office/word/2010/wordprocessingInk" xmlns:wne="http://schemas.microsoft.com/office/word/2006/wordml" xmlns:wps="http://schemas.microsoft.com/office/word/2010/wordprocessingShape" mc:Ignorable="w14 w15 w16se w16cid w16 w16cex w16sdtdh w16sdtfl w16du wp14">
   <w:abstractNum w:abstractNumId="0" w15:restartNumberingAfterBreak="0">
+    <w:nsid w:val="2A09610E"/>
+    <w:multiLevelType w:val="multilevel"/>
+    <w:tmpl w:val="3ECA2936"/>
+    <w:lvl w:ilvl="0">
+      <w:start w:val="1"/>
+      <w:numFmt w:val="bullet"/>
+      <w:lvlText w:val=""/>
+      <w:lvlJc w:val="left"/>
+      <w:pPr>
+        <w:tabs>
+          <w:tab w:val="num" w:pos="720"/>
+        </w:tabs>
+        <w:ind w:left="720" w:hanging="360"/>
+      </w:pPr>
+      <w:rPr>
+        <w:rFonts w:ascii="Symbol" w:hAnsi="Symbol" w:hint="default"/>
+        <w:sz w:val="20"/>
+      </w:rPr>
+    </w:lvl>
+    <w:lvl w:ilvl="1" w:tentative="1">
+      <w:start w:val="1"/>
+      <w:numFmt w:val="bullet"/>
+      <w:lvlText w:val="o"/>
+      <w:lvlJc w:val="left"/>
+      <w:pPr>
+        <w:tabs>
+          <w:tab w:val="num" w:pos="1440"/>
+        </w:tabs>
+        <w:ind w:left="1440" w:hanging="360"/>
+      </w:pPr>
+      <w:rPr>
+        <w:rFonts w:ascii="Courier New" w:hAnsi="Courier New" w:hint="default"/>
+        <w:sz w:val="20"/>
+      </w:rPr>
+    </w:lvl>
+    <w:lvl w:ilvl="2" w:tentative="1">
+      <w:start w:val="1"/>
+      <w:numFmt w:val="bullet"/>
+      <w:lvlText w:val=""/>
+      <w:lvlJc w:val="left"/>
+      <w:pPr>
+        <w:tabs>
+          <w:tab w:val="num" w:pos="2160"/>
+        </w:tabs>
+        <w:ind w:left="2160" w:hanging="360"/>
+      </w:pPr>
+      <w:rPr>
+        <w:rFonts w:ascii="Wingdings" w:hAnsi="Wingdings" w:hint="default"/>
+        <w:sz w:val="20"/>
+      </w:rPr>
+    </w:lvl>
+    <w:lvl w:ilvl="3" w:tentative="1">
+      <w:start w:val="1"/>
+      <w:numFmt w:val="bullet"/>
+      <w:lvlText w:val=""/>
+      <w:lvlJc w:val="left"/>
+      <w:pPr>
+        <w:tabs>
+          <w:tab w:val="num" w:pos="2880"/>
+        </w:tabs>
+        <w:ind w:left="2880" w:hanging="360"/>
+      </w:pPr>
+      <w:rPr>
+        <w:rFonts w:ascii="Wingdings" w:hAnsi="Wingdings" w:hint="default"/>
+        <w:sz w:val="20"/>
+      </w:rPr>
+    </w:lvl>
+    <w:lvl w:ilvl="4" w:tentative="1">
+      <w:start w:val="1"/>
+      <w:numFmt w:val="bullet"/>
+      <w:lvlText w:val=""/>
+      <w:lvlJc w:val="left"/>
+      <w:pPr>
+        <w:tabs>
+          <w:tab w:val="num" w:pos="3600"/>
+        </w:tabs>
+        <w:ind w:left="3600" w:hanging="360"/>
+      </w:pPr>
+      <w:rPr>
+        <w:rFonts w:ascii="Wingdings" w:hAnsi="Wingdings" w:hint="default"/>
+        <w:sz w:val="20"/>
+      </w:rPr>
+    </w:lvl>
+    <w:lvl w:ilvl="5" w:tentative="1">
+      <w:start w:val="1"/>
+      <w:numFmt w:val="bullet"/>
+      <w:lvlText w:val=""/>
+      <w:lvlJc w:val="left"/>
+      <w:pPr>
+        <w:tabs>
+          <w:tab w:val="num" w:pos="4320"/>
+        </w:tabs>
+        <w:ind w:left="4320" w:hanging="360"/>
+      </w:pPr>
+      <w:rPr>
+        <w:rFonts w:ascii="Wingdings" w:hAnsi="Wingdings" w:hint="default"/>
+        <w:sz w:val="20"/>
+      </w:rPr>
+    </w:lvl>
+    <w:lvl w:ilvl="6" w:tentative="1">
+      <w:start w:val="1"/>
+      <w:numFmt w:val="bullet"/>
+      <w:lvlText w:val=""/>
+      <w:lvlJc w:val="left"/>
+      <w:pPr>
+        <w:tabs>
+          <w:tab w:val="num" w:pos="5040"/>
+        </w:tabs>
+        <w:ind w:left="5040" w:hanging="360"/>
+      </w:pPr>
+      <w:rPr>
+        <w:rFonts w:ascii="Wingdings" w:hAnsi="Wingdings" w:hint="default"/>
+        <w:sz w:val="20"/>
+      </w:rPr>
+    </w:lvl>
+    <w:lvl w:ilvl="7" w:tentative="1">
+      <w:start w:val="1"/>
+      <w:numFmt w:val="bullet"/>
+      <w:lvlText w:val=""/>
+      <w:lvlJc w:val="left"/>
+      <w:pPr>
+        <w:tabs>
+          <w:tab w:val="num" w:pos="5760"/>
+        </w:tabs>
+        <w:ind w:left="5760" w:hanging="360"/>
+      </w:pPr>
+      <w:rPr>
+        <w:rFonts w:ascii="Wingdings" w:hAnsi="Wingdings" w:hint="default"/>
+        <w:sz w:val="20"/>
+      </w:rPr>
+    </w:lvl>
+    <w:lvl w:ilvl="8" w:tentative="1">
+      <w:start w:val="1"/>
+      <w:numFmt w:val="bullet"/>
+      <w:lvlText w:val=""/>
+      <w:lvlJc w:val="left"/>
+      <w:pPr>
+        <w:tabs>
+          <w:tab w:val="num" w:pos="6480"/>
+        </w:tabs>
+        <w:ind w:left="6480" w:hanging="360"/>
+      </w:pPr>
+      <w:rPr>
+        <w:rFonts w:ascii="Wingdings" w:hAnsi="Wingdings" w:hint="default"/>
+        <w:sz w:val="20"/>
+      </w:rPr>
+    </w:lvl>
+  </w:abstractNum>
+  <w:abstractNum w:abstractNumId="1" w15:restartNumberingAfterBreak="0">
     <w:nsid w:val="2E4840A2"/>
     <w:multiLevelType w:val="multilevel"/>
     <w:tmpl w:val="793E9DDE"/>
@@ -579,32 +1375,187 @@
       </w:pPr>
     </w:lvl>
   </w:abstractNum>
+  <w:abstractNum w:abstractNumId="2" w15:restartNumberingAfterBreak="0">
+    <w:nsid w:val="3FD47576"/>
+    <w:multiLevelType w:val="multilevel"/>
+    <w:tmpl w:val="FE103E2C"/>
+    <w:lvl w:ilvl="0">
+      <w:start w:val="1"/>
+      <w:numFmt w:val="bullet"/>
+      <w:lvlText w:val=""/>
+      <w:lvlJc w:val="left"/>
+      <w:pPr>
+        <w:tabs>
+          <w:tab w:val="num" w:pos="720"/>
+        </w:tabs>
+        <w:ind w:left="720" w:hanging="360"/>
+      </w:pPr>
+      <w:rPr>
+        <w:rFonts w:ascii="Symbol" w:hAnsi="Symbol" w:hint="default"/>
+        <w:sz w:val="20"/>
+      </w:rPr>
+    </w:lvl>
+    <w:lvl w:ilvl="1" w:tentative="1">
+      <w:start w:val="1"/>
+      <w:numFmt w:val="bullet"/>
+      <w:lvlText w:val="o"/>
+      <w:lvlJc w:val="left"/>
+      <w:pPr>
+        <w:tabs>
+          <w:tab w:val="num" w:pos="1440"/>
+        </w:tabs>
+        <w:ind w:left="1440" w:hanging="360"/>
+      </w:pPr>
+      <w:rPr>
+        <w:rFonts w:ascii="Courier New" w:hAnsi="Courier New" w:hint="default"/>
+        <w:sz w:val="20"/>
+      </w:rPr>
+    </w:lvl>
+    <w:lvl w:ilvl="2" w:tentative="1">
+      <w:start w:val="1"/>
+      <w:numFmt w:val="bullet"/>
+      <w:lvlText w:val=""/>
+      <w:lvlJc w:val="left"/>
+      <w:pPr>
+        <w:tabs>
+          <w:tab w:val="num" w:pos="2160"/>
+        </w:tabs>
+        <w:ind w:left="2160" w:hanging="360"/>
+      </w:pPr>
+      <w:rPr>
+        <w:rFonts w:ascii="Wingdings" w:hAnsi="Wingdings" w:hint="default"/>
+        <w:sz w:val="20"/>
+      </w:rPr>
+    </w:lvl>
+    <w:lvl w:ilvl="3" w:tentative="1">
+      <w:start w:val="1"/>
+      <w:numFmt w:val="bullet"/>
+      <w:lvlText w:val=""/>
+      <w:lvlJc w:val="left"/>
+      <w:pPr>
+        <w:tabs>
+          <w:tab w:val="num" w:pos="2880"/>
+        </w:tabs>
+        <w:ind w:left="2880" w:hanging="360"/>
+      </w:pPr>
+      <w:rPr>
+        <w:rFonts w:ascii="Wingdings" w:hAnsi="Wingdings" w:hint="default"/>
+        <w:sz w:val="20"/>
+      </w:rPr>
+    </w:lvl>
+    <w:lvl w:ilvl="4" w:tentative="1">
+      <w:start w:val="1"/>
+      <w:numFmt w:val="bullet"/>
+      <w:lvlText w:val=""/>
+      <w:lvlJc w:val="left"/>
+      <w:pPr>
+        <w:tabs>
+          <w:tab w:val="num" w:pos="3600"/>
+        </w:tabs>
+        <w:ind w:left="3600" w:hanging="360"/>
+      </w:pPr>
+      <w:rPr>
+        <w:rFonts w:ascii="Wingdings" w:hAnsi="Wingdings" w:hint="default"/>
+        <w:sz w:val="20"/>
+      </w:rPr>
+    </w:lvl>
+    <w:lvl w:ilvl="5" w:tentative="1">
+      <w:start w:val="1"/>
+      <w:numFmt w:val="bullet"/>
+      <w:lvlText w:val=""/>
+      <w:lvlJc w:val="left"/>
+      <w:pPr>
+        <w:tabs>
+          <w:tab w:val="num" w:pos="4320"/>
+        </w:tabs>
+        <w:ind w:left="4320" w:hanging="360"/>
+      </w:pPr>
+      <w:rPr>
+        <w:rFonts w:ascii="Wingdings" w:hAnsi="Wingdings" w:hint="default"/>
+        <w:sz w:val="20"/>
+      </w:rPr>
+    </w:lvl>
+    <w:lvl w:ilvl="6" w:tentative="1">
+      <w:start w:val="1"/>
+      <w:numFmt w:val="bullet"/>
+      <w:lvlText w:val=""/>
+      <w:lvlJc w:val="left"/>
+      <w:pPr>
+        <w:tabs>
+          <w:tab w:val="num" w:pos="5040"/>
+        </w:tabs>
+        <w:ind w:left="5040" w:hanging="360"/>
+      </w:pPr>
+      <w:rPr>
+        <w:rFonts w:ascii="Wingdings" w:hAnsi="Wingdings" w:hint="default"/>
+        <w:sz w:val="20"/>
+      </w:rPr>
+    </w:lvl>
+    <w:lvl w:ilvl="7" w:tentative="1">
+      <w:start w:val="1"/>
+      <w:numFmt w:val="bullet"/>
+      <w:lvlText w:val=""/>
+      <w:lvlJc w:val="left"/>
+      <w:pPr>
+        <w:tabs>
+          <w:tab w:val="num" w:pos="5760"/>
+        </w:tabs>
+        <w:ind w:left="5760" w:hanging="360"/>
+      </w:pPr>
+      <w:rPr>
+        <w:rFonts w:ascii="Wingdings" w:hAnsi="Wingdings" w:hint="default"/>
+        <w:sz w:val="20"/>
+      </w:rPr>
+    </w:lvl>
+    <w:lvl w:ilvl="8" w:tentative="1">
+      <w:start w:val="1"/>
+      <w:numFmt w:val="bullet"/>
+      <w:lvlText w:val=""/>
+      <w:lvlJc w:val="left"/>
+      <w:pPr>
+        <w:tabs>
+          <w:tab w:val="num" w:pos="6480"/>
+        </w:tabs>
+        <w:ind w:left="6480" w:hanging="360"/>
+      </w:pPr>
+      <w:rPr>
+        <w:rFonts w:ascii="Wingdings" w:hAnsi="Wingdings" w:hint="default"/>
+        <w:sz w:val="20"/>
+      </w:rPr>
+    </w:lvl>
+  </w:abstractNum>
   <w:num w:numId="1" w16cid:durableId="1684087258">
-    <w:abstractNumId w:val="0"/>
+    <w:abstractNumId w:val="1"/>
   </w:num>
   <w:num w:numId="2" w16cid:durableId="1509563061">
-    <w:abstractNumId w:val="0"/>
+    <w:abstractNumId w:val="1"/>
     <w:lvlOverride w:ilvl="1">
       <w:startOverride w:val="1"/>
     </w:lvlOverride>
   </w:num>
   <w:num w:numId="3" w16cid:durableId="942109424">
-    <w:abstractNumId w:val="0"/>
+    <w:abstractNumId w:val="1"/>
     <w:lvlOverride w:ilvl="1">
       <w:startOverride w:val="1"/>
     </w:lvlOverride>
   </w:num>
   <w:num w:numId="4" w16cid:durableId="348725273">
-    <w:abstractNumId w:val="0"/>
+    <w:abstractNumId w:val="1"/>
     <w:lvlOverride w:ilvl="1">
       <w:startOverride w:val="1"/>
     </w:lvlOverride>
   </w:num>
   <w:num w:numId="5" w16cid:durableId="177618622">
-    <w:abstractNumId w:val="0"/>
+    <w:abstractNumId w:val="1"/>
     <w:lvlOverride w:ilvl="1">
       <w:startOverride w:val="1"/>
     </w:lvlOverride>
+  </w:num>
+  <w:num w:numId="6" w16cid:durableId="1129780829">
+    <w:abstractNumId w:val="2"/>
+  </w:num>
+  <w:num w:numId="7" w16cid:durableId="1057783404">
+    <w:abstractNumId w:val="0"/>
   </w:num>
 </w:numbering>
 </file>
@@ -1009,7 +1960,7 @@
   <w:style w:type="paragraph" w:default="1" w:styleId="Normal">
     <w:name w:val="Normal"/>
     <w:qFormat/>
-    <w:rsid w:val="00557818"/>
+    <w:rsid w:val="007E10F0"/>
   </w:style>
   <w:style w:type="paragraph" w:styleId="Heading1">
     <w:name w:val="heading 1"/>
@@ -1018,7 +1969,7 @@
     <w:link w:val="Heading1Char"/>
     <w:uiPriority w:val="9"/>
     <w:qFormat/>
-    <w:rsid w:val="00557818"/>
+    <w:rsid w:val="007E10F0"/>
     <w:pPr>
       <w:keepNext/>
       <w:keepLines/>
@@ -1041,7 +1992,7 @@
     <w:semiHidden/>
     <w:unhideWhenUsed/>
     <w:qFormat/>
-    <w:rsid w:val="00557818"/>
+    <w:rsid w:val="007E10F0"/>
     <w:pPr>
       <w:keepNext/>
       <w:keepLines/>
@@ -1064,7 +2015,7 @@
     <w:semiHidden/>
     <w:unhideWhenUsed/>
     <w:qFormat/>
-    <w:rsid w:val="00557818"/>
+    <w:rsid w:val="007E10F0"/>
     <w:pPr>
       <w:keepNext/>
       <w:keepLines/>
@@ -1087,7 +2038,7 @@
     <w:semiHidden/>
     <w:unhideWhenUsed/>
     <w:qFormat/>
-    <w:rsid w:val="00557818"/>
+    <w:rsid w:val="007E10F0"/>
     <w:pPr>
       <w:keepNext/>
       <w:keepLines/>
@@ -1110,7 +2061,7 @@
     <w:semiHidden/>
     <w:unhideWhenUsed/>
     <w:qFormat/>
-    <w:rsid w:val="00557818"/>
+    <w:rsid w:val="007E10F0"/>
     <w:pPr>
       <w:keepNext/>
       <w:keepLines/>
@@ -1131,7 +2082,7 @@
     <w:semiHidden/>
     <w:unhideWhenUsed/>
     <w:qFormat/>
-    <w:rsid w:val="00557818"/>
+    <w:rsid w:val="007E10F0"/>
     <w:pPr>
       <w:keepNext/>
       <w:keepLines/>
@@ -1154,7 +2105,7 @@
     <w:semiHidden/>
     <w:unhideWhenUsed/>
     <w:qFormat/>
-    <w:rsid w:val="00557818"/>
+    <w:rsid w:val="007E10F0"/>
     <w:pPr>
       <w:keepNext/>
       <w:keepLines/>
@@ -1175,7 +2126,7 @@
     <w:semiHidden/>
     <w:unhideWhenUsed/>
     <w:qFormat/>
-    <w:rsid w:val="00557818"/>
+    <w:rsid w:val="007E10F0"/>
     <w:pPr>
       <w:keepNext/>
       <w:keepLines/>
@@ -1198,7 +2149,7 @@
     <w:semiHidden/>
     <w:unhideWhenUsed/>
     <w:qFormat/>
-    <w:rsid w:val="00557818"/>
+    <w:rsid w:val="007E10F0"/>
     <w:pPr>
       <w:keepNext/>
       <w:keepLines/>
@@ -1242,7 +2193,7 @@
     <w:basedOn w:val="DefaultParagraphFont"/>
     <w:link w:val="Heading1"/>
     <w:uiPriority w:val="9"/>
-    <w:rsid w:val="00557818"/>
+    <w:rsid w:val="007E10F0"/>
     <w:rPr>
       <w:rFonts w:asciiTheme="majorHAnsi" w:eastAsiaTheme="majorEastAsia" w:hAnsiTheme="majorHAnsi" w:cstheme="majorBidi"/>
       <w:color w:val="2F5496" w:themeColor="accent1" w:themeShade="BF"/>
@@ -1256,7 +2207,7 @@
     <w:link w:val="Heading2"/>
     <w:uiPriority w:val="9"/>
     <w:semiHidden/>
-    <w:rsid w:val="00557818"/>
+    <w:rsid w:val="007E10F0"/>
     <w:rPr>
       <w:rFonts w:asciiTheme="majorHAnsi" w:eastAsiaTheme="majorEastAsia" w:hAnsiTheme="majorHAnsi" w:cstheme="majorBidi"/>
       <w:color w:val="2F5496" w:themeColor="accent1" w:themeShade="BF"/>
@@ -1270,7 +2221,7 @@
     <w:link w:val="Heading3"/>
     <w:uiPriority w:val="9"/>
     <w:semiHidden/>
-    <w:rsid w:val="00557818"/>
+    <w:rsid w:val="007E10F0"/>
     <w:rPr>
       <w:rFonts w:eastAsiaTheme="majorEastAsia" w:cstheme="majorBidi"/>
       <w:color w:val="2F5496" w:themeColor="accent1" w:themeShade="BF"/>
@@ -1284,7 +2235,7 @@
     <w:link w:val="Heading4"/>
     <w:uiPriority w:val="9"/>
     <w:semiHidden/>
-    <w:rsid w:val="00557818"/>
+    <w:rsid w:val="007E10F0"/>
     <w:rPr>
       <w:rFonts w:eastAsiaTheme="majorEastAsia" w:cstheme="majorBidi"/>
       <w:i/>
@@ -1298,7 +2249,7 @@
     <w:link w:val="Heading5"/>
     <w:uiPriority w:val="9"/>
     <w:semiHidden/>
-    <w:rsid w:val="00557818"/>
+    <w:rsid w:val="007E10F0"/>
     <w:rPr>
       <w:rFonts w:eastAsiaTheme="majorEastAsia" w:cstheme="majorBidi"/>
       <w:color w:val="2F5496" w:themeColor="accent1" w:themeShade="BF"/>
@@ -1310,7 +2261,7 @@
     <w:link w:val="Heading6"/>
     <w:uiPriority w:val="9"/>
     <w:semiHidden/>
-    <w:rsid w:val="00557818"/>
+    <w:rsid w:val="007E10F0"/>
     <w:rPr>
       <w:rFonts w:eastAsiaTheme="majorEastAsia" w:cstheme="majorBidi"/>
       <w:i/>
@@ -1324,7 +2275,7 @@
     <w:link w:val="Heading7"/>
     <w:uiPriority w:val="9"/>
     <w:semiHidden/>
-    <w:rsid w:val="00557818"/>
+    <w:rsid w:val="007E10F0"/>
     <w:rPr>
       <w:rFonts w:eastAsiaTheme="majorEastAsia" w:cstheme="majorBidi"/>
       <w:color w:val="595959" w:themeColor="text1" w:themeTint="A6"/>
@@ -1336,7 +2287,7 @@
     <w:link w:val="Heading8"/>
     <w:uiPriority w:val="9"/>
     <w:semiHidden/>
-    <w:rsid w:val="00557818"/>
+    <w:rsid w:val="007E10F0"/>
     <w:rPr>
       <w:rFonts w:eastAsiaTheme="majorEastAsia" w:cstheme="majorBidi"/>
       <w:i/>
@@ -1350,7 +2301,7 @@
     <w:link w:val="Heading9"/>
     <w:uiPriority w:val="9"/>
     <w:semiHidden/>
-    <w:rsid w:val="00557818"/>
+    <w:rsid w:val="007E10F0"/>
     <w:rPr>
       <w:rFonts w:eastAsiaTheme="majorEastAsia" w:cstheme="majorBidi"/>
       <w:color w:val="272727" w:themeColor="text1" w:themeTint="D8"/>
@@ -1363,7 +2314,7 @@
     <w:link w:val="TitleChar"/>
     <w:uiPriority w:val="10"/>
     <w:qFormat/>
-    <w:rsid w:val="00557818"/>
+    <w:rsid w:val="007E10F0"/>
     <w:pPr>
       <w:spacing w:after="80" w:line="240" w:lineRule="auto"/>
       <w:contextualSpacing/>
@@ -1381,7 +2332,7 @@
     <w:basedOn w:val="DefaultParagraphFont"/>
     <w:link w:val="Title"/>
     <w:uiPriority w:val="10"/>
-    <w:rsid w:val="00557818"/>
+    <w:rsid w:val="007E10F0"/>
     <w:rPr>
       <w:rFonts w:asciiTheme="majorHAnsi" w:eastAsiaTheme="majorEastAsia" w:hAnsiTheme="majorHAnsi" w:cstheme="majorBidi"/>
       <w:spacing w:val="-10"/>
@@ -1397,7 +2348,7 @@
     <w:link w:val="SubtitleChar"/>
     <w:uiPriority w:val="11"/>
     <w:qFormat/>
-    <w:rsid w:val="00557818"/>
+    <w:rsid w:val="007E10F0"/>
     <w:pPr>
       <w:numPr>
         <w:ilvl w:val="1"/>
@@ -1416,7 +2367,7 @@
     <w:basedOn w:val="DefaultParagraphFont"/>
     <w:link w:val="Subtitle"/>
     <w:uiPriority w:val="11"/>
-    <w:rsid w:val="00557818"/>
+    <w:rsid w:val="007E10F0"/>
     <w:rPr>
       <w:rFonts w:eastAsiaTheme="majorEastAsia" w:cstheme="majorBidi"/>
       <w:color w:val="595959" w:themeColor="text1" w:themeTint="A6"/>
@@ -1432,7 +2383,7 @@
     <w:link w:val="QuoteChar"/>
     <w:uiPriority w:val="29"/>
     <w:qFormat/>
-    <w:rsid w:val="00557818"/>
+    <w:rsid w:val="007E10F0"/>
     <w:pPr>
       <w:spacing w:before="160"/>
       <w:jc w:val="center"/>
@@ -1448,7 +2399,7 @@
     <w:basedOn w:val="DefaultParagraphFont"/>
     <w:link w:val="Quote"/>
     <w:uiPriority w:val="29"/>
-    <w:rsid w:val="00557818"/>
+    <w:rsid w:val="007E10F0"/>
     <w:rPr>
       <w:i/>
       <w:iCs/>
@@ -1460,7 +2411,7 @@
     <w:basedOn w:val="Normal"/>
     <w:uiPriority w:val="34"/>
     <w:qFormat/>
-    <w:rsid w:val="00557818"/>
+    <w:rsid w:val="007E10F0"/>
     <w:pPr>
       <w:ind w:left="720"/>
       <w:contextualSpacing/>
@@ -1471,7 +2422,7 @@
     <w:basedOn w:val="DefaultParagraphFont"/>
     <w:uiPriority w:val="21"/>
     <w:qFormat/>
-    <w:rsid w:val="00557818"/>
+    <w:rsid w:val="007E10F0"/>
     <w:rPr>
       <w:i/>
       <w:iCs/>
@@ -1485,7 +2436,7 @@
     <w:link w:val="IntenseQuoteChar"/>
     <w:uiPriority w:val="30"/>
     <w:qFormat/>
-    <w:rsid w:val="00557818"/>
+    <w:rsid w:val="007E10F0"/>
     <w:pPr>
       <w:pBdr>
         <w:top w:val="single" w:sz="4" w:space="10" w:color="2F5496" w:themeColor="accent1" w:themeShade="BF"/>
@@ -1506,7 +2457,7 @@
     <w:basedOn w:val="DefaultParagraphFont"/>
     <w:link w:val="IntenseQuote"/>
     <w:uiPriority w:val="30"/>
-    <w:rsid w:val="00557818"/>
+    <w:rsid w:val="007E10F0"/>
     <w:rPr>
       <w:i/>
       <w:iCs/>
@@ -1518,7 +2469,7 @@
     <w:basedOn w:val="DefaultParagraphFont"/>
     <w:uiPriority w:val="32"/>
     <w:qFormat/>
-    <w:rsid w:val="00557818"/>
+    <w:rsid w:val="007E10F0"/>
     <w:rPr>
       <w:b/>
       <w:bCs/>
@@ -1526,6 +2477,112 @@
       <w:color w:val="2F5496" w:themeColor="accent1" w:themeShade="BF"/>
       <w:spacing w:val="5"/>
     </w:rPr>
+  </w:style>
+  <w:style w:type="table" w:styleId="GridTable5Dark-Accent5">
+    <w:name w:val="Grid Table 5 Dark Accent 5"/>
+    <w:basedOn w:val="TableNormal"/>
+    <w:uiPriority w:val="50"/>
+    <w:rsid w:val="007E10F0"/>
+    <w:pPr>
+      <w:spacing w:after="0" w:line="240" w:lineRule="auto"/>
+    </w:pPr>
+    <w:tblPr>
+      <w:tblStyleRowBandSize w:val="1"/>
+      <w:tblStyleColBandSize w:val="1"/>
+      <w:tblBorders>
+        <w:top w:val="single" w:sz="4" w:space="0" w:color="FFFFFF" w:themeColor="background1"/>
+        <w:left w:val="single" w:sz="4" w:space="0" w:color="FFFFFF" w:themeColor="background1"/>
+        <w:bottom w:val="single" w:sz="4" w:space="0" w:color="FFFFFF" w:themeColor="background1"/>
+        <w:right w:val="single" w:sz="4" w:space="0" w:color="FFFFFF" w:themeColor="background1"/>
+        <w:insideH w:val="single" w:sz="4" w:space="0" w:color="FFFFFF" w:themeColor="background1"/>
+        <w:insideV w:val="single" w:sz="4" w:space="0" w:color="FFFFFF" w:themeColor="background1"/>
+      </w:tblBorders>
+    </w:tblPr>
+    <w:tcPr>
+      <w:shd w:val="clear" w:color="auto" w:fill="DEEAF6" w:themeFill="accent5" w:themeFillTint="33"/>
+    </w:tcPr>
+    <w:tblStylePr w:type="firstRow">
+      <w:rPr>
+        <w:b/>
+        <w:bCs/>
+        <w:color w:val="FFFFFF" w:themeColor="background1"/>
+      </w:rPr>
+      <w:tblPr/>
+      <w:tcPr>
+        <w:tcBorders>
+          <w:top w:val="single" w:sz="4" w:space="0" w:color="FFFFFF" w:themeColor="background1"/>
+          <w:left w:val="single" w:sz="4" w:space="0" w:color="FFFFFF" w:themeColor="background1"/>
+          <w:right w:val="single" w:sz="4" w:space="0" w:color="FFFFFF" w:themeColor="background1"/>
+          <w:insideH w:val="nil"/>
+          <w:insideV w:val="nil"/>
+        </w:tcBorders>
+        <w:shd w:val="clear" w:color="auto" w:fill="5B9BD5" w:themeFill="accent5"/>
+      </w:tcPr>
+    </w:tblStylePr>
+    <w:tblStylePr w:type="lastRow">
+      <w:rPr>
+        <w:b/>
+        <w:bCs/>
+        <w:color w:val="FFFFFF" w:themeColor="background1"/>
+      </w:rPr>
+      <w:tblPr/>
+      <w:tcPr>
+        <w:tcBorders>
+          <w:left w:val="single" w:sz="4" w:space="0" w:color="FFFFFF" w:themeColor="background1"/>
+          <w:bottom w:val="single" w:sz="4" w:space="0" w:color="FFFFFF" w:themeColor="background1"/>
+          <w:right w:val="single" w:sz="4" w:space="0" w:color="FFFFFF" w:themeColor="background1"/>
+          <w:insideH w:val="nil"/>
+          <w:insideV w:val="nil"/>
+        </w:tcBorders>
+        <w:shd w:val="clear" w:color="auto" w:fill="5B9BD5" w:themeFill="accent5"/>
+      </w:tcPr>
+    </w:tblStylePr>
+    <w:tblStylePr w:type="firstCol">
+      <w:rPr>
+        <w:b/>
+        <w:bCs/>
+        <w:color w:val="FFFFFF" w:themeColor="background1"/>
+      </w:rPr>
+      <w:tblPr/>
+      <w:tcPr>
+        <w:tcBorders>
+          <w:top w:val="single" w:sz="4" w:space="0" w:color="FFFFFF" w:themeColor="background1"/>
+          <w:left w:val="single" w:sz="4" w:space="0" w:color="FFFFFF" w:themeColor="background1"/>
+          <w:bottom w:val="single" w:sz="4" w:space="0" w:color="FFFFFF" w:themeColor="background1"/>
+          <w:insideV w:val="nil"/>
+        </w:tcBorders>
+        <w:shd w:val="clear" w:color="auto" w:fill="5B9BD5" w:themeFill="accent5"/>
+      </w:tcPr>
+    </w:tblStylePr>
+    <w:tblStylePr w:type="lastCol">
+      <w:rPr>
+        <w:b/>
+        <w:bCs/>
+        <w:color w:val="FFFFFF" w:themeColor="background1"/>
+      </w:rPr>
+      <w:tblPr/>
+      <w:tcPr>
+        <w:tcBorders>
+          <w:top w:val="single" w:sz="4" w:space="0" w:color="FFFFFF" w:themeColor="background1"/>
+          <w:bottom w:val="single" w:sz="4" w:space="0" w:color="FFFFFF" w:themeColor="background1"/>
+          <w:right w:val="single" w:sz="4" w:space="0" w:color="FFFFFF" w:themeColor="background1"/>
+          <w:insideV w:val="nil"/>
+        </w:tcBorders>
+        <w:shd w:val="clear" w:color="auto" w:fill="5B9BD5" w:themeFill="accent5"/>
+      </w:tcPr>
+    </w:tblStylePr>
+    <w:tblStylePr w:type="band1Vert">
+      <w:tblPr/>
+      <w:tcPr>
+        <w:shd w:val="clear" w:color="auto" w:fill="BDD6EE" w:themeFill="accent5" w:themeFillTint="66"/>
+      </w:tcPr>
+    </w:tblStylePr>
+    <w:tblStylePr w:type="band1Horz">
+      <w:tblPr/>
+      <w:tcPr>
+        <w:shd w:val="clear" w:color="auto" w:fill="BDD6EE" w:themeFill="accent5" w:themeFillTint="66"/>
+      </w:tcPr>
+    </w:tblStylePr>
   </w:style>
 </w:styles>
 </file>

</xml_diff>

<commit_message>
BRD: project scope, assumptions, and constraints defined
</commit_message>
<xml_diff>
--- a/Documents/Business Requirements Document.docx
+++ b/Documents/Business Requirements Document.docx
@@ -50,7 +50,7 @@
     </w:p>
     <w:p>
       <w:r>
-        <w:pict w14:anchorId="460AD0AE">
+        <w:pict w14:anchorId="159701AF">
           <v:rect id="_x0000_i1025" style="width:0;height:.75pt" o:hralign="center" o:hrstd="t" o:hr="t" fillcolor="#a0a0a0" stroked="f"/>
         </w:pict>
       </w:r>
@@ -455,7 +455,7 @@
     </w:p>
     <w:p>
       <w:r>
-        <w:pict w14:anchorId="27F48CA3">
+        <w:pict w14:anchorId="5D2846D4">
           <v:rect id="_x0000_i1026" style="width:0;height:.75pt" o:hralign="center" o:hrstd="t" o:hr="t" fillcolor="#a0a0a0" stroked="f"/>
         </w:pict>
       </w:r>
@@ -807,7 +807,7 @@
     </w:tbl>
     <w:p>
       <w:r>
-        <w:pict w14:anchorId="6BC4127E">
+        <w:pict w14:anchorId="6D320BF4">
           <v:rect id="_x0000_i1027" style="width:0;height:.75pt" o:hralign="center" o:hrstd="t" o:hr="t" fillcolor="#a0a0a0" stroked="f"/>
         </w:pict>
       </w:r>
@@ -1098,6 +1098,1273 @@
       </w:r>
       <w:r>
         <w:t> a vehicle is valued a certain way, reducing trust in the valuation.</w:t>
+      </w:r>
+    </w:p>
+    <w:p>
+      <w:pPr>
+        <w:rPr>
+          <w:b/>
+          <w:bCs/>
+        </w:rPr>
+      </w:pPr>
+      <w:r>
+        <w:rPr>
+          <w:b/>
+          <w:bCs/>
+        </w:rPr>
+        <w:t>3.3 Project Vision &amp; Strategic Objectives</w:t>
+      </w:r>
+    </w:p>
+    <w:p>
+      <w:r>
+        <w:rPr>
+          <w:b/>
+          <w:bCs/>
+        </w:rPr>
+        <w:t>Vision:</w:t>
+      </w:r>
+      <w:r>
+        <w:t> To become the definitive, trusted source of intelligent vehicle valuation for Europe, transforming opaque pricing into transparent, data-driven insights.</w:t>
+      </w:r>
+    </w:p>
+    <w:tbl>
+      <w:tblPr>
+        <w:tblStyle w:val="GridTable5Dark-Accent5"/>
+        <w:tblW w:w="0" w:type="auto"/>
+        <w:tblLook w:val="04A0" w:firstRow="1" w:lastRow="0" w:firstColumn="1" w:lastColumn="0" w:noHBand="0" w:noVBand="1"/>
+      </w:tblPr>
+      <w:tblGrid>
+        <w:gridCol w:w="3120"/>
+        <w:gridCol w:w="4428"/>
+        <w:gridCol w:w="1802"/>
+      </w:tblGrid>
+      <w:tr>
+        <w:trPr>
+          <w:cnfStyle w:val="100000000000" w:firstRow="1" w:lastRow="0" w:firstColumn="0" w:lastColumn="0" w:oddVBand="0" w:evenVBand="0" w:oddHBand="0" w:evenHBand="0" w:firstRowFirstColumn="0" w:firstRowLastColumn="0" w:lastRowFirstColumn="0" w:lastRowLastColumn="0"/>
+        </w:trPr>
+        <w:tc>
+          <w:tcPr>
+            <w:cnfStyle w:val="001000000000" w:firstRow="0" w:lastRow="0" w:firstColumn="1" w:lastColumn="0" w:oddVBand="0" w:evenVBand="0" w:oddHBand="0" w:evenHBand="0" w:firstRowFirstColumn="0" w:firstRowLastColumn="0" w:lastRowFirstColumn="0" w:lastRowLastColumn="0"/>
+            <w:tcW w:w="0" w:type="auto"/>
+            <w:hideMark/>
+          </w:tcPr>
+          <w:p>
+            <w:pPr>
+              <w:spacing w:after="160" w:line="278" w:lineRule="auto"/>
+            </w:pPr>
+            <w:r>
+              <w:t>Strategic Objective</w:t>
+            </w:r>
+          </w:p>
+        </w:tc>
+        <w:tc>
+          <w:tcPr>
+            <w:tcW w:w="0" w:type="auto"/>
+            <w:hideMark/>
+          </w:tcPr>
+          <w:p>
+            <w:pPr>
+              <w:spacing w:after="160" w:line="278" w:lineRule="auto"/>
+              <w:cnfStyle w:val="100000000000" w:firstRow="1" w:lastRow="0" w:firstColumn="0" w:lastColumn="0" w:oddVBand="0" w:evenVBand="0" w:oddHBand="0" w:evenHBand="0" w:firstRowFirstColumn="0" w:firstRowLastColumn="0" w:lastRowFirstColumn="0" w:lastRowLastColumn="0"/>
+            </w:pPr>
+            <w:r>
+              <w:t>Key Performance Indicator (KPI)</w:t>
+            </w:r>
+          </w:p>
+        </w:tc>
+        <w:tc>
+          <w:tcPr>
+            <w:tcW w:w="0" w:type="auto"/>
+            <w:hideMark/>
+          </w:tcPr>
+          <w:p>
+            <w:pPr>
+              <w:spacing w:after="160" w:line="278" w:lineRule="auto"/>
+              <w:cnfStyle w:val="100000000000" w:firstRow="1" w:lastRow="0" w:firstColumn="0" w:lastColumn="0" w:oddVBand="0" w:evenVBand="0" w:oddHBand="0" w:evenHBand="0" w:firstRowFirstColumn="0" w:firstRowLastColumn="0" w:lastRowFirstColumn="0" w:lastRowLastColumn="0"/>
+            </w:pPr>
+            <w:r>
+              <w:t>Target</w:t>
+            </w:r>
+          </w:p>
+        </w:tc>
+      </w:tr>
+      <w:tr>
+        <w:trPr>
+          <w:cnfStyle w:val="000000100000" w:firstRow="0" w:lastRow="0" w:firstColumn="0" w:lastColumn="0" w:oddVBand="0" w:evenVBand="0" w:oddHBand="1" w:evenHBand="0" w:firstRowFirstColumn="0" w:firstRowLastColumn="0" w:lastRowFirstColumn="0" w:lastRowLastColumn="0"/>
+        </w:trPr>
+        <w:tc>
+          <w:tcPr>
+            <w:cnfStyle w:val="001000000000" w:firstRow="0" w:lastRow="0" w:firstColumn="1" w:lastColumn="0" w:oddVBand="0" w:evenVBand="0" w:oddHBand="0" w:evenHBand="0" w:firstRowFirstColumn="0" w:firstRowLastColumn="0" w:lastRowFirstColumn="0" w:lastRowLastColumn="0"/>
+            <w:tcW w:w="0" w:type="auto"/>
+            <w:hideMark/>
+          </w:tcPr>
+          <w:p>
+            <w:pPr>
+              <w:spacing w:after="160" w:line="278" w:lineRule="auto"/>
+            </w:pPr>
+            <w:r>
+              <w:t>Achieve Market-Leading Accuracy</w:t>
+            </w:r>
+          </w:p>
+        </w:tc>
+        <w:tc>
+          <w:tcPr>
+            <w:tcW w:w="0" w:type="auto"/>
+            <w:hideMark/>
+          </w:tcPr>
+          <w:p>
+            <w:pPr>
+              <w:spacing w:after="160" w:line="278" w:lineRule="auto"/>
+              <w:cnfStyle w:val="000000100000" w:firstRow="0" w:lastRow="0" w:firstColumn="0" w:lastColumn="0" w:oddVBand="0" w:evenVBand="0" w:oddHBand="1" w:evenHBand="0" w:firstRowFirstColumn="0" w:firstRowLastColumn="0" w:lastRowFirstColumn="0" w:lastRowLastColumn="0"/>
+            </w:pPr>
+            <w:r>
+              <w:t>Mean Absolute Percentage Error (MAPE) vs actual sale prices</w:t>
+            </w:r>
+          </w:p>
+        </w:tc>
+        <w:tc>
+          <w:tcPr>
+            <w:tcW w:w="0" w:type="auto"/>
+            <w:hideMark/>
+          </w:tcPr>
+          <w:p>
+            <w:pPr>
+              <w:spacing w:after="160" w:line="278" w:lineRule="auto"/>
+              <w:cnfStyle w:val="000000100000" w:firstRow="0" w:lastRow="0" w:firstColumn="0" w:lastColumn="0" w:oddVBand="0" w:evenVBand="0" w:oddHBand="1" w:evenHBand="0" w:firstRowFirstColumn="0" w:firstRowLastColumn="0" w:lastRowFirstColumn="0" w:lastRowLastColumn="0"/>
+            </w:pPr>
+            <w:r>
+              <w:t>&lt; 8% MAPE</w:t>
+            </w:r>
+          </w:p>
+        </w:tc>
+      </w:tr>
+      <w:tr>
+        <w:tc>
+          <w:tcPr>
+            <w:cnfStyle w:val="001000000000" w:firstRow="0" w:lastRow="0" w:firstColumn="1" w:lastColumn="0" w:oddVBand="0" w:evenVBand="0" w:oddHBand="0" w:evenHBand="0" w:firstRowFirstColumn="0" w:firstRowLastColumn="0" w:lastRowFirstColumn="0" w:lastRowLastColumn="0"/>
+            <w:tcW w:w="0" w:type="auto"/>
+            <w:hideMark/>
+          </w:tcPr>
+          <w:p>
+            <w:pPr>
+              <w:spacing w:after="160" w:line="278" w:lineRule="auto"/>
+            </w:pPr>
+            <w:r>
+              <w:t>Deliver Regulatory-Aware Valuations</w:t>
+            </w:r>
+          </w:p>
+        </w:tc>
+        <w:tc>
+          <w:tcPr>
+            <w:tcW w:w="0" w:type="auto"/>
+            <w:hideMark/>
+          </w:tcPr>
+          <w:p>
+            <w:pPr>
+              <w:spacing w:after="160" w:line="278" w:lineRule="auto"/>
+              <w:cnfStyle w:val="000000000000" w:firstRow="0" w:lastRow="0" w:firstColumn="0" w:lastColumn="0" w:oddVBand="0" w:evenVBand="0" w:oddHBand="0" w:evenHBand="0" w:firstRowFirstColumn="0" w:firstRowLastColumn="0" w:lastRowFirstColumn="0" w:lastRowLastColumn="0"/>
+            </w:pPr>
+            <w:r>
+              <w:t>Coverage of major city LEZ rules in price output</w:t>
+            </w:r>
+          </w:p>
+        </w:tc>
+        <w:tc>
+          <w:tcPr>
+            <w:tcW w:w="0" w:type="auto"/>
+            <w:hideMark/>
+          </w:tcPr>
+          <w:p>
+            <w:pPr>
+              <w:spacing w:after="160" w:line="278" w:lineRule="auto"/>
+              <w:cnfStyle w:val="000000000000" w:firstRow="0" w:lastRow="0" w:firstColumn="0" w:lastColumn="0" w:oddVBand="0" w:evenVBand="0" w:oddHBand="0" w:evenHBand="0" w:firstRowFirstColumn="0" w:firstRowLastColumn="0" w:lastRowFirstColumn="0" w:lastRowLastColumn="0"/>
+            </w:pPr>
+            <w:r>
+              <w:t>100%</w:t>
+            </w:r>
+          </w:p>
+        </w:tc>
+      </w:tr>
+      <w:tr>
+        <w:trPr>
+          <w:cnfStyle w:val="000000100000" w:firstRow="0" w:lastRow="0" w:firstColumn="0" w:lastColumn="0" w:oddVBand="0" w:evenVBand="0" w:oddHBand="1" w:evenHBand="0" w:firstRowFirstColumn="0" w:firstRowLastColumn="0" w:lastRowFirstColumn="0" w:lastRowLastColumn="0"/>
+        </w:trPr>
+        <w:tc>
+          <w:tcPr>
+            <w:cnfStyle w:val="001000000000" w:firstRow="0" w:lastRow="0" w:firstColumn="1" w:lastColumn="0" w:oddVBand="0" w:evenVBand="0" w:oddHBand="0" w:evenHBand="0" w:firstRowFirstColumn="0" w:firstRowLastColumn="0" w:lastRowFirstColumn="0" w:lastRowLastColumn="0"/>
+            <w:tcW w:w="0" w:type="auto"/>
+            <w:hideMark/>
+          </w:tcPr>
+          <w:p>
+            <w:pPr>
+              <w:spacing w:after="160" w:line="278" w:lineRule="auto"/>
+            </w:pPr>
+            <w:r>
+              <w:t>Ensure Rapid Market Responsiveness</w:t>
+            </w:r>
+          </w:p>
+        </w:tc>
+        <w:tc>
+          <w:tcPr>
+            <w:tcW w:w="0" w:type="auto"/>
+            <w:hideMark/>
+          </w:tcPr>
+          <w:p>
+            <w:pPr>
+              <w:spacing w:after="160" w:line="278" w:lineRule="auto"/>
+              <w:cnfStyle w:val="000000100000" w:firstRow="0" w:lastRow="0" w:firstColumn="0" w:lastColumn="0" w:oddVBand="0" w:evenVBand="0" w:oddHBand="1" w:evenHBand="0" w:firstRowFirstColumn="0" w:firstRowLastColumn="0" w:lastRowFirstColumn="0" w:lastRowLastColumn="0"/>
+            </w:pPr>
+            <w:r>
+              <w:t>Time to reflect major market changes in predictions</w:t>
+            </w:r>
+          </w:p>
+        </w:tc>
+        <w:tc>
+          <w:tcPr>
+            <w:tcW w:w="0" w:type="auto"/>
+            <w:hideMark/>
+          </w:tcPr>
+          <w:p>
+            <w:pPr>
+              <w:spacing w:after="160" w:line="278" w:lineRule="auto"/>
+              <w:cnfStyle w:val="000000100000" w:firstRow="0" w:lastRow="0" w:firstColumn="0" w:lastColumn="0" w:oddVBand="0" w:evenVBand="0" w:oddHBand="1" w:evenHBand="0" w:firstRowFirstColumn="0" w:firstRowLastColumn="0" w:lastRowFirstColumn="0" w:lastRowLastColumn="0"/>
+            </w:pPr>
+            <w:r>
+              <w:t>&lt; 72 hours</w:t>
+            </w:r>
+          </w:p>
+        </w:tc>
+      </w:tr>
+      <w:tr>
+        <w:tc>
+          <w:tcPr>
+            <w:cnfStyle w:val="001000000000" w:firstRow="0" w:lastRow="0" w:firstColumn="1" w:lastColumn="0" w:oddVBand="0" w:evenVBand="0" w:oddHBand="0" w:evenHBand="0" w:firstRowFirstColumn="0" w:firstRowLastColumn="0" w:lastRowFirstColumn="0" w:lastRowLastColumn="0"/>
+            <w:tcW w:w="0" w:type="auto"/>
+            <w:hideMark/>
+          </w:tcPr>
+          <w:p>
+            <w:pPr>
+              <w:spacing w:after="160" w:line="278" w:lineRule="auto"/>
+            </w:pPr>
+            <w:r>
+              <w:t>Drive User Adoption</w:t>
+            </w:r>
+          </w:p>
+        </w:tc>
+        <w:tc>
+          <w:tcPr>
+            <w:tcW w:w="0" w:type="auto"/>
+            <w:hideMark/>
+          </w:tcPr>
+          <w:p>
+            <w:pPr>
+              <w:spacing w:after="160" w:line="278" w:lineRule="auto"/>
+              <w:cnfStyle w:val="000000000000" w:firstRow="0" w:lastRow="0" w:firstColumn="0" w:lastColumn="0" w:oddVBand="0" w:evenVBand="0" w:oddHBand="0" w:evenHBand="0" w:firstRowFirstColumn="0" w:firstRowLastColumn="0" w:lastRowFirstColumn="0" w:lastRowLastColumn="0"/>
+            </w:pPr>
+            <w:r>
+              <w:t>Monthly valuation requests (API + Web)</w:t>
+            </w:r>
+          </w:p>
+        </w:tc>
+        <w:tc>
+          <w:tcPr>
+            <w:tcW w:w="0" w:type="auto"/>
+            <w:hideMark/>
+          </w:tcPr>
+          <w:p>
+            <w:pPr>
+              <w:spacing w:after="160" w:line="278" w:lineRule="auto"/>
+              <w:cnfStyle w:val="000000000000" w:firstRow="0" w:lastRow="0" w:firstColumn="0" w:lastColumn="0" w:oddVBand="0" w:evenVBand="0" w:oddHBand="0" w:evenHBand="0" w:firstRowFirstColumn="0" w:firstRowLastColumn="0" w:lastRowFirstColumn="0" w:lastRowLastColumn="0"/>
+            </w:pPr>
+            <w:r>
+              <w:t>&gt; 50,000 / month</w:t>
+            </w:r>
+          </w:p>
+        </w:tc>
+      </w:tr>
+      <w:tr>
+        <w:trPr>
+          <w:cnfStyle w:val="000000100000" w:firstRow="0" w:lastRow="0" w:firstColumn="0" w:lastColumn="0" w:oddVBand="0" w:evenVBand="0" w:oddHBand="1" w:evenHBand="0" w:firstRowFirstColumn="0" w:firstRowLastColumn="0" w:lastRowFirstColumn="0" w:lastRowLastColumn="0"/>
+        </w:trPr>
+        <w:tc>
+          <w:tcPr>
+            <w:cnfStyle w:val="001000000000" w:firstRow="0" w:lastRow="0" w:firstColumn="1" w:lastColumn="0" w:oddVBand="0" w:evenVBand="0" w:oddHBand="0" w:evenHBand="0" w:firstRowFirstColumn="0" w:firstRowLastColumn="0" w:lastRowFirstColumn="0" w:lastRowLastColumn="0"/>
+            <w:tcW w:w="0" w:type="auto"/>
+            <w:hideMark/>
+          </w:tcPr>
+          <w:p>
+            <w:pPr>
+              <w:spacing w:after="160" w:line="278" w:lineRule="auto"/>
+            </w:pPr>
+            <w:r>
+              <w:t>Establish Partner Ecosystem</w:t>
+            </w:r>
+          </w:p>
+        </w:tc>
+        <w:tc>
+          <w:tcPr>
+            <w:tcW w:w="0" w:type="auto"/>
+            <w:hideMark/>
+          </w:tcPr>
+          <w:p>
+            <w:pPr>
+              <w:spacing w:after="160" w:line="278" w:lineRule="auto"/>
+              <w:cnfStyle w:val="000000100000" w:firstRow="0" w:lastRow="0" w:firstColumn="0" w:lastColumn="0" w:oddVBand="0" w:evenVBand="0" w:oddHBand="1" w:evenHBand="0" w:firstRowFirstColumn="0" w:firstRowLastColumn="0" w:lastRowFirstColumn="0" w:lastRowLastColumn="0"/>
+            </w:pPr>
+            <w:r>
+              <w:t>Integrated dealerships or marketplaces</w:t>
+            </w:r>
+          </w:p>
+        </w:tc>
+        <w:tc>
+          <w:tcPr>
+            <w:tcW w:w="0" w:type="auto"/>
+            <w:hideMark/>
+          </w:tcPr>
+          <w:p>
+            <w:pPr>
+              <w:spacing w:after="160" w:line="278" w:lineRule="auto"/>
+              <w:cnfStyle w:val="000000100000" w:firstRow="0" w:lastRow="0" w:firstColumn="0" w:lastColumn="0" w:oddVBand="0" w:evenVBand="0" w:oddHBand="1" w:evenHBand="0" w:firstRowFirstColumn="0" w:firstRowLastColumn="0" w:lastRowFirstColumn="0" w:lastRowLastColumn="0"/>
+            </w:pPr>
+            <w:r>
+              <w:t>10+ partners (Year 1)</w:t>
+            </w:r>
+          </w:p>
+        </w:tc>
+      </w:tr>
+    </w:tbl>
+    <w:p/>
+    <w:p>
+      <w:pPr>
+        <w:rPr>
+          <w:b/>
+          <w:bCs/>
+        </w:rPr>
+      </w:pPr>
+      <w:r>
+        <w:rPr>
+          <w:b/>
+          <w:bCs/>
+        </w:rPr>
+        <w:t>3.4 Project Scope</w:t>
+      </w:r>
+    </w:p>
+    <w:p>
+      <w:pPr>
+        <w:rPr>
+          <w:b/>
+          <w:bCs/>
+        </w:rPr>
+      </w:pPr>
+      <w:r>
+        <w:rPr>
+          <w:b/>
+          <w:bCs/>
+        </w:rPr>
+        <w:t>In-Scope for MVP (Phase 1):</w:t>
+      </w:r>
+    </w:p>
+    <w:p>
+      <w:pPr>
+        <w:numPr>
+          <w:ilvl w:val="0"/>
+          <w:numId w:val="8"/>
+        </w:numPr>
+      </w:pPr>
+      <w:r>
+        <w:t>A cloud-based API and web application for single vehicle price predictions.</w:t>
+      </w:r>
+    </w:p>
+    <w:p>
+      <w:pPr>
+        <w:numPr>
+          <w:ilvl w:val="0"/>
+          <w:numId w:val="8"/>
+        </w:numPr>
+      </w:pPr>
+      <w:r>
+        <w:t>Support for the Belgian market as the primary launch region.</w:t>
+      </w:r>
+    </w:p>
+    <w:p>
+      <w:pPr>
+        <w:numPr>
+          <w:ilvl w:val="0"/>
+          <w:numId w:val="8"/>
+        </w:numPr>
+      </w:pPr>
+      <w:r>
+        <w:t>Coverage of 8 core brands: Mercedes-Benz, BMW, Audi, Volkswagen, Peugeot, Volvo, Ford, Kia.</w:t>
+      </w:r>
+    </w:p>
+    <w:p>
+      <w:pPr>
+        <w:numPr>
+          <w:ilvl w:val="0"/>
+          <w:numId w:val="8"/>
+        </w:numPr>
+      </w:pPr>
+      <w:r>
+        <w:t>Input parameters: Make, Model, Model Year, Mileage, Fuel Type, Transmission, CO₂ Emissions, Euro Standard, Warranty Status.</w:t>
+      </w:r>
+    </w:p>
+    <w:p>
+      <w:pPr>
+        <w:numPr>
+          <w:ilvl w:val="0"/>
+          <w:numId w:val="8"/>
+        </w:numPr>
+      </w:pPr>
+      <w:r>
+        <w:t>Dual prediction engine: Statistical (regression-based) and LLM-based explanatory models.</w:t>
+      </w:r>
+    </w:p>
+    <w:p>
+      <w:pPr>
+        <w:numPr>
+          <w:ilvl w:val="0"/>
+          <w:numId w:val="8"/>
+        </w:numPr>
+      </w:pPr>
+      <w:r>
+        <w:t>Output of a price range (low, fair, high) with confidence interval and key rationale factors.</w:t>
+      </w:r>
+    </w:p>
+    <w:p>
+      <w:pPr>
+        <w:numPr>
+          <w:ilvl w:val="0"/>
+          <w:numId w:val="8"/>
+        </w:numPr>
+      </w:pPr>
+      <w:r>
+        <w:lastRenderedPageBreak/>
+        <w:t>A basic historical data ingestion pipeline from public EU market sources.</w:t>
+      </w:r>
+    </w:p>
+    <w:p>
+      <w:pPr>
+        <w:rPr>
+          <w:b/>
+          <w:bCs/>
+        </w:rPr>
+      </w:pPr>
+      <w:r>
+        <w:rPr>
+          <w:b/>
+          <w:bCs/>
+        </w:rPr>
+        <w:t>Out-of-Scope:</w:t>
+      </w:r>
+    </w:p>
+    <w:p>
+      <w:pPr>
+        <w:numPr>
+          <w:ilvl w:val="0"/>
+          <w:numId w:val="9"/>
+        </w:numPr>
+      </w:pPr>
+      <w:r>
+        <w:t>Valuation for new vehicles, classic cars, or commercial trucks.</w:t>
+      </w:r>
+    </w:p>
+    <w:p>
+      <w:pPr>
+        <w:numPr>
+          <w:ilvl w:val="0"/>
+          <w:numId w:val="9"/>
+        </w:numPr>
+      </w:pPr>
+      <w:r>
+        <w:t>Physical vehicle inspection or condition assessment beyond standard parameters.</w:t>
+      </w:r>
+    </w:p>
+    <w:p>
+      <w:pPr>
+        <w:numPr>
+          <w:ilvl w:val="0"/>
+          <w:numId w:val="9"/>
+        </w:numPr>
+      </w:pPr>
+      <w:r>
+        <w:t>Direct integration with vehicle registration databases (GDPR constraints).</w:t>
+      </w:r>
+    </w:p>
+    <w:p>
+      <w:pPr>
+        <w:numPr>
+          <w:ilvl w:val="0"/>
+          <w:numId w:val="9"/>
+        </w:numPr>
+      </w:pPr>
+      <w:r>
+        <w:t>Real-time bidding or auction management functionality.</w:t>
+      </w:r>
+    </w:p>
+    <w:p>
+      <w:pPr>
+        <w:numPr>
+          <w:ilvl w:val="0"/>
+          <w:numId w:val="9"/>
+        </w:numPr>
+      </w:pPr>
+      <w:r>
+        <w:t>Insurance or financing rate calculations.</w:t>
+      </w:r>
+    </w:p>
+    <w:p>
+      <w:pPr>
+        <w:numPr>
+          <w:ilvl w:val="0"/>
+          <w:numId w:val="9"/>
+        </w:numPr>
+      </w:pPr>
+      <w:r>
+        <w:t>Markets outside the European Union in Phase 1.</w:t>
+      </w:r>
+    </w:p>
+    <w:p>
+      <w:r>
+        <w:pict w14:anchorId="340180C9">
+          <v:rect id="_x0000_i1028" style="width:0;height:.75pt" o:hralign="center" o:hrstd="t" o:hr="t" fillcolor="#a0a0a0" stroked="f"/>
+        </w:pict>
+      </w:r>
+    </w:p>
+    <w:p>
+      <w:pPr>
+        <w:rPr>
+          <w:b/>
+          <w:bCs/>
+        </w:rPr>
+      </w:pPr>
+      <w:r>
+        <w:rPr>
+          <w:b/>
+          <w:bCs/>
+        </w:rPr>
+        <w:t>4. Stakeholder Analysis &amp; User Personas</w:t>
+      </w:r>
+    </w:p>
+    <w:tbl>
+      <w:tblPr>
+        <w:tblStyle w:val="GridTable5Dark-Accent5"/>
+        <w:tblW w:w="0" w:type="auto"/>
+        <w:tblLook w:val="04A0" w:firstRow="1" w:lastRow="0" w:firstColumn="1" w:lastColumn="0" w:noHBand="0" w:noVBand="1"/>
+      </w:tblPr>
+      <w:tblGrid>
+        <w:gridCol w:w="1758"/>
+        <w:gridCol w:w="2393"/>
+        <w:gridCol w:w="2573"/>
+        <w:gridCol w:w="2626"/>
+      </w:tblGrid>
+      <w:tr>
+        <w:trPr>
+          <w:cnfStyle w:val="100000000000" w:firstRow="1" w:lastRow="0" w:firstColumn="0" w:lastColumn="0" w:oddVBand="0" w:evenVBand="0" w:oddHBand="0" w:evenHBand="0" w:firstRowFirstColumn="0" w:firstRowLastColumn="0" w:lastRowFirstColumn="0" w:lastRowLastColumn="0"/>
+        </w:trPr>
+        <w:tc>
+          <w:tcPr>
+            <w:cnfStyle w:val="001000000000" w:firstRow="0" w:lastRow="0" w:firstColumn="1" w:lastColumn="0" w:oddVBand="0" w:evenVBand="0" w:oddHBand="0" w:evenHBand="0" w:firstRowFirstColumn="0" w:firstRowLastColumn="0" w:lastRowFirstColumn="0" w:lastRowLastColumn="0"/>
+            <w:tcW w:w="0" w:type="auto"/>
+            <w:hideMark/>
+          </w:tcPr>
+          <w:p>
+            <w:pPr>
+              <w:spacing w:after="160" w:line="278" w:lineRule="auto"/>
+            </w:pPr>
+            <w:r>
+              <w:t>Stakeholder Group</w:t>
+            </w:r>
+          </w:p>
+        </w:tc>
+        <w:tc>
+          <w:tcPr>
+            <w:tcW w:w="0" w:type="auto"/>
+            <w:hideMark/>
+          </w:tcPr>
+          <w:p>
+            <w:pPr>
+              <w:spacing w:after="160" w:line="278" w:lineRule="auto"/>
+              <w:cnfStyle w:val="100000000000" w:firstRow="1" w:lastRow="0" w:firstColumn="0" w:lastColumn="0" w:oddVBand="0" w:evenVBand="0" w:oddHBand="0" w:evenHBand="0" w:firstRowFirstColumn="0" w:firstRowLastColumn="0" w:lastRowFirstColumn="0" w:lastRowLastColumn="0"/>
+            </w:pPr>
+            <w:r>
+              <w:t>Primary Influence/Interest</w:t>
+            </w:r>
+          </w:p>
+        </w:tc>
+        <w:tc>
+          <w:tcPr>
+            <w:tcW w:w="0" w:type="auto"/>
+            <w:hideMark/>
+          </w:tcPr>
+          <w:p>
+            <w:pPr>
+              <w:spacing w:after="160" w:line="278" w:lineRule="auto"/>
+              <w:cnfStyle w:val="100000000000" w:firstRow="1" w:lastRow="0" w:firstColumn="0" w:lastColumn="0" w:oddVBand="0" w:evenVBand="0" w:oddHBand="0" w:evenHBand="0" w:firstRowFirstColumn="0" w:firstRowLastColumn="0" w:lastRowFirstColumn="0" w:lastRowLastColumn="0"/>
+            </w:pPr>
+            <w:r>
+              <w:t>Key Goals &amp; Motivations</w:t>
+            </w:r>
+          </w:p>
+        </w:tc>
+        <w:tc>
+          <w:tcPr>
+            <w:tcW w:w="0" w:type="auto"/>
+            <w:hideMark/>
+          </w:tcPr>
+          <w:p>
+            <w:pPr>
+              <w:spacing w:after="160" w:line="278" w:lineRule="auto"/>
+              <w:cnfStyle w:val="100000000000" w:firstRow="1" w:lastRow="0" w:firstColumn="0" w:lastColumn="0" w:oddVBand="0" w:evenVBand="0" w:oddHBand="0" w:evenHBand="0" w:firstRowFirstColumn="0" w:firstRowLastColumn="0" w:lastRowFirstColumn="0" w:lastRowLastColumn="0"/>
+            </w:pPr>
+            <w:r>
+              <w:t>Potential Concerns</w:t>
+            </w:r>
+          </w:p>
+        </w:tc>
+      </w:tr>
+      <w:tr>
+        <w:trPr>
+          <w:cnfStyle w:val="000000100000" w:firstRow="0" w:lastRow="0" w:firstColumn="0" w:lastColumn="0" w:oddVBand="0" w:evenVBand="0" w:oddHBand="1" w:evenHBand="0" w:firstRowFirstColumn="0" w:firstRowLastColumn="0" w:lastRowFirstColumn="0" w:lastRowLastColumn="0"/>
+        </w:trPr>
+        <w:tc>
+          <w:tcPr>
+            <w:cnfStyle w:val="001000000000" w:firstRow="0" w:lastRow="0" w:firstColumn="1" w:lastColumn="0" w:oddVBand="0" w:evenVBand="0" w:oddHBand="0" w:evenHBand="0" w:firstRowFirstColumn="0" w:firstRowLastColumn="0" w:lastRowFirstColumn="0" w:lastRowLastColumn="0"/>
+            <w:tcW w:w="0" w:type="auto"/>
+            <w:hideMark/>
+          </w:tcPr>
+          <w:p>
+            <w:pPr>
+              <w:spacing w:after="160" w:line="278" w:lineRule="auto"/>
+            </w:pPr>
+            <w:r>
+              <w:t>Individual Private Seller</w:t>
+            </w:r>
+          </w:p>
+        </w:tc>
+        <w:tc>
+          <w:tcPr>
+            <w:tcW w:w="0" w:type="auto"/>
+            <w:hideMark/>
+          </w:tcPr>
+          <w:p>
+            <w:pPr>
+              <w:spacing w:after="160" w:line="278" w:lineRule="auto"/>
+              <w:cnfStyle w:val="000000100000" w:firstRow="0" w:lastRow="0" w:firstColumn="0" w:lastColumn="0" w:oddVBand="0" w:evenVBand="0" w:oddHBand="1" w:evenHBand="0" w:firstRowFirstColumn="0" w:firstRowLastColumn="0" w:lastRowFirstColumn="0" w:lastRowLastColumn="0"/>
+            </w:pPr>
+            <w:r>
+              <w:t>Getting fair market value, selling quickly.</w:t>
+            </w:r>
+          </w:p>
+        </w:tc>
+        <w:tc>
+          <w:tcPr>
+            <w:tcW w:w="0" w:type="auto"/>
+            <w:hideMark/>
+          </w:tcPr>
+          <w:p>
+            <w:pPr>
+              <w:spacing w:after="160" w:line="278" w:lineRule="auto"/>
+              <w:cnfStyle w:val="000000100000" w:firstRow="0" w:lastRow="0" w:firstColumn="0" w:lastColumn="0" w:oddVBand="0" w:evenVBand="0" w:oddHBand="1" w:evenHBand="0" w:firstRowFirstColumn="0" w:firstRowLastColumn="0" w:lastRowFirstColumn="0" w:lastRowLastColumn="0"/>
+            </w:pPr>
+            <w:r>
+              <w:t>Avoid underpricing, understand what features add value, set a competitive listing price.</w:t>
+            </w:r>
+          </w:p>
+        </w:tc>
+        <w:tc>
+          <w:tcPr>
+            <w:tcW w:w="0" w:type="auto"/>
+            <w:hideMark/>
+          </w:tcPr>
+          <w:p>
+            <w:pPr>
+              <w:spacing w:after="160" w:line="278" w:lineRule="auto"/>
+              <w:cnfStyle w:val="000000100000" w:firstRow="0" w:lastRow="0" w:firstColumn="0" w:lastColumn="0" w:oddVBand="0" w:evenVBand="0" w:oddHBand="1" w:evenHBand="0" w:firstRowFirstColumn="0" w:firstRowLastColumn="0" w:lastRowFirstColumn="0" w:lastRowLastColumn="0"/>
+            </w:pPr>
+            <w:r>
+              <w:t>Accuracy of prediction, trust in the tool, ease of use, cost.</w:t>
+            </w:r>
+          </w:p>
+        </w:tc>
+      </w:tr>
+      <w:tr>
+        <w:tc>
+          <w:tcPr>
+            <w:cnfStyle w:val="001000000000" w:firstRow="0" w:lastRow="0" w:firstColumn="1" w:lastColumn="0" w:oddVBand="0" w:evenVBand="0" w:oddHBand="0" w:evenHBand="0" w:firstRowFirstColumn="0" w:firstRowLastColumn="0" w:lastRowFirstColumn="0" w:lastRowLastColumn="0"/>
+            <w:tcW w:w="0" w:type="auto"/>
+            <w:hideMark/>
+          </w:tcPr>
+          <w:p>
+            <w:pPr>
+              <w:spacing w:after="160" w:line="278" w:lineRule="auto"/>
+            </w:pPr>
+            <w:r>
+              <w:t>Used Car Dealer</w:t>
+            </w:r>
+          </w:p>
+        </w:tc>
+        <w:tc>
+          <w:tcPr>
+            <w:tcW w:w="0" w:type="auto"/>
+            <w:hideMark/>
+          </w:tcPr>
+          <w:p>
+            <w:pPr>
+              <w:spacing w:after="160" w:line="278" w:lineRule="auto"/>
+              <w:cnfStyle w:val="000000000000" w:firstRow="0" w:lastRow="0" w:firstColumn="0" w:lastColumn="0" w:oddVBand="0" w:evenVBand="0" w:oddHBand="0" w:evenHBand="0" w:firstRowFirstColumn="0" w:firstRowLastColumn="0" w:lastRowFirstColumn="0" w:lastRowLastColumn="0"/>
+            </w:pPr>
+            <w:r>
+              <w:t>Inventory turnover, profit margin maximization.</w:t>
+            </w:r>
+          </w:p>
+        </w:tc>
+        <w:tc>
+          <w:tcPr>
+            <w:tcW w:w="0" w:type="auto"/>
+            <w:hideMark/>
+          </w:tcPr>
+          <w:p>
+            <w:pPr>
+              <w:spacing w:after="160" w:line="278" w:lineRule="auto"/>
+              <w:cnfStyle w:val="000000000000" w:firstRow="0" w:lastRow="0" w:firstColumn="0" w:lastColumn="0" w:oddVBand="0" w:evenVBand="0" w:oddHBand="0" w:evenHBand="0" w:firstRowFirstColumn="0" w:firstRowLastColumn="0" w:lastRowFirstColumn="0" w:lastRowLastColumn="0"/>
+            </w:pPr>
+            <w:r>
+              <w:t>Price inventory competitively, identify undervalued vehicles at auction, justify prices to customers.</w:t>
+            </w:r>
+          </w:p>
+        </w:tc>
+        <w:tc>
+          <w:tcPr>
+            <w:tcW w:w="0" w:type="auto"/>
+            <w:hideMark/>
+          </w:tcPr>
+          <w:p>
+            <w:pPr>
+              <w:spacing w:after="160" w:line="278" w:lineRule="auto"/>
+              <w:cnfStyle w:val="000000000000" w:firstRow="0" w:lastRow="0" w:firstColumn="0" w:lastColumn="0" w:oddVBand="0" w:evenVBand="0" w:oddHBand="0" w:evenHBand="0" w:firstRowFirstColumn="0" w:firstRowLastColumn="0" w:lastRowFirstColumn="0" w:lastRowLastColumn="0"/>
+            </w:pPr>
+            <w:r>
+              <w:t>Integration with existing dealer management systems (DMS), bulk valuation capabilities, reliability.</w:t>
+            </w:r>
+          </w:p>
+        </w:tc>
+      </w:tr>
+      <w:tr>
+        <w:trPr>
+          <w:cnfStyle w:val="000000100000" w:firstRow="0" w:lastRow="0" w:firstColumn="0" w:lastColumn="0" w:oddVBand="0" w:evenVBand="0" w:oddHBand="1" w:evenHBand="0" w:firstRowFirstColumn="0" w:firstRowLastColumn="0" w:lastRowFirstColumn="0" w:lastRowLastColumn="0"/>
+        </w:trPr>
+        <w:tc>
+          <w:tcPr>
+            <w:cnfStyle w:val="001000000000" w:firstRow="0" w:lastRow="0" w:firstColumn="1" w:lastColumn="0" w:oddVBand="0" w:evenVBand="0" w:oddHBand="0" w:evenHBand="0" w:firstRowFirstColumn="0" w:firstRowLastColumn="0" w:lastRowFirstColumn="0" w:lastRowLastColumn="0"/>
+            <w:tcW w:w="0" w:type="auto"/>
+            <w:hideMark/>
+          </w:tcPr>
+          <w:p>
+            <w:pPr>
+              <w:spacing w:after="160" w:line="278" w:lineRule="auto"/>
+            </w:pPr>
+            <w:r>
+              <w:t>Online Marketplace Platform</w:t>
+            </w:r>
+          </w:p>
+        </w:tc>
+        <w:tc>
+          <w:tcPr>
+            <w:tcW w:w="0" w:type="auto"/>
+            <w:hideMark/>
+          </w:tcPr>
+          <w:p>
+            <w:pPr>
+              <w:spacing w:after="160" w:line="278" w:lineRule="auto"/>
+              <w:cnfStyle w:val="000000100000" w:firstRow="0" w:lastRow="0" w:firstColumn="0" w:lastColumn="0" w:oddVBand="0" w:evenVBand="0" w:oddHBand="1" w:evenHBand="0" w:firstRowFirstColumn="0" w:firstRowLastColumn="0" w:lastRowFirstColumn="0" w:lastRowLastColumn="0"/>
+            </w:pPr>
+            <w:r>
+              <w:t>User trust, transaction volume, data monetization.</w:t>
+            </w:r>
+          </w:p>
+        </w:tc>
+        <w:tc>
+          <w:tcPr>
+            <w:tcW w:w="0" w:type="auto"/>
+            <w:hideMark/>
+          </w:tcPr>
+          <w:p>
+            <w:pPr>
+              <w:spacing w:after="160" w:line="278" w:lineRule="auto"/>
+              <w:cnfStyle w:val="000000100000" w:firstRow="0" w:lastRow="0" w:firstColumn="0" w:lastColumn="0" w:oddVBand="0" w:evenVBand="0" w:oddHBand="1" w:evenHBand="0" w:firstRowFirstColumn="0" w:firstRowLastColumn="0" w:lastRowFirstColumn="0" w:lastRowLastColumn="0"/>
+            </w:pPr>
+            <w:r>
+              <w:t>Provide a value-added tool to users, increase listing quality, reduce pricing disputes.</w:t>
+            </w:r>
+          </w:p>
+        </w:tc>
+        <w:tc>
+          <w:tcPr>
+            <w:tcW w:w="0" w:type="auto"/>
+            <w:hideMark/>
+          </w:tcPr>
+          <w:p>
+            <w:pPr>
+              <w:spacing w:after="160" w:line="278" w:lineRule="auto"/>
+              <w:cnfStyle w:val="000000100000" w:firstRow="0" w:lastRow="0" w:firstColumn="0" w:lastColumn="0" w:oddVBand="0" w:evenVBand="0" w:oddHBand="1" w:evenHBand="0" w:firstRowFirstColumn="0" w:firstRowLastColumn="0" w:lastRowFirstColumn="0" w:lastRowLastColumn="0"/>
+            </w:pPr>
+            <w:r>
+              <w:t>API performance and cost, white-labeling options, data privacy.</w:t>
+            </w:r>
+          </w:p>
+        </w:tc>
+      </w:tr>
+      <w:tr>
+        <w:tc>
+          <w:tcPr>
+            <w:cnfStyle w:val="001000000000" w:firstRow="0" w:lastRow="0" w:firstColumn="1" w:lastColumn="0" w:oddVBand="0" w:evenVBand="0" w:oddHBand="0" w:evenHBand="0" w:firstRowFirstColumn="0" w:firstRowLastColumn="0" w:lastRowFirstColumn="0" w:lastRowLastColumn="0"/>
+            <w:tcW w:w="0" w:type="auto"/>
+            <w:hideMark/>
+          </w:tcPr>
+          <w:p>
+            <w:pPr>
+              <w:spacing w:after="160" w:line="278" w:lineRule="auto"/>
+            </w:pPr>
+            <w:r>
+              <w:t>Fleet &amp; Leasing Company</w:t>
+            </w:r>
+          </w:p>
+        </w:tc>
+        <w:tc>
+          <w:tcPr>
+            <w:tcW w:w="0" w:type="auto"/>
+            <w:hideMark/>
+          </w:tcPr>
+          <w:p>
+            <w:pPr>
+              <w:spacing w:after="160" w:line="278" w:lineRule="auto"/>
+              <w:cnfStyle w:val="000000000000" w:firstRow="0" w:lastRow="0" w:firstColumn="0" w:lastColumn="0" w:oddVBand="0" w:evenVBand="0" w:oddHBand="0" w:evenHBand="0" w:firstRowFirstColumn="0" w:firstRowLastColumn="0" w:lastRowFirstColumn="0" w:lastRowLastColumn="0"/>
+            </w:pPr>
+            <w:r>
+              <w:t>Residual value accuracy, asset management.</w:t>
+            </w:r>
+          </w:p>
+        </w:tc>
+        <w:tc>
+          <w:tcPr>
+            <w:tcW w:w="0" w:type="auto"/>
+            <w:hideMark/>
+          </w:tcPr>
+          <w:p>
+            <w:pPr>
+              <w:spacing w:after="160" w:line="278" w:lineRule="auto"/>
+              <w:cnfStyle w:val="000000000000" w:firstRow="0" w:lastRow="0" w:firstColumn="0" w:lastColumn="0" w:oddVBand="0" w:evenVBand="0" w:oddHBand="0" w:evenHBand="0" w:firstRowFirstColumn="0" w:firstRowLastColumn="0" w:lastRowFirstColumn="0" w:lastRowLastColumn="0"/>
+            </w:pPr>
+            <w:r>
+              <w:t>Accurately forecast end-of-lease values, optimize remarketing strategy.</w:t>
+            </w:r>
+          </w:p>
+        </w:tc>
+        <w:tc>
+          <w:tcPr>
+            <w:tcW w:w="0" w:type="auto"/>
+            <w:hideMark/>
+          </w:tcPr>
+          <w:p>
+            <w:pPr>
+              <w:spacing w:after="160" w:line="278" w:lineRule="auto"/>
+              <w:cnfStyle w:val="000000000000" w:firstRow="0" w:lastRow="0" w:firstColumn="0" w:lastColumn="0" w:oddVBand="0" w:evenVBand="0" w:oddHBand="0" w:evenHBand="0" w:firstRowFirstColumn="0" w:firstRowLastColumn="0" w:lastRowFirstColumn="0" w:lastRowLastColumn="0"/>
+            </w:pPr>
+            <w:r>
+              <w:t>Model transparency, ability to handle bulk evaluations, audit trails.</w:t>
+            </w:r>
+          </w:p>
+        </w:tc>
+      </w:tr>
+      <w:tr>
+        <w:trPr>
+          <w:cnfStyle w:val="000000100000" w:firstRow="0" w:lastRow="0" w:firstColumn="0" w:lastColumn="0" w:oddVBand="0" w:evenVBand="0" w:oddHBand="1" w:evenHBand="0" w:firstRowFirstColumn="0" w:firstRowLastColumn="0" w:lastRowFirstColumn="0" w:lastRowLastColumn="0"/>
+        </w:trPr>
+        <w:tc>
+          <w:tcPr>
+            <w:cnfStyle w:val="001000000000" w:firstRow="0" w:lastRow="0" w:firstColumn="1" w:lastColumn="0" w:oddVBand="0" w:evenVBand="0" w:oddHBand="0" w:evenHBand="0" w:firstRowFirstColumn="0" w:firstRowLastColumn="0" w:lastRowFirstColumn="0" w:lastRowLastColumn="0"/>
+            <w:tcW w:w="0" w:type="auto"/>
+            <w:hideMark/>
+          </w:tcPr>
+          <w:p>
+            <w:pPr>
+              <w:spacing w:after="160" w:line="278" w:lineRule="auto"/>
+            </w:pPr>
+            <w:r>
+              <w:lastRenderedPageBreak/>
+              <w:t>Regulatory Bodies (Indirect)</w:t>
+            </w:r>
+          </w:p>
+        </w:tc>
+        <w:tc>
+          <w:tcPr>
+            <w:tcW w:w="0" w:type="auto"/>
+            <w:hideMark/>
+          </w:tcPr>
+          <w:p>
+            <w:pPr>
+              <w:spacing w:after="160" w:line="278" w:lineRule="auto"/>
+              <w:cnfStyle w:val="000000100000" w:firstRow="0" w:lastRow="0" w:firstColumn="0" w:lastColumn="0" w:oddVBand="0" w:evenVBand="0" w:oddHBand="1" w:evenHBand="0" w:firstRowFirstColumn="0" w:firstRowLastColumn="0" w:lastRowFirstColumn="0" w:lastRowLastColumn="0"/>
+            </w:pPr>
+            <w:r>
+              <w:t>Market transparency, environmental goals.</w:t>
+            </w:r>
+          </w:p>
+        </w:tc>
+        <w:tc>
+          <w:tcPr>
+            <w:tcW w:w="0" w:type="auto"/>
+            <w:hideMark/>
+          </w:tcPr>
+          <w:p>
+            <w:pPr>
+              <w:spacing w:after="160" w:line="278" w:lineRule="auto"/>
+              <w:cnfStyle w:val="000000100000" w:firstRow="0" w:lastRow="0" w:firstColumn="0" w:lastColumn="0" w:oddVBand="0" w:evenVBand="0" w:oddHBand="1" w:evenHBand="0" w:firstRowFirstColumn="0" w:firstRowLastColumn="0" w:lastRowFirstColumn="0" w:lastRowLastColumn="0"/>
+            </w:pPr>
+            <w:r>
+              <w:t>Encourage cleaner vehicle adoption through transparent pricing of emissions impact.</w:t>
+            </w:r>
+          </w:p>
+        </w:tc>
+        <w:tc>
+          <w:tcPr>
+            <w:tcW w:w="0" w:type="auto"/>
+            <w:hideMark/>
+          </w:tcPr>
+          <w:p>
+            <w:pPr>
+              <w:spacing w:after="160" w:line="278" w:lineRule="auto"/>
+              <w:cnfStyle w:val="000000100000" w:firstRow="0" w:lastRow="0" w:firstColumn="0" w:lastColumn="0" w:oddVBand="0" w:evenVBand="0" w:oddHBand="1" w:evenHBand="0" w:firstRowFirstColumn="0" w:firstRowLastColumn="0" w:lastRowFirstColumn="0" w:lastRowLastColumn="0"/>
+            </w:pPr>
+            <w:r>
+              <w:t>Accuracy of environmental factor modeling.</w:t>
+            </w:r>
+          </w:p>
+        </w:tc>
+      </w:tr>
+      <w:tr>
+        <w:tc>
+          <w:tcPr>
+            <w:cnfStyle w:val="001000000000" w:firstRow="0" w:lastRow="0" w:firstColumn="1" w:lastColumn="0" w:oddVBand="0" w:evenVBand="0" w:oddHBand="0" w:evenHBand="0" w:firstRowFirstColumn="0" w:firstRowLastColumn="0" w:lastRowFirstColumn="0" w:lastRowLastColumn="0"/>
+            <w:tcW w:w="0" w:type="auto"/>
+            <w:hideMark/>
+          </w:tcPr>
+          <w:p>
+            <w:pPr>
+              <w:spacing w:after="160" w:line="278" w:lineRule="auto"/>
+            </w:pPr>
+            <w:proofErr w:type="spellStart"/>
+            <w:r>
+              <w:t>AutoPrice</w:t>
+            </w:r>
+            <w:proofErr w:type="spellEnd"/>
+            <w:r>
+              <w:t xml:space="preserve"> Development Team</w:t>
+            </w:r>
+          </w:p>
+        </w:tc>
+        <w:tc>
+          <w:tcPr>
+            <w:tcW w:w="0" w:type="auto"/>
+            <w:hideMark/>
+          </w:tcPr>
+          <w:p>
+            <w:pPr>
+              <w:spacing w:after="160" w:line="278" w:lineRule="auto"/>
+              <w:cnfStyle w:val="000000000000" w:firstRow="0" w:lastRow="0" w:firstColumn="0" w:lastColumn="0" w:oddVBand="0" w:evenVBand="0" w:oddHBand="0" w:evenHBand="0" w:firstRowFirstColumn="0" w:firstRowLastColumn="0" w:lastRowFirstColumn="0" w:lastRowLastColumn="0"/>
+            </w:pPr>
+            <w:r>
+              <w:t>Building a robust, scalable product.</w:t>
+            </w:r>
+          </w:p>
+        </w:tc>
+        <w:tc>
+          <w:tcPr>
+            <w:tcW w:w="0" w:type="auto"/>
+            <w:hideMark/>
+          </w:tcPr>
+          <w:p>
+            <w:pPr>
+              <w:spacing w:after="160" w:line="278" w:lineRule="auto"/>
+              <w:cnfStyle w:val="000000000000" w:firstRow="0" w:lastRow="0" w:firstColumn="0" w:lastColumn="0" w:oddVBand="0" w:evenVBand="0" w:oddHBand="0" w:evenHBand="0" w:firstRowFirstColumn="0" w:firstRowLastColumn="0" w:lastRowFirstColumn="0" w:lastRowLastColumn="0"/>
+            </w:pPr>
+            <w:r>
+              <w:t>Clean, well-defined data sources, clear success metrics, modern tech stack.</w:t>
+            </w:r>
+          </w:p>
+        </w:tc>
+        <w:tc>
+          <w:tcPr>
+            <w:tcW w:w="0" w:type="auto"/>
+            <w:hideMark/>
+          </w:tcPr>
+          <w:p>
+            <w:pPr>
+              <w:spacing w:after="160" w:line="278" w:lineRule="auto"/>
+              <w:cnfStyle w:val="000000000000" w:firstRow="0" w:lastRow="0" w:firstColumn="0" w:lastColumn="0" w:oddVBand="0" w:evenVBand="0" w:oddHBand="0" w:evenHBand="0" w:firstRowFirstColumn="0" w:firstRowLastColumn="0" w:lastRowFirstColumn="0" w:lastRowLastColumn="0"/>
+            </w:pPr>
+            <w:r>
+              <w:t>Data quality issues, scope creep, ambiguous pricing logic.</w:t>
+            </w:r>
+          </w:p>
+        </w:tc>
+      </w:tr>
+    </w:tbl>
+    <w:p>
+      <w:r>
+        <w:rPr>
+          <w:b/>
+          <w:bCs/>
+        </w:rPr>
+        <w:t>Primary User Persona: "Independent Dealer"</w:t>
+      </w:r>
+    </w:p>
+    <w:p>
+      <w:pPr>
+        <w:numPr>
+          <w:ilvl w:val="0"/>
+          <w:numId w:val="10"/>
+        </w:numPr>
+      </w:pPr>
+      <w:r>
+        <w:rPr>
+          <w:b/>
+          <w:bCs/>
+        </w:rPr>
+        <w:t>Name:</w:t>
+      </w:r>
+      <w:r>
+        <w:t> Marco van Dijk</w:t>
+      </w:r>
+    </w:p>
+    <w:p>
+      <w:pPr>
+        <w:numPr>
+          <w:ilvl w:val="0"/>
+          <w:numId w:val="10"/>
+        </w:numPr>
+      </w:pPr>
+      <w:r>
+        <w:rPr>
+          <w:b/>
+          <w:bCs/>
+        </w:rPr>
+        <w:t>Role:</w:t>
+      </w:r>
+      <w:r>
+        <w:t> Owner of a small used car dealership in Antwerp.</w:t>
+      </w:r>
+    </w:p>
+    <w:p>
+      <w:pPr>
+        <w:numPr>
+          <w:ilvl w:val="0"/>
+          <w:numId w:val="10"/>
+        </w:numPr>
+      </w:pPr>
+      <w:r>
+        <w:rPr>
+          <w:b/>
+          <w:bCs/>
+        </w:rPr>
+        <w:t>Context:</w:t>
+      </w:r>
+      <w:r>
+        <w:t> Needs to price 5-10 new vehicles per week sourced from auctions and trade-ins. Competes with larger dealers and online platforms.</w:t>
+      </w:r>
+    </w:p>
+    <w:p>
+      <w:pPr>
+        <w:numPr>
+          <w:ilvl w:val="0"/>
+          <w:numId w:val="10"/>
+        </w:numPr>
+      </w:pPr>
+      <w:r>
+        <w:rPr>
+          <w:b/>
+          <w:bCs/>
+        </w:rPr>
+        <w:t>Goals:</w:t>
+      </w:r>
+      <w:r>
+        <w:t> Quickly get accurate prices to sticker cars, explain prices to skeptical buyers, avoid overpaying at auction.</w:t>
+      </w:r>
+    </w:p>
+    <w:p>
+      <w:pPr>
+        <w:numPr>
+          <w:ilvl w:val="0"/>
+          <w:numId w:val="10"/>
+        </w:numPr>
+      </w:pPr>
+      <w:r>
+        <w:rPr>
+          <w:b/>
+          <w:bCs/>
+        </w:rPr>
+        <w:t>Frustrations:</w:t>
+      </w:r>
+      <w:r>
+        <w:t> Current tools are generic, don't understand Belgian market nuances, and can't explain </w:t>
+      </w:r>
+      <w:r>
+        <w:rPr>
+          <w:i/>
+          <w:iCs/>
+        </w:rPr>
+        <w:t>why</w:t>
+      </w:r>
+      <w:r>
+        <w:t> a price is what it is.</w:t>
+      </w:r>
+    </w:p>
+    <w:p>
+      <w:pPr>
+        <w:rPr>
+          <w:b/>
+          <w:bCs/>
+        </w:rPr>
+      </w:pPr>
+      <w:r>
+        <w:rPr>
+          <w:b/>
+          <w:bCs/>
+        </w:rPr>
+        <w:t>5. Solution Overview &amp; Value Proposition</w:t>
+      </w:r>
+    </w:p>
+    <w:p>
+      <w:proofErr w:type="spellStart"/>
+      <w:r>
+        <w:t>AutoPrice</w:t>
+      </w:r>
+      <w:proofErr w:type="spellEnd"/>
+      <w:r>
+        <w:t xml:space="preserve"> AI is not a simple price lookup tool; it is an </w:t>
+      </w:r>
+      <w:r>
+        <w:rPr>
+          <w:b/>
+          <w:bCs/>
+        </w:rPr>
+        <w:t>Automotive Market Intelligence Engine</w:t>
+      </w:r>
+      <w:r>
+        <w:t>. While competitors offer static valuation tables or basic regression models, our core differentiator is the fusion of </w:t>
+      </w:r>
+      <w:r>
+        <w:rPr>
+          <w:b/>
+          <w:bCs/>
+        </w:rPr>
+        <w:t>high-frequency market data</w:t>
+      </w:r>
+      <w:r>
+        <w:t> with </w:t>
+      </w:r>
+      <w:r>
+        <w:rPr>
+          <w:b/>
+          <w:bCs/>
+        </w:rPr>
+        <w:t>explainable AI reasoning</w:t>
+      </w:r>
+      <w:r>
+        <w:t> and </w:t>
+      </w:r>
+      <w:r>
+        <w:rPr>
+          <w:b/>
+          <w:bCs/>
+        </w:rPr>
+        <w:t>regulatory intelligence</w:t>
+      </w:r>
+      <w:r>
+        <w:t>.</w:t>
+      </w:r>
+    </w:p>
+    <w:p>
+      <w:r>
+        <w:t>The value proposition is articulated across three pillars:</w:t>
+      </w:r>
+    </w:p>
+    <w:p>
+      <w:pPr>
+        <w:numPr>
+          <w:ilvl w:val="0"/>
+          <w:numId w:val="11"/>
+        </w:numPr>
+      </w:pPr>
+      <w:r>
+        <w:rPr>
+          <w:b/>
+          <w:bCs/>
+        </w:rPr>
+        <w:t>Unprecedented Accuracy &amp; Relevance:</w:t>
+      </w:r>
+      <w:r>
+        <w:t> By focusing deeply on the European ecosystem—ingesting local sales data, tracking regional regulations, and understanding brand-specific depreciation curves—we provide the most contextually relevant prices available.</w:t>
+      </w:r>
+    </w:p>
+    <w:p>
+      <w:pPr>
+        <w:numPr>
+          <w:ilvl w:val="0"/>
+          <w:numId w:val="11"/>
+        </w:numPr>
+      </w:pPr>
+      <w:r>
+        <w:rPr>
+          <w:b/>
+          <w:bCs/>
+        </w:rPr>
+        <w:t>Transparency &amp; Trust:</w:t>
+      </w:r>
+      <w:r>
+        <w:t> Our LLM-based "Price Reasoning" module doesn't just output a number; it generates a clear, plain-language summary of the top factors influencing the valuation (e.g., "Price reduced by €1,200 due to Euro 5 diesel non-compliance with upcoming Brussels LEZ expansion").</w:t>
+      </w:r>
+    </w:p>
+    <w:p>
+      <w:pPr>
+        <w:numPr>
+          <w:ilvl w:val="0"/>
+          <w:numId w:val="11"/>
+        </w:numPr>
+      </w:pPr>
+      <w:r>
+        <w:rPr>
+          <w:b/>
+          <w:bCs/>
+        </w:rPr>
+        <w:lastRenderedPageBreak/>
+        <w:t>Actionable Intelligence for Businesses:</w:t>
+      </w:r>
+      <w:r>
+        <w:t> For dealers and platforms, we provide APIs and dashboards that turn raw predictions into business insights—identifying pricing trends, undervalued market segments, and the impact of regulatory changes on inventory value.</w:t>
+      </w:r>
+    </w:p>
+    <w:p>
+      <w:r>
+        <w:t xml:space="preserve">This positions </w:t>
+      </w:r>
+      <w:proofErr w:type="spellStart"/>
+      <w:r>
+        <w:t>AutoPrice</w:t>
+      </w:r>
+      <w:proofErr w:type="spellEnd"/>
+      <w:r>
+        <w:t xml:space="preserve"> AI as a </w:t>
+      </w:r>
+      <w:r>
+        <w:rPr>
+          <w:b/>
+          <w:bCs/>
+        </w:rPr>
+        <w:t>critical decision-support system</w:t>
+      </w:r>
+      <w:r>
+        <w:t>, reducing financial risk and uncertainty in every vehicle transaction.</w:t>
       </w:r>
     </w:p>
     <w:p/>
@@ -1114,6 +2381,119 @@
 <file path=word/numbering.xml><?xml version="1.0" encoding="utf-8"?>
 <w:numbering xmlns:wpc="http://schemas.microsoft.com/office/word/2010/wordprocessingCanvas" xmlns:cx="http://schemas.microsoft.com/office/drawing/2014/chartex" xmlns:cx1="http://schemas.microsoft.com/office/drawing/2015/9/8/chartex" xmlns:cx2="http://schemas.microsoft.com/office/drawing/2015/10/21/chartex" xmlns:cx3="http://schemas.microsoft.com/office/drawing/2016/5/9/chartex" xmlns:cx4="http://schemas.microsoft.com/office/drawing/2016/5/10/chartex" xmlns:cx5="http://schemas.microsoft.com/office/drawing/2016/5/11/chartex" xmlns:cx6="http://schemas.microsoft.com/office/drawing/2016/5/12/chartex" xmlns:cx7="http://schemas.microsoft.com/office/drawing/2016/5/13/chartex" xmlns:cx8="http://schemas.microsoft.com/office/drawing/2016/5/14/chartex" xmlns:mc="http://schemas.openxmlformats.org/markup-compatibility/2006" xmlns:aink="http://schemas.microsoft.com/office/drawing/2016/ink" xmlns:am3d="http://schemas.microsoft.com/office/drawing/2017/model3d" xmlns:o="urn:schemas-microsoft-com:office:office" xmlns:oel="http://schemas.microsoft.com/office/2019/extlst" xmlns:r="http://schemas.openxmlformats.org/officeDocument/2006/relationships" xmlns:m="http://schemas.openxmlformats.org/officeDocument/2006/math" xmlns:v="urn:schemas-microsoft-com:vml" xmlns:wp14="http://schemas.microsoft.com/office/word/2010/wordprocessingDrawing" xmlns:wp="http://schemas.openxmlformats.org/drawingml/2006/wordprocessingDrawing" xmlns:w10="urn:schemas-microsoft-com:office:word" xmlns:w="http://schemas.openxmlformats.org/wordprocessingml/2006/main" xmlns:w14="http://schemas.microsoft.com/office/word/2010/wordml" xmlns:w15="http://schemas.microsoft.com/office/word/2012/wordml" xmlns:w16cex="http://schemas.microsoft.com/office/word/2018/wordml/cex" xmlns:w16cid="http://schemas.microsoft.com/office/word/2016/wordml/cid" xmlns:w16="http://schemas.microsoft.com/office/word/2018/wordml" xmlns:w16du="http://schemas.microsoft.com/office/word/2023/wordml/word16du" xmlns:w16sdtdh="http://schemas.microsoft.com/office/word/2020/wordml/sdtdatahash" xmlns:w16sdtfl="http://schemas.microsoft.com/office/word/2024/wordml/sdtformatlock" xmlns:w16se="http://schemas.microsoft.com/office/word/2015/wordml/symex" xmlns:wpg="http://schemas.microsoft.com/office/word/2010/wordprocessingGroup" xmlns:wpi="http://schemas.microsoft.com/office/word/2010/wordprocessingInk" xmlns:wne="http://schemas.microsoft.com/office/word/2006/wordml" xmlns:wps="http://schemas.microsoft.com/office/word/2010/wordprocessingShape" mc:Ignorable="w14 w15 w16se w16cid w16 w16cex w16sdtdh w16sdtfl w16du wp14">
   <w:abstractNum w:abstractNumId="0" w15:restartNumberingAfterBreak="0">
+    <w:nsid w:val="0DB8729B"/>
+    <w:multiLevelType w:val="multilevel"/>
+    <w:tmpl w:val="017A0C52"/>
+    <w:lvl w:ilvl="0">
+      <w:start w:val="1"/>
+      <w:numFmt w:val="decimal"/>
+      <w:lvlText w:val="%1."/>
+      <w:lvlJc w:val="left"/>
+      <w:pPr>
+        <w:tabs>
+          <w:tab w:val="num" w:pos="720"/>
+        </w:tabs>
+        <w:ind w:left="720" w:hanging="360"/>
+      </w:pPr>
+    </w:lvl>
+    <w:lvl w:ilvl="1" w:tentative="1">
+      <w:start w:val="1"/>
+      <w:numFmt w:val="decimal"/>
+      <w:lvlText w:val="%2."/>
+      <w:lvlJc w:val="left"/>
+      <w:pPr>
+        <w:tabs>
+          <w:tab w:val="num" w:pos="1440"/>
+        </w:tabs>
+        <w:ind w:left="1440" w:hanging="360"/>
+      </w:pPr>
+    </w:lvl>
+    <w:lvl w:ilvl="2" w:tentative="1">
+      <w:start w:val="1"/>
+      <w:numFmt w:val="decimal"/>
+      <w:lvlText w:val="%3."/>
+      <w:lvlJc w:val="left"/>
+      <w:pPr>
+        <w:tabs>
+          <w:tab w:val="num" w:pos="2160"/>
+        </w:tabs>
+        <w:ind w:left="2160" w:hanging="360"/>
+      </w:pPr>
+    </w:lvl>
+    <w:lvl w:ilvl="3" w:tentative="1">
+      <w:start w:val="1"/>
+      <w:numFmt w:val="decimal"/>
+      <w:lvlText w:val="%4."/>
+      <w:lvlJc w:val="left"/>
+      <w:pPr>
+        <w:tabs>
+          <w:tab w:val="num" w:pos="2880"/>
+        </w:tabs>
+        <w:ind w:left="2880" w:hanging="360"/>
+      </w:pPr>
+    </w:lvl>
+    <w:lvl w:ilvl="4" w:tentative="1">
+      <w:start w:val="1"/>
+      <w:numFmt w:val="decimal"/>
+      <w:lvlText w:val="%5."/>
+      <w:lvlJc w:val="left"/>
+      <w:pPr>
+        <w:tabs>
+          <w:tab w:val="num" w:pos="3600"/>
+        </w:tabs>
+        <w:ind w:left="3600" w:hanging="360"/>
+      </w:pPr>
+    </w:lvl>
+    <w:lvl w:ilvl="5" w:tentative="1">
+      <w:start w:val="1"/>
+      <w:numFmt w:val="decimal"/>
+      <w:lvlText w:val="%6."/>
+      <w:lvlJc w:val="left"/>
+      <w:pPr>
+        <w:tabs>
+          <w:tab w:val="num" w:pos="4320"/>
+        </w:tabs>
+        <w:ind w:left="4320" w:hanging="360"/>
+      </w:pPr>
+    </w:lvl>
+    <w:lvl w:ilvl="6" w:tentative="1">
+      <w:start w:val="1"/>
+      <w:numFmt w:val="decimal"/>
+      <w:lvlText w:val="%7."/>
+      <w:lvlJc w:val="left"/>
+      <w:pPr>
+        <w:tabs>
+          <w:tab w:val="num" w:pos="5040"/>
+        </w:tabs>
+        <w:ind w:left="5040" w:hanging="360"/>
+      </w:pPr>
+    </w:lvl>
+    <w:lvl w:ilvl="7" w:tentative="1">
+      <w:start w:val="1"/>
+      <w:numFmt w:val="decimal"/>
+      <w:lvlText w:val="%8."/>
+      <w:lvlJc w:val="left"/>
+      <w:pPr>
+        <w:tabs>
+          <w:tab w:val="num" w:pos="5760"/>
+        </w:tabs>
+        <w:ind w:left="5760" w:hanging="360"/>
+      </w:pPr>
+    </w:lvl>
+    <w:lvl w:ilvl="8" w:tentative="1">
+      <w:start w:val="1"/>
+      <w:numFmt w:val="decimal"/>
+      <w:lvlText w:val="%9."/>
+      <w:lvlJc w:val="left"/>
+      <w:pPr>
+        <w:tabs>
+          <w:tab w:val="num" w:pos="6480"/>
+        </w:tabs>
+        <w:ind w:left="6480" w:hanging="360"/>
+      </w:pPr>
+    </w:lvl>
+  </w:abstractNum>
+  <w:abstractNum w:abstractNumId="1" w15:restartNumberingAfterBreak="0">
     <w:nsid w:val="2A09610E"/>
     <w:multiLevelType w:val="multilevel"/>
     <w:tmpl w:val="3ECA2936"/>
@@ -1262,7 +2642,7 @@
       </w:rPr>
     </w:lvl>
   </w:abstractNum>
-  <w:abstractNum w:abstractNumId="1" w15:restartNumberingAfterBreak="0">
+  <w:abstractNum w:abstractNumId="2" w15:restartNumberingAfterBreak="0">
     <w:nsid w:val="2E4840A2"/>
     <w:multiLevelType w:val="multilevel"/>
     <w:tmpl w:val="793E9DDE"/>
@@ -1375,7 +2755,7 @@
       </w:pPr>
     </w:lvl>
   </w:abstractNum>
-  <w:abstractNum w:abstractNumId="2" w15:restartNumberingAfterBreak="0">
+  <w:abstractNum w:abstractNumId="3" w15:restartNumberingAfterBreak="0">
     <w:nsid w:val="3FD47576"/>
     <w:multiLevelType w:val="multilevel"/>
     <w:tmpl w:val="FE103E2C"/>
@@ -1524,38 +2904,425 @@
       </w:rPr>
     </w:lvl>
   </w:abstractNum>
+  <w:abstractNum w:abstractNumId="4" w15:restartNumberingAfterBreak="0">
+    <w:nsid w:val="459F288C"/>
+    <w:multiLevelType w:val="multilevel"/>
+    <w:tmpl w:val="92741426"/>
+    <w:lvl w:ilvl="0">
+      <w:start w:val="1"/>
+      <w:numFmt w:val="bullet"/>
+      <w:lvlText w:val=""/>
+      <w:lvlJc w:val="left"/>
+      <w:pPr>
+        <w:tabs>
+          <w:tab w:val="num" w:pos="720"/>
+        </w:tabs>
+        <w:ind w:left="720" w:hanging="360"/>
+      </w:pPr>
+      <w:rPr>
+        <w:rFonts w:ascii="Symbol" w:hAnsi="Symbol" w:hint="default"/>
+        <w:sz w:val="20"/>
+      </w:rPr>
+    </w:lvl>
+    <w:lvl w:ilvl="1" w:tentative="1">
+      <w:start w:val="1"/>
+      <w:numFmt w:val="bullet"/>
+      <w:lvlText w:val="o"/>
+      <w:lvlJc w:val="left"/>
+      <w:pPr>
+        <w:tabs>
+          <w:tab w:val="num" w:pos="1440"/>
+        </w:tabs>
+        <w:ind w:left="1440" w:hanging="360"/>
+      </w:pPr>
+      <w:rPr>
+        <w:rFonts w:ascii="Courier New" w:hAnsi="Courier New" w:hint="default"/>
+        <w:sz w:val="20"/>
+      </w:rPr>
+    </w:lvl>
+    <w:lvl w:ilvl="2" w:tentative="1">
+      <w:start w:val="1"/>
+      <w:numFmt w:val="bullet"/>
+      <w:lvlText w:val=""/>
+      <w:lvlJc w:val="left"/>
+      <w:pPr>
+        <w:tabs>
+          <w:tab w:val="num" w:pos="2160"/>
+        </w:tabs>
+        <w:ind w:left="2160" w:hanging="360"/>
+      </w:pPr>
+      <w:rPr>
+        <w:rFonts w:ascii="Wingdings" w:hAnsi="Wingdings" w:hint="default"/>
+        <w:sz w:val="20"/>
+      </w:rPr>
+    </w:lvl>
+    <w:lvl w:ilvl="3" w:tentative="1">
+      <w:start w:val="1"/>
+      <w:numFmt w:val="bullet"/>
+      <w:lvlText w:val=""/>
+      <w:lvlJc w:val="left"/>
+      <w:pPr>
+        <w:tabs>
+          <w:tab w:val="num" w:pos="2880"/>
+        </w:tabs>
+        <w:ind w:left="2880" w:hanging="360"/>
+      </w:pPr>
+      <w:rPr>
+        <w:rFonts w:ascii="Wingdings" w:hAnsi="Wingdings" w:hint="default"/>
+        <w:sz w:val="20"/>
+      </w:rPr>
+    </w:lvl>
+    <w:lvl w:ilvl="4" w:tentative="1">
+      <w:start w:val="1"/>
+      <w:numFmt w:val="bullet"/>
+      <w:lvlText w:val=""/>
+      <w:lvlJc w:val="left"/>
+      <w:pPr>
+        <w:tabs>
+          <w:tab w:val="num" w:pos="3600"/>
+        </w:tabs>
+        <w:ind w:left="3600" w:hanging="360"/>
+      </w:pPr>
+      <w:rPr>
+        <w:rFonts w:ascii="Wingdings" w:hAnsi="Wingdings" w:hint="default"/>
+        <w:sz w:val="20"/>
+      </w:rPr>
+    </w:lvl>
+    <w:lvl w:ilvl="5" w:tentative="1">
+      <w:start w:val="1"/>
+      <w:numFmt w:val="bullet"/>
+      <w:lvlText w:val=""/>
+      <w:lvlJc w:val="left"/>
+      <w:pPr>
+        <w:tabs>
+          <w:tab w:val="num" w:pos="4320"/>
+        </w:tabs>
+        <w:ind w:left="4320" w:hanging="360"/>
+      </w:pPr>
+      <w:rPr>
+        <w:rFonts w:ascii="Wingdings" w:hAnsi="Wingdings" w:hint="default"/>
+        <w:sz w:val="20"/>
+      </w:rPr>
+    </w:lvl>
+    <w:lvl w:ilvl="6" w:tentative="1">
+      <w:start w:val="1"/>
+      <w:numFmt w:val="bullet"/>
+      <w:lvlText w:val=""/>
+      <w:lvlJc w:val="left"/>
+      <w:pPr>
+        <w:tabs>
+          <w:tab w:val="num" w:pos="5040"/>
+        </w:tabs>
+        <w:ind w:left="5040" w:hanging="360"/>
+      </w:pPr>
+      <w:rPr>
+        <w:rFonts w:ascii="Wingdings" w:hAnsi="Wingdings" w:hint="default"/>
+        <w:sz w:val="20"/>
+      </w:rPr>
+    </w:lvl>
+    <w:lvl w:ilvl="7" w:tentative="1">
+      <w:start w:val="1"/>
+      <w:numFmt w:val="bullet"/>
+      <w:lvlText w:val=""/>
+      <w:lvlJc w:val="left"/>
+      <w:pPr>
+        <w:tabs>
+          <w:tab w:val="num" w:pos="5760"/>
+        </w:tabs>
+        <w:ind w:left="5760" w:hanging="360"/>
+      </w:pPr>
+      <w:rPr>
+        <w:rFonts w:ascii="Wingdings" w:hAnsi="Wingdings" w:hint="default"/>
+        <w:sz w:val="20"/>
+      </w:rPr>
+    </w:lvl>
+    <w:lvl w:ilvl="8" w:tentative="1">
+      <w:start w:val="1"/>
+      <w:numFmt w:val="bullet"/>
+      <w:lvlText w:val=""/>
+      <w:lvlJc w:val="left"/>
+      <w:pPr>
+        <w:tabs>
+          <w:tab w:val="num" w:pos="6480"/>
+        </w:tabs>
+        <w:ind w:left="6480" w:hanging="360"/>
+      </w:pPr>
+      <w:rPr>
+        <w:rFonts w:ascii="Wingdings" w:hAnsi="Wingdings" w:hint="default"/>
+        <w:sz w:val="20"/>
+      </w:rPr>
+    </w:lvl>
+  </w:abstractNum>
+  <w:abstractNum w:abstractNumId="5" w15:restartNumberingAfterBreak="0">
+    <w:nsid w:val="48082C36"/>
+    <w:multiLevelType w:val="multilevel"/>
+    <w:tmpl w:val="A230B55C"/>
+    <w:lvl w:ilvl="0">
+      <w:start w:val="1"/>
+      <w:numFmt w:val="decimal"/>
+      <w:lvlText w:val="%1."/>
+      <w:lvlJc w:val="left"/>
+      <w:pPr>
+        <w:tabs>
+          <w:tab w:val="num" w:pos="720"/>
+        </w:tabs>
+        <w:ind w:left="720" w:hanging="360"/>
+      </w:pPr>
+    </w:lvl>
+    <w:lvl w:ilvl="1" w:tentative="1">
+      <w:start w:val="1"/>
+      <w:numFmt w:val="decimal"/>
+      <w:lvlText w:val="%2."/>
+      <w:lvlJc w:val="left"/>
+      <w:pPr>
+        <w:tabs>
+          <w:tab w:val="num" w:pos="1440"/>
+        </w:tabs>
+        <w:ind w:left="1440" w:hanging="360"/>
+      </w:pPr>
+    </w:lvl>
+    <w:lvl w:ilvl="2" w:tentative="1">
+      <w:start w:val="1"/>
+      <w:numFmt w:val="decimal"/>
+      <w:lvlText w:val="%3."/>
+      <w:lvlJc w:val="left"/>
+      <w:pPr>
+        <w:tabs>
+          <w:tab w:val="num" w:pos="2160"/>
+        </w:tabs>
+        <w:ind w:left="2160" w:hanging="360"/>
+      </w:pPr>
+    </w:lvl>
+    <w:lvl w:ilvl="3" w:tentative="1">
+      <w:start w:val="1"/>
+      <w:numFmt w:val="decimal"/>
+      <w:lvlText w:val="%4."/>
+      <w:lvlJc w:val="left"/>
+      <w:pPr>
+        <w:tabs>
+          <w:tab w:val="num" w:pos="2880"/>
+        </w:tabs>
+        <w:ind w:left="2880" w:hanging="360"/>
+      </w:pPr>
+    </w:lvl>
+    <w:lvl w:ilvl="4" w:tentative="1">
+      <w:start w:val="1"/>
+      <w:numFmt w:val="decimal"/>
+      <w:lvlText w:val="%5."/>
+      <w:lvlJc w:val="left"/>
+      <w:pPr>
+        <w:tabs>
+          <w:tab w:val="num" w:pos="3600"/>
+        </w:tabs>
+        <w:ind w:left="3600" w:hanging="360"/>
+      </w:pPr>
+    </w:lvl>
+    <w:lvl w:ilvl="5" w:tentative="1">
+      <w:start w:val="1"/>
+      <w:numFmt w:val="decimal"/>
+      <w:lvlText w:val="%6."/>
+      <w:lvlJc w:val="left"/>
+      <w:pPr>
+        <w:tabs>
+          <w:tab w:val="num" w:pos="4320"/>
+        </w:tabs>
+        <w:ind w:left="4320" w:hanging="360"/>
+      </w:pPr>
+    </w:lvl>
+    <w:lvl w:ilvl="6" w:tentative="1">
+      <w:start w:val="1"/>
+      <w:numFmt w:val="decimal"/>
+      <w:lvlText w:val="%7."/>
+      <w:lvlJc w:val="left"/>
+      <w:pPr>
+        <w:tabs>
+          <w:tab w:val="num" w:pos="5040"/>
+        </w:tabs>
+        <w:ind w:left="5040" w:hanging="360"/>
+      </w:pPr>
+    </w:lvl>
+    <w:lvl w:ilvl="7" w:tentative="1">
+      <w:start w:val="1"/>
+      <w:numFmt w:val="decimal"/>
+      <w:lvlText w:val="%8."/>
+      <w:lvlJc w:val="left"/>
+      <w:pPr>
+        <w:tabs>
+          <w:tab w:val="num" w:pos="5760"/>
+        </w:tabs>
+        <w:ind w:left="5760" w:hanging="360"/>
+      </w:pPr>
+    </w:lvl>
+    <w:lvl w:ilvl="8" w:tentative="1">
+      <w:start w:val="1"/>
+      <w:numFmt w:val="decimal"/>
+      <w:lvlText w:val="%9."/>
+      <w:lvlJc w:val="left"/>
+      <w:pPr>
+        <w:tabs>
+          <w:tab w:val="num" w:pos="6480"/>
+        </w:tabs>
+        <w:ind w:left="6480" w:hanging="360"/>
+      </w:pPr>
+    </w:lvl>
+  </w:abstractNum>
+  <w:abstractNum w:abstractNumId="6" w15:restartNumberingAfterBreak="0">
+    <w:nsid w:val="57BE656A"/>
+    <w:multiLevelType w:val="multilevel"/>
+    <w:tmpl w:val="9DBE2860"/>
+    <w:lvl w:ilvl="0">
+      <w:start w:val="1"/>
+      <w:numFmt w:val="decimal"/>
+      <w:lvlText w:val="%1."/>
+      <w:lvlJc w:val="left"/>
+      <w:pPr>
+        <w:tabs>
+          <w:tab w:val="num" w:pos="720"/>
+        </w:tabs>
+        <w:ind w:left="720" w:hanging="360"/>
+      </w:pPr>
+    </w:lvl>
+    <w:lvl w:ilvl="1" w:tentative="1">
+      <w:start w:val="1"/>
+      <w:numFmt w:val="decimal"/>
+      <w:lvlText w:val="%2."/>
+      <w:lvlJc w:val="left"/>
+      <w:pPr>
+        <w:tabs>
+          <w:tab w:val="num" w:pos="1440"/>
+        </w:tabs>
+        <w:ind w:left="1440" w:hanging="360"/>
+      </w:pPr>
+    </w:lvl>
+    <w:lvl w:ilvl="2" w:tentative="1">
+      <w:start w:val="1"/>
+      <w:numFmt w:val="decimal"/>
+      <w:lvlText w:val="%3."/>
+      <w:lvlJc w:val="left"/>
+      <w:pPr>
+        <w:tabs>
+          <w:tab w:val="num" w:pos="2160"/>
+        </w:tabs>
+        <w:ind w:left="2160" w:hanging="360"/>
+      </w:pPr>
+    </w:lvl>
+    <w:lvl w:ilvl="3" w:tentative="1">
+      <w:start w:val="1"/>
+      <w:numFmt w:val="decimal"/>
+      <w:lvlText w:val="%4."/>
+      <w:lvlJc w:val="left"/>
+      <w:pPr>
+        <w:tabs>
+          <w:tab w:val="num" w:pos="2880"/>
+        </w:tabs>
+        <w:ind w:left="2880" w:hanging="360"/>
+      </w:pPr>
+    </w:lvl>
+    <w:lvl w:ilvl="4" w:tentative="1">
+      <w:start w:val="1"/>
+      <w:numFmt w:val="decimal"/>
+      <w:lvlText w:val="%5."/>
+      <w:lvlJc w:val="left"/>
+      <w:pPr>
+        <w:tabs>
+          <w:tab w:val="num" w:pos="3600"/>
+        </w:tabs>
+        <w:ind w:left="3600" w:hanging="360"/>
+      </w:pPr>
+    </w:lvl>
+    <w:lvl w:ilvl="5" w:tentative="1">
+      <w:start w:val="1"/>
+      <w:numFmt w:val="decimal"/>
+      <w:lvlText w:val="%6."/>
+      <w:lvlJc w:val="left"/>
+      <w:pPr>
+        <w:tabs>
+          <w:tab w:val="num" w:pos="4320"/>
+        </w:tabs>
+        <w:ind w:left="4320" w:hanging="360"/>
+      </w:pPr>
+    </w:lvl>
+    <w:lvl w:ilvl="6" w:tentative="1">
+      <w:start w:val="1"/>
+      <w:numFmt w:val="decimal"/>
+      <w:lvlText w:val="%7."/>
+      <w:lvlJc w:val="left"/>
+      <w:pPr>
+        <w:tabs>
+          <w:tab w:val="num" w:pos="5040"/>
+        </w:tabs>
+        <w:ind w:left="5040" w:hanging="360"/>
+      </w:pPr>
+    </w:lvl>
+    <w:lvl w:ilvl="7" w:tentative="1">
+      <w:start w:val="1"/>
+      <w:numFmt w:val="decimal"/>
+      <w:lvlText w:val="%8."/>
+      <w:lvlJc w:val="left"/>
+      <w:pPr>
+        <w:tabs>
+          <w:tab w:val="num" w:pos="5760"/>
+        </w:tabs>
+        <w:ind w:left="5760" w:hanging="360"/>
+      </w:pPr>
+    </w:lvl>
+    <w:lvl w:ilvl="8" w:tentative="1">
+      <w:start w:val="1"/>
+      <w:numFmt w:val="decimal"/>
+      <w:lvlText w:val="%9."/>
+      <w:lvlJc w:val="left"/>
+      <w:pPr>
+        <w:tabs>
+          <w:tab w:val="num" w:pos="6480"/>
+        </w:tabs>
+        <w:ind w:left="6480" w:hanging="360"/>
+      </w:pPr>
+    </w:lvl>
+  </w:abstractNum>
   <w:num w:numId="1" w16cid:durableId="1684087258">
-    <w:abstractNumId w:val="1"/>
+    <w:abstractNumId w:val="2"/>
   </w:num>
   <w:num w:numId="2" w16cid:durableId="1509563061">
-    <w:abstractNumId w:val="1"/>
+    <w:abstractNumId w:val="2"/>
     <w:lvlOverride w:ilvl="1">
       <w:startOverride w:val="1"/>
     </w:lvlOverride>
   </w:num>
   <w:num w:numId="3" w16cid:durableId="942109424">
-    <w:abstractNumId w:val="1"/>
+    <w:abstractNumId w:val="2"/>
     <w:lvlOverride w:ilvl="1">
       <w:startOverride w:val="1"/>
     </w:lvlOverride>
   </w:num>
   <w:num w:numId="4" w16cid:durableId="348725273">
-    <w:abstractNumId w:val="1"/>
+    <w:abstractNumId w:val="2"/>
     <w:lvlOverride w:ilvl="1">
       <w:startOverride w:val="1"/>
     </w:lvlOverride>
   </w:num>
   <w:num w:numId="5" w16cid:durableId="177618622">
-    <w:abstractNumId w:val="1"/>
+    <w:abstractNumId w:val="2"/>
     <w:lvlOverride w:ilvl="1">
       <w:startOverride w:val="1"/>
     </w:lvlOverride>
   </w:num>
   <w:num w:numId="6" w16cid:durableId="1129780829">
-    <w:abstractNumId w:val="2"/>
+    <w:abstractNumId w:val="3"/>
   </w:num>
   <w:num w:numId="7" w16cid:durableId="1057783404">
+    <w:abstractNumId w:val="1"/>
+  </w:num>
+  <w:num w:numId="8" w16cid:durableId="118496820">
     <w:abstractNumId w:val="0"/>
+  </w:num>
+  <w:num w:numId="9" w16cid:durableId="536897706">
+    <w:abstractNumId w:val="6"/>
+  </w:num>
+  <w:num w:numId="10" w16cid:durableId="763035939">
+    <w:abstractNumId w:val="4"/>
+  </w:num>
+  <w:num w:numId="11" w16cid:durableId="150103235">
+    <w:abstractNumId w:val="5"/>
   </w:num>
 </w:numbering>
 </file>
@@ -1960,7 +3727,7 @@
   <w:style w:type="paragraph" w:default="1" w:styleId="Normal">
     <w:name w:val="Normal"/>
     <w:qFormat/>
-    <w:rsid w:val="007E10F0"/>
+    <w:rsid w:val="00746FAD"/>
   </w:style>
   <w:style w:type="paragraph" w:styleId="Heading1">
     <w:name w:val="heading 1"/>
@@ -1969,7 +3736,7 @@
     <w:link w:val="Heading1Char"/>
     <w:uiPriority w:val="9"/>
     <w:qFormat/>
-    <w:rsid w:val="007E10F0"/>
+    <w:rsid w:val="00746FAD"/>
     <w:pPr>
       <w:keepNext/>
       <w:keepLines/>
@@ -1992,7 +3759,7 @@
     <w:semiHidden/>
     <w:unhideWhenUsed/>
     <w:qFormat/>
-    <w:rsid w:val="007E10F0"/>
+    <w:rsid w:val="00746FAD"/>
     <w:pPr>
       <w:keepNext/>
       <w:keepLines/>
@@ -2015,7 +3782,7 @@
     <w:semiHidden/>
     <w:unhideWhenUsed/>
     <w:qFormat/>
-    <w:rsid w:val="007E10F0"/>
+    <w:rsid w:val="00746FAD"/>
     <w:pPr>
       <w:keepNext/>
       <w:keepLines/>
@@ -2038,7 +3805,7 @@
     <w:semiHidden/>
     <w:unhideWhenUsed/>
     <w:qFormat/>
-    <w:rsid w:val="007E10F0"/>
+    <w:rsid w:val="00746FAD"/>
     <w:pPr>
       <w:keepNext/>
       <w:keepLines/>
@@ -2061,7 +3828,7 @@
     <w:semiHidden/>
     <w:unhideWhenUsed/>
     <w:qFormat/>
-    <w:rsid w:val="007E10F0"/>
+    <w:rsid w:val="00746FAD"/>
     <w:pPr>
       <w:keepNext/>
       <w:keepLines/>
@@ -2082,7 +3849,7 @@
     <w:semiHidden/>
     <w:unhideWhenUsed/>
     <w:qFormat/>
-    <w:rsid w:val="007E10F0"/>
+    <w:rsid w:val="00746FAD"/>
     <w:pPr>
       <w:keepNext/>
       <w:keepLines/>
@@ -2105,7 +3872,7 @@
     <w:semiHidden/>
     <w:unhideWhenUsed/>
     <w:qFormat/>
-    <w:rsid w:val="007E10F0"/>
+    <w:rsid w:val="00746FAD"/>
     <w:pPr>
       <w:keepNext/>
       <w:keepLines/>
@@ -2126,7 +3893,7 @@
     <w:semiHidden/>
     <w:unhideWhenUsed/>
     <w:qFormat/>
-    <w:rsid w:val="007E10F0"/>
+    <w:rsid w:val="00746FAD"/>
     <w:pPr>
       <w:keepNext/>
       <w:keepLines/>
@@ -2149,7 +3916,7 @@
     <w:semiHidden/>
     <w:unhideWhenUsed/>
     <w:qFormat/>
-    <w:rsid w:val="007E10F0"/>
+    <w:rsid w:val="00746FAD"/>
     <w:pPr>
       <w:keepNext/>
       <w:keepLines/>
@@ -2193,7 +3960,7 @@
     <w:basedOn w:val="DefaultParagraphFont"/>
     <w:link w:val="Heading1"/>
     <w:uiPriority w:val="9"/>
-    <w:rsid w:val="007E10F0"/>
+    <w:rsid w:val="00746FAD"/>
     <w:rPr>
       <w:rFonts w:asciiTheme="majorHAnsi" w:eastAsiaTheme="majorEastAsia" w:hAnsiTheme="majorHAnsi" w:cstheme="majorBidi"/>
       <w:color w:val="2F5496" w:themeColor="accent1" w:themeShade="BF"/>
@@ -2207,7 +3974,7 @@
     <w:link w:val="Heading2"/>
     <w:uiPriority w:val="9"/>
     <w:semiHidden/>
-    <w:rsid w:val="007E10F0"/>
+    <w:rsid w:val="00746FAD"/>
     <w:rPr>
       <w:rFonts w:asciiTheme="majorHAnsi" w:eastAsiaTheme="majorEastAsia" w:hAnsiTheme="majorHAnsi" w:cstheme="majorBidi"/>
       <w:color w:val="2F5496" w:themeColor="accent1" w:themeShade="BF"/>
@@ -2221,7 +3988,7 @@
     <w:link w:val="Heading3"/>
     <w:uiPriority w:val="9"/>
     <w:semiHidden/>
-    <w:rsid w:val="007E10F0"/>
+    <w:rsid w:val="00746FAD"/>
     <w:rPr>
       <w:rFonts w:eastAsiaTheme="majorEastAsia" w:cstheme="majorBidi"/>
       <w:color w:val="2F5496" w:themeColor="accent1" w:themeShade="BF"/>
@@ -2235,7 +4002,7 @@
     <w:link w:val="Heading4"/>
     <w:uiPriority w:val="9"/>
     <w:semiHidden/>
-    <w:rsid w:val="007E10F0"/>
+    <w:rsid w:val="00746FAD"/>
     <w:rPr>
       <w:rFonts w:eastAsiaTheme="majorEastAsia" w:cstheme="majorBidi"/>
       <w:i/>
@@ -2249,7 +4016,7 @@
     <w:link w:val="Heading5"/>
     <w:uiPriority w:val="9"/>
     <w:semiHidden/>
-    <w:rsid w:val="007E10F0"/>
+    <w:rsid w:val="00746FAD"/>
     <w:rPr>
       <w:rFonts w:eastAsiaTheme="majorEastAsia" w:cstheme="majorBidi"/>
       <w:color w:val="2F5496" w:themeColor="accent1" w:themeShade="BF"/>
@@ -2261,7 +4028,7 @@
     <w:link w:val="Heading6"/>
     <w:uiPriority w:val="9"/>
     <w:semiHidden/>
-    <w:rsid w:val="007E10F0"/>
+    <w:rsid w:val="00746FAD"/>
     <w:rPr>
       <w:rFonts w:eastAsiaTheme="majorEastAsia" w:cstheme="majorBidi"/>
       <w:i/>
@@ -2275,7 +4042,7 @@
     <w:link w:val="Heading7"/>
     <w:uiPriority w:val="9"/>
     <w:semiHidden/>
-    <w:rsid w:val="007E10F0"/>
+    <w:rsid w:val="00746FAD"/>
     <w:rPr>
       <w:rFonts w:eastAsiaTheme="majorEastAsia" w:cstheme="majorBidi"/>
       <w:color w:val="595959" w:themeColor="text1" w:themeTint="A6"/>
@@ -2287,7 +4054,7 @@
     <w:link w:val="Heading8"/>
     <w:uiPriority w:val="9"/>
     <w:semiHidden/>
-    <w:rsid w:val="007E10F0"/>
+    <w:rsid w:val="00746FAD"/>
     <w:rPr>
       <w:rFonts w:eastAsiaTheme="majorEastAsia" w:cstheme="majorBidi"/>
       <w:i/>
@@ -2301,7 +4068,7 @@
     <w:link w:val="Heading9"/>
     <w:uiPriority w:val="9"/>
     <w:semiHidden/>
-    <w:rsid w:val="007E10F0"/>
+    <w:rsid w:val="00746FAD"/>
     <w:rPr>
       <w:rFonts w:eastAsiaTheme="majorEastAsia" w:cstheme="majorBidi"/>
       <w:color w:val="272727" w:themeColor="text1" w:themeTint="D8"/>
@@ -2314,7 +4081,7 @@
     <w:link w:val="TitleChar"/>
     <w:uiPriority w:val="10"/>
     <w:qFormat/>
-    <w:rsid w:val="007E10F0"/>
+    <w:rsid w:val="00746FAD"/>
     <w:pPr>
       <w:spacing w:after="80" w:line="240" w:lineRule="auto"/>
       <w:contextualSpacing/>
@@ -2332,7 +4099,7 @@
     <w:basedOn w:val="DefaultParagraphFont"/>
     <w:link w:val="Title"/>
     <w:uiPriority w:val="10"/>
-    <w:rsid w:val="007E10F0"/>
+    <w:rsid w:val="00746FAD"/>
     <w:rPr>
       <w:rFonts w:asciiTheme="majorHAnsi" w:eastAsiaTheme="majorEastAsia" w:hAnsiTheme="majorHAnsi" w:cstheme="majorBidi"/>
       <w:spacing w:val="-10"/>
@@ -2348,7 +4115,7 @@
     <w:link w:val="SubtitleChar"/>
     <w:uiPriority w:val="11"/>
     <w:qFormat/>
-    <w:rsid w:val="007E10F0"/>
+    <w:rsid w:val="00746FAD"/>
     <w:pPr>
       <w:numPr>
         <w:ilvl w:val="1"/>
@@ -2367,7 +4134,7 @@
     <w:basedOn w:val="DefaultParagraphFont"/>
     <w:link w:val="Subtitle"/>
     <w:uiPriority w:val="11"/>
-    <w:rsid w:val="007E10F0"/>
+    <w:rsid w:val="00746FAD"/>
     <w:rPr>
       <w:rFonts w:eastAsiaTheme="majorEastAsia" w:cstheme="majorBidi"/>
       <w:color w:val="595959" w:themeColor="text1" w:themeTint="A6"/>
@@ -2383,7 +4150,7 @@
     <w:link w:val="QuoteChar"/>
     <w:uiPriority w:val="29"/>
     <w:qFormat/>
-    <w:rsid w:val="007E10F0"/>
+    <w:rsid w:val="00746FAD"/>
     <w:pPr>
       <w:spacing w:before="160"/>
       <w:jc w:val="center"/>
@@ -2399,7 +4166,7 @@
     <w:basedOn w:val="DefaultParagraphFont"/>
     <w:link w:val="Quote"/>
     <w:uiPriority w:val="29"/>
-    <w:rsid w:val="007E10F0"/>
+    <w:rsid w:val="00746FAD"/>
     <w:rPr>
       <w:i/>
       <w:iCs/>
@@ -2411,7 +4178,7 @@
     <w:basedOn w:val="Normal"/>
     <w:uiPriority w:val="34"/>
     <w:qFormat/>
-    <w:rsid w:val="007E10F0"/>
+    <w:rsid w:val="00746FAD"/>
     <w:pPr>
       <w:ind w:left="720"/>
       <w:contextualSpacing/>
@@ -2422,7 +4189,7 @@
     <w:basedOn w:val="DefaultParagraphFont"/>
     <w:uiPriority w:val="21"/>
     <w:qFormat/>
-    <w:rsid w:val="007E10F0"/>
+    <w:rsid w:val="00746FAD"/>
     <w:rPr>
       <w:i/>
       <w:iCs/>
@@ -2436,7 +4203,7 @@
     <w:link w:val="IntenseQuoteChar"/>
     <w:uiPriority w:val="30"/>
     <w:qFormat/>
-    <w:rsid w:val="007E10F0"/>
+    <w:rsid w:val="00746FAD"/>
     <w:pPr>
       <w:pBdr>
         <w:top w:val="single" w:sz="4" w:space="10" w:color="2F5496" w:themeColor="accent1" w:themeShade="BF"/>
@@ -2457,7 +4224,7 @@
     <w:basedOn w:val="DefaultParagraphFont"/>
     <w:link w:val="IntenseQuote"/>
     <w:uiPriority w:val="30"/>
-    <w:rsid w:val="007E10F0"/>
+    <w:rsid w:val="00746FAD"/>
     <w:rPr>
       <w:i/>
       <w:iCs/>
@@ -2469,7 +4236,7 @@
     <w:basedOn w:val="DefaultParagraphFont"/>
     <w:uiPriority w:val="32"/>
     <w:qFormat/>
-    <w:rsid w:val="007E10F0"/>
+    <w:rsid w:val="00746FAD"/>
     <w:rPr>
       <w:b/>
       <w:bCs/>
@@ -2482,7 +4249,7 @@
     <w:name w:val="Grid Table 5 Dark Accent 5"/>
     <w:basedOn w:val="TableNormal"/>
     <w:uiPriority w:val="50"/>
-    <w:rsid w:val="007E10F0"/>
+    <w:rsid w:val="00746FAD"/>
     <w:pPr>
       <w:spacing w:after="0" w:line="240" w:lineRule="auto"/>
     </w:pPr>

</xml_diff>

<commit_message>
BRD: stakeholders and high-level business needs added
</commit_message>
<xml_diff>
--- a/Documents/Business Requirements Document.docx
+++ b/Documents/Business Requirements Document.docx
@@ -50,7 +50,7 @@
     </w:p>
     <w:p>
       <w:r>
-        <w:pict w14:anchorId="159701AF">
+        <w:pict w14:anchorId="7A6D6663">
           <v:rect id="_x0000_i1025" style="width:0;height:.75pt" o:hralign="center" o:hrstd="t" o:hr="t" fillcolor="#a0a0a0" stroked="f"/>
         </w:pict>
       </w:r>
@@ -455,7 +455,7 @@
     </w:p>
     <w:p>
       <w:r>
-        <w:pict w14:anchorId="5D2846D4">
+        <w:pict w14:anchorId="51FDED02">
           <v:rect id="_x0000_i1026" style="width:0;height:.75pt" o:hralign="center" o:hrstd="t" o:hr="t" fillcolor="#a0a0a0" stroked="f"/>
         </w:pict>
       </w:r>
@@ -807,7 +807,7 @@
     </w:tbl>
     <w:p>
       <w:r>
-        <w:pict w14:anchorId="6D320BF4">
+        <w:pict w14:anchorId="157A481C">
           <v:rect id="_x0000_i1027" style="width:0;height:.75pt" o:hralign="center" o:hrstd="t" o:hr="t" fillcolor="#a0a0a0" stroked="f"/>
         </w:pict>
       </w:r>
@@ -1625,7 +1625,7 @@
     </w:p>
     <w:p>
       <w:r>
-        <w:pict w14:anchorId="340180C9">
+        <w:pict w14:anchorId="0F2D209C">
           <v:rect id="_x0000_i1028" style="width:0;height:.75pt" o:hralign="center" o:hrstd="t" o:hr="t" fillcolor="#a0a0a0" stroked="f"/>
         </w:pict>
       </w:r>
@@ -2365,6 +2365,1521 @@
       </w:r>
       <w:r>
         <w:t>, reducing financial risk and uncertainty in every vehicle transaction.</w:t>
+      </w:r>
+    </w:p>
+    <w:p>
+      <w:pPr>
+        <w:rPr>
+          <w:b/>
+          <w:bCs/>
+        </w:rPr>
+      </w:pPr>
+      <w:r>
+        <w:rPr>
+          <w:b/>
+          <w:bCs/>
+        </w:rPr>
+        <w:t>6. Detailed Requirements Specification</w:t>
+      </w:r>
+    </w:p>
+    <w:p>
+      <w:pPr>
+        <w:rPr>
+          <w:b/>
+          <w:bCs/>
+        </w:rPr>
+      </w:pPr>
+      <w:r>
+        <w:rPr>
+          <w:b/>
+          <w:bCs/>
+        </w:rPr>
+        <w:t>6.1 Business &amp; Process Requirements</w:t>
+      </w:r>
+    </w:p>
+    <w:tbl>
+      <w:tblPr>
+        <w:tblStyle w:val="GridTable5Dark-Accent5"/>
+        <w:tblW w:w="0" w:type="auto"/>
+        <w:tblLook w:val="04A0" w:firstRow="1" w:lastRow="0" w:firstColumn="1" w:lastColumn="0" w:noHBand="0" w:noVBand="1"/>
+      </w:tblPr>
+      <w:tblGrid>
+        <w:gridCol w:w="666"/>
+        <w:gridCol w:w="5058"/>
+        <w:gridCol w:w="1040"/>
+        <w:gridCol w:w="2586"/>
+      </w:tblGrid>
+      <w:tr>
+        <w:trPr>
+          <w:cnfStyle w:val="100000000000" w:firstRow="1" w:lastRow="0" w:firstColumn="0" w:lastColumn="0" w:oddVBand="0" w:evenVBand="0" w:oddHBand="0" w:evenHBand="0" w:firstRowFirstColumn="0" w:firstRowLastColumn="0" w:lastRowFirstColumn="0" w:lastRowLastColumn="0"/>
+        </w:trPr>
+        <w:tc>
+          <w:tcPr>
+            <w:cnfStyle w:val="001000000000" w:firstRow="0" w:lastRow="0" w:firstColumn="1" w:lastColumn="0" w:oddVBand="0" w:evenVBand="0" w:oddHBand="0" w:evenHBand="0" w:firstRowFirstColumn="0" w:firstRowLastColumn="0" w:lastRowFirstColumn="0" w:lastRowLastColumn="0"/>
+            <w:tcW w:w="0" w:type="auto"/>
+            <w:hideMark/>
+          </w:tcPr>
+          <w:p>
+            <w:pPr>
+              <w:spacing w:after="160" w:line="278" w:lineRule="auto"/>
+            </w:pPr>
+            <w:r>
+              <w:t>ID</w:t>
+            </w:r>
+          </w:p>
+        </w:tc>
+        <w:tc>
+          <w:tcPr>
+            <w:tcW w:w="0" w:type="auto"/>
+            <w:hideMark/>
+          </w:tcPr>
+          <w:p>
+            <w:pPr>
+              <w:spacing w:after="160" w:line="278" w:lineRule="auto"/>
+              <w:cnfStyle w:val="100000000000" w:firstRow="1" w:lastRow="0" w:firstColumn="0" w:lastColumn="0" w:oddVBand="0" w:evenVBand="0" w:oddHBand="0" w:evenHBand="0" w:firstRowFirstColumn="0" w:firstRowLastColumn="0" w:lastRowFirstColumn="0" w:lastRowLastColumn="0"/>
+            </w:pPr>
+            <w:r>
+              <w:t>Business Requirement Description</w:t>
+            </w:r>
+          </w:p>
+        </w:tc>
+        <w:tc>
+          <w:tcPr>
+            <w:tcW w:w="0" w:type="auto"/>
+            <w:hideMark/>
+          </w:tcPr>
+          <w:p>
+            <w:pPr>
+              <w:spacing w:after="160" w:line="278" w:lineRule="auto"/>
+              <w:cnfStyle w:val="100000000000" w:firstRow="1" w:lastRow="0" w:firstColumn="0" w:lastColumn="0" w:oddVBand="0" w:evenVBand="0" w:oddHBand="0" w:evenHBand="0" w:firstRowFirstColumn="0" w:firstRowLastColumn="0" w:lastRowFirstColumn="0" w:lastRowLastColumn="0"/>
+            </w:pPr>
+            <w:r>
+              <w:t>Priority</w:t>
+            </w:r>
+          </w:p>
+        </w:tc>
+        <w:tc>
+          <w:tcPr>
+            <w:tcW w:w="0" w:type="auto"/>
+            <w:hideMark/>
+          </w:tcPr>
+          <w:p>
+            <w:pPr>
+              <w:spacing w:after="160" w:line="278" w:lineRule="auto"/>
+              <w:cnfStyle w:val="100000000000" w:firstRow="1" w:lastRow="0" w:firstColumn="0" w:lastColumn="0" w:oddVBand="0" w:evenVBand="0" w:oddHBand="0" w:evenHBand="0" w:firstRowFirstColumn="0" w:firstRowLastColumn="0" w:lastRowFirstColumn="0" w:lastRowLastColumn="0"/>
+            </w:pPr>
+            <w:r>
+              <w:t>Associated KPI</w:t>
+            </w:r>
+          </w:p>
+        </w:tc>
+      </w:tr>
+      <w:tr>
+        <w:trPr>
+          <w:cnfStyle w:val="000000100000" w:firstRow="0" w:lastRow="0" w:firstColumn="0" w:lastColumn="0" w:oddVBand="0" w:evenVBand="0" w:oddHBand="1" w:evenHBand="0" w:firstRowFirstColumn="0" w:firstRowLastColumn="0" w:lastRowFirstColumn="0" w:lastRowLastColumn="0"/>
+        </w:trPr>
+        <w:tc>
+          <w:tcPr>
+            <w:cnfStyle w:val="001000000000" w:firstRow="0" w:lastRow="0" w:firstColumn="1" w:lastColumn="0" w:oddVBand="0" w:evenVBand="0" w:oddHBand="0" w:evenHBand="0" w:firstRowFirstColumn="0" w:firstRowLastColumn="0" w:lastRowFirstColumn="0" w:lastRowLastColumn="0"/>
+            <w:tcW w:w="0" w:type="auto"/>
+            <w:hideMark/>
+          </w:tcPr>
+          <w:p>
+            <w:pPr>
+              <w:spacing w:after="160" w:line="278" w:lineRule="auto"/>
+            </w:pPr>
+            <w:r>
+              <w:t>BR-001</w:t>
+            </w:r>
+          </w:p>
+        </w:tc>
+        <w:tc>
+          <w:tcPr>
+            <w:tcW w:w="0" w:type="auto"/>
+            <w:hideMark/>
+          </w:tcPr>
+          <w:p>
+            <w:pPr>
+              <w:spacing w:after="160" w:line="278" w:lineRule="auto"/>
+              <w:cnfStyle w:val="000000100000" w:firstRow="0" w:lastRow="0" w:firstColumn="0" w:lastColumn="0" w:oddVBand="0" w:evenVBand="0" w:oddHBand="1" w:evenHBand="0" w:firstRowFirstColumn="0" w:firstRowLastColumn="0" w:lastRowFirstColumn="0" w:lastRowLastColumn="0"/>
+            </w:pPr>
+            <w:r>
+              <w:t>The system must provide a price prediction for a used vehicle that is within 8% of the actual average transaction price for similar vehicles in the same region.</w:t>
+            </w:r>
+          </w:p>
+        </w:tc>
+        <w:tc>
+          <w:tcPr>
+            <w:tcW w:w="0" w:type="auto"/>
+            <w:hideMark/>
+          </w:tcPr>
+          <w:p>
+            <w:pPr>
+              <w:spacing w:after="160" w:line="278" w:lineRule="auto"/>
+              <w:cnfStyle w:val="000000100000" w:firstRow="0" w:lastRow="0" w:firstColumn="0" w:lastColumn="0" w:oddVBand="0" w:evenVBand="0" w:oddHBand="1" w:evenHBand="0" w:firstRowFirstColumn="0" w:firstRowLastColumn="0" w:lastRowFirstColumn="0" w:lastRowLastColumn="0"/>
+            </w:pPr>
+            <w:r>
+              <w:t>High</w:t>
+            </w:r>
+          </w:p>
+        </w:tc>
+        <w:tc>
+          <w:tcPr>
+            <w:tcW w:w="0" w:type="auto"/>
+            <w:hideMark/>
+          </w:tcPr>
+          <w:p>
+            <w:pPr>
+              <w:spacing w:after="160" w:line="278" w:lineRule="auto"/>
+              <w:cnfStyle w:val="000000100000" w:firstRow="0" w:lastRow="0" w:firstColumn="0" w:lastColumn="0" w:oddVBand="0" w:evenVBand="0" w:oddHBand="1" w:evenHBand="0" w:firstRowFirstColumn="0" w:firstRowLastColumn="0" w:lastRowFirstColumn="0" w:lastRowLastColumn="0"/>
+            </w:pPr>
+            <w:r>
+              <w:t>MAPE &lt; 8%</w:t>
+            </w:r>
+          </w:p>
+        </w:tc>
+      </w:tr>
+      <w:tr>
+        <w:tc>
+          <w:tcPr>
+            <w:cnfStyle w:val="001000000000" w:firstRow="0" w:lastRow="0" w:firstColumn="1" w:lastColumn="0" w:oddVBand="0" w:evenVBand="0" w:oddHBand="0" w:evenHBand="0" w:firstRowFirstColumn="0" w:firstRowLastColumn="0" w:lastRowFirstColumn="0" w:lastRowLastColumn="0"/>
+            <w:tcW w:w="0" w:type="auto"/>
+            <w:hideMark/>
+          </w:tcPr>
+          <w:p>
+            <w:pPr>
+              <w:spacing w:after="160" w:line="278" w:lineRule="auto"/>
+            </w:pPr>
+            <w:r>
+              <w:t>BR-002</w:t>
+            </w:r>
+          </w:p>
+        </w:tc>
+        <w:tc>
+          <w:tcPr>
+            <w:tcW w:w="0" w:type="auto"/>
+            <w:hideMark/>
+          </w:tcPr>
+          <w:p>
+            <w:pPr>
+              <w:spacing w:after="160" w:line="278" w:lineRule="auto"/>
+              <w:cnfStyle w:val="000000000000" w:firstRow="0" w:lastRow="0" w:firstColumn="0" w:lastColumn="0" w:oddVBand="0" w:evenVBand="0" w:oddHBand="0" w:evenHBand="0" w:firstRowFirstColumn="0" w:firstRowLastColumn="0" w:lastRowFirstColumn="0" w:lastRowLastColumn="0"/>
+            </w:pPr>
+            <w:r>
+              <w:t>The system must clearly quantify and explain the impact of environmental factors (CO₂, Euro standard) on the predicted price.</w:t>
+            </w:r>
+          </w:p>
+        </w:tc>
+        <w:tc>
+          <w:tcPr>
+            <w:tcW w:w="0" w:type="auto"/>
+            <w:hideMark/>
+          </w:tcPr>
+          <w:p>
+            <w:pPr>
+              <w:spacing w:after="160" w:line="278" w:lineRule="auto"/>
+              <w:cnfStyle w:val="000000000000" w:firstRow="0" w:lastRow="0" w:firstColumn="0" w:lastColumn="0" w:oddVBand="0" w:evenVBand="0" w:oddHBand="0" w:evenHBand="0" w:firstRowFirstColumn="0" w:firstRowLastColumn="0" w:lastRowFirstColumn="0" w:lastRowLastColumn="0"/>
+            </w:pPr>
+            <w:r>
+              <w:t>High</w:t>
+            </w:r>
+          </w:p>
+        </w:tc>
+        <w:tc>
+          <w:tcPr>
+            <w:tcW w:w="0" w:type="auto"/>
+            <w:hideMark/>
+          </w:tcPr>
+          <w:p>
+            <w:pPr>
+              <w:spacing w:after="160" w:line="278" w:lineRule="auto"/>
+              <w:cnfStyle w:val="000000000000" w:firstRow="0" w:lastRow="0" w:firstColumn="0" w:lastColumn="0" w:oddVBand="0" w:evenVBand="0" w:oddHBand="0" w:evenHBand="0" w:firstRowFirstColumn="0" w:firstRowLastColumn="0" w:lastRowFirstColumn="0" w:lastRowLastColumn="0"/>
+            </w:pPr>
+            <w:r>
+              <w:t>Regulatory Factor Explanation in 100% of outputs</w:t>
+            </w:r>
+          </w:p>
+        </w:tc>
+      </w:tr>
+      <w:tr>
+        <w:trPr>
+          <w:cnfStyle w:val="000000100000" w:firstRow="0" w:lastRow="0" w:firstColumn="0" w:lastColumn="0" w:oddVBand="0" w:evenVBand="0" w:oddHBand="1" w:evenHBand="0" w:firstRowFirstColumn="0" w:firstRowLastColumn="0" w:lastRowFirstColumn="0" w:lastRowLastColumn="0"/>
+        </w:trPr>
+        <w:tc>
+          <w:tcPr>
+            <w:cnfStyle w:val="001000000000" w:firstRow="0" w:lastRow="0" w:firstColumn="1" w:lastColumn="0" w:oddVBand="0" w:evenVBand="0" w:oddHBand="0" w:evenHBand="0" w:firstRowFirstColumn="0" w:firstRowLastColumn="0" w:lastRowFirstColumn="0" w:lastRowLastColumn="0"/>
+            <w:tcW w:w="0" w:type="auto"/>
+            <w:hideMark/>
+          </w:tcPr>
+          <w:p>
+            <w:pPr>
+              <w:spacing w:after="160" w:line="278" w:lineRule="auto"/>
+            </w:pPr>
+            <w:r>
+              <w:t>BR-003</w:t>
+            </w:r>
+          </w:p>
+        </w:tc>
+        <w:tc>
+          <w:tcPr>
+            <w:tcW w:w="0" w:type="auto"/>
+            <w:hideMark/>
+          </w:tcPr>
+          <w:p>
+            <w:pPr>
+              <w:spacing w:after="160" w:line="278" w:lineRule="auto"/>
+              <w:cnfStyle w:val="000000100000" w:firstRow="0" w:lastRow="0" w:firstColumn="0" w:lastColumn="0" w:oddVBand="0" w:evenVBand="0" w:oddHBand="1" w:evenHBand="0" w:firstRowFirstColumn="0" w:firstRowLastColumn="0" w:lastRowFirstColumn="0" w:lastRowLastColumn="0"/>
+            </w:pPr>
+            <w:r>
+              <w:t>The system must reduce the time taken by a dealer to research and price a new vehicle addition to their inventory by at least 70%.</w:t>
+            </w:r>
+          </w:p>
+        </w:tc>
+        <w:tc>
+          <w:tcPr>
+            <w:tcW w:w="0" w:type="auto"/>
+            <w:hideMark/>
+          </w:tcPr>
+          <w:p>
+            <w:pPr>
+              <w:spacing w:after="160" w:line="278" w:lineRule="auto"/>
+              <w:cnfStyle w:val="000000100000" w:firstRow="0" w:lastRow="0" w:firstColumn="0" w:lastColumn="0" w:oddVBand="0" w:evenVBand="0" w:oddHBand="1" w:evenHBand="0" w:firstRowFirstColumn="0" w:firstRowLastColumn="0" w:lastRowFirstColumn="0" w:lastRowLastColumn="0"/>
+            </w:pPr>
+            <w:r>
+              <w:t>High</w:t>
+            </w:r>
+          </w:p>
+        </w:tc>
+        <w:tc>
+          <w:tcPr>
+            <w:tcW w:w="0" w:type="auto"/>
+            <w:hideMark/>
+          </w:tcPr>
+          <w:p>
+            <w:pPr>
+              <w:spacing w:after="160" w:line="278" w:lineRule="auto"/>
+              <w:cnfStyle w:val="000000100000" w:firstRow="0" w:lastRow="0" w:firstColumn="0" w:lastColumn="0" w:oddVBand="0" w:evenVBand="0" w:oddHBand="1" w:evenHBand="0" w:firstRowFirstColumn="0" w:firstRowLastColumn="0" w:lastRowFirstColumn="0" w:lastRowLastColumn="0"/>
+            </w:pPr>
+            <w:r>
+              <w:t>Dealer pricing time &lt; 5 minutes/vehicle</w:t>
+            </w:r>
+          </w:p>
+        </w:tc>
+      </w:tr>
+      <w:tr>
+        <w:tc>
+          <w:tcPr>
+            <w:cnfStyle w:val="001000000000" w:firstRow="0" w:lastRow="0" w:firstColumn="1" w:lastColumn="0" w:oddVBand="0" w:evenVBand="0" w:oddHBand="0" w:evenHBand="0" w:firstRowFirstColumn="0" w:firstRowLastColumn="0" w:lastRowFirstColumn="0" w:lastRowLastColumn="0"/>
+            <w:tcW w:w="0" w:type="auto"/>
+            <w:hideMark/>
+          </w:tcPr>
+          <w:p>
+            <w:pPr>
+              <w:spacing w:after="160" w:line="278" w:lineRule="auto"/>
+            </w:pPr>
+            <w:r>
+              <w:t>BR-004</w:t>
+            </w:r>
+          </w:p>
+        </w:tc>
+        <w:tc>
+          <w:tcPr>
+            <w:tcW w:w="0" w:type="auto"/>
+            <w:hideMark/>
+          </w:tcPr>
+          <w:p>
+            <w:pPr>
+              <w:spacing w:after="160" w:line="278" w:lineRule="auto"/>
+              <w:cnfStyle w:val="000000000000" w:firstRow="0" w:lastRow="0" w:firstColumn="0" w:lastColumn="0" w:oddVBand="0" w:evenVBand="0" w:oddHBand="0" w:evenHBand="0" w:firstRowFirstColumn="0" w:firstRowLastColumn="0" w:lastRowFirstColumn="0" w:lastRowLastColumn="0"/>
+            </w:pPr>
+            <w:r>
+              <w:t>The system must support both individual consumer queries and high-volume API integrations for business partners.</w:t>
+            </w:r>
+          </w:p>
+        </w:tc>
+        <w:tc>
+          <w:tcPr>
+            <w:tcW w:w="0" w:type="auto"/>
+            <w:hideMark/>
+          </w:tcPr>
+          <w:p>
+            <w:pPr>
+              <w:spacing w:after="160" w:line="278" w:lineRule="auto"/>
+              <w:cnfStyle w:val="000000000000" w:firstRow="0" w:lastRow="0" w:firstColumn="0" w:lastColumn="0" w:oddVBand="0" w:evenVBand="0" w:oddHBand="0" w:evenHBand="0" w:firstRowFirstColumn="0" w:firstRowLastColumn="0" w:lastRowFirstColumn="0" w:lastRowLastColumn="0"/>
+            </w:pPr>
+            <w:r>
+              <w:t>High</w:t>
+            </w:r>
+          </w:p>
+        </w:tc>
+        <w:tc>
+          <w:tcPr>
+            <w:tcW w:w="0" w:type="auto"/>
+            <w:hideMark/>
+          </w:tcPr>
+          <w:p>
+            <w:pPr>
+              <w:spacing w:after="160" w:line="278" w:lineRule="auto"/>
+              <w:cnfStyle w:val="000000000000" w:firstRow="0" w:lastRow="0" w:firstColumn="0" w:lastColumn="0" w:oddVBand="0" w:evenVBand="0" w:oddHBand="0" w:evenHBand="0" w:firstRowFirstColumn="0" w:firstRowLastColumn="0" w:lastRowFirstColumn="0" w:lastRowLastColumn="0"/>
+            </w:pPr>
+            <w:r>
+              <w:t>99.9% API uptime, &lt; 200ms p95 latency</w:t>
+            </w:r>
+          </w:p>
+        </w:tc>
+      </w:tr>
+      <w:tr>
+        <w:trPr>
+          <w:cnfStyle w:val="000000100000" w:firstRow="0" w:lastRow="0" w:firstColumn="0" w:lastColumn="0" w:oddVBand="0" w:evenVBand="0" w:oddHBand="1" w:evenHBand="0" w:firstRowFirstColumn="0" w:firstRowLastColumn="0" w:lastRowFirstColumn="0" w:lastRowLastColumn="0"/>
+        </w:trPr>
+        <w:tc>
+          <w:tcPr>
+            <w:cnfStyle w:val="001000000000" w:firstRow="0" w:lastRow="0" w:firstColumn="1" w:lastColumn="0" w:oddVBand="0" w:evenVBand="0" w:oddHBand="0" w:evenHBand="0" w:firstRowFirstColumn="0" w:firstRowLastColumn="0" w:lastRowFirstColumn="0" w:lastRowLastColumn="0"/>
+            <w:tcW w:w="0" w:type="auto"/>
+            <w:hideMark/>
+          </w:tcPr>
+          <w:p>
+            <w:pPr>
+              <w:spacing w:after="160" w:line="278" w:lineRule="auto"/>
+            </w:pPr>
+            <w:r>
+              <w:t>BR-005</w:t>
+            </w:r>
+          </w:p>
+        </w:tc>
+        <w:tc>
+          <w:tcPr>
+            <w:tcW w:w="0" w:type="auto"/>
+            <w:hideMark/>
+          </w:tcPr>
+          <w:p>
+            <w:pPr>
+              <w:spacing w:after="160" w:line="278" w:lineRule="auto"/>
+              <w:cnfStyle w:val="000000100000" w:firstRow="0" w:lastRow="0" w:firstColumn="0" w:lastColumn="0" w:oddVBand="0" w:evenVBand="0" w:oddHBand="1" w:evenHBand="0" w:firstRowFirstColumn="0" w:firstRowLastColumn="0" w:lastRowFirstColumn="0" w:lastRowLastColumn="0"/>
+            </w:pPr>
+            <w:r>
+              <w:t>The prediction models must be retrained automatically at least weekly to incorporate the latest market sales data.</w:t>
+            </w:r>
+          </w:p>
+        </w:tc>
+        <w:tc>
+          <w:tcPr>
+            <w:tcW w:w="0" w:type="auto"/>
+            <w:hideMark/>
+          </w:tcPr>
+          <w:p>
+            <w:pPr>
+              <w:spacing w:after="160" w:line="278" w:lineRule="auto"/>
+              <w:cnfStyle w:val="000000100000" w:firstRow="0" w:lastRow="0" w:firstColumn="0" w:lastColumn="0" w:oddVBand="0" w:evenVBand="0" w:oddHBand="1" w:evenHBand="0" w:firstRowFirstColumn="0" w:firstRowLastColumn="0" w:lastRowFirstColumn="0" w:lastRowLastColumn="0"/>
+            </w:pPr>
+            <w:r>
+              <w:t>Medium</w:t>
+            </w:r>
+          </w:p>
+        </w:tc>
+        <w:tc>
+          <w:tcPr>
+            <w:tcW w:w="0" w:type="auto"/>
+            <w:hideMark/>
+          </w:tcPr>
+          <w:p>
+            <w:pPr>
+              <w:spacing w:after="160" w:line="278" w:lineRule="auto"/>
+              <w:cnfStyle w:val="000000100000" w:firstRow="0" w:lastRow="0" w:firstColumn="0" w:lastColumn="0" w:oddVBand="0" w:evenVBand="0" w:oddHBand="1" w:evenHBand="0" w:firstRowFirstColumn="0" w:firstRowLastColumn="0" w:lastRowFirstColumn="0" w:lastRowLastColumn="0"/>
+            </w:pPr>
+            <w:r>
+              <w:t>Weekly automated retraining pipeline</w:t>
+            </w:r>
+          </w:p>
+        </w:tc>
+      </w:tr>
+    </w:tbl>
+    <w:p>
+      <w:pPr>
+        <w:rPr>
+          <w:b/>
+          <w:bCs/>
+        </w:rPr>
+      </w:pPr>
+      <w:r>
+        <w:rPr>
+          <w:b/>
+          <w:bCs/>
+        </w:rPr>
+        <w:t>6.2 Functional Requirements</w:t>
+      </w:r>
+    </w:p>
+    <w:p>
+      <w:pPr>
+        <w:rPr>
+          <w:b/>
+          <w:bCs/>
+        </w:rPr>
+      </w:pPr>
+      <w:r>
+        <w:rPr>
+          <w:b/>
+          <w:bCs/>
+        </w:rPr>
+        <w:t>Core Prediction Module:</w:t>
+      </w:r>
+    </w:p>
+    <w:tbl>
+      <w:tblPr>
+        <w:tblStyle w:val="GridTable5Dark-Accent5"/>
+        <w:tblW w:w="0" w:type="auto"/>
+        <w:tblLook w:val="04A0" w:firstRow="1" w:lastRow="0" w:firstColumn="1" w:lastColumn="0" w:noHBand="0" w:noVBand="1"/>
+      </w:tblPr>
+      <w:tblGrid>
+        <w:gridCol w:w="899"/>
+        <w:gridCol w:w="4840"/>
+        <w:gridCol w:w="3611"/>
+      </w:tblGrid>
+      <w:tr>
+        <w:trPr>
+          <w:cnfStyle w:val="100000000000" w:firstRow="1" w:lastRow="0" w:firstColumn="0" w:lastColumn="0" w:oddVBand="0" w:evenVBand="0" w:oddHBand="0" w:evenHBand="0" w:firstRowFirstColumn="0" w:firstRowLastColumn="0" w:lastRowFirstColumn="0" w:lastRowLastColumn="0"/>
+        </w:trPr>
+        <w:tc>
+          <w:tcPr>
+            <w:cnfStyle w:val="001000000000" w:firstRow="0" w:lastRow="0" w:firstColumn="1" w:lastColumn="0" w:oddVBand="0" w:evenVBand="0" w:oddHBand="0" w:evenHBand="0" w:firstRowFirstColumn="0" w:firstRowLastColumn="0" w:lastRowFirstColumn="0" w:lastRowLastColumn="0"/>
+            <w:tcW w:w="0" w:type="auto"/>
+            <w:hideMark/>
+          </w:tcPr>
+          <w:p>
+            <w:pPr>
+              <w:spacing w:after="160" w:line="278" w:lineRule="auto"/>
+            </w:pPr>
+            <w:r>
+              <w:t>ID</w:t>
+            </w:r>
+          </w:p>
+        </w:tc>
+        <w:tc>
+          <w:tcPr>
+            <w:tcW w:w="0" w:type="auto"/>
+            <w:hideMark/>
+          </w:tcPr>
+          <w:p>
+            <w:pPr>
+              <w:spacing w:after="160" w:line="278" w:lineRule="auto"/>
+              <w:cnfStyle w:val="100000000000" w:firstRow="1" w:lastRow="0" w:firstColumn="0" w:lastColumn="0" w:oddVBand="0" w:evenVBand="0" w:oddHBand="0" w:evenHBand="0" w:firstRowFirstColumn="0" w:firstRowLastColumn="0" w:lastRowFirstColumn="0" w:lastRowLastColumn="0"/>
+            </w:pPr>
+            <w:r>
+              <w:t>Requirement</w:t>
+            </w:r>
+          </w:p>
+        </w:tc>
+        <w:tc>
+          <w:tcPr>
+            <w:tcW w:w="0" w:type="auto"/>
+            <w:hideMark/>
+          </w:tcPr>
+          <w:p>
+            <w:pPr>
+              <w:spacing w:after="160" w:line="278" w:lineRule="auto"/>
+              <w:cnfStyle w:val="100000000000" w:firstRow="1" w:lastRow="0" w:firstColumn="0" w:lastColumn="0" w:oddVBand="0" w:evenVBand="0" w:oddHBand="0" w:evenHBand="0" w:firstRowFirstColumn="0" w:firstRowLastColumn="0" w:lastRowFirstColumn="0" w:lastRowLastColumn="0"/>
+            </w:pPr>
+            <w:r>
+              <w:t>Acceptance Criteria</w:t>
+            </w:r>
+          </w:p>
+        </w:tc>
+      </w:tr>
+      <w:tr>
+        <w:trPr>
+          <w:cnfStyle w:val="000000100000" w:firstRow="0" w:lastRow="0" w:firstColumn="0" w:lastColumn="0" w:oddVBand="0" w:evenVBand="0" w:oddHBand="1" w:evenHBand="0" w:firstRowFirstColumn="0" w:firstRowLastColumn="0" w:lastRowFirstColumn="0" w:lastRowLastColumn="0"/>
+        </w:trPr>
+        <w:tc>
+          <w:tcPr>
+            <w:cnfStyle w:val="001000000000" w:firstRow="0" w:lastRow="0" w:firstColumn="1" w:lastColumn="0" w:oddVBand="0" w:evenVBand="0" w:oddHBand="0" w:evenHBand="0" w:firstRowFirstColumn="0" w:firstRowLastColumn="0" w:lastRowFirstColumn="0" w:lastRowLastColumn="0"/>
+            <w:tcW w:w="0" w:type="auto"/>
+            <w:hideMark/>
+          </w:tcPr>
+          <w:p>
+            <w:pPr>
+              <w:spacing w:after="160" w:line="278" w:lineRule="auto"/>
+            </w:pPr>
+            <w:r>
+              <w:t>FR-101</w:t>
+            </w:r>
+          </w:p>
+        </w:tc>
+        <w:tc>
+          <w:tcPr>
+            <w:tcW w:w="0" w:type="auto"/>
+            <w:hideMark/>
+          </w:tcPr>
+          <w:p>
+            <w:pPr>
+              <w:spacing w:after="160" w:line="278" w:lineRule="auto"/>
+              <w:cnfStyle w:val="000000100000" w:firstRow="0" w:lastRow="0" w:firstColumn="0" w:lastColumn="0" w:oddVBand="0" w:evenVBand="0" w:oddHBand="1" w:evenHBand="0" w:firstRowFirstColumn="0" w:firstRowLastColumn="0" w:lastRowFirstColumn="0" w:lastRowLastColumn="0"/>
+            </w:pPr>
+            <w:r>
+              <w:t>Accept vehicle specs via web form and REST API</w:t>
+            </w:r>
+          </w:p>
+        </w:tc>
+        <w:tc>
+          <w:tcPr>
+            <w:tcW w:w="0" w:type="auto"/>
+            <w:hideMark/>
+          </w:tcPr>
+          <w:p>
+            <w:pPr>
+              <w:spacing w:after="160" w:line="278" w:lineRule="auto"/>
+              <w:cnfStyle w:val="000000100000" w:firstRow="0" w:lastRow="0" w:firstColumn="0" w:lastColumn="0" w:oddVBand="0" w:evenVBand="0" w:oddHBand="1" w:evenHBand="0" w:firstRowFirstColumn="0" w:firstRowLastColumn="0" w:lastRowFirstColumn="0" w:lastRowLastColumn="0"/>
+            </w:pPr>
+            <w:r>
+              <w:t>JSON fields validated successfully</w:t>
+            </w:r>
+          </w:p>
+        </w:tc>
+      </w:tr>
+      <w:tr>
+        <w:tc>
+          <w:tcPr>
+            <w:cnfStyle w:val="001000000000" w:firstRow="0" w:lastRow="0" w:firstColumn="1" w:lastColumn="0" w:oddVBand="0" w:evenVBand="0" w:oddHBand="0" w:evenHBand="0" w:firstRowFirstColumn="0" w:firstRowLastColumn="0" w:lastRowFirstColumn="0" w:lastRowLastColumn="0"/>
+            <w:tcW w:w="0" w:type="auto"/>
+            <w:hideMark/>
+          </w:tcPr>
+          <w:p>
+            <w:pPr>
+              <w:spacing w:after="160" w:line="278" w:lineRule="auto"/>
+            </w:pPr>
+            <w:r>
+              <w:lastRenderedPageBreak/>
+              <w:t>FR-102</w:t>
+            </w:r>
+          </w:p>
+        </w:tc>
+        <w:tc>
+          <w:tcPr>
+            <w:tcW w:w="0" w:type="auto"/>
+            <w:hideMark/>
+          </w:tcPr>
+          <w:p>
+            <w:pPr>
+              <w:spacing w:after="160" w:line="278" w:lineRule="auto"/>
+              <w:cnfStyle w:val="000000000000" w:firstRow="0" w:lastRow="0" w:firstColumn="0" w:lastColumn="0" w:oddVBand="0" w:evenVBand="0" w:oddHBand="0" w:evenHBand="0" w:firstRowFirstColumn="0" w:firstRowLastColumn="0" w:lastRowFirstColumn="0" w:lastRowLastColumn="0"/>
+            </w:pPr>
+            <w:r>
+              <w:t>Validate all input parameters</w:t>
+            </w:r>
+          </w:p>
+        </w:tc>
+        <w:tc>
+          <w:tcPr>
+            <w:tcW w:w="0" w:type="auto"/>
+            <w:hideMark/>
+          </w:tcPr>
+          <w:p>
+            <w:pPr>
+              <w:spacing w:after="160" w:line="278" w:lineRule="auto"/>
+              <w:cnfStyle w:val="000000000000" w:firstRow="0" w:lastRow="0" w:firstColumn="0" w:lastColumn="0" w:oddVBand="0" w:evenVBand="0" w:oddHBand="0" w:evenHBand="0" w:firstRowFirstColumn="0" w:firstRowLastColumn="0" w:lastRowFirstColumn="0" w:lastRowLastColumn="0"/>
+            </w:pPr>
+            <w:r>
+              <w:t>Descriptive errors for invalid inputs</w:t>
+            </w:r>
+          </w:p>
+        </w:tc>
+      </w:tr>
+      <w:tr>
+        <w:trPr>
+          <w:cnfStyle w:val="000000100000" w:firstRow="0" w:lastRow="0" w:firstColumn="0" w:lastColumn="0" w:oddVBand="0" w:evenVBand="0" w:oddHBand="1" w:evenHBand="0" w:firstRowFirstColumn="0" w:firstRowLastColumn="0" w:lastRowFirstColumn="0" w:lastRowLastColumn="0"/>
+        </w:trPr>
+        <w:tc>
+          <w:tcPr>
+            <w:cnfStyle w:val="001000000000" w:firstRow="0" w:lastRow="0" w:firstColumn="1" w:lastColumn="0" w:oddVBand="0" w:evenVBand="0" w:oddHBand="0" w:evenHBand="0" w:firstRowFirstColumn="0" w:firstRowLastColumn="0" w:lastRowFirstColumn="0" w:lastRowLastColumn="0"/>
+            <w:tcW w:w="0" w:type="auto"/>
+            <w:hideMark/>
+          </w:tcPr>
+          <w:p>
+            <w:pPr>
+              <w:spacing w:after="160" w:line="278" w:lineRule="auto"/>
+            </w:pPr>
+            <w:r>
+              <w:t>FR-103</w:t>
+            </w:r>
+          </w:p>
+        </w:tc>
+        <w:tc>
+          <w:tcPr>
+            <w:tcW w:w="0" w:type="auto"/>
+            <w:hideMark/>
+          </w:tcPr>
+          <w:p>
+            <w:pPr>
+              <w:spacing w:after="160" w:line="278" w:lineRule="auto"/>
+              <w:cnfStyle w:val="000000100000" w:firstRow="0" w:lastRow="0" w:firstColumn="0" w:lastColumn="0" w:oddVBand="0" w:evenVBand="0" w:oddHBand="1" w:evenHBand="0" w:firstRowFirstColumn="0" w:firstRowLastColumn="0" w:lastRowFirstColumn="0" w:lastRowLastColumn="0"/>
+            </w:pPr>
+            <w:r>
+              <w:t>Generate baseline price using statistical model</w:t>
+            </w:r>
+          </w:p>
+        </w:tc>
+        <w:tc>
+          <w:tcPr>
+            <w:tcW w:w="0" w:type="auto"/>
+            <w:hideMark/>
+          </w:tcPr>
+          <w:p>
+            <w:pPr>
+              <w:spacing w:after="160" w:line="278" w:lineRule="auto"/>
+              <w:cnfStyle w:val="000000100000" w:firstRow="0" w:lastRow="0" w:firstColumn="0" w:lastColumn="0" w:oddVBand="0" w:evenVBand="0" w:oddHBand="1" w:evenHBand="0" w:firstRowFirstColumn="0" w:firstRowLastColumn="0" w:lastRowFirstColumn="0" w:lastRowLastColumn="0"/>
+            </w:pPr>
+            <w:r>
+              <w:t>Outputs price range + confidence</w:t>
+            </w:r>
+          </w:p>
+        </w:tc>
+      </w:tr>
+      <w:tr>
+        <w:tc>
+          <w:tcPr>
+            <w:cnfStyle w:val="001000000000" w:firstRow="0" w:lastRow="0" w:firstColumn="1" w:lastColumn="0" w:oddVBand="0" w:evenVBand="0" w:oddHBand="0" w:evenHBand="0" w:firstRowFirstColumn="0" w:firstRowLastColumn="0" w:lastRowFirstColumn="0" w:lastRowLastColumn="0"/>
+            <w:tcW w:w="0" w:type="auto"/>
+            <w:hideMark/>
+          </w:tcPr>
+          <w:p>
+            <w:pPr>
+              <w:spacing w:after="160" w:line="278" w:lineRule="auto"/>
+            </w:pPr>
+            <w:r>
+              <w:t>FR-104</w:t>
+            </w:r>
+          </w:p>
+        </w:tc>
+        <w:tc>
+          <w:tcPr>
+            <w:tcW w:w="0" w:type="auto"/>
+            <w:hideMark/>
+          </w:tcPr>
+          <w:p>
+            <w:pPr>
+              <w:spacing w:after="160" w:line="278" w:lineRule="auto"/>
+              <w:cnfStyle w:val="000000000000" w:firstRow="0" w:lastRow="0" w:firstColumn="0" w:lastColumn="0" w:oddVBand="0" w:evenVBand="0" w:oddHBand="0" w:evenHBand="0" w:firstRowFirstColumn="0" w:firstRowLastColumn="0" w:lastRowFirstColumn="0" w:lastRowLastColumn="0"/>
+            </w:pPr>
+            <w:r>
+              <w:t>Generate explanatory pricing factors using LLM</w:t>
+            </w:r>
+          </w:p>
+        </w:tc>
+        <w:tc>
+          <w:tcPr>
+            <w:tcW w:w="0" w:type="auto"/>
+            <w:hideMark/>
+          </w:tcPr>
+          <w:p>
+            <w:pPr>
+              <w:spacing w:after="160" w:line="278" w:lineRule="auto"/>
+              <w:cnfStyle w:val="000000000000" w:firstRow="0" w:lastRow="0" w:firstColumn="0" w:lastColumn="0" w:oddVBand="0" w:evenVBand="0" w:oddHBand="0" w:evenHBand="0" w:firstRowFirstColumn="0" w:firstRowLastColumn="0" w:lastRowFirstColumn="0" w:lastRowLastColumn="0"/>
+            </w:pPr>
+            <w:r>
+              <w:t>Returns positive/negative factors</w:t>
+            </w:r>
+          </w:p>
+        </w:tc>
+      </w:tr>
+      <w:tr>
+        <w:trPr>
+          <w:cnfStyle w:val="000000100000" w:firstRow="0" w:lastRow="0" w:firstColumn="0" w:lastColumn="0" w:oddVBand="0" w:evenVBand="0" w:oddHBand="1" w:evenHBand="0" w:firstRowFirstColumn="0" w:firstRowLastColumn="0" w:lastRowFirstColumn="0" w:lastRowLastColumn="0"/>
+        </w:trPr>
+        <w:tc>
+          <w:tcPr>
+            <w:cnfStyle w:val="001000000000" w:firstRow="0" w:lastRow="0" w:firstColumn="1" w:lastColumn="0" w:oddVBand="0" w:evenVBand="0" w:oddHBand="0" w:evenHBand="0" w:firstRowFirstColumn="0" w:firstRowLastColumn="0" w:lastRowFirstColumn="0" w:lastRowLastColumn="0"/>
+            <w:tcW w:w="0" w:type="auto"/>
+            <w:hideMark/>
+          </w:tcPr>
+          <w:p>
+            <w:pPr>
+              <w:spacing w:after="160" w:line="278" w:lineRule="auto"/>
+            </w:pPr>
+            <w:r>
+              <w:t>FR-105</w:t>
+            </w:r>
+          </w:p>
+        </w:tc>
+        <w:tc>
+          <w:tcPr>
+            <w:tcW w:w="0" w:type="auto"/>
+            <w:hideMark/>
+          </w:tcPr>
+          <w:p>
+            <w:pPr>
+              <w:spacing w:after="160" w:line="278" w:lineRule="auto"/>
+              <w:cnfStyle w:val="000000100000" w:firstRow="0" w:lastRow="0" w:firstColumn="0" w:lastColumn="0" w:oddVBand="0" w:evenVBand="0" w:oddHBand="1" w:evenHBand="0" w:firstRowFirstColumn="0" w:firstRowLastColumn="0" w:lastRowFirstColumn="0" w:lastRowLastColumn="0"/>
+            </w:pPr>
+            <w:r>
+              <w:t>Combine statistical and LLM outputs</w:t>
+            </w:r>
+          </w:p>
+        </w:tc>
+        <w:tc>
+          <w:tcPr>
+            <w:tcW w:w="0" w:type="auto"/>
+            <w:hideMark/>
+          </w:tcPr>
+          <w:p>
+            <w:pPr>
+              <w:spacing w:after="160" w:line="278" w:lineRule="auto"/>
+              <w:cnfStyle w:val="000000100000" w:firstRow="0" w:lastRow="0" w:firstColumn="0" w:lastColumn="0" w:oddVBand="0" w:evenVBand="0" w:oddHBand="1" w:evenHBand="0" w:firstRowFirstColumn="0" w:firstRowLastColumn="0" w:lastRowFirstColumn="0" w:lastRowLastColumn="0"/>
+            </w:pPr>
+            <w:r>
+              <w:t>Unified response returned</w:t>
+            </w:r>
+          </w:p>
+        </w:tc>
+      </w:tr>
+    </w:tbl>
+    <w:p/>
+    <w:p>
+      <w:r>
+        <w:rPr>
+          <w:b/>
+          <w:bCs/>
+        </w:rPr>
+        <w:t>Data Management Module:</w:t>
+      </w:r>
+    </w:p>
+    <w:tbl>
+      <w:tblPr>
+        <w:tblStyle w:val="GridTable5Dark-Accent5"/>
+        <w:tblW w:w="0" w:type="auto"/>
+        <w:tblLook w:val="04A0" w:firstRow="1" w:lastRow="0" w:firstColumn="1" w:lastColumn="0" w:noHBand="0" w:noVBand="1"/>
+      </w:tblPr>
+      <w:tblGrid>
+        <w:gridCol w:w="900"/>
+        <w:gridCol w:w="4985"/>
+        <w:gridCol w:w="2808"/>
+      </w:tblGrid>
+      <w:tr>
+        <w:trPr>
+          <w:cnfStyle w:val="100000000000" w:firstRow="1" w:lastRow="0" w:firstColumn="0" w:lastColumn="0" w:oddVBand="0" w:evenVBand="0" w:oddHBand="0" w:evenHBand="0" w:firstRowFirstColumn="0" w:firstRowLastColumn="0" w:lastRowFirstColumn="0" w:lastRowLastColumn="0"/>
+        </w:trPr>
+        <w:tc>
+          <w:tcPr>
+            <w:cnfStyle w:val="001000000000" w:firstRow="0" w:lastRow="0" w:firstColumn="1" w:lastColumn="0" w:oddVBand="0" w:evenVBand="0" w:oddHBand="0" w:evenHBand="0" w:firstRowFirstColumn="0" w:firstRowLastColumn="0" w:lastRowFirstColumn="0" w:lastRowLastColumn="0"/>
+            <w:tcW w:w="0" w:type="auto"/>
+            <w:hideMark/>
+          </w:tcPr>
+          <w:p>
+            <w:pPr>
+              <w:spacing w:after="160" w:line="278" w:lineRule="auto"/>
+            </w:pPr>
+            <w:r>
+              <w:t>ID</w:t>
+            </w:r>
+          </w:p>
+        </w:tc>
+        <w:tc>
+          <w:tcPr>
+            <w:tcW w:w="0" w:type="auto"/>
+            <w:hideMark/>
+          </w:tcPr>
+          <w:p>
+            <w:pPr>
+              <w:spacing w:after="160" w:line="278" w:lineRule="auto"/>
+              <w:cnfStyle w:val="100000000000" w:firstRow="1" w:lastRow="0" w:firstColumn="0" w:lastColumn="0" w:oddVBand="0" w:evenVBand="0" w:oddHBand="0" w:evenHBand="0" w:firstRowFirstColumn="0" w:firstRowLastColumn="0" w:lastRowFirstColumn="0" w:lastRowLastColumn="0"/>
+            </w:pPr>
+            <w:r>
+              <w:t>Requirement</w:t>
+            </w:r>
+          </w:p>
+        </w:tc>
+        <w:tc>
+          <w:tcPr>
+            <w:tcW w:w="0" w:type="auto"/>
+            <w:hideMark/>
+          </w:tcPr>
+          <w:p>
+            <w:pPr>
+              <w:spacing w:after="160" w:line="278" w:lineRule="auto"/>
+              <w:cnfStyle w:val="100000000000" w:firstRow="1" w:lastRow="0" w:firstColumn="0" w:lastColumn="0" w:oddVBand="0" w:evenVBand="0" w:oddHBand="0" w:evenHBand="0" w:firstRowFirstColumn="0" w:firstRowLastColumn="0" w:lastRowFirstColumn="0" w:lastRowLastColumn="0"/>
+            </w:pPr>
+            <w:r>
+              <w:t>Acceptance Criteria</w:t>
+            </w:r>
+          </w:p>
+        </w:tc>
+      </w:tr>
+      <w:tr>
+        <w:trPr>
+          <w:cnfStyle w:val="000000100000" w:firstRow="0" w:lastRow="0" w:firstColumn="0" w:lastColumn="0" w:oddVBand="0" w:evenVBand="0" w:oddHBand="1" w:evenHBand="0" w:firstRowFirstColumn="0" w:firstRowLastColumn="0" w:lastRowFirstColumn="0" w:lastRowLastColumn="0"/>
+        </w:trPr>
+        <w:tc>
+          <w:tcPr>
+            <w:cnfStyle w:val="001000000000" w:firstRow="0" w:lastRow="0" w:firstColumn="1" w:lastColumn="0" w:oddVBand="0" w:evenVBand="0" w:oddHBand="0" w:evenHBand="0" w:firstRowFirstColumn="0" w:firstRowLastColumn="0" w:lastRowFirstColumn="0" w:lastRowLastColumn="0"/>
+            <w:tcW w:w="0" w:type="auto"/>
+            <w:hideMark/>
+          </w:tcPr>
+          <w:p>
+            <w:pPr>
+              <w:spacing w:after="160" w:line="278" w:lineRule="auto"/>
+            </w:pPr>
+            <w:r>
+              <w:t>FR-201</w:t>
+            </w:r>
+          </w:p>
+        </w:tc>
+        <w:tc>
+          <w:tcPr>
+            <w:tcW w:w="0" w:type="auto"/>
+            <w:hideMark/>
+          </w:tcPr>
+          <w:p>
+            <w:pPr>
+              <w:spacing w:after="160" w:line="278" w:lineRule="auto"/>
+              <w:cnfStyle w:val="000000100000" w:firstRow="0" w:lastRow="0" w:firstColumn="0" w:lastColumn="0" w:oddVBand="0" w:evenVBand="0" w:oddHBand="1" w:evenHBand="0" w:firstRowFirstColumn="0" w:firstRowLastColumn="0" w:lastRowFirstColumn="0" w:lastRowLastColumn="0"/>
+            </w:pPr>
+            <w:r>
+              <w:t>Ingest daily vehicle listings from EU marketplaces</w:t>
+            </w:r>
+          </w:p>
+        </w:tc>
+        <w:tc>
+          <w:tcPr>
+            <w:tcW w:w="0" w:type="auto"/>
+            <w:hideMark/>
+          </w:tcPr>
+          <w:p>
+            <w:pPr>
+              <w:spacing w:after="160" w:line="278" w:lineRule="auto"/>
+              <w:cnfStyle w:val="000000100000" w:firstRow="0" w:lastRow="0" w:firstColumn="0" w:lastColumn="0" w:oddVBand="0" w:evenVBand="0" w:oddHBand="1" w:evenHBand="0" w:firstRowFirstColumn="0" w:firstRowLastColumn="0" w:lastRowFirstColumn="0" w:lastRowLastColumn="0"/>
+            </w:pPr>
+            <w:r>
+              <w:t>&gt;95% listings processed</w:t>
+            </w:r>
+          </w:p>
+        </w:tc>
+      </w:tr>
+      <w:tr>
+        <w:tc>
+          <w:tcPr>
+            <w:cnfStyle w:val="001000000000" w:firstRow="0" w:lastRow="0" w:firstColumn="1" w:lastColumn="0" w:oddVBand="0" w:evenVBand="0" w:oddHBand="0" w:evenHBand="0" w:firstRowFirstColumn="0" w:firstRowLastColumn="0" w:lastRowFirstColumn="0" w:lastRowLastColumn="0"/>
+            <w:tcW w:w="0" w:type="auto"/>
+            <w:hideMark/>
+          </w:tcPr>
+          <w:p>
+            <w:pPr>
+              <w:spacing w:after="160" w:line="278" w:lineRule="auto"/>
+            </w:pPr>
+            <w:r>
+              <w:t>FR-202</w:t>
+            </w:r>
+          </w:p>
+        </w:tc>
+        <w:tc>
+          <w:tcPr>
+            <w:tcW w:w="0" w:type="auto"/>
+            <w:hideMark/>
+          </w:tcPr>
+          <w:p>
+            <w:pPr>
+              <w:spacing w:after="160" w:line="278" w:lineRule="auto"/>
+              <w:cnfStyle w:val="000000000000" w:firstRow="0" w:lastRow="0" w:firstColumn="0" w:lastColumn="0" w:oddVBand="0" w:evenVBand="0" w:oddHBand="0" w:evenHBand="0" w:firstRowFirstColumn="0" w:firstRowLastColumn="0" w:lastRowFirstColumn="0" w:lastRowLastColumn="0"/>
+            </w:pPr>
+            <w:r>
+              <w:t>Maintain vehicle specs &amp; emissions reference DB</w:t>
+            </w:r>
+          </w:p>
+        </w:tc>
+        <w:tc>
+          <w:tcPr>
+            <w:tcW w:w="0" w:type="auto"/>
+            <w:hideMark/>
+          </w:tcPr>
+          <w:p>
+            <w:pPr>
+              <w:spacing w:after="160" w:line="278" w:lineRule="auto"/>
+              <w:cnfStyle w:val="000000000000" w:firstRow="0" w:lastRow="0" w:firstColumn="0" w:lastColumn="0" w:oddVBand="0" w:evenVBand="0" w:oddHBand="0" w:evenHBand="0" w:firstRowFirstColumn="0" w:firstRowLastColumn="0" w:lastRowFirstColumn="0" w:lastRowLastColumn="0"/>
+            </w:pPr>
+            <w:r>
+              <w:t>Covers last 15 years</w:t>
+            </w:r>
+          </w:p>
+        </w:tc>
+      </w:tr>
+      <w:tr>
+        <w:trPr>
+          <w:cnfStyle w:val="000000100000" w:firstRow="0" w:lastRow="0" w:firstColumn="0" w:lastColumn="0" w:oddVBand="0" w:evenVBand="0" w:oddHBand="1" w:evenHBand="0" w:firstRowFirstColumn="0" w:firstRowLastColumn="0" w:lastRowFirstColumn="0" w:lastRowLastColumn="0"/>
+        </w:trPr>
+        <w:tc>
+          <w:tcPr>
+            <w:cnfStyle w:val="001000000000" w:firstRow="0" w:lastRow="0" w:firstColumn="1" w:lastColumn="0" w:oddVBand="0" w:evenVBand="0" w:oddHBand="0" w:evenHBand="0" w:firstRowFirstColumn="0" w:firstRowLastColumn="0" w:lastRowFirstColumn="0" w:lastRowLastColumn="0"/>
+            <w:tcW w:w="0" w:type="auto"/>
+            <w:hideMark/>
+          </w:tcPr>
+          <w:p>
+            <w:pPr>
+              <w:spacing w:after="160" w:line="278" w:lineRule="auto"/>
+            </w:pPr>
+            <w:r>
+              <w:t>FR-203</w:t>
+            </w:r>
+          </w:p>
+        </w:tc>
+        <w:tc>
+          <w:tcPr>
+            <w:tcW w:w="0" w:type="auto"/>
+            <w:hideMark/>
+          </w:tcPr>
+          <w:p>
+            <w:pPr>
+              <w:spacing w:after="160" w:line="278" w:lineRule="auto"/>
+              <w:cnfStyle w:val="000000100000" w:firstRow="0" w:lastRow="0" w:firstColumn="0" w:lastColumn="0" w:oddVBand="0" w:evenVBand="0" w:oddHBand="1" w:evenHBand="0" w:firstRowFirstColumn="0" w:firstRowLastColumn="0" w:lastRowFirstColumn="0" w:lastRowLastColumn="0"/>
+            </w:pPr>
+            <w:r>
+              <w:t>Track EU Low Emission Zone regulations</w:t>
+            </w:r>
+          </w:p>
+        </w:tc>
+        <w:tc>
+          <w:tcPr>
+            <w:tcW w:w="0" w:type="auto"/>
+            <w:hideMark/>
+          </w:tcPr>
+          <w:p>
+            <w:pPr>
+              <w:spacing w:after="160" w:line="278" w:lineRule="auto"/>
+              <w:cnfStyle w:val="000000100000" w:firstRow="0" w:lastRow="0" w:firstColumn="0" w:lastColumn="0" w:oddVBand="0" w:evenVBand="0" w:oddHBand="1" w:evenHBand="0" w:firstRowFirstColumn="0" w:firstRowLastColumn="0" w:lastRowFirstColumn="0" w:lastRowLastColumn="0"/>
+            </w:pPr>
+            <w:r>
+              <w:t>All major EU cities covered</w:t>
+            </w:r>
+          </w:p>
+        </w:tc>
+      </w:tr>
+    </w:tbl>
+    <w:p/>
+    <w:p>
+      <w:pPr>
+        <w:rPr>
+          <w:b/>
+          <w:bCs/>
+        </w:rPr>
+      </w:pPr>
+      <w:r>
+        <w:rPr>
+          <w:b/>
+          <w:bCs/>
+        </w:rPr>
+        <w:t>Administration &amp; Integration Module:</w:t>
+      </w:r>
+    </w:p>
+    <w:tbl>
+      <w:tblPr>
+        <w:tblStyle w:val="GridTable5Dark-Accent5"/>
+        <w:tblW w:w="0" w:type="auto"/>
+        <w:tblLook w:val="04A0" w:firstRow="1" w:lastRow="0" w:firstColumn="1" w:lastColumn="0" w:noHBand="0" w:noVBand="1"/>
+      </w:tblPr>
+      <w:tblGrid>
+        <w:gridCol w:w="900"/>
+        <w:gridCol w:w="5463"/>
+        <w:gridCol w:w="2712"/>
+      </w:tblGrid>
+      <w:tr>
+        <w:trPr>
+          <w:cnfStyle w:val="100000000000" w:firstRow="1" w:lastRow="0" w:firstColumn="0" w:lastColumn="0" w:oddVBand="0" w:evenVBand="0" w:oddHBand="0" w:evenHBand="0" w:firstRowFirstColumn="0" w:firstRowLastColumn="0" w:lastRowFirstColumn="0" w:lastRowLastColumn="0"/>
+        </w:trPr>
+        <w:tc>
+          <w:tcPr>
+            <w:cnfStyle w:val="001000000000" w:firstRow="0" w:lastRow="0" w:firstColumn="1" w:lastColumn="0" w:oddVBand="0" w:evenVBand="0" w:oddHBand="0" w:evenHBand="0" w:firstRowFirstColumn="0" w:firstRowLastColumn="0" w:lastRowFirstColumn="0" w:lastRowLastColumn="0"/>
+            <w:tcW w:w="0" w:type="auto"/>
+            <w:hideMark/>
+          </w:tcPr>
+          <w:p>
+            <w:pPr>
+              <w:spacing w:after="160" w:line="278" w:lineRule="auto"/>
+            </w:pPr>
+            <w:r>
+              <w:t>ID</w:t>
+            </w:r>
+          </w:p>
+        </w:tc>
+        <w:tc>
+          <w:tcPr>
+            <w:tcW w:w="0" w:type="auto"/>
+            <w:hideMark/>
+          </w:tcPr>
+          <w:p>
+            <w:pPr>
+              <w:spacing w:after="160" w:line="278" w:lineRule="auto"/>
+              <w:cnfStyle w:val="100000000000" w:firstRow="1" w:lastRow="0" w:firstColumn="0" w:lastColumn="0" w:oddVBand="0" w:evenVBand="0" w:oddHBand="0" w:evenHBand="0" w:firstRowFirstColumn="0" w:firstRowLastColumn="0" w:lastRowFirstColumn="0" w:lastRowLastColumn="0"/>
+            </w:pPr>
+            <w:r>
+              <w:t>Requirement</w:t>
+            </w:r>
+          </w:p>
+        </w:tc>
+        <w:tc>
+          <w:tcPr>
+            <w:tcW w:w="0" w:type="auto"/>
+            <w:hideMark/>
+          </w:tcPr>
+          <w:p>
+            <w:pPr>
+              <w:spacing w:after="160" w:line="278" w:lineRule="auto"/>
+              <w:cnfStyle w:val="100000000000" w:firstRow="1" w:lastRow="0" w:firstColumn="0" w:lastColumn="0" w:oddVBand="0" w:evenVBand="0" w:oddHBand="0" w:evenHBand="0" w:firstRowFirstColumn="0" w:firstRowLastColumn="0" w:lastRowFirstColumn="0" w:lastRowLastColumn="0"/>
+            </w:pPr>
+            <w:r>
+              <w:t>Acceptance Criteria</w:t>
+            </w:r>
+          </w:p>
+        </w:tc>
+      </w:tr>
+      <w:tr>
+        <w:trPr>
+          <w:cnfStyle w:val="000000100000" w:firstRow="0" w:lastRow="0" w:firstColumn="0" w:lastColumn="0" w:oddVBand="0" w:evenVBand="0" w:oddHBand="1" w:evenHBand="0" w:firstRowFirstColumn="0" w:firstRowLastColumn="0" w:lastRowFirstColumn="0" w:lastRowLastColumn="0"/>
+        </w:trPr>
+        <w:tc>
+          <w:tcPr>
+            <w:cnfStyle w:val="001000000000" w:firstRow="0" w:lastRow="0" w:firstColumn="1" w:lastColumn="0" w:oddVBand="0" w:evenVBand="0" w:oddHBand="0" w:evenHBand="0" w:firstRowFirstColumn="0" w:firstRowLastColumn="0" w:lastRowFirstColumn="0" w:lastRowLastColumn="0"/>
+            <w:tcW w:w="0" w:type="auto"/>
+            <w:hideMark/>
+          </w:tcPr>
+          <w:p>
+            <w:pPr>
+              <w:spacing w:after="160" w:line="278" w:lineRule="auto"/>
+            </w:pPr>
+            <w:r>
+              <w:t>FR-301</w:t>
+            </w:r>
+          </w:p>
+        </w:tc>
+        <w:tc>
+          <w:tcPr>
+            <w:tcW w:w="0" w:type="auto"/>
+            <w:hideMark/>
+          </w:tcPr>
+          <w:p>
+            <w:pPr>
+              <w:spacing w:after="160" w:line="278" w:lineRule="auto"/>
+              <w:cnfStyle w:val="000000100000" w:firstRow="0" w:lastRow="0" w:firstColumn="0" w:lastColumn="0" w:oddVBand="0" w:evenVBand="0" w:oddHBand="1" w:evenHBand="0" w:firstRowFirstColumn="0" w:firstRowLastColumn="0" w:lastRowFirstColumn="0" w:lastRowLastColumn="0"/>
+            </w:pPr>
+            <w:r>
+              <w:t>Admin dashboard for monitoring accuracy &amp; pipelines</w:t>
+            </w:r>
+          </w:p>
+        </w:tc>
+        <w:tc>
+          <w:tcPr>
+            <w:tcW w:w="0" w:type="auto"/>
+            <w:hideMark/>
+          </w:tcPr>
+          <w:p>
+            <w:pPr>
+              <w:spacing w:after="160" w:line="278" w:lineRule="auto"/>
+              <w:cnfStyle w:val="000000100000" w:firstRow="0" w:lastRow="0" w:firstColumn="0" w:lastColumn="0" w:oddVBand="0" w:evenVBand="0" w:oddHBand="1" w:evenHBand="0" w:firstRowFirstColumn="0" w:firstRowLastColumn="0" w:lastRowFirstColumn="0" w:lastRowLastColumn="0"/>
+            </w:pPr>
+            <w:r>
+              <w:t>Hourly updates</w:t>
+            </w:r>
+          </w:p>
+        </w:tc>
+      </w:tr>
+      <w:tr>
+        <w:tc>
+          <w:tcPr>
+            <w:cnfStyle w:val="001000000000" w:firstRow="0" w:lastRow="0" w:firstColumn="1" w:lastColumn="0" w:oddVBand="0" w:evenVBand="0" w:oddHBand="0" w:evenHBand="0" w:firstRowFirstColumn="0" w:firstRowLastColumn="0" w:lastRowFirstColumn="0" w:lastRowLastColumn="0"/>
+            <w:tcW w:w="0" w:type="auto"/>
+            <w:hideMark/>
+          </w:tcPr>
+          <w:p>
+            <w:pPr>
+              <w:spacing w:after="160" w:line="278" w:lineRule="auto"/>
+            </w:pPr>
+            <w:r>
+              <w:t>FR-302</w:t>
+            </w:r>
+          </w:p>
+        </w:tc>
+        <w:tc>
+          <w:tcPr>
+            <w:tcW w:w="0" w:type="auto"/>
+            <w:hideMark/>
+          </w:tcPr>
+          <w:p>
+            <w:pPr>
+              <w:spacing w:after="160" w:line="278" w:lineRule="auto"/>
+              <w:cnfStyle w:val="000000000000" w:firstRow="0" w:lastRow="0" w:firstColumn="0" w:lastColumn="0" w:oddVBand="0" w:evenVBand="0" w:oddHBand="0" w:evenHBand="0" w:firstRowFirstColumn="0" w:firstRowLastColumn="0" w:lastRowFirstColumn="0" w:lastRowLastColumn="0"/>
+            </w:pPr>
+            <w:r>
+              <w:t>API key management with rate limiting</w:t>
+            </w:r>
+          </w:p>
+        </w:tc>
+        <w:tc>
+          <w:tcPr>
+            <w:tcW w:w="0" w:type="auto"/>
+            <w:hideMark/>
+          </w:tcPr>
+          <w:p>
+            <w:pPr>
+              <w:spacing w:after="160" w:line="278" w:lineRule="auto"/>
+              <w:cnfStyle w:val="000000000000" w:firstRow="0" w:lastRow="0" w:firstColumn="0" w:lastColumn="0" w:oddVBand="0" w:evenVBand="0" w:oddHBand="0" w:evenHBand="0" w:firstRowFirstColumn="0" w:firstRowLastColumn="0" w:lastRowFirstColumn="0" w:lastRowLastColumn="0"/>
+            </w:pPr>
+            <w:r>
+              <w:t>Keys configurable by tier</w:t>
+            </w:r>
+          </w:p>
+        </w:tc>
+      </w:tr>
+      <w:tr>
+        <w:trPr>
+          <w:cnfStyle w:val="000000100000" w:firstRow="0" w:lastRow="0" w:firstColumn="0" w:lastColumn="0" w:oddVBand="0" w:evenVBand="0" w:oddHBand="1" w:evenHBand="0" w:firstRowFirstColumn="0" w:firstRowLastColumn="0" w:lastRowFirstColumn="0" w:lastRowLastColumn="0"/>
+        </w:trPr>
+        <w:tc>
+          <w:tcPr>
+            <w:cnfStyle w:val="001000000000" w:firstRow="0" w:lastRow="0" w:firstColumn="1" w:lastColumn="0" w:oddVBand="0" w:evenVBand="0" w:oddHBand="0" w:evenHBand="0" w:firstRowFirstColumn="0" w:firstRowLastColumn="0" w:lastRowFirstColumn="0" w:lastRowLastColumn="0"/>
+            <w:tcW w:w="0" w:type="auto"/>
+            <w:hideMark/>
+          </w:tcPr>
+          <w:p>
+            <w:pPr>
+              <w:spacing w:after="160" w:line="278" w:lineRule="auto"/>
+            </w:pPr>
+            <w:r>
+              <w:t>FR-303</w:t>
+            </w:r>
+          </w:p>
+        </w:tc>
+        <w:tc>
+          <w:tcPr>
+            <w:tcW w:w="0" w:type="auto"/>
+            <w:hideMark/>
+          </w:tcPr>
+          <w:p>
+            <w:pPr>
+              <w:spacing w:after="160" w:line="278" w:lineRule="auto"/>
+              <w:cnfStyle w:val="000000100000" w:firstRow="0" w:lastRow="0" w:firstColumn="0" w:lastColumn="0" w:oddVBand="0" w:evenVBand="0" w:oddHBand="1" w:evenHBand="0" w:firstRowFirstColumn="0" w:firstRowLastColumn="0" w:lastRowFirstColumn="0" w:lastRowLastColumn="0"/>
+            </w:pPr>
+            <w:r>
+              <w:t>Batch prediction API</w:t>
+            </w:r>
+          </w:p>
+        </w:tc>
+        <w:tc>
+          <w:tcPr>
+            <w:tcW w:w="0" w:type="auto"/>
+            <w:hideMark/>
+          </w:tcPr>
+          <w:p>
+            <w:pPr>
+              <w:spacing w:after="160" w:line="278" w:lineRule="auto"/>
+              <w:cnfStyle w:val="000000100000" w:firstRow="0" w:lastRow="0" w:firstColumn="0" w:lastColumn="0" w:oddVBand="0" w:evenVBand="0" w:oddHBand="1" w:evenHBand="0" w:firstRowFirstColumn="0" w:firstRowLastColumn="0" w:lastRowFirstColumn="0" w:lastRowLastColumn="0"/>
+            </w:pPr>
+            <w:r>
+              <w:t>≤100 vehicles per request</w:t>
+            </w:r>
+          </w:p>
+        </w:tc>
+      </w:tr>
+    </w:tbl>
+    <w:p/>
+    <w:p>
+      <w:pPr>
+        <w:rPr>
+          <w:b/>
+          <w:bCs/>
+        </w:rPr>
+      </w:pPr>
+      <w:r>
+        <w:rPr>
+          <w:b/>
+          <w:bCs/>
+        </w:rPr>
+        <w:t>6.3 Non-Functional Requirements</w:t>
+      </w:r>
+    </w:p>
+    <w:p>
+      <w:pPr>
+        <w:numPr>
+          <w:ilvl w:val="0"/>
+          <w:numId w:val="12"/>
+        </w:numPr>
+      </w:pPr>
+      <w:r>
+        <w:rPr>
+          <w:b/>
+          <w:bCs/>
+        </w:rPr>
+        <w:t>Performance:</w:t>
+      </w:r>
+    </w:p>
+    <w:p>
+      <w:pPr>
+        <w:numPr>
+          <w:ilvl w:val="1"/>
+          <w:numId w:val="12"/>
+        </w:numPr>
+      </w:pPr>
+      <w:r>
+        <w:t>The 95th percentile response time for a single vehicle prediction via API shall be under 200 milliseconds.</w:t>
+      </w:r>
+    </w:p>
+    <w:p>
+      <w:pPr>
+        <w:numPr>
+          <w:ilvl w:val="1"/>
+          <w:numId w:val="12"/>
+        </w:numPr>
+      </w:pPr>
+      <w:r>
+        <w:t>The batch prediction endpoint shall process 100 vehicles within 15 seconds.</w:t>
+      </w:r>
+    </w:p>
+    <w:p>
+      <w:pPr>
+        <w:numPr>
+          <w:ilvl w:val="0"/>
+          <w:numId w:val="12"/>
+        </w:numPr>
+      </w:pPr>
+      <w:r>
+        <w:rPr>
+          <w:b/>
+          <w:bCs/>
+        </w:rPr>
+        <w:t>Scalability:</w:t>
+      </w:r>
+      <w:r>
+        <w:t> The system shall handle a peak load of 100 prediction requests per second.</w:t>
+      </w:r>
+    </w:p>
+    <w:p>
+      <w:pPr>
+        <w:numPr>
+          <w:ilvl w:val="0"/>
+          <w:numId w:val="12"/>
+        </w:numPr>
+      </w:pPr>
+      <w:r>
+        <w:rPr>
+          <w:b/>
+          <w:bCs/>
+        </w:rPr>
+        <w:lastRenderedPageBreak/>
+        <w:t>Availability:</w:t>
+      </w:r>
+      <w:r>
+        <w:t> The public API shall maintain 99.9% uptime.</w:t>
+      </w:r>
+    </w:p>
+    <w:p>
+      <w:pPr>
+        <w:numPr>
+          <w:ilvl w:val="0"/>
+          <w:numId w:val="12"/>
+        </w:numPr>
+      </w:pPr>
+      <w:r>
+        <w:rPr>
+          <w:b/>
+          <w:bCs/>
+        </w:rPr>
+        <w:t>Data Freshness:</w:t>
+      </w:r>
+      <w:r>
+        <w:t> Market data used for predictions shall be no more than 7 days old.</w:t>
+      </w:r>
+    </w:p>
+    <w:p>
+      <w:pPr>
+        <w:numPr>
+          <w:ilvl w:val="0"/>
+          <w:numId w:val="12"/>
+        </w:numPr>
+      </w:pPr>
+      <w:r>
+        <w:rPr>
+          <w:b/>
+          <w:bCs/>
+        </w:rPr>
+        <w:t>Security:</w:t>
+      </w:r>
+      <w:r>
+        <w:t> All API endpoints shall use HTTPS. API keys shall be required for all requests beyond a trivial free tier. Personal data (if any) shall be anonymized and processed in compliance with GDPR.</w:t>
+      </w:r>
+    </w:p>
+    <w:p>
+      <w:pPr>
+        <w:numPr>
+          <w:ilvl w:val="0"/>
+          <w:numId w:val="12"/>
+        </w:numPr>
+      </w:pPr>
+      <w:r>
+        <w:rPr>
+          <w:b/>
+          <w:bCs/>
+        </w:rPr>
+        <w:t>Explainability &amp; Audit:</w:t>
+      </w:r>
+      <w:r>
+        <w:t> Every price prediction must have an associated, storable rationale that can be reviewed for accuracy and bias.</w:t>
+      </w:r>
+    </w:p>
+    <w:p>
+      <w:pPr>
+        <w:rPr>
+          <w:b/>
+          <w:bCs/>
+        </w:rPr>
+      </w:pPr>
+      <w:r>
+        <w:rPr>
+          <w:b/>
+          <w:bCs/>
+        </w:rPr>
+        <w:t>7. System Architecture &amp; Technical Design</w:t>
+      </w:r>
+    </w:p>
+    <w:p>
+      <w:pPr>
+        <w:rPr>
+          <w:b/>
+          <w:bCs/>
+        </w:rPr>
+      </w:pPr>
+      <w:r>
+        <w:rPr>
+          <w:b/>
+          <w:bCs/>
+        </w:rPr>
+        <w:t>7.1 System Context Diagram</w:t>
+      </w:r>
+    </w:p>
+    <w:p>
+      <w:pPr>
+        <w:rPr>
+          <w:b/>
+          <w:bCs/>
+        </w:rPr>
+      </w:pPr>
+      <w:r>
+        <w:rPr>
+          <w:b/>
+          <w:bCs/>
+        </w:rPr>
+        <w:t>7.2 High-Level System Architecture</w:t>
+      </w:r>
+    </w:p>
+    <w:p>
+      <w:pPr>
+        <w:rPr>
+          <w:b/>
+          <w:bCs/>
+        </w:rPr>
+      </w:pPr>
+      <w:r>
+        <w:rPr>
+          <w:b/>
+          <w:bCs/>
+        </w:rPr>
+        <w:t>7.3 Price Prediction Engine Components</w:t>
+      </w:r>
+    </w:p>
+    <w:p>
+      <w:pPr>
+        <w:numPr>
+          <w:ilvl w:val="0"/>
+          <w:numId w:val="13"/>
+        </w:numPr>
+      </w:pPr>
+      <w:r>
+        <w:rPr>
+          <w:b/>
+          <w:bCs/>
+        </w:rPr>
+        <w:t>Statistical Model (</w:t>
+      </w:r>
+      <w:proofErr w:type="spellStart"/>
+      <w:r>
+        <w:rPr>
+          <w:b/>
+          <w:bCs/>
+        </w:rPr>
+        <w:t>XGBoost</w:t>
+      </w:r>
+      <w:proofErr w:type="spellEnd"/>
+      <w:r>
+        <w:rPr>
+          <w:b/>
+          <w:bCs/>
+        </w:rPr>
+        <w:t>/Gradient Boosting):</w:t>
+      </w:r>
+      <w:r>
+        <w:t> Trained on historical sales data. Handles numerical features (mileage, age, CO₂) and categorical features (brand, fuel type) to produce a baseline price distribution. Provides high accuracy and speed.</w:t>
+      </w:r>
+    </w:p>
+    <w:p>
+      <w:pPr>
+        <w:numPr>
+          <w:ilvl w:val="0"/>
+          <w:numId w:val="13"/>
+        </w:numPr>
+      </w:pPr>
+      <w:r>
+        <w:rPr>
+          <w:b/>
+          <w:bCs/>
+        </w:rPr>
+        <w:t>LLM Reasoning Engine (Fine-tuned Model):</w:t>
+      </w:r>
+      <w:r>
+        <w:t> Takes the vehicle attributes and the statistical model's output as input. Its role is to:</w:t>
+      </w:r>
+    </w:p>
+    <w:p>
+      <w:pPr>
+        <w:numPr>
+          <w:ilvl w:val="1"/>
+          <w:numId w:val="13"/>
+        </w:numPr>
+      </w:pPr>
+      <w:r>
+        <w:t>Access a knowledge base (stored in a Vector Database) containing regulatory texts, market reports, and brand reliability insights.</w:t>
+      </w:r>
+    </w:p>
+    <w:p>
+      <w:pPr>
+        <w:numPr>
+          <w:ilvl w:val="1"/>
+          <w:numId w:val="13"/>
+        </w:numPr>
+      </w:pPr>
+      <w:r>
+        <w:t>Generate a human-readable summary of key valuation factors.</w:t>
+      </w:r>
+    </w:p>
+    <w:p>
+      <w:pPr>
+        <w:numPr>
+          <w:ilvl w:val="1"/>
+          <w:numId w:val="13"/>
+        </w:numPr>
+      </w:pPr>
+      <w:r>
+        <w:t>Identify edge cases the statistical model might miss (e.g., a specific model with a known, costly common fault).</w:t>
+      </w:r>
+    </w:p>
+    <w:p>
+      <w:pPr>
+        <w:numPr>
+          <w:ilvl w:val="0"/>
+          <w:numId w:val="13"/>
+        </w:numPr>
+      </w:pPr>
+      <w:r>
+        <w:rPr>
+          <w:b/>
+          <w:bCs/>
+        </w:rPr>
+        <w:t>Ensemble Layer:</w:t>
+      </w:r>
+      <w:r>
+        <w:t> Combines the confidence scores and outputs from both models to produce a final, authoritative prediction and explanation.</w:t>
       </w:r>
     </w:p>
     <w:p/>
@@ -2494,6 +4009,155 @@
     </w:lvl>
   </w:abstractNum>
   <w:abstractNum w:abstractNumId="1" w15:restartNumberingAfterBreak="0">
+    <w:nsid w:val="1D1F765B"/>
+    <w:multiLevelType w:val="multilevel"/>
+    <w:tmpl w:val="8D522BB0"/>
+    <w:lvl w:ilvl="0">
+      <w:start w:val="1"/>
+      <w:numFmt w:val="bullet"/>
+      <w:lvlText w:val=""/>
+      <w:lvlJc w:val="left"/>
+      <w:pPr>
+        <w:tabs>
+          <w:tab w:val="num" w:pos="720"/>
+        </w:tabs>
+        <w:ind w:left="720" w:hanging="360"/>
+      </w:pPr>
+      <w:rPr>
+        <w:rFonts w:ascii="Symbol" w:hAnsi="Symbol" w:hint="default"/>
+        <w:sz w:val="20"/>
+      </w:rPr>
+    </w:lvl>
+    <w:lvl w:ilvl="1">
+      <w:start w:val="1"/>
+      <w:numFmt w:val="bullet"/>
+      <w:lvlText w:val="o"/>
+      <w:lvlJc w:val="left"/>
+      <w:pPr>
+        <w:tabs>
+          <w:tab w:val="num" w:pos="1440"/>
+        </w:tabs>
+        <w:ind w:left="1440" w:hanging="360"/>
+      </w:pPr>
+      <w:rPr>
+        <w:rFonts w:ascii="Courier New" w:hAnsi="Courier New" w:hint="default"/>
+        <w:sz w:val="20"/>
+      </w:rPr>
+    </w:lvl>
+    <w:lvl w:ilvl="2" w:tentative="1">
+      <w:start w:val="1"/>
+      <w:numFmt w:val="bullet"/>
+      <w:lvlText w:val=""/>
+      <w:lvlJc w:val="left"/>
+      <w:pPr>
+        <w:tabs>
+          <w:tab w:val="num" w:pos="2160"/>
+        </w:tabs>
+        <w:ind w:left="2160" w:hanging="360"/>
+      </w:pPr>
+      <w:rPr>
+        <w:rFonts w:ascii="Wingdings" w:hAnsi="Wingdings" w:hint="default"/>
+        <w:sz w:val="20"/>
+      </w:rPr>
+    </w:lvl>
+    <w:lvl w:ilvl="3" w:tentative="1">
+      <w:start w:val="1"/>
+      <w:numFmt w:val="bullet"/>
+      <w:lvlText w:val=""/>
+      <w:lvlJc w:val="left"/>
+      <w:pPr>
+        <w:tabs>
+          <w:tab w:val="num" w:pos="2880"/>
+        </w:tabs>
+        <w:ind w:left="2880" w:hanging="360"/>
+      </w:pPr>
+      <w:rPr>
+        <w:rFonts w:ascii="Wingdings" w:hAnsi="Wingdings" w:hint="default"/>
+        <w:sz w:val="20"/>
+      </w:rPr>
+    </w:lvl>
+    <w:lvl w:ilvl="4" w:tentative="1">
+      <w:start w:val="1"/>
+      <w:numFmt w:val="bullet"/>
+      <w:lvlText w:val=""/>
+      <w:lvlJc w:val="left"/>
+      <w:pPr>
+        <w:tabs>
+          <w:tab w:val="num" w:pos="3600"/>
+        </w:tabs>
+        <w:ind w:left="3600" w:hanging="360"/>
+      </w:pPr>
+      <w:rPr>
+        <w:rFonts w:ascii="Wingdings" w:hAnsi="Wingdings" w:hint="default"/>
+        <w:sz w:val="20"/>
+      </w:rPr>
+    </w:lvl>
+    <w:lvl w:ilvl="5" w:tentative="1">
+      <w:start w:val="1"/>
+      <w:numFmt w:val="bullet"/>
+      <w:lvlText w:val=""/>
+      <w:lvlJc w:val="left"/>
+      <w:pPr>
+        <w:tabs>
+          <w:tab w:val="num" w:pos="4320"/>
+        </w:tabs>
+        <w:ind w:left="4320" w:hanging="360"/>
+      </w:pPr>
+      <w:rPr>
+        <w:rFonts w:ascii="Wingdings" w:hAnsi="Wingdings" w:hint="default"/>
+        <w:sz w:val="20"/>
+      </w:rPr>
+    </w:lvl>
+    <w:lvl w:ilvl="6" w:tentative="1">
+      <w:start w:val="1"/>
+      <w:numFmt w:val="bullet"/>
+      <w:lvlText w:val=""/>
+      <w:lvlJc w:val="left"/>
+      <w:pPr>
+        <w:tabs>
+          <w:tab w:val="num" w:pos="5040"/>
+        </w:tabs>
+        <w:ind w:left="5040" w:hanging="360"/>
+      </w:pPr>
+      <w:rPr>
+        <w:rFonts w:ascii="Wingdings" w:hAnsi="Wingdings" w:hint="default"/>
+        <w:sz w:val="20"/>
+      </w:rPr>
+    </w:lvl>
+    <w:lvl w:ilvl="7" w:tentative="1">
+      <w:start w:val="1"/>
+      <w:numFmt w:val="bullet"/>
+      <w:lvlText w:val=""/>
+      <w:lvlJc w:val="left"/>
+      <w:pPr>
+        <w:tabs>
+          <w:tab w:val="num" w:pos="5760"/>
+        </w:tabs>
+        <w:ind w:left="5760" w:hanging="360"/>
+      </w:pPr>
+      <w:rPr>
+        <w:rFonts w:ascii="Wingdings" w:hAnsi="Wingdings" w:hint="default"/>
+        <w:sz w:val="20"/>
+      </w:rPr>
+    </w:lvl>
+    <w:lvl w:ilvl="8" w:tentative="1">
+      <w:start w:val="1"/>
+      <w:numFmt w:val="bullet"/>
+      <w:lvlText w:val=""/>
+      <w:lvlJc w:val="left"/>
+      <w:pPr>
+        <w:tabs>
+          <w:tab w:val="num" w:pos="6480"/>
+        </w:tabs>
+        <w:ind w:left="6480" w:hanging="360"/>
+      </w:pPr>
+      <w:rPr>
+        <w:rFonts w:ascii="Wingdings" w:hAnsi="Wingdings" w:hint="default"/>
+        <w:sz w:val="20"/>
+      </w:rPr>
+    </w:lvl>
+  </w:abstractNum>
+  <w:abstractNum w:abstractNumId="2" w15:restartNumberingAfterBreak="0">
     <w:nsid w:val="2A09610E"/>
     <w:multiLevelType w:val="multilevel"/>
     <w:tmpl w:val="3ECA2936"/>
@@ -2642,7 +4306,7 @@
       </w:rPr>
     </w:lvl>
   </w:abstractNum>
-  <w:abstractNum w:abstractNumId="2" w15:restartNumberingAfterBreak="0">
+  <w:abstractNum w:abstractNumId="3" w15:restartNumberingAfterBreak="0">
     <w:nsid w:val="2E4840A2"/>
     <w:multiLevelType w:val="multilevel"/>
     <w:tmpl w:val="793E9DDE"/>
@@ -2755,7 +4419,7 @@
       </w:pPr>
     </w:lvl>
   </w:abstractNum>
-  <w:abstractNum w:abstractNumId="3" w15:restartNumberingAfterBreak="0">
+  <w:abstractNum w:abstractNumId="4" w15:restartNumberingAfterBreak="0">
     <w:nsid w:val="3FD47576"/>
     <w:multiLevelType w:val="multilevel"/>
     <w:tmpl w:val="FE103E2C"/>
@@ -2904,7 +4568,7 @@
       </w:rPr>
     </w:lvl>
   </w:abstractNum>
-  <w:abstractNum w:abstractNumId="4" w15:restartNumberingAfterBreak="0">
+  <w:abstractNum w:abstractNumId="5" w15:restartNumberingAfterBreak="0">
     <w:nsid w:val="459F288C"/>
     <w:multiLevelType w:val="multilevel"/>
     <w:tmpl w:val="92741426"/>
@@ -3053,7 +4717,7 @@
       </w:rPr>
     </w:lvl>
   </w:abstractNum>
-  <w:abstractNum w:abstractNumId="5" w15:restartNumberingAfterBreak="0">
+  <w:abstractNum w:abstractNumId="6" w15:restartNumberingAfterBreak="0">
     <w:nsid w:val="48082C36"/>
     <w:multiLevelType w:val="multilevel"/>
     <w:tmpl w:val="A230B55C"/>
@@ -3166,7 +4830,7 @@
       </w:pPr>
     </w:lvl>
   </w:abstractNum>
-  <w:abstractNum w:abstractNumId="6" w15:restartNumberingAfterBreak="0">
+  <w:abstractNum w:abstractNumId="7" w15:restartNumberingAfterBreak="0">
     <w:nsid w:val="57BE656A"/>
     <w:multiLevelType w:val="multilevel"/>
     <w:tmpl w:val="9DBE2860"/>
@@ -3279,50 +4943,173 @@
       </w:pPr>
     </w:lvl>
   </w:abstractNum>
+  <w:abstractNum w:abstractNumId="8" w15:restartNumberingAfterBreak="0">
+    <w:nsid w:val="5B632A7B"/>
+    <w:multiLevelType w:val="multilevel"/>
+    <w:tmpl w:val="EA4A9838"/>
+    <w:lvl w:ilvl="0">
+      <w:start w:val="1"/>
+      <w:numFmt w:val="decimal"/>
+      <w:lvlText w:val="%1."/>
+      <w:lvlJc w:val="left"/>
+      <w:pPr>
+        <w:tabs>
+          <w:tab w:val="num" w:pos="720"/>
+        </w:tabs>
+        <w:ind w:left="720" w:hanging="360"/>
+      </w:pPr>
+    </w:lvl>
+    <w:lvl w:ilvl="1">
+      <w:start w:val="1"/>
+      <w:numFmt w:val="bullet"/>
+      <w:lvlText w:val="o"/>
+      <w:lvlJc w:val="left"/>
+      <w:pPr>
+        <w:tabs>
+          <w:tab w:val="num" w:pos="1440"/>
+        </w:tabs>
+        <w:ind w:left="1440" w:hanging="360"/>
+      </w:pPr>
+      <w:rPr>
+        <w:rFonts w:ascii="Courier New" w:hAnsi="Courier New" w:hint="default"/>
+        <w:sz w:val="20"/>
+      </w:rPr>
+    </w:lvl>
+    <w:lvl w:ilvl="2" w:tentative="1">
+      <w:start w:val="1"/>
+      <w:numFmt w:val="decimal"/>
+      <w:lvlText w:val="%3."/>
+      <w:lvlJc w:val="left"/>
+      <w:pPr>
+        <w:tabs>
+          <w:tab w:val="num" w:pos="2160"/>
+        </w:tabs>
+        <w:ind w:left="2160" w:hanging="360"/>
+      </w:pPr>
+    </w:lvl>
+    <w:lvl w:ilvl="3" w:tentative="1">
+      <w:start w:val="1"/>
+      <w:numFmt w:val="decimal"/>
+      <w:lvlText w:val="%4."/>
+      <w:lvlJc w:val="left"/>
+      <w:pPr>
+        <w:tabs>
+          <w:tab w:val="num" w:pos="2880"/>
+        </w:tabs>
+        <w:ind w:left="2880" w:hanging="360"/>
+      </w:pPr>
+    </w:lvl>
+    <w:lvl w:ilvl="4" w:tentative="1">
+      <w:start w:val="1"/>
+      <w:numFmt w:val="decimal"/>
+      <w:lvlText w:val="%5."/>
+      <w:lvlJc w:val="left"/>
+      <w:pPr>
+        <w:tabs>
+          <w:tab w:val="num" w:pos="3600"/>
+        </w:tabs>
+        <w:ind w:left="3600" w:hanging="360"/>
+      </w:pPr>
+    </w:lvl>
+    <w:lvl w:ilvl="5" w:tentative="1">
+      <w:start w:val="1"/>
+      <w:numFmt w:val="decimal"/>
+      <w:lvlText w:val="%6."/>
+      <w:lvlJc w:val="left"/>
+      <w:pPr>
+        <w:tabs>
+          <w:tab w:val="num" w:pos="4320"/>
+        </w:tabs>
+        <w:ind w:left="4320" w:hanging="360"/>
+      </w:pPr>
+    </w:lvl>
+    <w:lvl w:ilvl="6" w:tentative="1">
+      <w:start w:val="1"/>
+      <w:numFmt w:val="decimal"/>
+      <w:lvlText w:val="%7."/>
+      <w:lvlJc w:val="left"/>
+      <w:pPr>
+        <w:tabs>
+          <w:tab w:val="num" w:pos="5040"/>
+        </w:tabs>
+        <w:ind w:left="5040" w:hanging="360"/>
+      </w:pPr>
+    </w:lvl>
+    <w:lvl w:ilvl="7" w:tentative="1">
+      <w:start w:val="1"/>
+      <w:numFmt w:val="decimal"/>
+      <w:lvlText w:val="%8."/>
+      <w:lvlJc w:val="left"/>
+      <w:pPr>
+        <w:tabs>
+          <w:tab w:val="num" w:pos="5760"/>
+        </w:tabs>
+        <w:ind w:left="5760" w:hanging="360"/>
+      </w:pPr>
+    </w:lvl>
+    <w:lvl w:ilvl="8" w:tentative="1">
+      <w:start w:val="1"/>
+      <w:numFmt w:val="decimal"/>
+      <w:lvlText w:val="%9."/>
+      <w:lvlJc w:val="left"/>
+      <w:pPr>
+        <w:tabs>
+          <w:tab w:val="num" w:pos="6480"/>
+        </w:tabs>
+        <w:ind w:left="6480" w:hanging="360"/>
+      </w:pPr>
+    </w:lvl>
+  </w:abstractNum>
   <w:num w:numId="1" w16cid:durableId="1684087258">
-    <w:abstractNumId w:val="2"/>
+    <w:abstractNumId w:val="3"/>
   </w:num>
   <w:num w:numId="2" w16cid:durableId="1509563061">
-    <w:abstractNumId w:val="2"/>
+    <w:abstractNumId w:val="3"/>
     <w:lvlOverride w:ilvl="1">
       <w:startOverride w:val="1"/>
     </w:lvlOverride>
   </w:num>
   <w:num w:numId="3" w16cid:durableId="942109424">
-    <w:abstractNumId w:val="2"/>
+    <w:abstractNumId w:val="3"/>
     <w:lvlOverride w:ilvl="1">
       <w:startOverride w:val="1"/>
     </w:lvlOverride>
   </w:num>
   <w:num w:numId="4" w16cid:durableId="348725273">
-    <w:abstractNumId w:val="2"/>
+    <w:abstractNumId w:val="3"/>
     <w:lvlOverride w:ilvl="1">
       <w:startOverride w:val="1"/>
     </w:lvlOverride>
   </w:num>
   <w:num w:numId="5" w16cid:durableId="177618622">
-    <w:abstractNumId w:val="2"/>
+    <w:abstractNumId w:val="3"/>
     <w:lvlOverride w:ilvl="1">
       <w:startOverride w:val="1"/>
     </w:lvlOverride>
   </w:num>
   <w:num w:numId="6" w16cid:durableId="1129780829">
-    <w:abstractNumId w:val="3"/>
+    <w:abstractNumId w:val="4"/>
   </w:num>
   <w:num w:numId="7" w16cid:durableId="1057783404">
-    <w:abstractNumId w:val="1"/>
+    <w:abstractNumId w:val="2"/>
   </w:num>
   <w:num w:numId="8" w16cid:durableId="118496820">
     <w:abstractNumId w:val="0"/>
   </w:num>
   <w:num w:numId="9" w16cid:durableId="536897706">
+    <w:abstractNumId w:val="7"/>
+  </w:num>
+  <w:num w:numId="10" w16cid:durableId="763035939">
+    <w:abstractNumId w:val="5"/>
+  </w:num>
+  <w:num w:numId="11" w16cid:durableId="150103235">
     <w:abstractNumId w:val="6"/>
   </w:num>
-  <w:num w:numId="10" w16cid:durableId="763035939">
-    <w:abstractNumId w:val="4"/>
+  <w:num w:numId="12" w16cid:durableId="855771905">
+    <w:abstractNumId w:val="1"/>
   </w:num>
-  <w:num w:numId="11" w16cid:durableId="150103235">
-    <w:abstractNumId w:val="5"/>
+  <w:num w:numId="13" w16cid:durableId="141704701">
+    <w:abstractNumId w:val="8"/>
   </w:num>
 </w:numbering>
 </file>
@@ -3727,7 +5514,7 @@
   <w:style w:type="paragraph" w:default="1" w:styleId="Normal">
     <w:name w:val="Normal"/>
     <w:qFormat/>
-    <w:rsid w:val="00746FAD"/>
+    <w:rsid w:val="00DB5F8C"/>
   </w:style>
   <w:style w:type="paragraph" w:styleId="Heading1">
     <w:name w:val="heading 1"/>
@@ -3736,7 +5523,7 @@
     <w:link w:val="Heading1Char"/>
     <w:uiPriority w:val="9"/>
     <w:qFormat/>
-    <w:rsid w:val="00746FAD"/>
+    <w:rsid w:val="00DB5F8C"/>
     <w:pPr>
       <w:keepNext/>
       <w:keepLines/>
@@ -3759,7 +5546,7 @@
     <w:semiHidden/>
     <w:unhideWhenUsed/>
     <w:qFormat/>
-    <w:rsid w:val="00746FAD"/>
+    <w:rsid w:val="00DB5F8C"/>
     <w:pPr>
       <w:keepNext/>
       <w:keepLines/>
@@ -3782,7 +5569,7 @@
     <w:semiHidden/>
     <w:unhideWhenUsed/>
     <w:qFormat/>
-    <w:rsid w:val="00746FAD"/>
+    <w:rsid w:val="00DB5F8C"/>
     <w:pPr>
       <w:keepNext/>
       <w:keepLines/>
@@ -3805,7 +5592,7 @@
     <w:semiHidden/>
     <w:unhideWhenUsed/>
     <w:qFormat/>
-    <w:rsid w:val="00746FAD"/>
+    <w:rsid w:val="00DB5F8C"/>
     <w:pPr>
       <w:keepNext/>
       <w:keepLines/>
@@ -3828,7 +5615,7 @@
     <w:semiHidden/>
     <w:unhideWhenUsed/>
     <w:qFormat/>
-    <w:rsid w:val="00746FAD"/>
+    <w:rsid w:val="00DB5F8C"/>
     <w:pPr>
       <w:keepNext/>
       <w:keepLines/>
@@ -3849,7 +5636,7 @@
     <w:semiHidden/>
     <w:unhideWhenUsed/>
     <w:qFormat/>
-    <w:rsid w:val="00746FAD"/>
+    <w:rsid w:val="00DB5F8C"/>
     <w:pPr>
       <w:keepNext/>
       <w:keepLines/>
@@ -3872,7 +5659,7 @@
     <w:semiHidden/>
     <w:unhideWhenUsed/>
     <w:qFormat/>
-    <w:rsid w:val="00746FAD"/>
+    <w:rsid w:val="00DB5F8C"/>
     <w:pPr>
       <w:keepNext/>
       <w:keepLines/>
@@ -3893,7 +5680,7 @@
     <w:semiHidden/>
     <w:unhideWhenUsed/>
     <w:qFormat/>
-    <w:rsid w:val="00746FAD"/>
+    <w:rsid w:val="00DB5F8C"/>
     <w:pPr>
       <w:keepNext/>
       <w:keepLines/>
@@ -3916,7 +5703,7 @@
     <w:semiHidden/>
     <w:unhideWhenUsed/>
     <w:qFormat/>
-    <w:rsid w:val="00746FAD"/>
+    <w:rsid w:val="00DB5F8C"/>
     <w:pPr>
       <w:keepNext/>
       <w:keepLines/>
@@ -3960,7 +5747,7 @@
     <w:basedOn w:val="DefaultParagraphFont"/>
     <w:link w:val="Heading1"/>
     <w:uiPriority w:val="9"/>
-    <w:rsid w:val="00746FAD"/>
+    <w:rsid w:val="00DB5F8C"/>
     <w:rPr>
       <w:rFonts w:asciiTheme="majorHAnsi" w:eastAsiaTheme="majorEastAsia" w:hAnsiTheme="majorHAnsi" w:cstheme="majorBidi"/>
       <w:color w:val="2F5496" w:themeColor="accent1" w:themeShade="BF"/>
@@ -3974,7 +5761,7 @@
     <w:link w:val="Heading2"/>
     <w:uiPriority w:val="9"/>
     <w:semiHidden/>
-    <w:rsid w:val="00746FAD"/>
+    <w:rsid w:val="00DB5F8C"/>
     <w:rPr>
       <w:rFonts w:asciiTheme="majorHAnsi" w:eastAsiaTheme="majorEastAsia" w:hAnsiTheme="majorHAnsi" w:cstheme="majorBidi"/>
       <w:color w:val="2F5496" w:themeColor="accent1" w:themeShade="BF"/>
@@ -3988,7 +5775,7 @@
     <w:link w:val="Heading3"/>
     <w:uiPriority w:val="9"/>
     <w:semiHidden/>
-    <w:rsid w:val="00746FAD"/>
+    <w:rsid w:val="00DB5F8C"/>
     <w:rPr>
       <w:rFonts w:eastAsiaTheme="majorEastAsia" w:cstheme="majorBidi"/>
       <w:color w:val="2F5496" w:themeColor="accent1" w:themeShade="BF"/>
@@ -4002,7 +5789,7 @@
     <w:link w:val="Heading4"/>
     <w:uiPriority w:val="9"/>
     <w:semiHidden/>
-    <w:rsid w:val="00746FAD"/>
+    <w:rsid w:val="00DB5F8C"/>
     <w:rPr>
       <w:rFonts w:eastAsiaTheme="majorEastAsia" w:cstheme="majorBidi"/>
       <w:i/>
@@ -4016,7 +5803,7 @@
     <w:link w:val="Heading5"/>
     <w:uiPriority w:val="9"/>
     <w:semiHidden/>
-    <w:rsid w:val="00746FAD"/>
+    <w:rsid w:val="00DB5F8C"/>
     <w:rPr>
       <w:rFonts w:eastAsiaTheme="majorEastAsia" w:cstheme="majorBidi"/>
       <w:color w:val="2F5496" w:themeColor="accent1" w:themeShade="BF"/>
@@ -4028,7 +5815,7 @@
     <w:link w:val="Heading6"/>
     <w:uiPriority w:val="9"/>
     <w:semiHidden/>
-    <w:rsid w:val="00746FAD"/>
+    <w:rsid w:val="00DB5F8C"/>
     <w:rPr>
       <w:rFonts w:eastAsiaTheme="majorEastAsia" w:cstheme="majorBidi"/>
       <w:i/>
@@ -4042,7 +5829,7 @@
     <w:link w:val="Heading7"/>
     <w:uiPriority w:val="9"/>
     <w:semiHidden/>
-    <w:rsid w:val="00746FAD"/>
+    <w:rsid w:val="00DB5F8C"/>
     <w:rPr>
       <w:rFonts w:eastAsiaTheme="majorEastAsia" w:cstheme="majorBidi"/>
       <w:color w:val="595959" w:themeColor="text1" w:themeTint="A6"/>
@@ -4054,7 +5841,7 @@
     <w:link w:val="Heading8"/>
     <w:uiPriority w:val="9"/>
     <w:semiHidden/>
-    <w:rsid w:val="00746FAD"/>
+    <w:rsid w:val="00DB5F8C"/>
     <w:rPr>
       <w:rFonts w:eastAsiaTheme="majorEastAsia" w:cstheme="majorBidi"/>
       <w:i/>
@@ -4068,7 +5855,7 @@
     <w:link w:val="Heading9"/>
     <w:uiPriority w:val="9"/>
     <w:semiHidden/>
-    <w:rsid w:val="00746FAD"/>
+    <w:rsid w:val="00DB5F8C"/>
     <w:rPr>
       <w:rFonts w:eastAsiaTheme="majorEastAsia" w:cstheme="majorBidi"/>
       <w:color w:val="272727" w:themeColor="text1" w:themeTint="D8"/>
@@ -4081,7 +5868,7 @@
     <w:link w:val="TitleChar"/>
     <w:uiPriority w:val="10"/>
     <w:qFormat/>
-    <w:rsid w:val="00746FAD"/>
+    <w:rsid w:val="00DB5F8C"/>
     <w:pPr>
       <w:spacing w:after="80" w:line="240" w:lineRule="auto"/>
       <w:contextualSpacing/>
@@ -4099,7 +5886,7 @@
     <w:basedOn w:val="DefaultParagraphFont"/>
     <w:link w:val="Title"/>
     <w:uiPriority w:val="10"/>
-    <w:rsid w:val="00746FAD"/>
+    <w:rsid w:val="00DB5F8C"/>
     <w:rPr>
       <w:rFonts w:asciiTheme="majorHAnsi" w:eastAsiaTheme="majorEastAsia" w:hAnsiTheme="majorHAnsi" w:cstheme="majorBidi"/>
       <w:spacing w:val="-10"/>
@@ -4115,7 +5902,7 @@
     <w:link w:val="SubtitleChar"/>
     <w:uiPriority w:val="11"/>
     <w:qFormat/>
-    <w:rsid w:val="00746FAD"/>
+    <w:rsid w:val="00DB5F8C"/>
     <w:pPr>
       <w:numPr>
         <w:ilvl w:val="1"/>
@@ -4134,7 +5921,7 @@
     <w:basedOn w:val="DefaultParagraphFont"/>
     <w:link w:val="Subtitle"/>
     <w:uiPriority w:val="11"/>
-    <w:rsid w:val="00746FAD"/>
+    <w:rsid w:val="00DB5F8C"/>
     <w:rPr>
       <w:rFonts w:eastAsiaTheme="majorEastAsia" w:cstheme="majorBidi"/>
       <w:color w:val="595959" w:themeColor="text1" w:themeTint="A6"/>
@@ -4150,7 +5937,7 @@
     <w:link w:val="QuoteChar"/>
     <w:uiPriority w:val="29"/>
     <w:qFormat/>
-    <w:rsid w:val="00746FAD"/>
+    <w:rsid w:val="00DB5F8C"/>
     <w:pPr>
       <w:spacing w:before="160"/>
       <w:jc w:val="center"/>
@@ -4166,7 +5953,7 @@
     <w:basedOn w:val="DefaultParagraphFont"/>
     <w:link w:val="Quote"/>
     <w:uiPriority w:val="29"/>
-    <w:rsid w:val="00746FAD"/>
+    <w:rsid w:val="00DB5F8C"/>
     <w:rPr>
       <w:i/>
       <w:iCs/>
@@ -4178,7 +5965,7 @@
     <w:basedOn w:val="Normal"/>
     <w:uiPriority w:val="34"/>
     <w:qFormat/>
-    <w:rsid w:val="00746FAD"/>
+    <w:rsid w:val="00DB5F8C"/>
     <w:pPr>
       <w:ind w:left="720"/>
       <w:contextualSpacing/>
@@ -4189,7 +5976,7 @@
     <w:basedOn w:val="DefaultParagraphFont"/>
     <w:uiPriority w:val="21"/>
     <w:qFormat/>
-    <w:rsid w:val="00746FAD"/>
+    <w:rsid w:val="00DB5F8C"/>
     <w:rPr>
       <w:i/>
       <w:iCs/>
@@ -4203,7 +5990,7 @@
     <w:link w:val="IntenseQuoteChar"/>
     <w:uiPriority w:val="30"/>
     <w:qFormat/>
-    <w:rsid w:val="00746FAD"/>
+    <w:rsid w:val="00DB5F8C"/>
     <w:pPr>
       <w:pBdr>
         <w:top w:val="single" w:sz="4" w:space="10" w:color="2F5496" w:themeColor="accent1" w:themeShade="BF"/>
@@ -4224,7 +6011,7 @@
     <w:basedOn w:val="DefaultParagraphFont"/>
     <w:link w:val="IntenseQuote"/>
     <w:uiPriority w:val="30"/>
-    <w:rsid w:val="00746FAD"/>
+    <w:rsid w:val="00DB5F8C"/>
     <w:rPr>
       <w:i/>
       <w:iCs/>
@@ -4236,7 +6023,7 @@
     <w:basedOn w:val="DefaultParagraphFont"/>
     <w:uiPriority w:val="32"/>
     <w:qFormat/>
-    <w:rsid w:val="00746FAD"/>
+    <w:rsid w:val="00DB5F8C"/>
     <w:rPr>
       <w:b/>
       <w:bCs/>
@@ -4249,7 +6036,7 @@
     <w:name w:val="Grid Table 5 Dark Accent 5"/>
     <w:basedOn w:val="TableNormal"/>
     <w:uiPriority w:val="50"/>
-    <w:rsid w:val="00746FAD"/>
+    <w:rsid w:val="00DB5F8C"/>
     <w:pPr>
       <w:spacing w:after="0" w:line="240" w:lineRule="auto"/>
     </w:pPr>

</xml_diff>

<commit_message>
BRD: business processes, risks, and dependencies analyzed
</commit_message>
<xml_diff>
--- a/Documents/Business Requirements Document.docx
+++ b/Documents/Business Requirements Document.docx
@@ -50,7 +50,7 @@
     </w:p>
     <w:p>
       <w:r>
-        <w:pict w14:anchorId="7A6D6663">
+        <w:pict w14:anchorId="1B77B1C9">
           <v:rect id="_x0000_i1025" style="width:0;height:.75pt" o:hralign="center" o:hrstd="t" o:hr="t" fillcolor="#a0a0a0" stroked="f"/>
         </w:pict>
       </w:r>
@@ -455,7 +455,7 @@
     </w:p>
     <w:p>
       <w:r>
-        <w:pict w14:anchorId="51FDED02">
+        <w:pict w14:anchorId="59EC2DF5">
           <v:rect id="_x0000_i1026" style="width:0;height:.75pt" o:hralign="center" o:hrstd="t" o:hr="t" fillcolor="#a0a0a0" stroked="f"/>
         </w:pict>
       </w:r>
@@ -807,7 +807,7 @@
     </w:tbl>
     <w:p>
       <w:r>
-        <w:pict w14:anchorId="157A481C">
+        <w:pict w14:anchorId="54ABE3D9">
           <v:rect id="_x0000_i1027" style="width:0;height:.75pt" o:hralign="center" o:hrstd="t" o:hr="t" fillcolor="#a0a0a0" stroked="f"/>
         </w:pict>
       </w:r>
@@ -1625,7 +1625,7 @@
     </w:p>
     <w:p>
       <w:r>
-        <w:pict w14:anchorId="0F2D209C">
+        <w:pict w14:anchorId="6150DF7C">
           <v:rect id="_x0000_i1028" style="width:0;height:.75pt" o:hralign="center" o:hrstd="t" o:hr="t" fillcolor="#a0a0a0" stroked="f"/>
         </w:pict>
       </w:r>
@@ -3882,6 +3882,1346 @@
         <w:t> Combines the confidence scores and outputs from both models to produce a final, authoritative prediction and explanation.</w:t>
       </w:r>
     </w:p>
+    <w:p>
+      <w:pPr>
+        <w:rPr>
+          <w:b/>
+          <w:bCs/>
+        </w:rPr>
+      </w:pPr>
+      <w:r>
+        <w:rPr>
+          <w:b/>
+          <w:bCs/>
+        </w:rPr>
+        <w:t>8. Core Processes &amp; Use Cases</w:t>
+      </w:r>
+    </w:p>
+    <w:p>
+      <w:pPr>
+        <w:rPr>
+          <w:b/>
+          <w:bCs/>
+        </w:rPr>
+      </w:pPr>
+      <w:r>
+        <w:rPr>
+          <w:noProof/>
+        </w:rPr>
+        <w:lastRenderedPageBreak/>
+        <w:drawing>
+          <wp:inline distT="0" distB="0" distL="0" distR="0" wp14:anchorId="5573CF68" wp14:editId="56E8A218">
+            <wp:extent cx="5943600" cy="3006090"/>
+            <wp:effectExtent l="0" t="0" r="0" b="3810"/>
+            <wp:docPr id="1567107223" name="Picture 1"/>
+            <wp:cNvGraphicFramePr>
+              <a:graphicFrameLocks xmlns:a="http://schemas.openxmlformats.org/drawingml/2006/main" noChangeAspect="1"/>
+            </wp:cNvGraphicFramePr>
+            <a:graphic xmlns:a="http://schemas.openxmlformats.org/drawingml/2006/main">
+              <a:graphicData uri="http://schemas.openxmlformats.org/drawingml/2006/picture">
+                <pic:pic xmlns:pic="http://schemas.openxmlformats.org/drawingml/2006/picture">
+                  <pic:nvPicPr>
+                    <pic:cNvPr id="1567107223" name=""/>
+                    <pic:cNvPicPr/>
+                  </pic:nvPicPr>
+                  <pic:blipFill>
+                    <a:blip r:embed="rId5"/>
+                    <a:stretch>
+                      <a:fillRect/>
+                    </a:stretch>
+                  </pic:blipFill>
+                  <pic:spPr>
+                    <a:xfrm>
+                      <a:off x="0" y="0"/>
+                      <a:ext cx="5943600" cy="3006090"/>
+                    </a:xfrm>
+                    <a:prstGeom prst="rect">
+                      <a:avLst/>
+                    </a:prstGeom>
+                  </pic:spPr>
+                </pic:pic>
+              </a:graphicData>
+            </a:graphic>
+          </wp:inline>
+        </w:drawing>
+      </w:r>
+    </w:p>
+    <w:p>
+      <w:pPr>
+        <w:rPr>
+          <w:b/>
+          <w:bCs/>
+        </w:rPr>
+      </w:pPr>
+      <w:r>
+        <w:rPr>
+          <w:b/>
+          <w:bCs/>
+        </w:rPr>
+        <w:t>8.1 Price Prediction Request Workflow</w:t>
+      </w:r>
+    </w:p>
+    <w:p>
+      <w:r>
+        <w:rPr>
+          <w:noProof/>
+        </w:rPr>
+        <w:drawing>
+          <wp:inline distT="0" distB="0" distL="0" distR="0" wp14:anchorId="359F6057" wp14:editId="3E3FB97B">
+            <wp:extent cx="5943600" cy="2650490"/>
+            <wp:effectExtent l="0" t="0" r="0" b="0"/>
+            <wp:docPr id="545406829" name="Picture 1"/>
+            <wp:cNvGraphicFramePr>
+              <a:graphicFrameLocks xmlns:a="http://schemas.openxmlformats.org/drawingml/2006/main" noChangeAspect="1"/>
+            </wp:cNvGraphicFramePr>
+            <a:graphic xmlns:a="http://schemas.openxmlformats.org/drawingml/2006/main">
+              <a:graphicData uri="http://schemas.openxmlformats.org/drawingml/2006/picture">
+                <pic:pic xmlns:pic="http://schemas.openxmlformats.org/drawingml/2006/picture">
+                  <pic:nvPicPr>
+                    <pic:cNvPr id="545406829" name=""/>
+                    <pic:cNvPicPr/>
+                  </pic:nvPicPr>
+                  <pic:blipFill>
+                    <a:blip r:embed="rId6"/>
+                    <a:stretch>
+                      <a:fillRect/>
+                    </a:stretch>
+                  </pic:blipFill>
+                  <pic:spPr>
+                    <a:xfrm>
+                      <a:off x="0" y="0"/>
+                      <a:ext cx="5943600" cy="2650490"/>
+                    </a:xfrm>
+                    <a:prstGeom prst="rect">
+                      <a:avLst/>
+                    </a:prstGeom>
+                  </pic:spPr>
+                </pic:pic>
+              </a:graphicData>
+            </a:graphic>
+          </wp:inline>
+        </w:drawing>
+      </w:r>
+    </w:p>
+    <w:p>
+      <w:pPr>
+        <w:rPr>
+          <w:b/>
+          <w:bCs/>
+        </w:rPr>
+      </w:pPr>
+      <w:r>
+        <w:rPr>
+          <w:b/>
+          <w:bCs/>
+        </w:rPr>
+        <w:t>8.2 Data Collection &amp; Model Training Process</w:t>
+      </w:r>
+    </w:p>
+    <w:p>
+      <w:r>
+        <w:t>A separate, automated pipeline handles the continuous improvement of the system:</w:t>
+      </w:r>
+    </w:p>
+    <w:p>
+      <w:pPr>
+        <w:numPr>
+          <w:ilvl w:val="0"/>
+          <w:numId w:val="14"/>
+        </w:numPr>
+      </w:pPr>
+      <w:r>
+        <w:rPr>
+          <w:b/>
+          <w:bCs/>
+        </w:rPr>
+        <w:t>Data Collection:</w:t>
+      </w:r>
+      <w:r>
+        <w:t> Daily scraping of major marketplace listings (price, specs, listing duration).</w:t>
+      </w:r>
+    </w:p>
+    <w:p>
+      <w:pPr>
+        <w:numPr>
+          <w:ilvl w:val="0"/>
+          <w:numId w:val="14"/>
+        </w:numPr>
+      </w:pPr>
+      <w:r>
+        <w:rPr>
+          <w:b/>
+          <w:bCs/>
+        </w:rPr>
+        <w:t>Data Enrichment:</w:t>
+      </w:r>
+      <w:r>
+        <w:t> Matching listings to the master vehicle database to fill in missing attributes (e.g., CO₂, Euro standard).</w:t>
+      </w:r>
+    </w:p>
+    <w:p>
+      <w:pPr>
+        <w:numPr>
+          <w:ilvl w:val="0"/>
+          <w:numId w:val="14"/>
+        </w:numPr>
+      </w:pPr>
+      <w:r>
+        <w:rPr>
+          <w:b/>
+          <w:bCs/>
+        </w:rPr>
+        <w:lastRenderedPageBreak/>
+        <w:t>Ground Truth Creation:</w:t>
+      </w:r>
+      <w:r>
+        <w:t> Identifying "sold" prices (via listing removal or price change heuristics) to create training data.</w:t>
+      </w:r>
+    </w:p>
+    <w:p>
+      <w:pPr>
+        <w:numPr>
+          <w:ilvl w:val="0"/>
+          <w:numId w:val="14"/>
+        </w:numPr>
+      </w:pPr>
+      <w:r>
+        <w:rPr>
+          <w:b/>
+          <w:bCs/>
+        </w:rPr>
+        <w:t>Model Retraining:</w:t>
+      </w:r>
+      <w:r>
+        <w:t> Weekly retraining of the Statistical Model on the latest data. Periodic fine-tuning of the LLM on new regulatory and market news.</w:t>
+      </w:r>
+    </w:p>
+    <w:p>
+      <w:pPr>
+        <w:numPr>
+          <w:ilvl w:val="0"/>
+          <w:numId w:val="14"/>
+        </w:numPr>
+      </w:pPr>
+      <w:r>
+        <w:rPr>
+          <w:b/>
+          <w:bCs/>
+        </w:rPr>
+        <w:t>Model Validation &amp; Deployment:</w:t>
+      </w:r>
+      <w:r>
+        <w:t> Automated testing against a hold-out dataset; if performance meets criteria (MAPE &lt; threshold), the new model is deployed seamlessly.</w:t>
+      </w:r>
+    </w:p>
+    <w:p>
+      <w:pPr>
+        <w:rPr>
+          <w:b/>
+          <w:bCs/>
+        </w:rPr>
+      </w:pPr>
+      <w:r>
+        <w:rPr>
+          <w:b/>
+          <w:bCs/>
+        </w:rPr>
+        <w:t>8.3 Detailed Use Case Specifications</w:t>
+      </w:r>
+    </w:p>
+    <w:p>
+      <w:r>
+        <w:rPr>
+          <w:b/>
+          <w:bCs/>
+        </w:rPr>
+        <w:t>Use Case ID:</w:t>
+      </w:r>
+      <w:r>
+        <w:t> UC-001</w:t>
+      </w:r>
+      <w:r>
+        <w:br/>
+      </w:r>
+      <w:r>
+        <w:rPr>
+          <w:b/>
+          <w:bCs/>
+        </w:rPr>
+        <w:t>Use Case Name:</w:t>
+      </w:r>
+      <w:r>
+        <w:t> Get Price Estimate for a Private Sale</w:t>
+      </w:r>
+      <w:r>
+        <w:br/>
+      </w:r>
+      <w:r>
+        <w:rPr>
+          <w:b/>
+          <w:bCs/>
+        </w:rPr>
+        <w:t>Primary Actor:</w:t>
+      </w:r>
+      <w:r>
+        <w:t> Private Seller</w:t>
+      </w:r>
+      <w:r>
+        <w:br/>
+      </w:r>
+      <w:r>
+        <w:rPr>
+          <w:b/>
+          <w:bCs/>
+        </w:rPr>
+        <w:t>Precondition:</w:t>
+      </w:r>
+      <w:r>
+        <w:t> Seller has the vehicle's basic specifications and VIN (optional).</w:t>
+      </w:r>
+      <w:r>
+        <w:br/>
+      </w:r>
+      <w:r>
+        <w:rPr>
+          <w:b/>
+          <w:bCs/>
+        </w:rPr>
+        <w:t>Main Success Scenario:</w:t>
+      </w:r>
+    </w:p>
+    <w:p>
+      <w:pPr>
+        <w:numPr>
+          <w:ilvl w:val="0"/>
+          <w:numId w:val="15"/>
+        </w:numPr>
+      </w:pPr>
+      <w:r>
+        <w:t xml:space="preserve">Seller navigates to the </w:t>
+      </w:r>
+      <w:proofErr w:type="spellStart"/>
+      <w:r>
+        <w:t>AutoPrice</w:t>
+      </w:r>
+      <w:proofErr w:type="spellEnd"/>
+      <w:r>
+        <w:t xml:space="preserve"> AI website.</w:t>
+      </w:r>
+    </w:p>
+    <w:p>
+      <w:pPr>
+        <w:numPr>
+          <w:ilvl w:val="0"/>
+          <w:numId w:val="15"/>
+        </w:numPr>
+      </w:pPr>
+      <w:r>
+        <w:t>Seller selects make (e.g., Volkswagen), model (e.g., Golf), and year (e.g., 2018) from dropdowns.</w:t>
+      </w:r>
+    </w:p>
+    <w:p>
+      <w:pPr>
+        <w:numPr>
+          <w:ilvl w:val="0"/>
+          <w:numId w:val="15"/>
+        </w:numPr>
+      </w:pPr>
+      <w:r>
+        <w:t>Seller inputs mileage (e.g., 85,000 km), fuel type (Diesel), transmission (Automatic).</w:t>
+      </w:r>
+    </w:p>
+    <w:p>
+      <w:pPr>
+        <w:numPr>
+          <w:ilvl w:val="0"/>
+          <w:numId w:val="15"/>
+        </w:numPr>
+      </w:pPr>
+      <w:r>
+        <w:t>Seller inputs the CO₂ value (from registration) and selects Euro Standard (Euro 6).</w:t>
+      </w:r>
+    </w:p>
+    <w:p>
+      <w:pPr>
+        <w:numPr>
+          <w:ilvl w:val="0"/>
+          <w:numId w:val="15"/>
+        </w:numPr>
+      </w:pPr>
+      <w:r>
+        <w:t>Seller indicates if any warranty remains (Yes/No).</w:t>
+      </w:r>
+    </w:p>
+    <w:p>
+      <w:pPr>
+        <w:numPr>
+          <w:ilvl w:val="0"/>
+          <w:numId w:val="15"/>
+        </w:numPr>
+      </w:pPr>
+      <w:r>
+        <w:t>Seller clicks "Estimate Price".</w:t>
+      </w:r>
+    </w:p>
+    <w:p>
+      <w:pPr>
+        <w:numPr>
+          <w:ilvl w:val="0"/>
+          <w:numId w:val="15"/>
+        </w:numPr>
+      </w:pPr>
+      <w:r>
+        <w:t>System displays:</w:t>
+      </w:r>
+    </w:p>
+    <w:p>
+      <w:pPr>
+        <w:numPr>
+          <w:ilvl w:val="1"/>
+          <w:numId w:val="15"/>
+        </w:numPr>
+      </w:pPr>
+      <w:r>
+        <w:rPr>
+          <w:b/>
+          <w:bCs/>
+        </w:rPr>
+        <w:t>Price Range:</w:t>
+      </w:r>
+      <w:r>
+        <w:t> €17,200 - €18,500 (Fair Price: €17,850)</w:t>
+      </w:r>
+    </w:p>
+    <w:p>
+      <w:pPr>
+        <w:numPr>
+          <w:ilvl w:val="1"/>
+          <w:numId w:val="15"/>
+        </w:numPr>
+      </w:pPr>
+      <w:r>
+        <w:rPr>
+          <w:b/>
+          <w:bCs/>
+        </w:rPr>
+        <w:t>Confidence:</w:t>
+      </w:r>
+      <w:r>
+        <w:t> High (92%)</w:t>
+      </w:r>
+    </w:p>
+    <w:p>
+      <w:pPr>
+        <w:numPr>
+          <w:ilvl w:val="1"/>
+          <w:numId w:val="15"/>
+        </w:numPr>
+      </w:pPr>
+      <w:r>
+        <w:rPr>
+          <w:b/>
+          <w:bCs/>
+        </w:rPr>
+        <w:t>Key Factors:</w:t>
+      </w:r>
+    </w:p>
+    <w:p>
+      <w:pPr>
+        <w:numPr>
+          <w:ilvl w:val="2"/>
+          <w:numId w:val="15"/>
+        </w:numPr>
+      </w:pPr>
+      <w:r>
+        <w:t>(+) Low mileage for age adds approximately €700.</w:t>
+      </w:r>
+    </w:p>
+    <w:p>
+      <w:pPr>
+        <w:numPr>
+          <w:ilvl w:val="2"/>
+          <w:numId w:val="15"/>
+        </w:numPr>
+      </w:pPr>
+      <w:r>
+        <w:t>(+) Euro 6 compliant, no LEZ restrictions.</w:t>
+      </w:r>
+    </w:p>
+    <w:p>
+      <w:pPr>
+        <w:numPr>
+          <w:ilvl w:val="2"/>
+          <w:numId w:val="15"/>
+        </w:numPr>
+      </w:pPr>
+      <w:r>
+        <w:t>(-) Diesel fuel type reduces value by ~€1,000 compared to equivalent petrol.</w:t>
+      </w:r>
+    </w:p>
+    <w:p>
+      <w:pPr>
+        <w:numPr>
+          <w:ilvl w:val="2"/>
+          <w:numId w:val="15"/>
+        </w:numPr>
+      </w:pPr>
+      <w:r>
+        <w:t>(+) Remaining manufacturer warranty adds ~€400.</w:t>
+      </w:r>
+    </w:p>
+    <w:p>
+      <w:pPr>
+        <w:numPr>
+          <w:ilvl w:val="0"/>
+          <w:numId w:val="15"/>
+        </w:numPr>
+      </w:pPr>
+      <w:r>
+        <w:lastRenderedPageBreak/>
+        <w:t>Seller uses this information to set their listing price.</w:t>
+      </w:r>
+      <w:r>
+        <w:br/>
+      </w:r>
+      <w:r>
+        <w:rPr>
+          <w:b/>
+          <w:bCs/>
+        </w:rPr>
+        <w:t>Postcondition:</w:t>
+      </w:r>
+      <w:r>
+        <w:t> Seller has a data-driven price estimate and understands its components.</w:t>
+      </w:r>
+      <w:r>
+        <w:br/>
+      </w:r>
+      <w:r>
+        <w:rPr>
+          <w:b/>
+          <w:bCs/>
+        </w:rPr>
+        <w:t>Alternate Flows:</w:t>
+      </w:r>
+      <w:r>
+        <w:t> If the vehicle has rare specifications, system may return a "Low Confidence" flag and suggest getting a professional appraisal.</w:t>
+      </w:r>
+    </w:p>
+    <w:p>
+      <w:pPr>
+        <w:rPr>
+          <w:b/>
+          <w:bCs/>
+        </w:rPr>
+      </w:pPr>
+      <w:r>
+        <w:rPr>
+          <w:b/>
+          <w:bCs/>
+        </w:rPr>
+        <w:t>9. Data Model &amp; Pricing Methodology</w:t>
+      </w:r>
+    </w:p>
+    <w:p>
+      <w:r>
+        <w:rPr>
+          <w:b/>
+          <w:bCs/>
+        </w:rPr>
+        <w:t>Core Vehicle Entity Schema:</w:t>
+      </w:r>
+    </w:p>
+    <w:tbl>
+      <w:tblPr>
+        <w:tblStyle w:val="GridTable5Dark-Accent5"/>
+        <w:tblW w:w="0" w:type="auto"/>
+        <w:tblLook w:val="04A0" w:firstRow="1" w:lastRow="0" w:firstColumn="1" w:lastColumn="0" w:noHBand="0" w:noVBand="1"/>
+      </w:tblPr>
+      <w:tblGrid>
+        <w:gridCol w:w="2209"/>
+        <w:gridCol w:w="1016"/>
+        <w:gridCol w:w="3732"/>
+        <w:gridCol w:w="1975"/>
+      </w:tblGrid>
+      <w:tr>
+        <w:trPr>
+          <w:cnfStyle w:val="100000000000" w:firstRow="1" w:lastRow="0" w:firstColumn="0" w:lastColumn="0" w:oddVBand="0" w:evenVBand="0" w:oddHBand="0" w:evenHBand="0" w:firstRowFirstColumn="0" w:firstRowLastColumn="0" w:lastRowFirstColumn="0" w:lastRowLastColumn="0"/>
+        </w:trPr>
+        <w:tc>
+          <w:tcPr>
+            <w:cnfStyle w:val="001000000000" w:firstRow="0" w:lastRow="0" w:firstColumn="1" w:lastColumn="0" w:oddVBand="0" w:evenVBand="0" w:oddHBand="0" w:evenHBand="0" w:firstRowFirstColumn="0" w:firstRowLastColumn="0" w:lastRowFirstColumn="0" w:lastRowLastColumn="0"/>
+            <w:tcW w:w="0" w:type="auto"/>
+            <w:hideMark/>
+          </w:tcPr>
+          <w:p>
+            <w:pPr>
+              <w:spacing w:after="160" w:line="278" w:lineRule="auto"/>
+            </w:pPr>
+            <w:r>
+              <w:t>Attribute</w:t>
+            </w:r>
+          </w:p>
+        </w:tc>
+        <w:tc>
+          <w:tcPr>
+            <w:tcW w:w="0" w:type="auto"/>
+            <w:hideMark/>
+          </w:tcPr>
+          <w:p>
+            <w:pPr>
+              <w:spacing w:after="160" w:line="278" w:lineRule="auto"/>
+              <w:cnfStyle w:val="100000000000" w:firstRow="1" w:lastRow="0" w:firstColumn="0" w:lastColumn="0" w:oddVBand="0" w:evenVBand="0" w:oddHBand="0" w:evenHBand="0" w:firstRowFirstColumn="0" w:firstRowLastColumn="0" w:lastRowFirstColumn="0" w:lastRowLastColumn="0"/>
+            </w:pPr>
+            <w:r>
+              <w:t>Type</w:t>
+            </w:r>
+          </w:p>
+        </w:tc>
+        <w:tc>
+          <w:tcPr>
+            <w:tcW w:w="0" w:type="auto"/>
+            <w:hideMark/>
+          </w:tcPr>
+          <w:p>
+            <w:pPr>
+              <w:spacing w:after="160" w:line="278" w:lineRule="auto"/>
+              <w:cnfStyle w:val="100000000000" w:firstRow="1" w:lastRow="0" w:firstColumn="0" w:lastColumn="0" w:oddVBand="0" w:evenVBand="0" w:oddHBand="0" w:evenHBand="0" w:firstRowFirstColumn="0" w:firstRowLastColumn="0" w:lastRowFirstColumn="0" w:lastRowLastColumn="0"/>
+            </w:pPr>
+            <w:r>
+              <w:t>Description</w:t>
+            </w:r>
+          </w:p>
+        </w:tc>
+        <w:tc>
+          <w:tcPr>
+            <w:tcW w:w="0" w:type="auto"/>
+            <w:hideMark/>
+          </w:tcPr>
+          <w:p>
+            <w:pPr>
+              <w:spacing w:after="160" w:line="278" w:lineRule="auto"/>
+              <w:cnfStyle w:val="100000000000" w:firstRow="1" w:lastRow="0" w:firstColumn="0" w:lastColumn="0" w:oddVBand="0" w:evenVBand="0" w:oddHBand="0" w:evenHBand="0" w:firstRowFirstColumn="0" w:firstRowLastColumn="0" w:lastRowFirstColumn="0" w:lastRowLastColumn="0"/>
+            </w:pPr>
+            <w:r>
+              <w:t>Source</w:t>
+            </w:r>
+          </w:p>
+        </w:tc>
+      </w:tr>
+      <w:tr>
+        <w:trPr>
+          <w:cnfStyle w:val="000000100000" w:firstRow="0" w:lastRow="0" w:firstColumn="0" w:lastColumn="0" w:oddVBand="0" w:evenVBand="0" w:oddHBand="1" w:evenHBand="0" w:firstRowFirstColumn="0" w:firstRowLastColumn="0" w:lastRowFirstColumn="0" w:lastRowLastColumn="0"/>
+        </w:trPr>
+        <w:tc>
+          <w:tcPr>
+            <w:cnfStyle w:val="001000000000" w:firstRow="0" w:lastRow="0" w:firstColumn="1" w:lastColumn="0" w:oddVBand="0" w:evenVBand="0" w:oddHBand="0" w:evenHBand="0" w:firstRowFirstColumn="0" w:firstRowLastColumn="0" w:lastRowFirstColumn="0" w:lastRowLastColumn="0"/>
+            <w:tcW w:w="0" w:type="auto"/>
+            <w:hideMark/>
+          </w:tcPr>
+          <w:p>
+            <w:pPr>
+              <w:spacing w:after="160" w:line="278" w:lineRule="auto"/>
+            </w:pPr>
+            <w:proofErr w:type="spellStart"/>
+            <w:r>
+              <w:t>vehicle_id</w:t>
+            </w:r>
+            <w:proofErr w:type="spellEnd"/>
+          </w:p>
+        </w:tc>
+        <w:tc>
+          <w:tcPr>
+            <w:tcW w:w="0" w:type="auto"/>
+            <w:hideMark/>
+          </w:tcPr>
+          <w:p>
+            <w:pPr>
+              <w:spacing w:after="160" w:line="278" w:lineRule="auto"/>
+              <w:cnfStyle w:val="000000100000" w:firstRow="0" w:lastRow="0" w:firstColumn="0" w:lastColumn="0" w:oddVBand="0" w:evenVBand="0" w:oddHBand="1" w:evenHBand="0" w:firstRowFirstColumn="0" w:firstRowLastColumn="0" w:lastRowFirstColumn="0" w:lastRowLastColumn="0"/>
+            </w:pPr>
+            <w:r>
+              <w:t>UUID</w:t>
+            </w:r>
+          </w:p>
+        </w:tc>
+        <w:tc>
+          <w:tcPr>
+            <w:tcW w:w="0" w:type="auto"/>
+            <w:hideMark/>
+          </w:tcPr>
+          <w:p>
+            <w:pPr>
+              <w:spacing w:after="160" w:line="278" w:lineRule="auto"/>
+              <w:cnfStyle w:val="000000100000" w:firstRow="0" w:lastRow="0" w:firstColumn="0" w:lastColumn="0" w:oddVBand="0" w:evenVBand="0" w:oddHBand="1" w:evenHBand="0" w:firstRowFirstColumn="0" w:firstRowLastColumn="0" w:lastRowFirstColumn="0" w:lastRowLastColumn="0"/>
+            </w:pPr>
+            <w:r>
+              <w:t>Unique identifier</w:t>
+            </w:r>
+          </w:p>
+        </w:tc>
+        <w:tc>
+          <w:tcPr>
+            <w:tcW w:w="0" w:type="auto"/>
+            <w:hideMark/>
+          </w:tcPr>
+          <w:p>
+            <w:pPr>
+              <w:spacing w:after="160" w:line="278" w:lineRule="auto"/>
+              <w:cnfStyle w:val="000000100000" w:firstRow="0" w:lastRow="0" w:firstColumn="0" w:lastColumn="0" w:oddVBand="0" w:evenVBand="0" w:oddHBand="1" w:evenHBand="0" w:firstRowFirstColumn="0" w:firstRowLastColumn="0" w:lastRowFirstColumn="0" w:lastRowLastColumn="0"/>
+            </w:pPr>
+            <w:r>
+              <w:t>System-generated</w:t>
+            </w:r>
+          </w:p>
+        </w:tc>
+      </w:tr>
+      <w:tr>
+        <w:tc>
+          <w:tcPr>
+            <w:cnfStyle w:val="001000000000" w:firstRow="0" w:lastRow="0" w:firstColumn="1" w:lastColumn="0" w:oddVBand="0" w:evenVBand="0" w:oddHBand="0" w:evenHBand="0" w:firstRowFirstColumn="0" w:firstRowLastColumn="0" w:lastRowFirstColumn="0" w:lastRowLastColumn="0"/>
+            <w:tcW w:w="0" w:type="auto"/>
+            <w:hideMark/>
+          </w:tcPr>
+          <w:p>
+            <w:pPr>
+              <w:spacing w:after="160" w:line="278" w:lineRule="auto"/>
+            </w:pPr>
+            <w:r>
+              <w:t>make</w:t>
+            </w:r>
+          </w:p>
+        </w:tc>
+        <w:tc>
+          <w:tcPr>
+            <w:tcW w:w="0" w:type="auto"/>
+            <w:hideMark/>
+          </w:tcPr>
+          <w:p>
+            <w:pPr>
+              <w:spacing w:after="160" w:line="278" w:lineRule="auto"/>
+              <w:cnfStyle w:val="000000000000" w:firstRow="0" w:lastRow="0" w:firstColumn="0" w:lastColumn="0" w:oddVBand="0" w:evenVBand="0" w:oddHBand="0" w:evenHBand="0" w:firstRowFirstColumn="0" w:firstRowLastColumn="0" w:lastRowFirstColumn="0" w:lastRowLastColumn="0"/>
+            </w:pPr>
+            <w:r>
+              <w:t>String</w:t>
+            </w:r>
+          </w:p>
+        </w:tc>
+        <w:tc>
+          <w:tcPr>
+            <w:tcW w:w="0" w:type="auto"/>
+            <w:hideMark/>
+          </w:tcPr>
+          <w:p>
+            <w:pPr>
+              <w:spacing w:after="160" w:line="278" w:lineRule="auto"/>
+              <w:cnfStyle w:val="000000000000" w:firstRow="0" w:lastRow="0" w:firstColumn="0" w:lastColumn="0" w:oddVBand="0" w:evenVBand="0" w:oddHBand="0" w:evenHBand="0" w:firstRowFirstColumn="0" w:firstRowLastColumn="0" w:lastRowFirstColumn="0" w:lastRowLastColumn="0"/>
+            </w:pPr>
+            <w:r>
+              <w:t>Manufacturer (e.g., "Volvo")</w:t>
+            </w:r>
+          </w:p>
+        </w:tc>
+        <w:tc>
+          <w:tcPr>
+            <w:tcW w:w="0" w:type="auto"/>
+            <w:hideMark/>
+          </w:tcPr>
+          <w:p>
+            <w:pPr>
+              <w:spacing w:after="160" w:line="278" w:lineRule="auto"/>
+              <w:cnfStyle w:val="000000000000" w:firstRow="0" w:lastRow="0" w:firstColumn="0" w:lastColumn="0" w:oddVBand="0" w:evenVBand="0" w:oddHBand="0" w:evenHBand="0" w:firstRowFirstColumn="0" w:firstRowLastColumn="0" w:lastRowFirstColumn="0" w:lastRowLastColumn="0"/>
+            </w:pPr>
+            <w:r>
+              <w:t>Input / Master DB</w:t>
+            </w:r>
+          </w:p>
+        </w:tc>
+      </w:tr>
+      <w:tr>
+        <w:trPr>
+          <w:cnfStyle w:val="000000100000" w:firstRow="0" w:lastRow="0" w:firstColumn="0" w:lastColumn="0" w:oddVBand="0" w:evenVBand="0" w:oddHBand="1" w:evenHBand="0" w:firstRowFirstColumn="0" w:firstRowLastColumn="0" w:lastRowFirstColumn="0" w:lastRowLastColumn="0"/>
+        </w:trPr>
+        <w:tc>
+          <w:tcPr>
+            <w:cnfStyle w:val="001000000000" w:firstRow="0" w:lastRow="0" w:firstColumn="1" w:lastColumn="0" w:oddVBand="0" w:evenVBand="0" w:oddHBand="0" w:evenHBand="0" w:firstRowFirstColumn="0" w:firstRowLastColumn="0" w:lastRowFirstColumn="0" w:lastRowLastColumn="0"/>
+            <w:tcW w:w="0" w:type="auto"/>
+            <w:hideMark/>
+          </w:tcPr>
+          <w:p>
+            <w:pPr>
+              <w:spacing w:after="160" w:line="278" w:lineRule="auto"/>
+            </w:pPr>
+            <w:r>
+              <w:t>model</w:t>
+            </w:r>
+          </w:p>
+        </w:tc>
+        <w:tc>
+          <w:tcPr>
+            <w:tcW w:w="0" w:type="auto"/>
+            <w:hideMark/>
+          </w:tcPr>
+          <w:p>
+            <w:pPr>
+              <w:spacing w:after="160" w:line="278" w:lineRule="auto"/>
+              <w:cnfStyle w:val="000000100000" w:firstRow="0" w:lastRow="0" w:firstColumn="0" w:lastColumn="0" w:oddVBand="0" w:evenVBand="0" w:oddHBand="1" w:evenHBand="0" w:firstRowFirstColumn="0" w:firstRowLastColumn="0" w:lastRowFirstColumn="0" w:lastRowLastColumn="0"/>
+            </w:pPr>
+            <w:r>
+              <w:t>String</w:t>
+            </w:r>
+          </w:p>
+        </w:tc>
+        <w:tc>
+          <w:tcPr>
+            <w:tcW w:w="0" w:type="auto"/>
+            <w:hideMark/>
+          </w:tcPr>
+          <w:p>
+            <w:pPr>
+              <w:spacing w:after="160" w:line="278" w:lineRule="auto"/>
+              <w:cnfStyle w:val="000000100000" w:firstRow="0" w:lastRow="0" w:firstColumn="0" w:lastColumn="0" w:oddVBand="0" w:evenVBand="0" w:oddHBand="1" w:evenHBand="0" w:firstRowFirstColumn="0" w:firstRowLastColumn="0" w:lastRowFirstColumn="0" w:lastRowLastColumn="0"/>
+            </w:pPr>
+            <w:r>
+              <w:t>Model name (e.g., "XC60")</w:t>
+            </w:r>
+          </w:p>
+        </w:tc>
+        <w:tc>
+          <w:tcPr>
+            <w:tcW w:w="0" w:type="auto"/>
+            <w:hideMark/>
+          </w:tcPr>
+          <w:p>
+            <w:pPr>
+              <w:spacing w:after="160" w:line="278" w:lineRule="auto"/>
+              <w:cnfStyle w:val="000000100000" w:firstRow="0" w:lastRow="0" w:firstColumn="0" w:lastColumn="0" w:oddVBand="0" w:evenVBand="0" w:oddHBand="1" w:evenHBand="0" w:firstRowFirstColumn="0" w:firstRowLastColumn="0" w:lastRowFirstColumn="0" w:lastRowLastColumn="0"/>
+            </w:pPr>
+            <w:r>
+              <w:t>Input / Master DB</w:t>
+            </w:r>
+          </w:p>
+        </w:tc>
+      </w:tr>
+      <w:tr>
+        <w:tc>
+          <w:tcPr>
+            <w:cnfStyle w:val="001000000000" w:firstRow="0" w:lastRow="0" w:firstColumn="1" w:lastColumn="0" w:oddVBand="0" w:evenVBand="0" w:oddHBand="0" w:evenHBand="0" w:firstRowFirstColumn="0" w:firstRowLastColumn="0" w:lastRowFirstColumn="0" w:lastRowLastColumn="0"/>
+            <w:tcW w:w="0" w:type="auto"/>
+            <w:hideMark/>
+          </w:tcPr>
+          <w:p>
+            <w:pPr>
+              <w:spacing w:after="160" w:line="278" w:lineRule="auto"/>
+            </w:pPr>
+            <w:proofErr w:type="spellStart"/>
+            <w:r>
+              <w:t>model_year</w:t>
+            </w:r>
+            <w:proofErr w:type="spellEnd"/>
+          </w:p>
+        </w:tc>
+        <w:tc>
+          <w:tcPr>
+            <w:tcW w:w="0" w:type="auto"/>
+            <w:hideMark/>
+          </w:tcPr>
+          <w:p>
+            <w:pPr>
+              <w:spacing w:after="160" w:line="278" w:lineRule="auto"/>
+              <w:cnfStyle w:val="000000000000" w:firstRow="0" w:lastRow="0" w:firstColumn="0" w:lastColumn="0" w:oddVBand="0" w:evenVBand="0" w:oddHBand="0" w:evenHBand="0" w:firstRowFirstColumn="0" w:firstRowLastColumn="0" w:lastRowFirstColumn="0" w:lastRowLastColumn="0"/>
+            </w:pPr>
+            <w:r>
+              <w:t>Integer</w:t>
+            </w:r>
+          </w:p>
+        </w:tc>
+        <w:tc>
+          <w:tcPr>
+            <w:tcW w:w="0" w:type="auto"/>
+            <w:hideMark/>
+          </w:tcPr>
+          <w:p>
+            <w:pPr>
+              <w:spacing w:after="160" w:line="278" w:lineRule="auto"/>
+              <w:cnfStyle w:val="000000000000" w:firstRow="0" w:lastRow="0" w:firstColumn="0" w:lastColumn="0" w:oddVBand="0" w:evenVBand="0" w:oddHBand="0" w:evenHBand="0" w:firstRowFirstColumn="0" w:firstRowLastColumn="0" w:lastRowFirstColumn="0" w:lastRowLastColumn="0"/>
+            </w:pPr>
+            <w:r>
+              <w:t>Year of manufacture</w:t>
+            </w:r>
+          </w:p>
+        </w:tc>
+        <w:tc>
+          <w:tcPr>
+            <w:tcW w:w="0" w:type="auto"/>
+            <w:hideMark/>
+          </w:tcPr>
+          <w:p>
+            <w:pPr>
+              <w:spacing w:after="160" w:line="278" w:lineRule="auto"/>
+              <w:cnfStyle w:val="000000000000" w:firstRow="0" w:lastRow="0" w:firstColumn="0" w:lastColumn="0" w:oddVBand="0" w:evenVBand="0" w:oddHBand="0" w:evenHBand="0" w:firstRowFirstColumn="0" w:firstRowLastColumn="0" w:lastRowFirstColumn="0" w:lastRowLastColumn="0"/>
+            </w:pPr>
+            <w:r>
+              <w:t>Input</w:t>
+            </w:r>
+          </w:p>
+        </w:tc>
+      </w:tr>
+      <w:tr>
+        <w:trPr>
+          <w:cnfStyle w:val="000000100000" w:firstRow="0" w:lastRow="0" w:firstColumn="0" w:lastColumn="0" w:oddVBand="0" w:evenVBand="0" w:oddHBand="1" w:evenHBand="0" w:firstRowFirstColumn="0" w:firstRowLastColumn="0" w:lastRowFirstColumn="0" w:lastRowLastColumn="0"/>
+        </w:trPr>
+        <w:tc>
+          <w:tcPr>
+            <w:cnfStyle w:val="001000000000" w:firstRow="0" w:lastRow="0" w:firstColumn="1" w:lastColumn="0" w:oddVBand="0" w:evenVBand="0" w:oddHBand="0" w:evenHBand="0" w:firstRowFirstColumn="0" w:firstRowLastColumn="0" w:lastRowFirstColumn="0" w:lastRowLastColumn="0"/>
+            <w:tcW w:w="0" w:type="auto"/>
+            <w:hideMark/>
+          </w:tcPr>
+          <w:p>
+            <w:pPr>
+              <w:spacing w:after="160" w:line="278" w:lineRule="auto"/>
+            </w:pPr>
+            <w:r>
+              <w:t>trim</w:t>
+            </w:r>
+          </w:p>
+        </w:tc>
+        <w:tc>
+          <w:tcPr>
+            <w:tcW w:w="0" w:type="auto"/>
+            <w:hideMark/>
+          </w:tcPr>
+          <w:p>
+            <w:pPr>
+              <w:spacing w:after="160" w:line="278" w:lineRule="auto"/>
+              <w:cnfStyle w:val="000000100000" w:firstRow="0" w:lastRow="0" w:firstColumn="0" w:lastColumn="0" w:oddVBand="0" w:evenVBand="0" w:oddHBand="1" w:evenHBand="0" w:firstRowFirstColumn="0" w:firstRowLastColumn="0" w:lastRowFirstColumn="0" w:lastRowLastColumn="0"/>
+            </w:pPr>
+            <w:r>
+              <w:t>String</w:t>
+            </w:r>
+          </w:p>
+        </w:tc>
+        <w:tc>
+          <w:tcPr>
+            <w:tcW w:w="0" w:type="auto"/>
+            <w:hideMark/>
+          </w:tcPr>
+          <w:p>
+            <w:pPr>
+              <w:spacing w:after="160" w:line="278" w:lineRule="auto"/>
+              <w:cnfStyle w:val="000000100000" w:firstRow="0" w:lastRow="0" w:firstColumn="0" w:lastColumn="0" w:oddVBand="0" w:evenVBand="0" w:oddHBand="1" w:evenHBand="0" w:firstRowFirstColumn="0" w:firstRowLastColumn="0" w:lastRowFirstColumn="0" w:lastRowLastColumn="0"/>
+            </w:pPr>
+            <w:r>
+              <w:t>Trim level (optional)</w:t>
+            </w:r>
+          </w:p>
+        </w:tc>
+        <w:tc>
+          <w:tcPr>
+            <w:tcW w:w="0" w:type="auto"/>
+            <w:hideMark/>
+          </w:tcPr>
+          <w:p>
+            <w:pPr>
+              <w:spacing w:after="160" w:line="278" w:lineRule="auto"/>
+              <w:cnfStyle w:val="000000100000" w:firstRow="0" w:lastRow="0" w:firstColumn="0" w:lastColumn="0" w:oddVBand="0" w:evenVBand="0" w:oddHBand="1" w:evenHBand="0" w:firstRowFirstColumn="0" w:firstRowLastColumn="0" w:lastRowFirstColumn="0" w:lastRowLastColumn="0"/>
+            </w:pPr>
+            <w:r>
+              <w:t>Input / Master DB</w:t>
+            </w:r>
+          </w:p>
+        </w:tc>
+      </w:tr>
+      <w:tr>
+        <w:tc>
+          <w:tcPr>
+            <w:cnfStyle w:val="001000000000" w:firstRow="0" w:lastRow="0" w:firstColumn="1" w:lastColumn="0" w:oddVBand="0" w:evenVBand="0" w:oddHBand="0" w:evenHBand="0" w:firstRowFirstColumn="0" w:firstRowLastColumn="0" w:lastRowFirstColumn="0" w:lastRowLastColumn="0"/>
+            <w:tcW w:w="0" w:type="auto"/>
+            <w:hideMark/>
+          </w:tcPr>
+          <w:p>
+            <w:pPr>
+              <w:spacing w:after="160" w:line="278" w:lineRule="auto"/>
+            </w:pPr>
+            <w:proofErr w:type="spellStart"/>
+            <w:r>
+              <w:t>mileage_km</w:t>
+            </w:r>
+            <w:proofErr w:type="spellEnd"/>
+          </w:p>
+        </w:tc>
+        <w:tc>
+          <w:tcPr>
+            <w:tcW w:w="0" w:type="auto"/>
+            <w:hideMark/>
+          </w:tcPr>
+          <w:p>
+            <w:pPr>
+              <w:spacing w:after="160" w:line="278" w:lineRule="auto"/>
+              <w:cnfStyle w:val="000000000000" w:firstRow="0" w:lastRow="0" w:firstColumn="0" w:lastColumn="0" w:oddVBand="0" w:evenVBand="0" w:oddHBand="0" w:evenHBand="0" w:firstRowFirstColumn="0" w:firstRowLastColumn="0" w:lastRowFirstColumn="0" w:lastRowLastColumn="0"/>
+            </w:pPr>
+            <w:r>
+              <w:t>Integer</w:t>
+            </w:r>
+          </w:p>
+        </w:tc>
+        <w:tc>
+          <w:tcPr>
+            <w:tcW w:w="0" w:type="auto"/>
+            <w:hideMark/>
+          </w:tcPr>
+          <w:p>
+            <w:pPr>
+              <w:spacing w:after="160" w:line="278" w:lineRule="auto"/>
+              <w:cnfStyle w:val="000000000000" w:firstRow="0" w:lastRow="0" w:firstColumn="0" w:lastColumn="0" w:oddVBand="0" w:evenVBand="0" w:oddHBand="0" w:evenHBand="0" w:firstRowFirstColumn="0" w:firstRowLastColumn="0" w:lastRowFirstColumn="0" w:lastRowLastColumn="0"/>
+            </w:pPr>
+            <w:r>
+              <w:t>Odometer reading</w:t>
+            </w:r>
+          </w:p>
+        </w:tc>
+        <w:tc>
+          <w:tcPr>
+            <w:tcW w:w="0" w:type="auto"/>
+            <w:hideMark/>
+          </w:tcPr>
+          <w:p>
+            <w:pPr>
+              <w:spacing w:after="160" w:line="278" w:lineRule="auto"/>
+              <w:cnfStyle w:val="000000000000" w:firstRow="0" w:lastRow="0" w:firstColumn="0" w:lastColumn="0" w:oddVBand="0" w:evenVBand="0" w:oddHBand="0" w:evenHBand="0" w:firstRowFirstColumn="0" w:firstRowLastColumn="0" w:lastRowFirstColumn="0" w:lastRowLastColumn="0"/>
+            </w:pPr>
+            <w:r>
+              <w:t>Input</w:t>
+            </w:r>
+          </w:p>
+        </w:tc>
+      </w:tr>
+      <w:tr>
+        <w:trPr>
+          <w:cnfStyle w:val="000000100000" w:firstRow="0" w:lastRow="0" w:firstColumn="0" w:lastColumn="0" w:oddVBand="0" w:evenVBand="0" w:oddHBand="1" w:evenHBand="0" w:firstRowFirstColumn="0" w:firstRowLastColumn="0" w:lastRowFirstColumn="0" w:lastRowLastColumn="0"/>
+        </w:trPr>
+        <w:tc>
+          <w:tcPr>
+            <w:cnfStyle w:val="001000000000" w:firstRow="0" w:lastRow="0" w:firstColumn="1" w:lastColumn="0" w:oddVBand="0" w:evenVBand="0" w:oddHBand="0" w:evenHBand="0" w:firstRowFirstColumn="0" w:firstRowLastColumn="0" w:lastRowFirstColumn="0" w:lastRowLastColumn="0"/>
+            <w:tcW w:w="0" w:type="auto"/>
+            <w:hideMark/>
+          </w:tcPr>
+          <w:p>
+            <w:pPr>
+              <w:spacing w:after="160" w:line="278" w:lineRule="auto"/>
+            </w:pPr>
+            <w:proofErr w:type="spellStart"/>
+            <w:r>
+              <w:t>fuel_type</w:t>
+            </w:r>
+            <w:proofErr w:type="spellEnd"/>
+          </w:p>
+        </w:tc>
+        <w:tc>
+          <w:tcPr>
+            <w:tcW w:w="0" w:type="auto"/>
+            <w:hideMark/>
+          </w:tcPr>
+          <w:p>
+            <w:pPr>
+              <w:spacing w:after="160" w:line="278" w:lineRule="auto"/>
+              <w:cnfStyle w:val="000000100000" w:firstRow="0" w:lastRow="0" w:firstColumn="0" w:lastColumn="0" w:oddVBand="0" w:evenVBand="0" w:oddHBand="1" w:evenHBand="0" w:firstRowFirstColumn="0" w:firstRowLastColumn="0" w:lastRowFirstColumn="0" w:lastRowLastColumn="0"/>
+            </w:pPr>
+            <w:r>
+              <w:t>Enum</w:t>
+            </w:r>
+          </w:p>
+        </w:tc>
+        <w:tc>
+          <w:tcPr>
+            <w:tcW w:w="0" w:type="auto"/>
+            <w:hideMark/>
+          </w:tcPr>
+          <w:p>
+            <w:pPr>
+              <w:spacing w:after="160" w:line="278" w:lineRule="auto"/>
+              <w:cnfStyle w:val="000000100000" w:firstRow="0" w:lastRow="0" w:firstColumn="0" w:lastColumn="0" w:oddVBand="0" w:evenVBand="0" w:oddHBand="1" w:evenHBand="0" w:firstRowFirstColumn="0" w:firstRowLastColumn="0" w:lastRowFirstColumn="0" w:lastRowLastColumn="0"/>
+            </w:pPr>
+            <w:r>
+              <w:t>Petrol, Diesel, Hybrid, Electric, PHEV</w:t>
+            </w:r>
+          </w:p>
+        </w:tc>
+        <w:tc>
+          <w:tcPr>
+            <w:tcW w:w="0" w:type="auto"/>
+            <w:hideMark/>
+          </w:tcPr>
+          <w:p>
+            <w:pPr>
+              <w:spacing w:after="160" w:line="278" w:lineRule="auto"/>
+              <w:cnfStyle w:val="000000100000" w:firstRow="0" w:lastRow="0" w:firstColumn="0" w:lastColumn="0" w:oddVBand="0" w:evenVBand="0" w:oddHBand="1" w:evenHBand="0" w:firstRowFirstColumn="0" w:firstRowLastColumn="0" w:lastRowFirstColumn="0" w:lastRowLastColumn="0"/>
+            </w:pPr>
+            <w:r>
+              <w:t>Input / Master DB</w:t>
+            </w:r>
+          </w:p>
+        </w:tc>
+      </w:tr>
+      <w:tr>
+        <w:tc>
+          <w:tcPr>
+            <w:cnfStyle w:val="001000000000" w:firstRow="0" w:lastRow="0" w:firstColumn="1" w:lastColumn="0" w:oddVBand="0" w:evenVBand="0" w:oddHBand="0" w:evenHBand="0" w:firstRowFirstColumn="0" w:firstRowLastColumn="0" w:lastRowFirstColumn="0" w:lastRowLastColumn="0"/>
+            <w:tcW w:w="0" w:type="auto"/>
+            <w:hideMark/>
+          </w:tcPr>
+          <w:p>
+            <w:pPr>
+              <w:spacing w:after="160" w:line="278" w:lineRule="auto"/>
+            </w:pPr>
+            <w:r>
+              <w:t>transmission</w:t>
+            </w:r>
+          </w:p>
+        </w:tc>
+        <w:tc>
+          <w:tcPr>
+            <w:tcW w:w="0" w:type="auto"/>
+            <w:hideMark/>
+          </w:tcPr>
+          <w:p>
+            <w:pPr>
+              <w:spacing w:after="160" w:line="278" w:lineRule="auto"/>
+              <w:cnfStyle w:val="000000000000" w:firstRow="0" w:lastRow="0" w:firstColumn="0" w:lastColumn="0" w:oddVBand="0" w:evenVBand="0" w:oddHBand="0" w:evenHBand="0" w:firstRowFirstColumn="0" w:firstRowLastColumn="0" w:lastRowFirstColumn="0" w:lastRowLastColumn="0"/>
+            </w:pPr>
+            <w:r>
+              <w:t>Enum</w:t>
+            </w:r>
+          </w:p>
+        </w:tc>
+        <w:tc>
+          <w:tcPr>
+            <w:tcW w:w="0" w:type="auto"/>
+            <w:hideMark/>
+          </w:tcPr>
+          <w:p>
+            <w:pPr>
+              <w:spacing w:after="160" w:line="278" w:lineRule="auto"/>
+              <w:cnfStyle w:val="000000000000" w:firstRow="0" w:lastRow="0" w:firstColumn="0" w:lastColumn="0" w:oddVBand="0" w:evenVBand="0" w:oddHBand="0" w:evenHBand="0" w:firstRowFirstColumn="0" w:firstRowLastColumn="0" w:lastRowFirstColumn="0" w:lastRowLastColumn="0"/>
+            </w:pPr>
+            <w:r>
+              <w:t>Manual, Automatic</w:t>
+            </w:r>
+          </w:p>
+        </w:tc>
+        <w:tc>
+          <w:tcPr>
+            <w:tcW w:w="0" w:type="auto"/>
+            <w:hideMark/>
+          </w:tcPr>
+          <w:p>
+            <w:pPr>
+              <w:spacing w:after="160" w:line="278" w:lineRule="auto"/>
+              <w:cnfStyle w:val="000000000000" w:firstRow="0" w:lastRow="0" w:firstColumn="0" w:lastColumn="0" w:oddVBand="0" w:evenVBand="0" w:oddHBand="0" w:evenHBand="0" w:firstRowFirstColumn="0" w:firstRowLastColumn="0" w:lastRowFirstColumn="0" w:lastRowLastColumn="0"/>
+            </w:pPr>
+            <w:r>
+              <w:t>Input / Master DB</w:t>
+            </w:r>
+          </w:p>
+        </w:tc>
+      </w:tr>
+      <w:tr>
+        <w:trPr>
+          <w:cnfStyle w:val="000000100000" w:firstRow="0" w:lastRow="0" w:firstColumn="0" w:lastColumn="0" w:oddVBand="0" w:evenVBand="0" w:oddHBand="1" w:evenHBand="0" w:firstRowFirstColumn="0" w:firstRowLastColumn="0" w:lastRowFirstColumn="0" w:lastRowLastColumn="0"/>
+        </w:trPr>
+        <w:tc>
+          <w:tcPr>
+            <w:cnfStyle w:val="001000000000" w:firstRow="0" w:lastRow="0" w:firstColumn="1" w:lastColumn="0" w:oddVBand="0" w:evenVBand="0" w:oddHBand="0" w:evenHBand="0" w:firstRowFirstColumn="0" w:firstRowLastColumn="0" w:lastRowFirstColumn="0" w:lastRowLastColumn="0"/>
+            <w:tcW w:w="0" w:type="auto"/>
+            <w:hideMark/>
+          </w:tcPr>
+          <w:p>
+            <w:pPr>
+              <w:spacing w:after="160" w:line="278" w:lineRule="auto"/>
+            </w:pPr>
+            <w:r>
+              <w:t>co2_emissions_gkm</w:t>
+            </w:r>
+          </w:p>
+        </w:tc>
+        <w:tc>
+          <w:tcPr>
+            <w:tcW w:w="0" w:type="auto"/>
+            <w:hideMark/>
+          </w:tcPr>
+          <w:p>
+            <w:pPr>
+              <w:spacing w:after="160" w:line="278" w:lineRule="auto"/>
+              <w:cnfStyle w:val="000000100000" w:firstRow="0" w:lastRow="0" w:firstColumn="0" w:lastColumn="0" w:oddVBand="0" w:evenVBand="0" w:oddHBand="1" w:evenHBand="0" w:firstRowFirstColumn="0" w:firstRowLastColumn="0" w:lastRowFirstColumn="0" w:lastRowLastColumn="0"/>
+            </w:pPr>
+            <w:r>
+              <w:t>Integer</w:t>
+            </w:r>
+          </w:p>
+        </w:tc>
+        <w:tc>
+          <w:tcPr>
+            <w:tcW w:w="0" w:type="auto"/>
+            <w:hideMark/>
+          </w:tcPr>
+          <w:p>
+            <w:pPr>
+              <w:spacing w:after="160" w:line="278" w:lineRule="auto"/>
+              <w:cnfStyle w:val="000000100000" w:firstRow="0" w:lastRow="0" w:firstColumn="0" w:lastColumn="0" w:oddVBand="0" w:evenVBand="0" w:oddHBand="1" w:evenHBand="0" w:firstRowFirstColumn="0" w:firstRowLastColumn="0" w:lastRowFirstColumn="0" w:lastRowLastColumn="0"/>
+            </w:pPr>
+            <w:r>
+              <w:t>CO₂ emissions in g/km</w:t>
+            </w:r>
+          </w:p>
+        </w:tc>
+        <w:tc>
+          <w:tcPr>
+            <w:tcW w:w="0" w:type="auto"/>
+            <w:hideMark/>
+          </w:tcPr>
+          <w:p>
+            <w:pPr>
+              <w:spacing w:after="160" w:line="278" w:lineRule="auto"/>
+              <w:cnfStyle w:val="000000100000" w:firstRow="0" w:lastRow="0" w:firstColumn="0" w:lastColumn="0" w:oddVBand="0" w:evenVBand="0" w:oddHBand="1" w:evenHBand="0" w:firstRowFirstColumn="0" w:firstRowLastColumn="0" w:lastRowFirstColumn="0" w:lastRowLastColumn="0"/>
+            </w:pPr>
+            <w:r>
+              <w:t>Input / Master DB</w:t>
+            </w:r>
+          </w:p>
+        </w:tc>
+      </w:tr>
+      <w:tr>
+        <w:tc>
+          <w:tcPr>
+            <w:cnfStyle w:val="001000000000" w:firstRow="0" w:lastRow="0" w:firstColumn="1" w:lastColumn="0" w:oddVBand="0" w:evenVBand="0" w:oddHBand="0" w:evenHBand="0" w:firstRowFirstColumn="0" w:firstRowLastColumn="0" w:lastRowFirstColumn="0" w:lastRowLastColumn="0"/>
+            <w:tcW w:w="0" w:type="auto"/>
+            <w:hideMark/>
+          </w:tcPr>
+          <w:p>
+            <w:pPr>
+              <w:spacing w:after="160" w:line="278" w:lineRule="auto"/>
+            </w:pPr>
+            <w:proofErr w:type="spellStart"/>
+            <w:r>
+              <w:t>euro_standard</w:t>
+            </w:r>
+            <w:proofErr w:type="spellEnd"/>
+          </w:p>
+        </w:tc>
+        <w:tc>
+          <w:tcPr>
+            <w:tcW w:w="0" w:type="auto"/>
+            <w:hideMark/>
+          </w:tcPr>
+          <w:p>
+            <w:pPr>
+              <w:spacing w:after="160" w:line="278" w:lineRule="auto"/>
+              <w:cnfStyle w:val="000000000000" w:firstRow="0" w:lastRow="0" w:firstColumn="0" w:lastColumn="0" w:oddVBand="0" w:evenVBand="0" w:oddHBand="0" w:evenHBand="0" w:firstRowFirstColumn="0" w:firstRowLastColumn="0" w:lastRowFirstColumn="0" w:lastRowLastColumn="0"/>
+            </w:pPr>
+            <w:r>
+              <w:t>Enum</w:t>
+            </w:r>
+          </w:p>
+        </w:tc>
+        <w:tc>
+          <w:tcPr>
+            <w:tcW w:w="0" w:type="auto"/>
+            <w:hideMark/>
+          </w:tcPr>
+          <w:p>
+            <w:pPr>
+              <w:spacing w:after="160" w:line="278" w:lineRule="auto"/>
+              <w:cnfStyle w:val="000000000000" w:firstRow="0" w:lastRow="0" w:firstColumn="0" w:lastColumn="0" w:oddVBand="0" w:evenVBand="0" w:oddHBand="0" w:evenHBand="0" w:firstRowFirstColumn="0" w:firstRowLastColumn="0" w:lastRowFirstColumn="0" w:lastRowLastColumn="0"/>
+            </w:pPr>
+            <w:r>
+              <w:t>Euro 3, 4, 5, 6, 6d, 6e</w:t>
+            </w:r>
+          </w:p>
+        </w:tc>
+        <w:tc>
+          <w:tcPr>
+            <w:tcW w:w="0" w:type="auto"/>
+            <w:hideMark/>
+          </w:tcPr>
+          <w:p>
+            <w:pPr>
+              <w:spacing w:after="160" w:line="278" w:lineRule="auto"/>
+              <w:cnfStyle w:val="000000000000" w:firstRow="0" w:lastRow="0" w:firstColumn="0" w:lastColumn="0" w:oddVBand="0" w:evenVBand="0" w:oddHBand="0" w:evenHBand="0" w:firstRowFirstColumn="0" w:firstRowLastColumn="0" w:lastRowFirstColumn="0" w:lastRowLastColumn="0"/>
+            </w:pPr>
+            <w:r>
+              <w:t>Input / Master DB</w:t>
+            </w:r>
+          </w:p>
+        </w:tc>
+      </w:tr>
+      <w:tr>
+        <w:trPr>
+          <w:cnfStyle w:val="000000100000" w:firstRow="0" w:lastRow="0" w:firstColumn="0" w:lastColumn="0" w:oddVBand="0" w:evenVBand="0" w:oddHBand="1" w:evenHBand="0" w:firstRowFirstColumn="0" w:firstRowLastColumn="0" w:lastRowFirstColumn="0" w:lastRowLastColumn="0"/>
+        </w:trPr>
+        <w:tc>
+          <w:tcPr>
+            <w:cnfStyle w:val="001000000000" w:firstRow="0" w:lastRow="0" w:firstColumn="1" w:lastColumn="0" w:oddVBand="0" w:evenVBand="0" w:oddHBand="0" w:evenHBand="0" w:firstRowFirstColumn="0" w:firstRowLastColumn="0" w:lastRowFirstColumn="0" w:lastRowLastColumn="0"/>
+            <w:tcW w:w="0" w:type="auto"/>
+            <w:hideMark/>
+          </w:tcPr>
+          <w:p>
+            <w:pPr>
+              <w:spacing w:after="160" w:line="278" w:lineRule="auto"/>
+            </w:pPr>
+            <w:proofErr w:type="spellStart"/>
+            <w:r>
+              <w:t>has_warranty</w:t>
+            </w:r>
+            <w:proofErr w:type="spellEnd"/>
+          </w:p>
+        </w:tc>
+        <w:tc>
+          <w:tcPr>
+            <w:tcW w:w="0" w:type="auto"/>
+            <w:hideMark/>
+          </w:tcPr>
+          <w:p>
+            <w:pPr>
+              <w:spacing w:after="160" w:line="278" w:lineRule="auto"/>
+              <w:cnfStyle w:val="000000100000" w:firstRow="0" w:lastRow="0" w:firstColumn="0" w:lastColumn="0" w:oddVBand="0" w:evenVBand="0" w:oddHBand="1" w:evenHBand="0" w:firstRowFirstColumn="0" w:firstRowLastColumn="0" w:lastRowFirstColumn="0" w:lastRowLastColumn="0"/>
+            </w:pPr>
+            <w:r>
+              <w:t>Boolean</w:t>
+            </w:r>
+          </w:p>
+        </w:tc>
+        <w:tc>
+          <w:tcPr>
+            <w:tcW w:w="0" w:type="auto"/>
+            <w:hideMark/>
+          </w:tcPr>
+          <w:p>
+            <w:pPr>
+              <w:spacing w:after="160" w:line="278" w:lineRule="auto"/>
+              <w:cnfStyle w:val="000000100000" w:firstRow="0" w:lastRow="0" w:firstColumn="0" w:lastColumn="0" w:oddVBand="0" w:evenVBand="0" w:oddHBand="1" w:evenHBand="0" w:firstRowFirstColumn="0" w:firstRowLastColumn="0" w:lastRowFirstColumn="0" w:lastRowLastColumn="0"/>
+            </w:pPr>
+            <w:r>
+              <w:t>Factory or extended warranty active</w:t>
+            </w:r>
+          </w:p>
+        </w:tc>
+        <w:tc>
+          <w:tcPr>
+            <w:tcW w:w="0" w:type="auto"/>
+            <w:hideMark/>
+          </w:tcPr>
+          <w:p>
+            <w:pPr>
+              <w:spacing w:after="160" w:line="278" w:lineRule="auto"/>
+              <w:cnfStyle w:val="000000100000" w:firstRow="0" w:lastRow="0" w:firstColumn="0" w:lastColumn="0" w:oddVBand="0" w:evenVBand="0" w:oddHBand="1" w:evenHBand="0" w:firstRowFirstColumn="0" w:firstRowLastColumn="0" w:lastRowFirstColumn="0" w:lastRowLastColumn="0"/>
+            </w:pPr>
+            <w:r>
+              <w:t>Input</w:t>
+            </w:r>
+          </w:p>
+        </w:tc>
+      </w:tr>
+    </w:tbl>
     <w:p/>
     <w:sectPr>
       <w:pgSz w:w="12240" w:h="15840"/>
@@ -4831,6 +6171,119 @@
     </w:lvl>
   </w:abstractNum>
   <w:abstractNum w:abstractNumId="7" w15:restartNumberingAfterBreak="0">
+    <w:nsid w:val="4C6B5B05"/>
+    <w:multiLevelType w:val="multilevel"/>
+    <w:tmpl w:val="38183A0E"/>
+    <w:lvl w:ilvl="0">
+      <w:start w:val="1"/>
+      <w:numFmt w:val="decimal"/>
+      <w:lvlText w:val="%1."/>
+      <w:lvlJc w:val="left"/>
+      <w:pPr>
+        <w:tabs>
+          <w:tab w:val="num" w:pos="720"/>
+        </w:tabs>
+        <w:ind w:left="720" w:hanging="360"/>
+      </w:pPr>
+    </w:lvl>
+    <w:lvl w:ilvl="1" w:tentative="1">
+      <w:start w:val="1"/>
+      <w:numFmt w:val="decimal"/>
+      <w:lvlText w:val="%2."/>
+      <w:lvlJc w:val="left"/>
+      <w:pPr>
+        <w:tabs>
+          <w:tab w:val="num" w:pos="1440"/>
+        </w:tabs>
+        <w:ind w:left="1440" w:hanging="360"/>
+      </w:pPr>
+    </w:lvl>
+    <w:lvl w:ilvl="2" w:tentative="1">
+      <w:start w:val="1"/>
+      <w:numFmt w:val="decimal"/>
+      <w:lvlText w:val="%3."/>
+      <w:lvlJc w:val="left"/>
+      <w:pPr>
+        <w:tabs>
+          <w:tab w:val="num" w:pos="2160"/>
+        </w:tabs>
+        <w:ind w:left="2160" w:hanging="360"/>
+      </w:pPr>
+    </w:lvl>
+    <w:lvl w:ilvl="3" w:tentative="1">
+      <w:start w:val="1"/>
+      <w:numFmt w:val="decimal"/>
+      <w:lvlText w:val="%4."/>
+      <w:lvlJc w:val="left"/>
+      <w:pPr>
+        <w:tabs>
+          <w:tab w:val="num" w:pos="2880"/>
+        </w:tabs>
+        <w:ind w:left="2880" w:hanging="360"/>
+      </w:pPr>
+    </w:lvl>
+    <w:lvl w:ilvl="4" w:tentative="1">
+      <w:start w:val="1"/>
+      <w:numFmt w:val="decimal"/>
+      <w:lvlText w:val="%5."/>
+      <w:lvlJc w:val="left"/>
+      <w:pPr>
+        <w:tabs>
+          <w:tab w:val="num" w:pos="3600"/>
+        </w:tabs>
+        <w:ind w:left="3600" w:hanging="360"/>
+      </w:pPr>
+    </w:lvl>
+    <w:lvl w:ilvl="5" w:tentative="1">
+      <w:start w:val="1"/>
+      <w:numFmt w:val="decimal"/>
+      <w:lvlText w:val="%6."/>
+      <w:lvlJc w:val="left"/>
+      <w:pPr>
+        <w:tabs>
+          <w:tab w:val="num" w:pos="4320"/>
+        </w:tabs>
+        <w:ind w:left="4320" w:hanging="360"/>
+      </w:pPr>
+    </w:lvl>
+    <w:lvl w:ilvl="6" w:tentative="1">
+      <w:start w:val="1"/>
+      <w:numFmt w:val="decimal"/>
+      <w:lvlText w:val="%7."/>
+      <w:lvlJc w:val="left"/>
+      <w:pPr>
+        <w:tabs>
+          <w:tab w:val="num" w:pos="5040"/>
+        </w:tabs>
+        <w:ind w:left="5040" w:hanging="360"/>
+      </w:pPr>
+    </w:lvl>
+    <w:lvl w:ilvl="7" w:tentative="1">
+      <w:start w:val="1"/>
+      <w:numFmt w:val="decimal"/>
+      <w:lvlText w:val="%8."/>
+      <w:lvlJc w:val="left"/>
+      <w:pPr>
+        <w:tabs>
+          <w:tab w:val="num" w:pos="5760"/>
+        </w:tabs>
+        <w:ind w:left="5760" w:hanging="360"/>
+      </w:pPr>
+    </w:lvl>
+    <w:lvl w:ilvl="8" w:tentative="1">
+      <w:start w:val="1"/>
+      <w:numFmt w:val="decimal"/>
+      <w:lvlText w:val="%9."/>
+      <w:lvlJc w:val="left"/>
+      <w:pPr>
+        <w:tabs>
+          <w:tab w:val="num" w:pos="6480"/>
+        </w:tabs>
+        <w:ind w:left="6480" w:hanging="360"/>
+      </w:pPr>
+    </w:lvl>
+  </w:abstractNum>
+  <w:abstractNum w:abstractNumId="8" w15:restartNumberingAfterBreak="0">
     <w:nsid w:val="57BE656A"/>
     <w:multiLevelType w:val="multilevel"/>
     <w:tmpl w:val="9DBE2860"/>
@@ -4943,7 +6396,7 @@
       </w:pPr>
     </w:lvl>
   </w:abstractNum>
-  <w:abstractNum w:abstractNumId="8" w15:restartNumberingAfterBreak="0">
+  <w:abstractNum w:abstractNumId="9" w15:restartNumberingAfterBreak="0">
     <w:nsid w:val="5B632A7B"/>
     <w:multiLevelType w:val="multilevel"/>
     <w:tmpl w:val="EA4A9838"/>
@@ -4986,6 +6439,127 @@
         </w:tabs>
         <w:ind w:left="2160" w:hanging="360"/>
       </w:pPr>
+    </w:lvl>
+    <w:lvl w:ilvl="3" w:tentative="1">
+      <w:start w:val="1"/>
+      <w:numFmt w:val="decimal"/>
+      <w:lvlText w:val="%4."/>
+      <w:lvlJc w:val="left"/>
+      <w:pPr>
+        <w:tabs>
+          <w:tab w:val="num" w:pos="2880"/>
+        </w:tabs>
+        <w:ind w:left="2880" w:hanging="360"/>
+      </w:pPr>
+    </w:lvl>
+    <w:lvl w:ilvl="4" w:tentative="1">
+      <w:start w:val="1"/>
+      <w:numFmt w:val="decimal"/>
+      <w:lvlText w:val="%5."/>
+      <w:lvlJc w:val="left"/>
+      <w:pPr>
+        <w:tabs>
+          <w:tab w:val="num" w:pos="3600"/>
+        </w:tabs>
+        <w:ind w:left="3600" w:hanging="360"/>
+      </w:pPr>
+    </w:lvl>
+    <w:lvl w:ilvl="5" w:tentative="1">
+      <w:start w:val="1"/>
+      <w:numFmt w:val="decimal"/>
+      <w:lvlText w:val="%6."/>
+      <w:lvlJc w:val="left"/>
+      <w:pPr>
+        <w:tabs>
+          <w:tab w:val="num" w:pos="4320"/>
+        </w:tabs>
+        <w:ind w:left="4320" w:hanging="360"/>
+      </w:pPr>
+    </w:lvl>
+    <w:lvl w:ilvl="6" w:tentative="1">
+      <w:start w:val="1"/>
+      <w:numFmt w:val="decimal"/>
+      <w:lvlText w:val="%7."/>
+      <w:lvlJc w:val="left"/>
+      <w:pPr>
+        <w:tabs>
+          <w:tab w:val="num" w:pos="5040"/>
+        </w:tabs>
+        <w:ind w:left="5040" w:hanging="360"/>
+      </w:pPr>
+    </w:lvl>
+    <w:lvl w:ilvl="7" w:tentative="1">
+      <w:start w:val="1"/>
+      <w:numFmt w:val="decimal"/>
+      <w:lvlText w:val="%8."/>
+      <w:lvlJc w:val="left"/>
+      <w:pPr>
+        <w:tabs>
+          <w:tab w:val="num" w:pos="5760"/>
+        </w:tabs>
+        <w:ind w:left="5760" w:hanging="360"/>
+      </w:pPr>
+    </w:lvl>
+    <w:lvl w:ilvl="8" w:tentative="1">
+      <w:start w:val="1"/>
+      <w:numFmt w:val="decimal"/>
+      <w:lvlText w:val="%9."/>
+      <w:lvlJc w:val="left"/>
+      <w:pPr>
+        <w:tabs>
+          <w:tab w:val="num" w:pos="6480"/>
+        </w:tabs>
+        <w:ind w:left="6480" w:hanging="360"/>
+      </w:pPr>
+    </w:lvl>
+  </w:abstractNum>
+  <w:abstractNum w:abstractNumId="10" w15:restartNumberingAfterBreak="0">
+    <w:nsid w:val="7CF17D92"/>
+    <w:multiLevelType w:val="multilevel"/>
+    <w:tmpl w:val="241E0FE8"/>
+    <w:lvl w:ilvl="0">
+      <w:start w:val="1"/>
+      <w:numFmt w:val="decimal"/>
+      <w:lvlText w:val="%1."/>
+      <w:lvlJc w:val="left"/>
+      <w:pPr>
+        <w:tabs>
+          <w:tab w:val="num" w:pos="720"/>
+        </w:tabs>
+        <w:ind w:left="720" w:hanging="360"/>
+      </w:pPr>
+    </w:lvl>
+    <w:lvl w:ilvl="1">
+      <w:start w:val="1"/>
+      <w:numFmt w:val="bullet"/>
+      <w:lvlText w:val="o"/>
+      <w:lvlJc w:val="left"/>
+      <w:pPr>
+        <w:tabs>
+          <w:tab w:val="num" w:pos="1440"/>
+        </w:tabs>
+        <w:ind w:left="1440" w:hanging="360"/>
+      </w:pPr>
+      <w:rPr>
+        <w:rFonts w:ascii="Courier New" w:hAnsi="Courier New" w:hint="default"/>
+        <w:sz w:val="20"/>
+      </w:rPr>
+    </w:lvl>
+    <w:lvl w:ilvl="2">
+      <w:start w:val="1"/>
+      <w:numFmt w:val="bullet"/>
+      <w:lvlText w:val=""/>
+      <w:lvlJc w:val="left"/>
+      <w:pPr>
+        <w:tabs>
+          <w:tab w:val="num" w:pos="2160"/>
+        </w:tabs>
+        <w:ind w:left="2160" w:hanging="360"/>
+      </w:pPr>
+      <w:rPr>
+        <w:rFonts w:ascii="Wingdings" w:hAnsi="Wingdings" w:hint="default"/>
+        <w:sz w:val="20"/>
+      </w:rPr>
     </w:lvl>
     <w:lvl w:ilvl="3" w:tentative="1">
       <w:start w:val="1"/>
@@ -5097,7 +6671,7 @@
     <w:abstractNumId w:val="0"/>
   </w:num>
   <w:num w:numId="9" w16cid:durableId="536897706">
-    <w:abstractNumId w:val="7"/>
+    <w:abstractNumId w:val="8"/>
   </w:num>
   <w:num w:numId="10" w16cid:durableId="763035939">
     <w:abstractNumId w:val="5"/>
@@ -5109,7 +6683,13 @@
     <w:abstractNumId w:val="1"/>
   </w:num>
   <w:num w:numId="13" w16cid:durableId="141704701">
-    <w:abstractNumId w:val="8"/>
+    <w:abstractNumId w:val="9"/>
+  </w:num>
+  <w:num w:numId="14" w16cid:durableId="1004699232">
+    <w:abstractNumId w:val="7"/>
+  </w:num>
+  <w:num w:numId="15" w16cid:durableId="988359780">
+    <w:abstractNumId w:val="10"/>
   </w:num>
 </w:numbering>
 </file>
@@ -5514,7 +7094,7 @@
   <w:style w:type="paragraph" w:default="1" w:styleId="Normal">
     <w:name w:val="Normal"/>
     <w:qFormat/>
-    <w:rsid w:val="00DB5F8C"/>
+    <w:rsid w:val="00517571"/>
   </w:style>
   <w:style w:type="paragraph" w:styleId="Heading1">
     <w:name w:val="heading 1"/>
@@ -5523,7 +7103,7 @@
     <w:link w:val="Heading1Char"/>
     <w:uiPriority w:val="9"/>
     <w:qFormat/>
-    <w:rsid w:val="00DB5F8C"/>
+    <w:rsid w:val="00517571"/>
     <w:pPr>
       <w:keepNext/>
       <w:keepLines/>
@@ -5546,7 +7126,7 @@
     <w:semiHidden/>
     <w:unhideWhenUsed/>
     <w:qFormat/>
-    <w:rsid w:val="00DB5F8C"/>
+    <w:rsid w:val="00517571"/>
     <w:pPr>
       <w:keepNext/>
       <w:keepLines/>
@@ -5569,7 +7149,7 @@
     <w:semiHidden/>
     <w:unhideWhenUsed/>
     <w:qFormat/>
-    <w:rsid w:val="00DB5F8C"/>
+    <w:rsid w:val="00517571"/>
     <w:pPr>
       <w:keepNext/>
       <w:keepLines/>
@@ -5592,7 +7172,7 @@
     <w:semiHidden/>
     <w:unhideWhenUsed/>
     <w:qFormat/>
-    <w:rsid w:val="00DB5F8C"/>
+    <w:rsid w:val="00517571"/>
     <w:pPr>
       <w:keepNext/>
       <w:keepLines/>
@@ -5615,7 +7195,7 @@
     <w:semiHidden/>
     <w:unhideWhenUsed/>
     <w:qFormat/>
-    <w:rsid w:val="00DB5F8C"/>
+    <w:rsid w:val="00517571"/>
     <w:pPr>
       <w:keepNext/>
       <w:keepLines/>
@@ -5636,7 +7216,7 @@
     <w:semiHidden/>
     <w:unhideWhenUsed/>
     <w:qFormat/>
-    <w:rsid w:val="00DB5F8C"/>
+    <w:rsid w:val="00517571"/>
     <w:pPr>
       <w:keepNext/>
       <w:keepLines/>
@@ -5659,7 +7239,7 @@
     <w:semiHidden/>
     <w:unhideWhenUsed/>
     <w:qFormat/>
-    <w:rsid w:val="00DB5F8C"/>
+    <w:rsid w:val="00517571"/>
     <w:pPr>
       <w:keepNext/>
       <w:keepLines/>
@@ -5680,7 +7260,7 @@
     <w:semiHidden/>
     <w:unhideWhenUsed/>
     <w:qFormat/>
-    <w:rsid w:val="00DB5F8C"/>
+    <w:rsid w:val="00517571"/>
     <w:pPr>
       <w:keepNext/>
       <w:keepLines/>
@@ -5703,7 +7283,7 @@
     <w:semiHidden/>
     <w:unhideWhenUsed/>
     <w:qFormat/>
-    <w:rsid w:val="00DB5F8C"/>
+    <w:rsid w:val="00517571"/>
     <w:pPr>
       <w:keepNext/>
       <w:keepLines/>
@@ -5747,7 +7327,7 @@
     <w:basedOn w:val="DefaultParagraphFont"/>
     <w:link w:val="Heading1"/>
     <w:uiPriority w:val="9"/>
-    <w:rsid w:val="00DB5F8C"/>
+    <w:rsid w:val="00517571"/>
     <w:rPr>
       <w:rFonts w:asciiTheme="majorHAnsi" w:eastAsiaTheme="majorEastAsia" w:hAnsiTheme="majorHAnsi" w:cstheme="majorBidi"/>
       <w:color w:val="2F5496" w:themeColor="accent1" w:themeShade="BF"/>
@@ -5761,7 +7341,7 @@
     <w:link w:val="Heading2"/>
     <w:uiPriority w:val="9"/>
     <w:semiHidden/>
-    <w:rsid w:val="00DB5F8C"/>
+    <w:rsid w:val="00517571"/>
     <w:rPr>
       <w:rFonts w:asciiTheme="majorHAnsi" w:eastAsiaTheme="majorEastAsia" w:hAnsiTheme="majorHAnsi" w:cstheme="majorBidi"/>
       <w:color w:val="2F5496" w:themeColor="accent1" w:themeShade="BF"/>
@@ -5775,7 +7355,7 @@
     <w:link w:val="Heading3"/>
     <w:uiPriority w:val="9"/>
     <w:semiHidden/>
-    <w:rsid w:val="00DB5F8C"/>
+    <w:rsid w:val="00517571"/>
     <w:rPr>
       <w:rFonts w:eastAsiaTheme="majorEastAsia" w:cstheme="majorBidi"/>
       <w:color w:val="2F5496" w:themeColor="accent1" w:themeShade="BF"/>
@@ -5789,7 +7369,7 @@
     <w:link w:val="Heading4"/>
     <w:uiPriority w:val="9"/>
     <w:semiHidden/>
-    <w:rsid w:val="00DB5F8C"/>
+    <w:rsid w:val="00517571"/>
     <w:rPr>
       <w:rFonts w:eastAsiaTheme="majorEastAsia" w:cstheme="majorBidi"/>
       <w:i/>
@@ -5803,7 +7383,7 @@
     <w:link w:val="Heading5"/>
     <w:uiPriority w:val="9"/>
     <w:semiHidden/>
-    <w:rsid w:val="00DB5F8C"/>
+    <w:rsid w:val="00517571"/>
     <w:rPr>
       <w:rFonts w:eastAsiaTheme="majorEastAsia" w:cstheme="majorBidi"/>
       <w:color w:val="2F5496" w:themeColor="accent1" w:themeShade="BF"/>
@@ -5815,7 +7395,7 @@
     <w:link w:val="Heading6"/>
     <w:uiPriority w:val="9"/>
     <w:semiHidden/>
-    <w:rsid w:val="00DB5F8C"/>
+    <w:rsid w:val="00517571"/>
     <w:rPr>
       <w:rFonts w:eastAsiaTheme="majorEastAsia" w:cstheme="majorBidi"/>
       <w:i/>
@@ -5829,7 +7409,7 @@
     <w:link w:val="Heading7"/>
     <w:uiPriority w:val="9"/>
     <w:semiHidden/>
-    <w:rsid w:val="00DB5F8C"/>
+    <w:rsid w:val="00517571"/>
     <w:rPr>
       <w:rFonts w:eastAsiaTheme="majorEastAsia" w:cstheme="majorBidi"/>
       <w:color w:val="595959" w:themeColor="text1" w:themeTint="A6"/>
@@ -5841,7 +7421,7 @@
     <w:link w:val="Heading8"/>
     <w:uiPriority w:val="9"/>
     <w:semiHidden/>
-    <w:rsid w:val="00DB5F8C"/>
+    <w:rsid w:val="00517571"/>
     <w:rPr>
       <w:rFonts w:eastAsiaTheme="majorEastAsia" w:cstheme="majorBidi"/>
       <w:i/>
@@ -5855,7 +7435,7 @@
     <w:link w:val="Heading9"/>
     <w:uiPriority w:val="9"/>
     <w:semiHidden/>
-    <w:rsid w:val="00DB5F8C"/>
+    <w:rsid w:val="00517571"/>
     <w:rPr>
       <w:rFonts w:eastAsiaTheme="majorEastAsia" w:cstheme="majorBidi"/>
       <w:color w:val="272727" w:themeColor="text1" w:themeTint="D8"/>
@@ -5868,7 +7448,7 @@
     <w:link w:val="TitleChar"/>
     <w:uiPriority w:val="10"/>
     <w:qFormat/>
-    <w:rsid w:val="00DB5F8C"/>
+    <w:rsid w:val="00517571"/>
     <w:pPr>
       <w:spacing w:after="80" w:line="240" w:lineRule="auto"/>
       <w:contextualSpacing/>
@@ -5886,7 +7466,7 @@
     <w:basedOn w:val="DefaultParagraphFont"/>
     <w:link w:val="Title"/>
     <w:uiPriority w:val="10"/>
-    <w:rsid w:val="00DB5F8C"/>
+    <w:rsid w:val="00517571"/>
     <w:rPr>
       <w:rFonts w:asciiTheme="majorHAnsi" w:eastAsiaTheme="majorEastAsia" w:hAnsiTheme="majorHAnsi" w:cstheme="majorBidi"/>
       <w:spacing w:val="-10"/>
@@ -5902,7 +7482,7 @@
     <w:link w:val="SubtitleChar"/>
     <w:uiPriority w:val="11"/>
     <w:qFormat/>
-    <w:rsid w:val="00DB5F8C"/>
+    <w:rsid w:val="00517571"/>
     <w:pPr>
       <w:numPr>
         <w:ilvl w:val="1"/>
@@ -5921,7 +7501,7 @@
     <w:basedOn w:val="DefaultParagraphFont"/>
     <w:link w:val="Subtitle"/>
     <w:uiPriority w:val="11"/>
-    <w:rsid w:val="00DB5F8C"/>
+    <w:rsid w:val="00517571"/>
     <w:rPr>
       <w:rFonts w:eastAsiaTheme="majorEastAsia" w:cstheme="majorBidi"/>
       <w:color w:val="595959" w:themeColor="text1" w:themeTint="A6"/>
@@ -5937,7 +7517,7 @@
     <w:link w:val="QuoteChar"/>
     <w:uiPriority w:val="29"/>
     <w:qFormat/>
-    <w:rsid w:val="00DB5F8C"/>
+    <w:rsid w:val="00517571"/>
     <w:pPr>
       <w:spacing w:before="160"/>
       <w:jc w:val="center"/>
@@ -5953,7 +7533,7 @@
     <w:basedOn w:val="DefaultParagraphFont"/>
     <w:link w:val="Quote"/>
     <w:uiPriority w:val="29"/>
-    <w:rsid w:val="00DB5F8C"/>
+    <w:rsid w:val="00517571"/>
     <w:rPr>
       <w:i/>
       <w:iCs/>
@@ -5965,7 +7545,7 @@
     <w:basedOn w:val="Normal"/>
     <w:uiPriority w:val="34"/>
     <w:qFormat/>
-    <w:rsid w:val="00DB5F8C"/>
+    <w:rsid w:val="00517571"/>
     <w:pPr>
       <w:ind w:left="720"/>
       <w:contextualSpacing/>
@@ -5976,7 +7556,7 @@
     <w:basedOn w:val="DefaultParagraphFont"/>
     <w:uiPriority w:val="21"/>
     <w:qFormat/>
-    <w:rsid w:val="00DB5F8C"/>
+    <w:rsid w:val="00517571"/>
     <w:rPr>
       <w:i/>
       <w:iCs/>
@@ -5990,7 +7570,7 @@
     <w:link w:val="IntenseQuoteChar"/>
     <w:uiPriority w:val="30"/>
     <w:qFormat/>
-    <w:rsid w:val="00DB5F8C"/>
+    <w:rsid w:val="00517571"/>
     <w:pPr>
       <w:pBdr>
         <w:top w:val="single" w:sz="4" w:space="10" w:color="2F5496" w:themeColor="accent1" w:themeShade="BF"/>
@@ -6011,7 +7591,7 @@
     <w:basedOn w:val="DefaultParagraphFont"/>
     <w:link w:val="IntenseQuote"/>
     <w:uiPriority w:val="30"/>
-    <w:rsid w:val="00DB5F8C"/>
+    <w:rsid w:val="00517571"/>
     <w:rPr>
       <w:i/>
       <w:iCs/>
@@ -6023,7 +7603,7 @@
     <w:basedOn w:val="DefaultParagraphFont"/>
     <w:uiPriority w:val="32"/>
     <w:qFormat/>
-    <w:rsid w:val="00DB5F8C"/>
+    <w:rsid w:val="00517571"/>
     <w:rPr>
       <w:b/>
       <w:bCs/>
@@ -6036,7 +7616,7 @@
     <w:name w:val="Grid Table 5 Dark Accent 5"/>
     <w:basedOn w:val="TableNormal"/>
     <w:uiPriority w:val="50"/>
-    <w:rsid w:val="00DB5F8C"/>
+    <w:rsid w:val="00517571"/>
     <w:pPr>
       <w:spacing w:after="0" w:line="240" w:lineRule="auto"/>
     </w:pPr>

</xml_diff>

<commit_message>
BRD: final review, approvals, and document consolidation
</commit_message>
<xml_diff>
--- a/Documents/Business Requirements Document.docx
+++ b/Documents/Business Requirements Document.docx
@@ -50,7 +50,7 @@
     </w:p>
     <w:p>
       <w:r>
-        <w:pict w14:anchorId="1B77B1C9">
+        <w:pict w14:anchorId="20F51A89">
           <v:rect id="_x0000_i1025" style="width:0;height:.75pt" o:hralign="center" o:hrstd="t" o:hr="t" fillcolor="#a0a0a0" stroked="f"/>
         </w:pict>
       </w:r>
@@ -455,7 +455,7 @@
     </w:p>
     <w:p>
       <w:r>
-        <w:pict w14:anchorId="59EC2DF5">
+        <w:pict w14:anchorId="7607CBE3">
           <v:rect id="_x0000_i1026" style="width:0;height:.75pt" o:hralign="center" o:hrstd="t" o:hr="t" fillcolor="#a0a0a0" stroked="f"/>
         </w:pict>
       </w:r>
@@ -807,7 +807,7 @@
     </w:tbl>
     <w:p>
       <w:r>
-        <w:pict w14:anchorId="54ABE3D9">
+        <w:pict w14:anchorId="2425C6AB">
           <v:rect id="_x0000_i1027" style="width:0;height:.75pt" o:hralign="center" o:hrstd="t" o:hr="t" fillcolor="#a0a0a0" stroked="f"/>
         </w:pict>
       </w:r>
@@ -1625,7 +1625,7 @@
     </w:p>
     <w:p>
       <w:r>
-        <w:pict w14:anchorId="6150DF7C">
+        <w:pict w14:anchorId="584343B2">
           <v:rect id="_x0000_i1028" style="width:0;height:.75pt" o:hralign="center" o:hrstd="t" o:hr="t" fillcolor="#a0a0a0" stroked="f"/>
         </w:pict>
       </w:r>
@@ -3910,7 +3910,7 @@
         </w:rPr>
         <w:lastRenderedPageBreak/>
         <w:drawing>
-          <wp:inline distT="0" distB="0" distL="0" distR="0" wp14:anchorId="5573CF68" wp14:editId="56E8A218">
+          <wp:inline distT="0" distB="0" distL="0" distR="0" wp14:anchorId="594173DA" wp14:editId="4BB93051">
             <wp:extent cx="5943600" cy="3006090"/>
             <wp:effectExtent l="0" t="0" r="0" b="3810"/>
             <wp:docPr id="1567107223" name="Picture 1"/>
@@ -3967,7 +3967,7 @@
           <w:noProof/>
         </w:rPr>
         <w:drawing>
-          <wp:inline distT="0" distB="0" distL="0" distR="0" wp14:anchorId="359F6057" wp14:editId="3E3FB97B">
+          <wp:inline distT="0" distB="0" distL="0" distR="0" wp14:anchorId="4473AF3F" wp14:editId="3F052A84">
             <wp:extent cx="5943600" cy="2650490"/>
             <wp:effectExtent l="0" t="0" r="0" b="0"/>
             <wp:docPr id="545406829" name="Picture 1"/>
@@ -5222,6 +5222,1997 @@
         </w:tc>
       </w:tr>
     </w:tbl>
+    <w:p>
+      <w:r>
+        <w:rPr>
+          <w:b/>
+          <w:bCs/>
+        </w:rPr>
+        <w:t>Prediction Output Schema:</w:t>
+      </w:r>
+    </w:p>
+    <w:p>
+      <w:proofErr w:type="spellStart"/>
+      <w:r>
+        <w:t>json</w:t>
+      </w:r>
+      <w:proofErr w:type="spellEnd"/>
+    </w:p>
+    <w:p>
+      <w:r>
+        <w:t>{</w:t>
+      </w:r>
+    </w:p>
+    <w:p>
+      <w:r>
+        <w:t xml:space="preserve">  "</w:t>
+      </w:r>
+      <w:proofErr w:type="spellStart"/>
+      <w:proofErr w:type="gramStart"/>
+      <w:r>
+        <w:t>request</w:t>
+      </w:r>
+      <w:proofErr w:type="gramEnd"/>
+      <w:r>
+        <w:t>_id</w:t>
+      </w:r>
+      <w:proofErr w:type="spellEnd"/>
+      <w:r>
+        <w:t>": "req_abc123",</w:t>
+      </w:r>
+    </w:p>
+    <w:p>
+      <w:r>
+        <w:t xml:space="preserve">  "</w:t>
+      </w:r>
+      <w:proofErr w:type="spellStart"/>
+      <w:proofErr w:type="gramStart"/>
+      <w:r>
+        <w:t>vehicle</w:t>
+      </w:r>
+      <w:proofErr w:type="gramEnd"/>
+      <w:r>
+        <w:t>_description</w:t>
+      </w:r>
+      <w:proofErr w:type="spellEnd"/>
+      <w:r>
+        <w:t>": "2018 Volkswagen Golf 2.0 TDI DSG",</w:t>
+      </w:r>
+    </w:p>
+    <w:p>
+      <w:r>
+        <w:t xml:space="preserve">  "prediction": {</w:t>
+      </w:r>
+    </w:p>
+    <w:p>
+      <w:r>
+        <w:t xml:space="preserve">    "</w:t>
+      </w:r>
+      <w:proofErr w:type="spellStart"/>
+      <w:proofErr w:type="gramStart"/>
+      <w:r>
+        <w:t>price</w:t>
+      </w:r>
+      <w:proofErr w:type="gramEnd"/>
+      <w:r>
+        <w:t>_low_eur</w:t>
+      </w:r>
+      <w:proofErr w:type="spellEnd"/>
+      <w:r>
+        <w:t>": 17200,</w:t>
+      </w:r>
+    </w:p>
+    <w:p>
+      <w:r>
+        <w:t xml:space="preserve">    "</w:t>
+      </w:r>
+      <w:proofErr w:type="spellStart"/>
+      <w:proofErr w:type="gramStart"/>
+      <w:r>
+        <w:t>price</w:t>
+      </w:r>
+      <w:proofErr w:type="gramEnd"/>
+      <w:r>
+        <w:t>_fair_eur</w:t>
+      </w:r>
+      <w:proofErr w:type="spellEnd"/>
+      <w:r>
+        <w:t>": 17850,</w:t>
+      </w:r>
+    </w:p>
+    <w:p>
+      <w:r>
+        <w:t xml:space="preserve">    "</w:t>
+      </w:r>
+      <w:proofErr w:type="spellStart"/>
+      <w:proofErr w:type="gramStart"/>
+      <w:r>
+        <w:t>price</w:t>
+      </w:r>
+      <w:proofErr w:type="gramEnd"/>
+      <w:r>
+        <w:t>_high_eur</w:t>
+      </w:r>
+      <w:proofErr w:type="spellEnd"/>
+      <w:r>
+        <w:t>": 18500,</w:t>
+      </w:r>
+    </w:p>
+    <w:p>
+      <w:r>
+        <w:lastRenderedPageBreak/>
+        <w:t xml:space="preserve">    "</w:t>
+      </w:r>
+      <w:proofErr w:type="spellStart"/>
+      <w:proofErr w:type="gramStart"/>
+      <w:r>
+        <w:t>confidence</w:t>
+      </w:r>
+      <w:proofErr w:type="gramEnd"/>
+      <w:r>
+        <w:t>_score</w:t>
+      </w:r>
+      <w:proofErr w:type="spellEnd"/>
+      <w:r>
+        <w:t>": 0.92,</w:t>
+      </w:r>
+    </w:p>
+    <w:p>
+      <w:r>
+        <w:t xml:space="preserve">    "currency": "EUR",</w:t>
+      </w:r>
+    </w:p>
+    <w:p>
+      <w:r>
+        <w:t xml:space="preserve">    "</w:t>
+      </w:r>
+      <w:proofErr w:type="spellStart"/>
+      <w:proofErr w:type="gramStart"/>
+      <w:r>
+        <w:t>market</w:t>
+      </w:r>
+      <w:proofErr w:type="gramEnd"/>
+      <w:r>
+        <w:t>_region</w:t>
+      </w:r>
+      <w:proofErr w:type="spellEnd"/>
+      <w:r>
+        <w:t>": "BE-Flanders"</w:t>
+      </w:r>
+    </w:p>
+    <w:p>
+      <w:r>
+        <w:t xml:space="preserve">  },</w:t>
+      </w:r>
+    </w:p>
+    <w:p>
+      <w:r>
+        <w:t xml:space="preserve">  "explanation": {</w:t>
+      </w:r>
+    </w:p>
+    <w:p>
+      <w:r>
+        <w:t xml:space="preserve">    "summary": "Fair market value estimated at €17,850. Price is positively influenced by low mileage and warranty, but negatively impacted by diesel fuel type in the current market.",</w:t>
+      </w:r>
+    </w:p>
+    <w:p>
+      <w:r>
+        <w:t xml:space="preserve">    "factors": [</w:t>
+      </w:r>
+    </w:p>
+    <w:p>
+      <w:r>
+        <w:t xml:space="preserve">      {"impact": "positive", "factor": "</w:t>
+      </w:r>
+      <w:proofErr w:type="spellStart"/>
+      <w:r>
+        <w:t>mileage_below_average</w:t>
+      </w:r>
+      <w:proofErr w:type="spellEnd"/>
+      <w:r>
+        <w:t>", "</w:t>
+      </w:r>
+      <w:proofErr w:type="spellStart"/>
+      <w:r>
+        <w:t>estimated_effect_eur</w:t>
+      </w:r>
+      <w:proofErr w:type="spellEnd"/>
+      <w:r>
+        <w:t>": 700},</w:t>
+      </w:r>
+    </w:p>
+    <w:p>
+      <w:r>
+        <w:t xml:space="preserve">      {"impact": "negative", "factor": "</w:t>
+      </w:r>
+      <w:proofErr w:type="spellStart"/>
+      <w:r>
+        <w:t>fuel_type_diesel</w:t>
+      </w:r>
+      <w:proofErr w:type="spellEnd"/>
+      <w:r>
+        <w:t>", "</w:t>
+      </w:r>
+      <w:proofErr w:type="spellStart"/>
+      <w:r>
+        <w:t>estimated_effect_eur</w:t>
+      </w:r>
+      <w:proofErr w:type="spellEnd"/>
+      <w:r>
+        <w:t>": -1000},</w:t>
+      </w:r>
+    </w:p>
+    <w:p>
+      <w:r>
+        <w:t xml:space="preserve">      {"impact": "positive", "factor": "euro_6_compliant", "</w:t>
+      </w:r>
+      <w:proofErr w:type="spellStart"/>
+      <w:r>
+        <w:t>estimated_effect_eur</w:t>
+      </w:r>
+      <w:proofErr w:type="spellEnd"/>
+      <w:r>
+        <w:t>": 1500},</w:t>
+      </w:r>
+    </w:p>
+    <w:p>
+      <w:r>
+        <w:t xml:space="preserve">      {"impact": "positive", "factor": "</w:t>
+      </w:r>
+      <w:proofErr w:type="spellStart"/>
+      <w:r>
+        <w:t>has_warranty</w:t>
+      </w:r>
+      <w:proofErr w:type="spellEnd"/>
+      <w:r>
+        <w:t>", "</w:t>
+      </w:r>
+      <w:proofErr w:type="spellStart"/>
+      <w:r>
+        <w:t>estimated_effect_eur</w:t>
+      </w:r>
+      <w:proofErr w:type="spellEnd"/>
+      <w:r>
+        <w:t>": 400}</w:t>
+      </w:r>
+    </w:p>
+    <w:p>
+      <w:r>
+        <w:t xml:space="preserve">    ]</w:t>
+      </w:r>
+    </w:p>
+    <w:p>
+      <w:r>
+        <w:t xml:space="preserve">  },</w:t>
+      </w:r>
+    </w:p>
+    <w:p>
+      <w:r>
+        <w:t xml:space="preserve">  "disclaimer": "Estimate based on market data up to 2023-10-25. Actual sale price may vary."</w:t>
+      </w:r>
+    </w:p>
+    <w:p>
+      <w:r>
+        <w:t>}</w:t>
+      </w:r>
+    </w:p>
+    <w:p>
+      <w:r>
+        <w:rPr>
+          <w:b/>
+          <w:bCs/>
+        </w:rPr>
+        <w:t>Pricing Methodology:</w:t>
+      </w:r>
+      <w:r>
+        <w:t> The statistical model uses a gradient boosting algorithm trained on features engineered from the core attributes, including:</w:t>
+      </w:r>
+    </w:p>
+    <w:p>
+      <w:pPr>
+        <w:numPr>
+          <w:ilvl w:val="0"/>
+          <w:numId w:val="16"/>
+        </w:numPr>
+      </w:pPr>
+      <w:r>
+        <w:rPr>
+          <w:b/>
+          <w:bCs/>
+        </w:rPr>
+        <w:t>Age Depreciation:</w:t>
+      </w:r>
+      <w:r>
+        <w:t> Non-linear curve based on brand and model.</w:t>
+      </w:r>
+    </w:p>
+    <w:p>
+      <w:pPr>
+        <w:numPr>
+          <w:ilvl w:val="0"/>
+          <w:numId w:val="16"/>
+        </w:numPr>
+      </w:pPr>
+      <w:r>
+        <w:rPr>
+          <w:b/>
+          <w:bCs/>
+        </w:rPr>
+        <w:t>Mileage Penalty:</w:t>
+      </w:r>
+      <w:r>
+        <w:t> Per-km depreciation that increases after certain thresholds.</w:t>
+      </w:r>
+    </w:p>
+    <w:p>
+      <w:pPr>
+        <w:numPr>
+          <w:ilvl w:val="0"/>
+          <w:numId w:val="16"/>
+        </w:numPr>
+      </w:pPr>
+      <w:r>
+        <w:rPr>
+          <w:b/>
+          <w:bCs/>
+        </w:rPr>
+        <w:t>Emission Compliance Score:</w:t>
+      </w:r>
+      <w:r>
+        <w:t> A calculated penalty/bonus based on Euro standard and local LEZ rules.</w:t>
+      </w:r>
+    </w:p>
+    <w:p>
+      <w:pPr>
+        <w:numPr>
+          <w:ilvl w:val="0"/>
+          <w:numId w:val="16"/>
+        </w:numPr>
+      </w:pPr>
+      <w:r>
+        <w:rPr>
+          <w:b/>
+          <w:bCs/>
+        </w:rPr>
+        <w:t>Regional Market Multiplier:</w:t>
+      </w:r>
+      <w:r>
+        <w:t> Adjustment factor for specific countries/regions within the EU.</w:t>
+      </w:r>
+    </w:p>
+    <w:p>
+      <w:pPr>
+        <w:rPr>
+          <w:b/>
+          <w:bCs/>
+        </w:rPr>
+      </w:pPr>
+      <w:r>
+        <w:rPr>
+          <w:b/>
+          <w:bCs/>
+        </w:rPr>
+        <w:t>10. User Interface &amp; Integration Design</w:t>
+      </w:r>
+    </w:p>
+    <w:p>
+      <w:r>
+        <w:rPr>
+          <w:b/>
+          <w:bCs/>
+        </w:rPr>
+        <w:t>Web Interface Principles:</w:t>
+      </w:r>
+    </w:p>
+    <w:p>
+      <w:pPr>
+        <w:numPr>
+          <w:ilvl w:val="0"/>
+          <w:numId w:val="17"/>
+        </w:numPr>
+      </w:pPr>
+      <w:r>
+        <w:rPr>
+          <w:b/>
+          <w:bCs/>
+        </w:rPr>
+        <w:lastRenderedPageBreak/>
+        <w:t>Progressive Disclosure:</w:t>
+      </w:r>
+      <w:r>
+        <w:t> Start with simple inputs (Make, Model, Year), reveal advanced fields (CO₂, Euro Standard) optionally.</w:t>
+      </w:r>
+    </w:p>
+    <w:p>
+      <w:pPr>
+        <w:numPr>
+          <w:ilvl w:val="0"/>
+          <w:numId w:val="17"/>
+        </w:numPr>
+      </w:pPr>
+      <w:r>
+        <w:rPr>
+          <w:b/>
+          <w:bCs/>
+        </w:rPr>
+        <w:t>Visual Feedback:</w:t>
+      </w:r>
+      <w:r>
+        <w:t> Show price range on a visual slider. Display key positive/negative factors as clear, color-coded badges.</w:t>
+      </w:r>
+    </w:p>
+    <w:p>
+      <w:pPr>
+        <w:numPr>
+          <w:ilvl w:val="0"/>
+          <w:numId w:val="17"/>
+        </w:numPr>
+      </w:pPr>
+      <w:r>
+        <w:rPr>
+          <w:b/>
+          <w:bCs/>
+        </w:rPr>
+        <w:t>Transparency:</w:t>
+      </w:r>
+      <w:r>
+        <w:t> Always show the data date and confidence level prominently.</w:t>
+      </w:r>
+    </w:p>
+    <w:p>
+      <w:r>
+        <w:rPr>
+          <w:b/>
+          <w:bCs/>
+        </w:rPr>
+        <w:t>API Design:</w:t>
+      </w:r>
+    </w:p>
+    <w:p>
+      <w:pPr>
+        <w:numPr>
+          <w:ilvl w:val="0"/>
+          <w:numId w:val="18"/>
+        </w:numPr>
+      </w:pPr>
+      <w:r>
+        <w:rPr>
+          <w:b/>
+          <w:bCs/>
+        </w:rPr>
+        <w:t>RESTful endpoints:</w:t>
+      </w:r>
+      <w:r>
+        <w:t> POST /v1/predict for single, POST /v1/predict/batch for multiple.</w:t>
+      </w:r>
+    </w:p>
+    <w:p>
+      <w:pPr>
+        <w:numPr>
+          <w:ilvl w:val="0"/>
+          <w:numId w:val="18"/>
+        </w:numPr>
+      </w:pPr>
+      <w:r>
+        <w:rPr>
+          <w:b/>
+          <w:bCs/>
+        </w:rPr>
+        <w:t>Response Formats:</w:t>
+      </w:r>
+      <w:r>
+        <w:t> JSON only.</w:t>
+      </w:r>
+    </w:p>
+    <w:p>
+      <w:pPr>
+        <w:numPr>
+          <w:ilvl w:val="0"/>
+          <w:numId w:val="18"/>
+        </w:numPr>
+      </w:pPr>
+      <w:r>
+        <w:rPr>
+          <w:b/>
+          <w:bCs/>
+        </w:rPr>
+        <w:t>Rate Limiting:</w:t>
+      </w:r>
+      <w:r>
+        <w:t> Communicated via HTTP headers (X-</w:t>
+      </w:r>
+      <w:proofErr w:type="spellStart"/>
+      <w:r>
+        <w:t>RateLimit</w:t>
+      </w:r>
+      <w:proofErr w:type="spellEnd"/>
+      <w:r>
+        <w:t>-Limit, X-</w:t>
+      </w:r>
+      <w:proofErr w:type="spellStart"/>
+      <w:r>
+        <w:t>RateLimit</w:t>
+      </w:r>
+      <w:proofErr w:type="spellEnd"/>
+      <w:r>
+        <w:t>-Remaining).</w:t>
+      </w:r>
+    </w:p>
+    <w:p>
+      <w:pPr>
+        <w:numPr>
+          <w:ilvl w:val="0"/>
+          <w:numId w:val="18"/>
+        </w:numPr>
+      </w:pPr>
+      <w:r>
+        <w:rPr>
+          <w:b/>
+          <w:bCs/>
+        </w:rPr>
+        <w:t>Error Handling:</w:t>
+      </w:r>
+      <w:r>
+        <w:t> Standard HTTP codes with descriptive messages in the response body.</w:t>
+      </w:r>
+    </w:p>
+    <w:p>
+      <w:r>
+        <w:rPr>
+          <w:b/>
+          <w:bCs/>
+        </w:rPr>
+        <w:t>Partner Integration:</w:t>
+      </w:r>
+      <w:r>
+        <w:t> Offer SDKs in popular languages (Python, JavaScript) and a plugin/widget for marketplace websites that can be embedded to show "</w:t>
+      </w:r>
+      <w:proofErr w:type="spellStart"/>
+      <w:r>
+        <w:t>AutoPrice</w:t>
+      </w:r>
+      <w:proofErr w:type="spellEnd"/>
+      <w:r>
+        <w:t xml:space="preserve"> AI Estimated Value" on listing pages.</w:t>
+      </w:r>
+    </w:p>
+    <w:p>
+      <w:pPr>
+        <w:rPr>
+          <w:b/>
+          <w:bCs/>
+        </w:rPr>
+      </w:pPr>
+      <w:r>
+        <w:rPr>
+          <w:b/>
+          <w:bCs/>
+        </w:rPr>
+        <w:t>11. Assumptions, Constraints &amp; Dependencies</w:t>
+      </w:r>
+    </w:p>
+    <w:p>
+      <w:pPr>
+        <w:numPr>
+          <w:ilvl w:val="0"/>
+          <w:numId w:val="19"/>
+        </w:numPr>
+      </w:pPr>
+      <w:r>
+        <w:rPr>
+          <w:b/>
+          <w:bCs/>
+        </w:rPr>
+        <w:t>Assumptions:</w:t>
+      </w:r>
+    </w:p>
+    <w:p>
+      <w:pPr>
+        <w:numPr>
+          <w:ilvl w:val="1"/>
+          <w:numId w:val="19"/>
+        </w:numPr>
+      </w:pPr>
+      <w:r>
+        <w:t>Sufficient volume of public listing data is available for model training.</w:t>
+      </w:r>
+    </w:p>
+    <w:p>
+      <w:pPr>
+        <w:numPr>
+          <w:ilvl w:val="1"/>
+          <w:numId w:val="19"/>
+        </w:numPr>
+      </w:pPr>
+      <w:r>
+        <w:t>Vehicle specification data (CO₂, Euro standard) can be reliably sourced or derived from model/year/fuel type.</w:t>
+      </w:r>
+    </w:p>
+    <w:p>
+      <w:pPr>
+        <w:numPr>
+          <w:ilvl w:val="1"/>
+          <w:numId w:val="19"/>
+        </w:numPr>
+      </w:pPr>
+      <w:r>
+        <w:t>Users will provide accurate information; the system is not responsible for valuations based on incorrect inputs.</w:t>
+      </w:r>
+    </w:p>
+    <w:p>
+      <w:pPr>
+        <w:numPr>
+          <w:ilvl w:val="1"/>
+          <w:numId w:val="19"/>
+        </w:numPr>
+      </w:pPr>
+      <w:r>
+        <w:t>The regulatory environment (LEZ rules) changes at a predictable pace with public announcements.</w:t>
+      </w:r>
+    </w:p>
+    <w:p>
+      <w:pPr>
+        <w:numPr>
+          <w:ilvl w:val="0"/>
+          <w:numId w:val="19"/>
+        </w:numPr>
+      </w:pPr>
+      <w:r>
+        <w:rPr>
+          <w:b/>
+          <w:bCs/>
+        </w:rPr>
+        <w:t>Constraints:</w:t>
+      </w:r>
+    </w:p>
+    <w:p>
+      <w:pPr>
+        <w:numPr>
+          <w:ilvl w:val="1"/>
+          <w:numId w:val="20"/>
+        </w:numPr>
+      </w:pPr>
+      <w:r>
+        <w:t>Cannot access actual transaction prices (only listing prices) due to data privacy.</w:t>
+      </w:r>
+    </w:p>
+    <w:p>
+      <w:pPr>
+        <w:numPr>
+          <w:ilvl w:val="1"/>
+          <w:numId w:val="20"/>
+        </w:numPr>
+      </w:pPr>
+      <w:r>
+        <w:t>Initial model accuracy will be lower for rare vehicle configurations.</w:t>
+      </w:r>
+    </w:p>
+    <w:p>
+      <w:pPr>
+        <w:numPr>
+          <w:ilvl w:val="1"/>
+          <w:numId w:val="20"/>
+        </w:numPr>
+      </w:pPr>
+      <w:r>
+        <w:t>GDPR compliance limits the ability to store or process personal data from listings.</w:t>
+      </w:r>
+    </w:p>
+    <w:p>
+      <w:pPr>
+        <w:numPr>
+          <w:ilvl w:val="0"/>
+          <w:numId w:val="19"/>
+        </w:numPr>
+      </w:pPr>
+      <w:r>
+        <w:rPr>
+          <w:b/>
+          <w:bCs/>
+        </w:rPr>
+        <w:t>Dependencies:</w:t>
+      </w:r>
+    </w:p>
+    <w:p>
+      <w:pPr>
+        <w:numPr>
+          <w:ilvl w:val="1"/>
+          <w:numId w:val="21"/>
+        </w:numPr>
+      </w:pPr>
+      <w:r>
+        <w:lastRenderedPageBreak/>
+        <w:t>Availability and stability of third-party data sources (marketplace websites, regulatory databases).</w:t>
+      </w:r>
+    </w:p>
+    <w:p>
+      <w:pPr>
+        <w:numPr>
+          <w:ilvl w:val="1"/>
+          <w:numId w:val="21"/>
+        </w:numPr>
+      </w:pPr>
+      <w:r>
+        <w:t>Cost and performance of underlying LLM APIs (e.g., OpenAI GPT-4, Anthropic Claude).</w:t>
+      </w:r>
+    </w:p>
+    <w:p>
+      <w:pPr>
+        <w:numPr>
+          <w:ilvl w:val="1"/>
+          <w:numId w:val="21"/>
+        </w:numPr>
+      </w:pPr>
+      <w:r>
+        <w:t>Cloud infrastructure provider (AWS, Azure, GCP) for scalable deployment.</w:t>
+      </w:r>
+    </w:p>
+    <w:p>
+      <w:pPr>
+        <w:rPr>
+          <w:b/>
+          <w:bCs/>
+        </w:rPr>
+      </w:pPr>
+      <w:r>
+        <w:rPr>
+          <w:b/>
+          <w:bCs/>
+        </w:rPr>
+        <w:t>12. Risk Assessment &amp; Mitigation Strategy</w:t>
+      </w:r>
+    </w:p>
+    <w:tbl>
+      <w:tblPr>
+        <w:tblStyle w:val="GridTable5Dark-Accent5"/>
+        <w:tblW w:w="0" w:type="auto"/>
+        <w:tblLook w:val="04A0" w:firstRow="1" w:lastRow="0" w:firstColumn="1" w:lastColumn="0" w:noHBand="0" w:noVBand="1"/>
+      </w:tblPr>
+      <w:tblGrid>
+        <w:gridCol w:w="1927"/>
+        <w:gridCol w:w="1305"/>
+        <w:gridCol w:w="1040"/>
+        <w:gridCol w:w="5078"/>
+      </w:tblGrid>
+      <w:tr>
+        <w:trPr>
+          <w:cnfStyle w:val="100000000000" w:firstRow="1" w:lastRow="0" w:firstColumn="0" w:lastColumn="0" w:oddVBand="0" w:evenVBand="0" w:oddHBand="0" w:evenHBand="0" w:firstRowFirstColumn="0" w:firstRowLastColumn="0" w:lastRowFirstColumn="0" w:lastRowLastColumn="0"/>
+        </w:trPr>
+        <w:tc>
+          <w:tcPr>
+            <w:cnfStyle w:val="001000000000" w:firstRow="0" w:lastRow="0" w:firstColumn="1" w:lastColumn="0" w:oddVBand="0" w:evenVBand="0" w:oddHBand="0" w:evenHBand="0" w:firstRowFirstColumn="0" w:firstRowLastColumn="0" w:lastRowFirstColumn="0" w:lastRowLastColumn="0"/>
+            <w:tcW w:w="0" w:type="auto"/>
+            <w:hideMark/>
+          </w:tcPr>
+          <w:p>
+            <w:pPr>
+              <w:spacing w:after="160" w:line="278" w:lineRule="auto"/>
+            </w:pPr>
+            <w:r>
+              <w:t>Risk</w:t>
+            </w:r>
+          </w:p>
+        </w:tc>
+        <w:tc>
+          <w:tcPr>
+            <w:tcW w:w="0" w:type="auto"/>
+            <w:hideMark/>
+          </w:tcPr>
+          <w:p>
+            <w:pPr>
+              <w:spacing w:after="160" w:line="278" w:lineRule="auto"/>
+              <w:cnfStyle w:val="100000000000" w:firstRow="1" w:lastRow="0" w:firstColumn="0" w:lastColumn="0" w:oddVBand="0" w:evenVBand="0" w:oddHBand="0" w:evenHBand="0" w:firstRowFirstColumn="0" w:firstRowLastColumn="0" w:lastRowFirstColumn="0" w:lastRowLastColumn="0"/>
+            </w:pPr>
+            <w:r>
+              <w:t>Probability</w:t>
+            </w:r>
+          </w:p>
+        </w:tc>
+        <w:tc>
+          <w:tcPr>
+            <w:tcW w:w="0" w:type="auto"/>
+            <w:hideMark/>
+          </w:tcPr>
+          <w:p>
+            <w:pPr>
+              <w:spacing w:after="160" w:line="278" w:lineRule="auto"/>
+              <w:cnfStyle w:val="100000000000" w:firstRow="1" w:lastRow="0" w:firstColumn="0" w:lastColumn="0" w:oddVBand="0" w:evenVBand="0" w:oddHBand="0" w:evenHBand="0" w:firstRowFirstColumn="0" w:firstRowLastColumn="0" w:lastRowFirstColumn="0" w:lastRowLastColumn="0"/>
+            </w:pPr>
+            <w:r>
+              <w:t>Impact</w:t>
+            </w:r>
+          </w:p>
+        </w:tc>
+        <w:tc>
+          <w:tcPr>
+            <w:tcW w:w="0" w:type="auto"/>
+            <w:hideMark/>
+          </w:tcPr>
+          <w:p>
+            <w:pPr>
+              <w:spacing w:after="160" w:line="278" w:lineRule="auto"/>
+              <w:cnfStyle w:val="100000000000" w:firstRow="1" w:lastRow="0" w:firstColumn="0" w:lastColumn="0" w:oddVBand="0" w:evenVBand="0" w:oddHBand="0" w:evenHBand="0" w:firstRowFirstColumn="0" w:firstRowLastColumn="0" w:lastRowFirstColumn="0" w:lastRowLastColumn="0"/>
+            </w:pPr>
+            <w:r>
+              <w:t>Mitigation Strategy</w:t>
+            </w:r>
+          </w:p>
+        </w:tc>
+      </w:tr>
+      <w:tr>
+        <w:trPr>
+          <w:cnfStyle w:val="000000100000" w:firstRow="0" w:lastRow="0" w:firstColumn="0" w:lastColumn="0" w:oddVBand="0" w:evenVBand="0" w:oddHBand="1" w:evenHBand="0" w:firstRowFirstColumn="0" w:firstRowLastColumn="0" w:lastRowFirstColumn="0" w:lastRowLastColumn="0"/>
+        </w:trPr>
+        <w:tc>
+          <w:tcPr>
+            <w:cnfStyle w:val="001000000000" w:firstRow="0" w:lastRow="0" w:firstColumn="1" w:lastColumn="0" w:oddVBand="0" w:evenVBand="0" w:oddHBand="0" w:evenHBand="0" w:firstRowFirstColumn="0" w:firstRowLastColumn="0" w:lastRowFirstColumn="0" w:lastRowLastColumn="0"/>
+            <w:tcW w:w="0" w:type="auto"/>
+            <w:hideMark/>
+          </w:tcPr>
+          <w:p>
+            <w:pPr>
+              <w:spacing w:after="160" w:line="278" w:lineRule="auto"/>
+            </w:pPr>
+            <w:r>
+              <w:t>Data Quality &amp; Availability</w:t>
+            </w:r>
+          </w:p>
+        </w:tc>
+        <w:tc>
+          <w:tcPr>
+            <w:tcW w:w="0" w:type="auto"/>
+            <w:hideMark/>
+          </w:tcPr>
+          <w:p>
+            <w:pPr>
+              <w:spacing w:after="160" w:line="278" w:lineRule="auto"/>
+              <w:cnfStyle w:val="000000100000" w:firstRow="0" w:lastRow="0" w:firstColumn="0" w:lastColumn="0" w:oddVBand="0" w:evenVBand="0" w:oddHBand="1" w:evenHBand="0" w:firstRowFirstColumn="0" w:firstRowLastColumn="0" w:lastRowFirstColumn="0" w:lastRowLastColumn="0"/>
+            </w:pPr>
+            <w:r>
+              <w:t>Medium</w:t>
+            </w:r>
+          </w:p>
+        </w:tc>
+        <w:tc>
+          <w:tcPr>
+            <w:tcW w:w="0" w:type="auto"/>
+            <w:hideMark/>
+          </w:tcPr>
+          <w:p>
+            <w:pPr>
+              <w:spacing w:after="160" w:line="278" w:lineRule="auto"/>
+              <w:cnfStyle w:val="000000100000" w:firstRow="0" w:lastRow="0" w:firstColumn="0" w:lastColumn="0" w:oddVBand="0" w:evenVBand="0" w:oddHBand="1" w:evenHBand="0" w:firstRowFirstColumn="0" w:firstRowLastColumn="0" w:lastRowFirstColumn="0" w:lastRowLastColumn="0"/>
+            </w:pPr>
+            <w:r>
+              <w:t>High</w:t>
+            </w:r>
+          </w:p>
+        </w:tc>
+        <w:tc>
+          <w:tcPr>
+            <w:tcW w:w="0" w:type="auto"/>
+            <w:hideMark/>
+          </w:tcPr>
+          <w:p>
+            <w:pPr>
+              <w:spacing w:after="160" w:line="278" w:lineRule="auto"/>
+              <w:cnfStyle w:val="000000100000" w:firstRow="0" w:lastRow="0" w:firstColumn="0" w:lastColumn="0" w:oddVBand="0" w:evenVBand="0" w:oddHBand="1" w:evenHBand="0" w:firstRowFirstColumn="0" w:firstRowLastColumn="0" w:lastRowFirstColumn="0" w:lastRowLastColumn="0"/>
+            </w:pPr>
+            <w:r>
+              <w:t>Implement multiple data source fallbacks; develop sophisticated data imputation and validation logic; manually curate specs for key models.</w:t>
+            </w:r>
+          </w:p>
+        </w:tc>
+      </w:tr>
+      <w:tr>
+        <w:tc>
+          <w:tcPr>
+            <w:cnfStyle w:val="001000000000" w:firstRow="0" w:lastRow="0" w:firstColumn="1" w:lastColumn="0" w:oddVBand="0" w:evenVBand="0" w:oddHBand="0" w:evenHBand="0" w:firstRowFirstColumn="0" w:firstRowLastColumn="0" w:lastRowFirstColumn="0" w:lastRowLastColumn="0"/>
+            <w:tcW w:w="0" w:type="auto"/>
+            <w:hideMark/>
+          </w:tcPr>
+          <w:p>
+            <w:pPr>
+              <w:spacing w:after="160" w:line="278" w:lineRule="auto"/>
+            </w:pPr>
+            <w:r>
+              <w:t>Model Inaccuracy / Bias</w:t>
+            </w:r>
+          </w:p>
+        </w:tc>
+        <w:tc>
+          <w:tcPr>
+            <w:tcW w:w="0" w:type="auto"/>
+            <w:hideMark/>
+          </w:tcPr>
+          <w:p>
+            <w:pPr>
+              <w:spacing w:after="160" w:line="278" w:lineRule="auto"/>
+              <w:cnfStyle w:val="000000000000" w:firstRow="0" w:lastRow="0" w:firstColumn="0" w:lastColumn="0" w:oddVBand="0" w:evenVBand="0" w:oddHBand="0" w:evenHBand="0" w:firstRowFirstColumn="0" w:firstRowLastColumn="0" w:lastRowFirstColumn="0" w:lastRowLastColumn="0"/>
+            </w:pPr>
+            <w:r>
+              <w:t>Medium</w:t>
+            </w:r>
+          </w:p>
+        </w:tc>
+        <w:tc>
+          <w:tcPr>
+            <w:tcW w:w="0" w:type="auto"/>
+            <w:hideMark/>
+          </w:tcPr>
+          <w:p>
+            <w:pPr>
+              <w:spacing w:after="160" w:line="278" w:lineRule="auto"/>
+              <w:cnfStyle w:val="000000000000" w:firstRow="0" w:lastRow="0" w:firstColumn="0" w:lastColumn="0" w:oddVBand="0" w:evenVBand="0" w:oddHBand="0" w:evenHBand="0" w:firstRowFirstColumn="0" w:firstRowLastColumn="0" w:lastRowFirstColumn="0" w:lastRowLastColumn="0"/>
+            </w:pPr>
+            <w:r>
+              <w:t>High</w:t>
+            </w:r>
+          </w:p>
+        </w:tc>
+        <w:tc>
+          <w:tcPr>
+            <w:tcW w:w="0" w:type="auto"/>
+            <w:hideMark/>
+          </w:tcPr>
+          <w:p>
+            <w:pPr>
+              <w:spacing w:after="160" w:line="278" w:lineRule="auto"/>
+              <w:cnfStyle w:val="000000000000" w:firstRow="0" w:lastRow="0" w:firstColumn="0" w:lastColumn="0" w:oddVBand="0" w:evenVBand="0" w:oddHBand="0" w:evenHBand="0" w:firstRowFirstColumn="0" w:firstRowLastColumn="0" w:lastRowFirstColumn="0" w:lastRowLastColumn="0"/>
+            </w:pPr>
+            <w:r>
+              <w:t>Implement rigorous back-testing against hold-out data; establish a human-in-the-loop review for edge cases; regularly audit model for demographic or geographic bias.</w:t>
+            </w:r>
+          </w:p>
+        </w:tc>
+      </w:tr>
+      <w:tr>
+        <w:trPr>
+          <w:cnfStyle w:val="000000100000" w:firstRow="0" w:lastRow="0" w:firstColumn="0" w:lastColumn="0" w:oddVBand="0" w:evenVBand="0" w:oddHBand="1" w:evenHBand="0" w:firstRowFirstColumn="0" w:firstRowLastColumn="0" w:lastRowFirstColumn="0" w:lastRowLastColumn="0"/>
+        </w:trPr>
+        <w:tc>
+          <w:tcPr>
+            <w:cnfStyle w:val="001000000000" w:firstRow="0" w:lastRow="0" w:firstColumn="1" w:lastColumn="0" w:oddVBand="0" w:evenVBand="0" w:oddHBand="0" w:evenHBand="0" w:firstRowFirstColumn="0" w:firstRowLastColumn="0" w:lastRowFirstColumn="0" w:lastRowLastColumn="0"/>
+            <w:tcW w:w="0" w:type="auto"/>
+            <w:hideMark/>
+          </w:tcPr>
+          <w:p>
+            <w:pPr>
+              <w:spacing w:after="160" w:line="278" w:lineRule="auto"/>
+            </w:pPr>
+            <w:r>
+              <w:t>Regulatory Change</w:t>
+            </w:r>
+          </w:p>
+        </w:tc>
+        <w:tc>
+          <w:tcPr>
+            <w:tcW w:w="0" w:type="auto"/>
+            <w:hideMark/>
+          </w:tcPr>
+          <w:p>
+            <w:pPr>
+              <w:spacing w:after="160" w:line="278" w:lineRule="auto"/>
+              <w:cnfStyle w:val="000000100000" w:firstRow="0" w:lastRow="0" w:firstColumn="0" w:lastColumn="0" w:oddVBand="0" w:evenVBand="0" w:oddHBand="1" w:evenHBand="0" w:firstRowFirstColumn="0" w:firstRowLastColumn="0" w:lastRowFirstColumn="0" w:lastRowLastColumn="0"/>
+            </w:pPr>
+            <w:r>
+              <w:t>High</w:t>
+            </w:r>
+          </w:p>
+        </w:tc>
+        <w:tc>
+          <w:tcPr>
+            <w:tcW w:w="0" w:type="auto"/>
+            <w:hideMark/>
+          </w:tcPr>
+          <w:p>
+            <w:pPr>
+              <w:spacing w:after="160" w:line="278" w:lineRule="auto"/>
+              <w:cnfStyle w:val="000000100000" w:firstRow="0" w:lastRow="0" w:firstColumn="0" w:lastColumn="0" w:oddVBand="0" w:evenVBand="0" w:oddHBand="1" w:evenHBand="0" w:firstRowFirstColumn="0" w:firstRowLastColumn="0" w:lastRowFirstColumn="0" w:lastRowLastColumn="0"/>
+            </w:pPr>
+            <w:r>
+              <w:t>Medium</w:t>
+            </w:r>
+          </w:p>
+        </w:tc>
+        <w:tc>
+          <w:tcPr>
+            <w:tcW w:w="0" w:type="auto"/>
+            <w:hideMark/>
+          </w:tcPr>
+          <w:p>
+            <w:pPr>
+              <w:spacing w:after="160" w:line="278" w:lineRule="auto"/>
+              <w:cnfStyle w:val="000000100000" w:firstRow="0" w:lastRow="0" w:firstColumn="0" w:lastColumn="0" w:oddVBand="0" w:evenVBand="0" w:oddHBand="1" w:evenHBand="0" w:firstRowFirstColumn="0" w:firstRowLastColumn="0" w:lastRowFirstColumn="0" w:lastRowLastColumn="0"/>
+            </w:pPr>
+            <w:r>
+              <w:t>Build a flexible rules engine separate from the core ML model to apply regulatory adjustments; subscribe to official EU and municipal feeds.</w:t>
+            </w:r>
+          </w:p>
+        </w:tc>
+      </w:tr>
+      <w:tr>
+        <w:tc>
+          <w:tcPr>
+            <w:cnfStyle w:val="001000000000" w:firstRow="0" w:lastRow="0" w:firstColumn="1" w:lastColumn="0" w:oddVBand="0" w:evenVBand="0" w:oddHBand="0" w:evenHBand="0" w:firstRowFirstColumn="0" w:firstRowLastColumn="0" w:lastRowFirstColumn="0" w:lastRowLastColumn="0"/>
+            <w:tcW w:w="0" w:type="auto"/>
+            <w:hideMark/>
+          </w:tcPr>
+          <w:p>
+            <w:pPr>
+              <w:spacing w:after="160" w:line="278" w:lineRule="auto"/>
+            </w:pPr>
+            <w:r>
+              <w:t>Competitor Response</w:t>
+            </w:r>
+          </w:p>
+        </w:tc>
+        <w:tc>
+          <w:tcPr>
+            <w:tcW w:w="0" w:type="auto"/>
+            <w:hideMark/>
+          </w:tcPr>
+          <w:p>
+            <w:pPr>
+              <w:spacing w:after="160" w:line="278" w:lineRule="auto"/>
+              <w:cnfStyle w:val="000000000000" w:firstRow="0" w:lastRow="0" w:firstColumn="0" w:lastColumn="0" w:oddVBand="0" w:evenVBand="0" w:oddHBand="0" w:evenHBand="0" w:firstRowFirstColumn="0" w:firstRowLastColumn="0" w:lastRowFirstColumn="0" w:lastRowLastColumn="0"/>
+            </w:pPr>
+            <w:r>
+              <w:t>High</w:t>
+            </w:r>
+          </w:p>
+        </w:tc>
+        <w:tc>
+          <w:tcPr>
+            <w:tcW w:w="0" w:type="auto"/>
+            <w:hideMark/>
+          </w:tcPr>
+          <w:p>
+            <w:pPr>
+              <w:spacing w:after="160" w:line="278" w:lineRule="auto"/>
+              <w:cnfStyle w:val="000000000000" w:firstRow="0" w:lastRow="0" w:firstColumn="0" w:lastColumn="0" w:oddVBand="0" w:evenVBand="0" w:oddHBand="0" w:evenHBand="0" w:firstRowFirstColumn="0" w:firstRowLastColumn="0" w:lastRowFirstColumn="0" w:lastRowLastColumn="0"/>
+            </w:pPr>
+            <w:r>
+              <w:t>Medium</w:t>
+            </w:r>
+          </w:p>
+        </w:tc>
+        <w:tc>
+          <w:tcPr>
+            <w:tcW w:w="0" w:type="auto"/>
+            <w:hideMark/>
+          </w:tcPr>
+          <w:p>
+            <w:pPr>
+              <w:spacing w:after="160" w:line="278" w:lineRule="auto"/>
+              <w:cnfStyle w:val="000000000000" w:firstRow="0" w:lastRow="0" w:firstColumn="0" w:lastColumn="0" w:oddVBand="0" w:evenVBand="0" w:oddHBand="0" w:evenHBand="0" w:firstRowFirstColumn="0" w:firstRowLastColumn="0" w:lastRowFirstColumn="0" w:lastRowLastColumn="0"/>
+            </w:pPr>
+            <w:r>
+              <w:t>Focus on defensible differentiation (explainability, regulatory depth) rather than just price; pursue strategic partnerships with marketplaces early.</w:t>
+            </w:r>
+          </w:p>
+        </w:tc>
+      </w:tr>
+      <w:tr>
+        <w:trPr>
+          <w:cnfStyle w:val="000000100000" w:firstRow="0" w:lastRow="0" w:firstColumn="0" w:lastColumn="0" w:oddVBand="0" w:evenVBand="0" w:oddHBand="1" w:evenHBand="0" w:firstRowFirstColumn="0" w:firstRowLastColumn="0" w:lastRowFirstColumn="0" w:lastRowLastColumn="0"/>
+        </w:trPr>
+        <w:tc>
+          <w:tcPr>
+            <w:cnfStyle w:val="001000000000" w:firstRow="0" w:lastRow="0" w:firstColumn="1" w:lastColumn="0" w:oddVBand="0" w:evenVBand="0" w:oddHBand="0" w:evenHBand="0" w:firstRowFirstColumn="0" w:firstRowLastColumn="0" w:lastRowFirstColumn="0" w:lastRowLastColumn="0"/>
+            <w:tcW w:w="0" w:type="auto"/>
+            <w:hideMark/>
+          </w:tcPr>
+          <w:p>
+            <w:pPr>
+              <w:spacing w:after="160" w:line="278" w:lineRule="auto"/>
+            </w:pPr>
+            <w:r>
+              <w:t>LLM Cost &amp; Latency</w:t>
+            </w:r>
+          </w:p>
+        </w:tc>
+        <w:tc>
+          <w:tcPr>
+            <w:tcW w:w="0" w:type="auto"/>
+            <w:hideMark/>
+          </w:tcPr>
+          <w:p>
+            <w:pPr>
+              <w:spacing w:after="160" w:line="278" w:lineRule="auto"/>
+              <w:cnfStyle w:val="000000100000" w:firstRow="0" w:lastRow="0" w:firstColumn="0" w:lastColumn="0" w:oddVBand="0" w:evenVBand="0" w:oddHBand="1" w:evenHBand="0" w:firstRowFirstColumn="0" w:firstRowLastColumn="0" w:lastRowFirstColumn="0" w:lastRowLastColumn="0"/>
+            </w:pPr>
+            <w:r>
+              <w:t>Medium</w:t>
+            </w:r>
+          </w:p>
+        </w:tc>
+        <w:tc>
+          <w:tcPr>
+            <w:tcW w:w="0" w:type="auto"/>
+            <w:hideMark/>
+          </w:tcPr>
+          <w:p>
+            <w:pPr>
+              <w:spacing w:after="160" w:line="278" w:lineRule="auto"/>
+              <w:cnfStyle w:val="000000100000" w:firstRow="0" w:lastRow="0" w:firstColumn="0" w:lastColumn="0" w:oddVBand="0" w:evenVBand="0" w:oddHBand="1" w:evenHBand="0" w:firstRowFirstColumn="0" w:firstRowLastColumn="0" w:lastRowFirstColumn="0" w:lastRowLastColumn="0"/>
+            </w:pPr>
+            <w:r>
+              <w:t>Medium</w:t>
+            </w:r>
+          </w:p>
+        </w:tc>
+        <w:tc>
+          <w:tcPr>
+            <w:tcW w:w="0" w:type="auto"/>
+            <w:hideMark/>
+          </w:tcPr>
+          <w:p>
+            <w:pPr>
+              <w:spacing w:after="160" w:line="278" w:lineRule="auto"/>
+              <w:cnfStyle w:val="000000100000" w:firstRow="0" w:lastRow="0" w:firstColumn="0" w:lastColumn="0" w:oddVBand="0" w:evenVBand="0" w:oddHBand="1" w:evenHBand="0" w:firstRowFirstColumn="0" w:firstRowLastColumn="0" w:lastRowFirstColumn="0" w:lastRowLastColumn="0"/>
+            </w:pPr>
+            <w:r>
+              <w:t>Implement caching for common vehicle profiles; use a smaller, fine-tuned model for common cases; fall back to template-based explanations if LLM is unavailable.</w:t>
+            </w:r>
+          </w:p>
+        </w:tc>
+      </w:tr>
+      <w:tr>
+        <w:tc>
+          <w:tcPr>
+            <w:cnfStyle w:val="001000000000" w:firstRow="0" w:lastRow="0" w:firstColumn="1" w:lastColumn="0" w:oddVBand="0" w:evenVBand="0" w:oddHBand="0" w:evenHBand="0" w:firstRowFirstColumn="0" w:firstRowLastColumn="0" w:lastRowFirstColumn="0" w:lastRowLastColumn="0"/>
+            <w:tcW w:w="0" w:type="auto"/>
+            <w:hideMark/>
+          </w:tcPr>
+          <w:p>
+            <w:pPr>
+              <w:spacing w:after="160" w:line="278" w:lineRule="auto"/>
+            </w:pPr>
+            <w:r>
+              <w:t>Market Volatility (e.g., chip shortage)</w:t>
+            </w:r>
+          </w:p>
+        </w:tc>
+        <w:tc>
+          <w:tcPr>
+            <w:tcW w:w="0" w:type="auto"/>
+            <w:hideMark/>
+          </w:tcPr>
+          <w:p>
+            <w:pPr>
+              <w:spacing w:after="160" w:line="278" w:lineRule="auto"/>
+              <w:cnfStyle w:val="000000000000" w:firstRow="0" w:lastRow="0" w:firstColumn="0" w:lastColumn="0" w:oddVBand="0" w:evenVBand="0" w:oddHBand="0" w:evenHBand="0" w:firstRowFirstColumn="0" w:firstRowLastColumn="0" w:lastRowFirstColumn="0" w:lastRowLastColumn="0"/>
+            </w:pPr>
+            <w:r>
+              <w:t>High</w:t>
+            </w:r>
+          </w:p>
+        </w:tc>
+        <w:tc>
+          <w:tcPr>
+            <w:tcW w:w="0" w:type="auto"/>
+            <w:hideMark/>
+          </w:tcPr>
+          <w:p>
+            <w:pPr>
+              <w:spacing w:after="160" w:line="278" w:lineRule="auto"/>
+              <w:cnfStyle w:val="000000000000" w:firstRow="0" w:lastRow="0" w:firstColumn="0" w:lastColumn="0" w:oddVBand="0" w:evenVBand="0" w:oddHBand="0" w:evenHBand="0" w:firstRowFirstColumn="0" w:firstRowLastColumn="0" w:lastRowFirstColumn="0" w:lastRowLastColumn="0"/>
+            </w:pPr>
+            <w:r>
+              <w:t>High</w:t>
+            </w:r>
+          </w:p>
+        </w:tc>
+        <w:tc>
+          <w:tcPr>
+            <w:tcW w:w="0" w:type="auto"/>
+            <w:hideMark/>
+          </w:tcPr>
+          <w:p>
+            <w:pPr>
+              <w:spacing w:after="160" w:line="278" w:lineRule="auto"/>
+              <w:cnfStyle w:val="000000000000" w:firstRow="0" w:lastRow="0" w:firstColumn="0" w:lastColumn="0" w:oddVBand="0" w:evenVBand="0" w:oddHBand="0" w:evenHBand="0" w:firstRowFirstColumn="0" w:firstRowLastColumn="0" w:lastRowFirstColumn="0" w:lastRowLastColumn="0"/>
+            </w:pPr>
+            <w:r>
+              <w:t>Increase model retraining frequency during volatile periods; incorporate macroeconomic indicators (fuel prices, new car delivery times) as model features.</w:t>
+            </w:r>
+          </w:p>
+        </w:tc>
+      </w:tr>
+    </w:tbl>
+    <w:p>
+      <w:pPr>
+        <w:rPr>
+          <w:b/>
+          <w:bCs/>
+        </w:rPr>
+      </w:pPr>
+      <w:r>
+        <w:rPr>
+          <w:b/>
+          <w:bCs/>
+        </w:rPr>
+        <w:t>13. Appendices</w:t>
+      </w:r>
+    </w:p>
+    <w:p>
+      <w:pPr>
+        <w:rPr>
+          <w:b/>
+          <w:bCs/>
+        </w:rPr>
+      </w:pPr>
+      <w:r>
+        <w:rPr>
+          <w:b/>
+          <w:bCs/>
+        </w:rPr>
+        <w:t>13.1 Glossary of Terms</w:t>
+      </w:r>
+    </w:p>
+    <w:p>
+      <w:pPr>
+        <w:numPr>
+          <w:ilvl w:val="0"/>
+          <w:numId w:val="22"/>
+        </w:numPr>
+      </w:pPr>
+      <w:r>
+        <w:rPr>
+          <w:b/>
+          <w:bCs/>
+        </w:rPr>
+        <w:lastRenderedPageBreak/>
+        <w:t>LEZ (Low Emission Zone):</w:t>
+      </w:r>
+      <w:r>
+        <w:t> A defined area where access is restricted for vehicles that do not meet certain emission standards.</w:t>
+      </w:r>
+    </w:p>
+    <w:p>
+      <w:pPr>
+        <w:numPr>
+          <w:ilvl w:val="0"/>
+          <w:numId w:val="22"/>
+        </w:numPr>
+      </w:pPr>
+      <w:r>
+        <w:rPr>
+          <w:b/>
+          <w:bCs/>
+        </w:rPr>
+        <w:t>Euro Standard:</w:t>
+      </w:r>
+      <w:r>
+        <w:t> European emission standards defining the acceptable limits for exhaust emissions of new vehicles.</w:t>
+      </w:r>
+    </w:p>
+    <w:p>
+      <w:pPr>
+        <w:numPr>
+          <w:ilvl w:val="0"/>
+          <w:numId w:val="22"/>
+        </w:numPr>
+      </w:pPr>
+      <w:r>
+        <w:rPr>
+          <w:b/>
+          <w:bCs/>
+        </w:rPr>
+        <w:t>MAPE (Mean Absolute Percentage Error):</w:t>
+      </w:r>
+      <w:r>
+        <w:t> A measure of prediction accuracy, calculated as the average absolute percent error for each prediction.</w:t>
+      </w:r>
+    </w:p>
+    <w:p>
+      <w:pPr>
+        <w:numPr>
+          <w:ilvl w:val="0"/>
+          <w:numId w:val="22"/>
+        </w:numPr>
+      </w:pPr>
+      <w:r>
+        <w:rPr>
+          <w:b/>
+          <w:bCs/>
+        </w:rPr>
+        <w:t>Residual Value:</w:t>
+      </w:r>
+      <w:r>
+        <w:t> The estimated value of an asset at the end of its lease or useful life.</w:t>
+      </w:r>
+    </w:p>
+    <w:p>
+      <w:pPr>
+        <w:rPr>
+          <w:b/>
+          <w:bCs/>
+        </w:rPr>
+      </w:pPr>
+      <w:r>
+        <w:rPr>
+          <w:b/>
+          <w:bCs/>
+        </w:rPr>
+        <w:t>13.2 Supported Vehicle Brands &amp; Attributes (MVP)</w:t>
+      </w:r>
+    </w:p>
+    <w:p>
+      <w:pPr>
+        <w:numPr>
+          <w:ilvl w:val="0"/>
+          <w:numId w:val="23"/>
+        </w:numPr>
+      </w:pPr>
+      <w:r>
+        <w:rPr>
+          <w:b/>
+          <w:bCs/>
+        </w:rPr>
+        <w:t>Brands:</w:t>
+      </w:r>
+      <w:r>
+        <w:t> Mercedes-Benz, BMW, Audi, Volkswagen, Peugeot, Volvo, Ford, Kia.</w:t>
+      </w:r>
+    </w:p>
+    <w:p>
+      <w:pPr>
+        <w:numPr>
+          <w:ilvl w:val="0"/>
+          <w:numId w:val="23"/>
+        </w:numPr>
+      </w:pPr>
+      <w:r>
+        <w:rPr>
+          <w:b/>
+          <w:bCs/>
+        </w:rPr>
+        <w:t>Fuel Types:</w:t>
+      </w:r>
+      <w:r>
+        <w:t> Petrol, Diesel, Hybrid, Plug-in Hybrid (PHEV), Electric (BEV).</w:t>
+      </w:r>
+    </w:p>
+    <w:p>
+      <w:pPr>
+        <w:numPr>
+          <w:ilvl w:val="0"/>
+          <w:numId w:val="23"/>
+        </w:numPr>
+      </w:pPr>
+      <w:r>
+        <w:rPr>
+          <w:b/>
+          <w:bCs/>
+        </w:rPr>
+        <w:t>Transmission:</w:t>
+      </w:r>
+      <w:r>
+        <w:t> Manual, Automatic.</w:t>
+      </w:r>
+    </w:p>
+    <w:p>
+      <w:pPr>
+        <w:numPr>
+          <w:ilvl w:val="0"/>
+          <w:numId w:val="23"/>
+        </w:numPr>
+      </w:pPr>
+      <w:r>
+        <w:rPr>
+          <w:b/>
+          <w:bCs/>
+        </w:rPr>
+        <w:t>Euro Standards:</w:t>
+      </w:r>
+      <w:r>
+        <w:t> Euro 4, Euro 5, Euro 6, Euro 6d-TEMP, Euro 6d.</w:t>
+      </w:r>
+    </w:p>
+    <w:p>
+      <w:pPr>
+        <w:rPr>
+          <w:b/>
+          <w:bCs/>
+        </w:rPr>
+      </w:pPr>
+      <w:r>
+        <w:rPr>
+          <w:b/>
+          <w:bCs/>
+        </w:rPr>
+        <w:t>13.3 EU Emissions Standards Reference</w:t>
+      </w:r>
+    </w:p>
+    <w:p>
+      <w:r>
+        <w:t>A brief table outlining key Euro standards relevant to used car valuation:</w:t>
+      </w:r>
+    </w:p>
+    <w:tbl>
+      <w:tblPr>
+        <w:tblStyle w:val="GridTable5Dark-Accent5"/>
+        <w:tblW w:w="0" w:type="auto"/>
+        <w:tblLook w:val="04A0" w:firstRow="1" w:lastRow="0" w:firstColumn="1" w:lastColumn="0" w:noHBand="0" w:noVBand="1"/>
+      </w:tblPr>
+      <w:tblGrid>
+        <w:gridCol w:w="1116"/>
+        <w:gridCol w:w="1835"/>
+        <w:gridCol w:w="3401"/>
+        <w:gridCol w:w="2956"/>
+      </w:tblGrid>
+      <w:tr>
+        <w:trPr>
+          <w:cnfStyle w:val="100000000000" w:firstRow="1" w:lastRow="0" w:firstColumn="0" w:lastColumn="0" w:oddVBand="0" w:evenVBand="0" w:oddHBand="0" w:evenHBand="0" w:firstRowFirstColumn="0" w:firstRowLastColumn="0" w:lastRowFirstColumn="0" w:lastRowLastColumn="0"/>
+        </w:trPr>
+        <w:tc>
+          <w:tcPr>
+            <w:cnfStyle w:val="001000000000" w:firstRow="0" w:lastRow="0" w:firstColumn="1" w:lastColumn="0" w:oddVBand="0" w:evenVBand="0" w:oddHBand="0" w:evenHBand="0" w:firstRowFirstColumn="0" w:firstRowLastColumn="0" w:lastRowFirstColumn="0" w:lastRowLastColumn="0"/>
+            <w:tcW w:w="0" w:type="auto"/>
+            <w:hideMark/>
+          </w:tcPr>
+          <w:p>
+            <w:pPr>
+              <w:spacing w:after="160" w:line="278" w:lineRule="auto"/>
+            </w:pPr>
+            <w:r>
+              <w:t>Standard</w:t>
+            </w:r>
+          </w:p>
+        </w:tc>
+        <w:tc>
+          <w:tcPr>
+            <w:tcW w:w="0" w:type="auto"/>
+            <w:hideMark/>
+          </w:tcPr>
+          <w:p>
+            <w:pPr>
+              <w:spacing w:after="160" w:line="278" w:lineRule="auto"/>
+              <w:cnfStyle w:val="100000000000" w:firstRow="1" w:lastRow="0" w:firstColumn="0" w:lastColumn="0" w:oddVBand="0" w:evenVBand="0" w:oddHBand="0" w:evenHBand="0" w:firstRowFirstColumn="0" w:firstRowLastColumn="0" w:lastRowFirstColumn="0" w:lastRowLastColumn="0"/>
+            </w:pPr>
+            <w:r>
+              <w:t>Applicable From</w:t>
+            </w:r>
+          </w:p>
+        </w:tc>
+        <w:tc>
+          <w:tcPr>
+            <w:tcW w:w="0" w:type="auto"/>
+            <w:hideMark/>
+          </w:tcPr>
+          <w:p>
+            <w:pPr>
+              <w:spacing w:after="160" w:line="278" w:lineRule="auto"/>
+              <w:cnfStyle w:val="100000000000" w:firstRow="1" w:lastRow="0" w:firstColumn="0" w:lastColumn="0" w:oddVBand="0" w:evenVBand="0" w:oddHBand="0" w:evenHBand="0" w:firstRowFirstColumn="0" w:firstRowLastColumn="0" w:lastRowFirstColumn="0" w:lastRowLastColumn="0"/>
+            </w:pPr>
+            <w:r>
+              <w:t>Key Impact</w:t>
+            </w:r>
+          </w:p>
+        </w:tc>
+        <w:tc>
+          <w:tcPr>
+            <w:tcW w:w="0" w:type="auto"/>
+            <w:hideMark/>
+          </w:tcPr>
+          <w:p>
+            <w:pPr>
+              <w:spacing w:after="160" w:line="278" w:lineRule="auto"/>
+              <w:cnfStyle w:val="100000000000" w:firstRow="1" w:lastRow="0" w:firstColumn="0" w:lastColumn="0" w:oddVBand="0" w:evenVBand="0" w:oddHBand="0" w:evenHBand="0" w:firstRowFirstColumn="0" w:firstRowLastColumn="0" w:lastRowFirstColumn="0" w:lastRowLastColumn="0"/>
+            </w:pPr>
+            <w:r>
+              <w:t>Typical LEZ Restriction</w:t>
+            </w:r>
+          </w:p>
+        </w:tc>
+      </w:tr>
+      <w:tr>
+        <w:trPr>
+          <w:cnfStyle w:val="000000100000" w:firstRow="0" w:lastRow="0" w:firstColumn="0" w:lastColumn="0" w:oddVBand="0" w:evenVBand="0" w:oddHBand="1" w:evenHBand="0" w:firstRowFirstColumn="0" w:firstRowLastColumn="0" w:lastRowFirstColumn="0" w:lastRowLastColumn="0"/>
+        </w:trPr>
+        <w:tc>
+          <w:tcPr>
+            <w:cnfStyle w:val="001000000000" w:firstRow="0" w:lastRow="0" w:firstColumn="1" w:lastColumn="0" w:oddVBand="0" w:evenVBand="0" w:oddHBand="0" w:evenHBand="0" w:firstRowFirstColumn="0" w:firstRowLastColumn="0" w:lastRowFirstColumn="0" w:lastRowLastColumn="0"/>
+            <w:tcW w:w="0" w:type="auto"/>
+            <w:hideMark/>
+          </w:tcPr>
+          <w:p>
+            <w:pPr>
+              <w:spacing w:after="160" w:line="278" w:lineRule="auto"/>
+            </w:pPr>
+            <w:r>
+              <w:t>Euro 5</w:t>
+            </w:r>
+          </w:p>
+        </w:tc>
+        <w:tc>
+          <w:tcPr>
+            <w:tcW w:w="0" w:type="auto"/>
+            <w:hideMark/>
+          </w:tcPr>
+          <w:p>
+            <w:pPr>
+              <w:spacing w:after="160" w:line="278" w:lineRule="auto"/>
+              <w:cnfStyle w:val="000000100000" w:firstRow="0" w:lastRow="0" w:firstColumn="0" w:lastColumn="0" w:oddVBand="0" w:evenVBand="0" w:oddHBand="1" w:evenHBand="0" w:firstRowFirstColumn="0" w:firstRowLastColumn="0" w:lastRowFirstColumn="0" w:lastRowLastColumn="0"/>
+            </w:pPr>
+            <w:r>
+              <w:t>2009/2011</w:t>
+            </w:r>
+          </w:p>
+        </w:tc>
+        <w:tc>
+          <w:tcPr>
+            <w:tcW w:w="0" w:type="auto"/>
+            <w:hideMark/>
+          </w:tcPr>
+          <w:p>
+            <w:pPr>
+              <w:spacing w:after="160" w:line="278" w:lineRule="auto"/>
+              <w:cnfStyle w:val="000000100000" w:firstRow="0" w:lastRow="0" w:firstColumn="0" w:lastColumn="0" w:oddVBand="0" w:evenVBand="0" w:oddHBand="1" w:evenHBand="0" w:firstRowFirstColumn="0" w:firstRowLastColumn="0" w:lastRowFirstColumn="0" w:lastRowLastColumn="0"/>
+            </w:pPr>
+            <w:r>
+              <w:t>Particulate limits for diesels</w:t>
+            </w:r>
+          </w:p>
+        </w:tc>
+        <w:tc>
+          <w:tcPr>
+            <w:tcW w:w="0" w:type="auto"/>
+            <w:hideMark/>
+          </w:tcPr>
+          <w:p>
+            <w:pPr>
+              <w:spacing w:after="160" w:line="278" w:lineRule="auto"/>
+              <w:cnfStyle w:val="000000100000" w:firstRow="0" w:lastRow="0" w:firstColumn="0" w:lastColumn="0" w:oddVBand="0" w:evenVBand="0" w:oddHBand="1" w:evenHBand="0" w:firstRowFirstColumn="0" w:firstRowLastColumn="0" w:lastRowFirstColumn="0" w:lastRowLastColumn="0"/>
+            </w:pPr>
+            <w:r>
+              <w:t>Banned in many city centers</w:t>
+            </w:r>
+          </w:p>
+        </w:tc>
+      </w:tr>
+      <w:tr>
+        <w:tc>
+          <w:tcPr>
+            <w:cnfStyle w:val="001000000000" w:firstRow="0" w:lastRow="0" w:firstColumn="1" w:lastColumn="0" w:oddVBand="0" w:evenVBand="0" w:oddHBand="0" w:evenHBand="0" w:firstRowFirstColumn="0" w:firstRowLastColumn="0" w:lastRowFirstColumn="0" w:lastRowLastColumn="0"/>
+            <w:tcW w:w="0" w:type="auto"/>
+            <w:hideMark/>
+          </w:tcPr>
+          <w:p>
+            <w:pPr>
+              <w:spacing w:after="160" w:line="278" w:lineRule="auto"/>
+            </w:pPr>
+            <w:r>
+              <w:t>Euro 6</w:t>
+            </w:r>
+          </w:p>
+        </w:tc>
+        <w:tc>
+          <w:tcPr>
+            <w:tcW w:w="0" w:type="auto"/>
+            <w:hideMark/>
+          </w:tcPr>
+          <w:p>
+            <w:pPr>
+              <w:spacing w:after="160" w:line="278" w:lineRule="auto"/>
+              <w:cnfStyle w:val="000000000000" w:firstRow="0" w:lastRow="0" w:firstColumn="0" w:lastColumn="0" w:oddVBand="0" w:evenVBand="0" w:oddHBand="0" w:evenHBand="0" w:firstRowFirstColumn="0" w:firstRowLastColumn="0" w:lastRowFirstColumn="0" w:lastRowLastColumn="0"/>
+            </w:pPr>
+            <w:r>
+              <w:t>2014/2015</w:t>
+            </w:r>
+          </w:p>
+        </w:tc>
+        <w:tc>
+          <w:tcPr>
+            <w:tcW w:w="0" w:type="auto"/>
+            <w:hideMark/>
+          </w:tcPr>
+          <w:p>
+            <w:pPr>
+              <w:spacing w:after="160" w:line="278" w:lineRule="auto"/>
+              <w:cnfStyle w:val="000000000000" w:firstRow="0" w:lastRow="0" w:firstColumn="0" w:lastColumn="0" w:oddVBand="0" w:evenVBand="0" w:oddHBand="0" w:evenHBand="0" w:firstRowFirstColumn="0" w:firstRowLastColumn="0" w:lastRowFirstColumn="0" w:lastRowLastColumn="0"/>
+            </w:pPr>
+            <w:r>
+              <w:t>Reduced NOx for diesels</w:t>
+            </w:r>
+          </w:p>
+        </w:tc>
+        <w:tc>
+          <w:tcPr>
+            <w:tcW w:w="0" w:type="auto"/>
+            <w:hideMark/>
+          </w:tcPr>
+          <w:p>
+            <w:pPr>
+              <w:spacing w:after="160" w:line="278" w:lineRule="auto"/>
+              <w:cnfStyle w:val="000000000000" w:firstRow="0" w:lastRow="0" w:firstColumn="0" w:lastColumn="0" w:oddVBand="0" w:evenVBand="0" w:oddHBand="0" w:evenHBand="0" w:firstRowFirstColumn="0" w:firstRowLastColumn="0" w:lastRowFirstColumn="0" w:lastRowLastColumn="0"/>
+            </w:pPr>
+            <w:r>
+              <w:t>Generally permitted</w:t>
+            </w:r>
+          </w:p>
+        </w:tc>
+      </w:tr>
+      <w:tr>
+        <w:trPr>
+          <w:cnfStyle w:val="000000100000" w:firstRow="0" w:lastRow="0" w:firstColumn="0" w:lastColumn="0" w:oddVBand="0" w:evenVBand="0" w:oddHBand="1" w:evenHBand="0" w:firstRowFirstColumn="0" w:firstRowLastColumn="0" w:lastRowFirstColumn="0" w:lastRowLastColumn="0"/>
+        </w:trPr>
+        <w:tc>
+          <w:tcPr>
+            <w:cnfStyle w:val="001000000000" w:firstRow="0" w:lastRow="0" w:firstColumn="1" w:lastColumn="0" w:oddVBand="0" w:evenVBand="0" w:oddHBand="0" w:evenHBand="0" w:firstRowFirstColumn="0" w:firstRowLastColumn="0" w:lastRowFirstColumn="0" w:lastRowLastColumn="0"/>
+            <w:tcW w:w="0" w:type="auto"/>
+            <w:hideMark/>
+          </w:tcPr>
+          <w:p>
+            <w:pPr>
+              <w:spacing w:after="160" w:line="278" w:lineRule="auto"/>
+            </w:pPr>
+            <w:r>
+              <w:t>Euro 6d</w:t>
+            </w:r>
+          </w:p>
+        </w:tc>
+        <w:tc>
+          <w:tcPr>
+            <w:tcW w:w="0" w:type="auto"/>
+            <w:hideMark/>
+          </w:tcPr>
+          <w:p>
+            <w:pPr>
+              <w:spacing w:after="160" w:line="278" w:lineRule="auto"/>
+              <w:cnfStyle w:val="000000100000" w:firstRow="0" w:lastRow="0" w:firstColumn="0" w:lastColumn="0" w:oddVBand="0" w:evenVBand="0" w:oddHBand="1" w:evenHBand="0" w:firstRowFirstColumn="0" w:firstRowLastColumn="0" w:lastRowFirstColumn="0" w:lastRowLastColumn="0"/>
+            </w:pPr>
+            <w:r>
+              <w:t>2020/2021</w:t>
+            </w:r>
+          </w:p>
+        </w:tc>
+        <w:tc>
+          <w:tcPr>
+            <w:tcW w:w="0" w:type="auto"/>
+            <w:hideMark/>
+          </w:tcPr>
+          <w:p>
+            <w:pPr>
+              <w:spacing w:after="160" w:line="278" w:lineRule="auto"/>
+              <w:cnfStyle w:val="000000100000" w:firstRow="0" w:lastRow="0" w:firstColumn="0" w:lastColumn="0" w:oddVBand="0" w:evenVBand="0" w:oddHBand="1" w:evenHBand="0" w:firstRowFirstColumn="0" w:firstRowLastColumn="0" w:lastRowFirstColumn="0" w:lastRowLastColumn="0"/>
+            </w:pPr>
+            <w:r>
+              <w:t>Real Driving Emissions (RDE) test</w:t>
+            </w:r>
+          </w:p>
+        </w:tc>
+        <w:tc>
+          <w:tcPr>
+            <w:tcW w:w="0" w:type="auto"/>
+            <w:hideMark/>
+          </w:tcPr>
+          <w:p>
+            <w:pPr>
+              <w:spacing w:after="160" w:line="278" w:lineRule="auto"/>
+              <w:cnfStyle w:val="000000100000" w:firstRow="0" w:lastRow="0" w:firstColumn="0" w:lastColumn="0" w:oddVBand="0" w:evenVBand="0" w:oddHBand="1" w:evenHBand="0" w:firstRowFirstColumn="0" w:firstRowLastColumn="0" w:lastRowFirstColumn="0" w:lastRowLastColumn="0"/>
+            </w:pPr>
+            <w:r>
+              <w:t>Fully compliant</w:t>
+            </w:r>
+          </w:p>
+        </w:tc>
+      </w:tr>
+    </w:tbl>
+    <w:p>
+      <w:r>
+        <w:pict w14:anchorId="2788D8A2">
+          <v:rect id="_x0000_i1029" style="width:0;height:.75pt" o:hralign="center" o:hrstd="t" o:hr="t" fillcolor="#a0a0a0" stroked="f"/>
+        </w:pict>
+      </w:r>
+    </w:p>
+    <w:p>
+      <w:r>
+        <w:rPr>
+          <w:b/>
+          <w:bCs/>
+        </w:rPr>
+        <w:t>Document Approval</w:t>
+      </w:r>
+    </w:p>
+    <w:tbl>
+      <w:tblPr>
+        <w:tblStyle w:val="GridTable5Dark-Accent5"/>
+        <w:tblW w:w="0" w:type="auto"/>
+        <w:tblLook w:val="04A0" w:firstRow="1" w:lastRow="0" w:firstColumn="1" w:lastColumn="0" w:noHBand="0" w:noVBand="1"/>
+      </w:tblPr>
+      <w:tblGrid>
+        <w:gridCol w:w="2394"/>
+        <w:gridCol w:w="809"/>
+        <w:gridCol w:w="1163"/>
+        <w:gridCol w:w="685"/>
+      </w:tblGrid>
+      <w:tr>
+        <w:trPr>
+          <w:cnfStyle w:val="100000000000" w:firstRow="1" w:lastRow="0" w:firstColumn="0" w:lastColumn="0" w:oddVBand="0" w:evenVBand="0" w:oddHBand="0" w:evenHBand="0" w:firstRowFirstColumn="0" w:firstRowLastColumn="0" w:lastRowFirstColumn="0" w:lastRowLastColumn="0"/>
+        </w:trPr>
+        <w:tc>
+          <w:tcPr>
+            <w:cnfStyle w:val="001000000000" w:firstRow="0" w:lastRow="0" w:firstColumn="1" w:lastColumn="0" w:oddVBand="0" w:evenVBand="0" w:oddHBand="0" w:evenHBand="0" w:firstRowFirstColumn="0" w:firstRowLastColumn="0" w:lastRowFirstColumn="0" w:lastRowLastColumn="0"/>
+            <w:tcW w:w="0" w:type="auto"/>
+            <w:hideMark/>
+          </w:tcPr>
+          <w:p>
+            <w:pPr>
+              <w:spacing w:after="160" w:line="278" w:lineRule="auto"/>
+            </w:pPr>
+            <w:r>
+              <w:t>Role</w:t>
+            </w:r>
+          </w:p>
+        </w:tc>
+        <w:tc>
+          <w:tcPr>
+            <w:tcW w:w="0" w:type="auto"/>
+            <w:hideMark/>
+          </w:tcPr>
+          <w:p>
+            <w:pPr>
+              <w:spacing w:after="160" w:line="278" w:lineRule="auto"/>
+              <w:cnfStyle w:val="100000000000" w:firstRow="1" w:lastRow="0" w:firstColumn="0" w:lastColumn="0" w:oddVBand="0" w:evenVBand="0" w:oddHBand="0" w:evenHBand="0" w:firstRowFirstColumn="0" w:firstRowLastColumn="0" w:lastRowFirstColumn="0" w:lastRowLastColumn="0"/>
+            </w:pPr>
+            <w:r>
+              <w:t>Name</w:t>
+            </w:r>
+          </w:p>
+        </w:tc>
+        <w:tc>
+          <w:tcPr>
+            <w:tcW w:w="0" w:type="auto"/>
+            <w:hideMark/>
+          </w:tcPr>
+          <w:p>
+            <w:pPr>
+              <w:spacing w:after="160" w:line="278" w:lineRule="auto"/>
+              <w:cnfStyle w:val="100000000000" w:firstRow="1" w:lastRow="0" w:firstColumn="0" w:lastColumn="0" w:oddVBand="0" w:evenVBand="0" w:oddHBand="0" w:evenHBand="0" w:firstRowFirstColumn="0" w:firstRowLastColumn="0" w:lastRowFirstColumn="0" w:lastRowLastColumn="0"/>
+            </w:pPr>
+            <w:r>
+              <w:t>Signature</w:t>
+            </w:r>
+          </w:p>
+        </w:tc>
+        <w:tc>
+          <w:tcPr>
+            <w:tcW w:w="0" w:type="auto"/>
+            <w:hideMark/>
+          </w:tcPr>
+          <w:p>
+            <w:pPr>
+              <w:spacing w:after="160" w:line="278" w:lineRule="auto"/>
+              <w:cnfStyle w:val="100000000000" w:firstRow="1" w:lastRow="0" w:firstColumn="0" w:lastColumn="0" w:oddVBand="0" w:evenVBand="0" w:oddHBand="0" w:evenHBand="0" w:firstRowFirstColumn="0" w:firstRowLastColumn="0" w:lastRowFirstColumn="0" w:lastRowLastColumn="0"/>
+            </w:pPr>
+            <w:r>
+              <w:t>Date</w:t>
+            </w:r>
+          </w:p>
+        </w:tc>
+      </w:tr>
+      <w:tr>
+        <w:trPr>
+          <w:cnfStyle w:val="000000100000" w:firstRow="0" w:lastRow="0" w:firstColumn="0" w:lastColumn="0" w:oddVBand="0" w:evenVBand="0" w:oddHBand="1" w:evenHBand="0" w:firstRowFirstColumn="0" w:firstRowLastColumn="0" w:lastRowFirstColumn="0" w:lastRowLastColumn="0"/>
+        </w:trPr>
+        <w:tc>
+          <w:tcPr>
+            <w:cnfStyle w:val="001000000000" w:firstRow="0" w:lastRow="0" w:firstColumn="1" w:lastColumn="0" w:oddVBand="0" w:evenVBand="0" w:oddHBand="0" w:evenHBand="0" w:firstRowFirstColumn="0" w:firstRowLastColumn="0" w:lastRowFirstColumn="0" w:lastRowLastColumn="0"/>
+            <w:tcW w:w="0" w:type="auto"/>
+            <w:hideMark/>
+          </w:tcPr>
+          <w:p>
+            <w:pPr>
+              <w:spacing w:after="160" w:line="278" w:lineRule="auto"/>
+            </w:pPr>
+            <w:r>
+              <w:t>Product Sponsor</w:t>
+            </w:r>
+          </w:p>
+        </w:tc>
+        <w:tc>
+          <w:tcPr>
+            <w:tcW w:w="0" w:type="auto"/>
+            <w:hideMark/>
+          </w:tcPr>
+          <w:p>
+            <w:pPr>
+              <w:spacing w:after="160" w:line="278" w:lineRule="auto"/>
+              <w:cnfStyle w:val="000000100000" w:firstRow="0" w:lastRow="0" w:firstColumn="0" w:lastColumn="0" w:oddVBand="0" w:evenVBand="0" w:oddHBand="1" w:evenHBand="0" w:firstRowFirstColumn="0" w:firstRowLastColumn="0" w:lastRowFirstColumn="0" w:lastRowLastColumn="0"/>
+            </w:pPr>
+          </w:p>
+        </w:tc>
+        <w:tc>
+          <w:tcPr>
+            <w:tcW w:w="0" w:type="auto"/>
+            <w:hideMark/>
+          </w:tcPr>
+          <w:p>
+            <w:pPr>
+              <w:spacing w:after="160" w:line="278" w:lineRule="auto"/>
+              <w:cnfStyle w:val="000000100000" w:firstRow="0" w:lastRow="0" w:firstColumn="0" w:lastColumn="0" w:oddVBand="0" w:evenVBand="0" w:oddHBand="1" w:evenHBand="0" w:firstRowFirstColumn="0" w:firstRowLastColumn="0" w:lastRowFirstColumn="0" w:lastRowLastColumn="0"/>
+            </w:pPr>
+          </w:p>
+        </w:tc>
+        <w:tc>
+          <w:tcPr>
+            <w:tcW w:w="0" w:type="auto"/>
+            <w:hideMark/>
+          </w:tcPr>
+          <w:p>
+            <w:pPr>
+              <w:spacing w:after="160" w:line="278" w:lineRule="auto"/>
+              <w:cnfStyle w:val="000000100000" w:firstRow="0" w:lastRow="0" w:firstColumn="0" w:lastColumn="0" w:oddVBand="0" w:evenVBand="0" w:oddHBand="1" w:evenHBand="0" w:firstRowFirstColumn="0" w:firstRowLastColumn="0" w:lastRowFirstColumn="0" w:lastRowLastColumn="0"/>
+            </w:pPr>
+          </w:p>
+        </w:tc>
+      </w:tr>
+      <w:tr>
+        <w:tc>
+          <w:tcPr>
+            <w:cnfStyle w:val="001000000000" w:firstRow="0" w:lastRow="0" w:firstColumn="1" w:lastColumn="0" w:oddVBand="0" w:evenVBand="0" w:oddHBand="0" w:evenHBand="0" w:firstRowFirstColumn="0" w:firstRowLastColumn="0" w:lastRowFirstColumn="0" w:lastRowLastColumn="0"/>
+            <w:tcW w:w="0" w:type="auto"/>
+            <w:hideMark/>
+          </w:tcPr>
+          <w:p>
+            <w:pPr>
+              <w:spacing w:after="160" w:line="278" w:lineRule="auto"/>
+            </w:pPr>
+            <w:r>
+              <w:t>Lead Business Analyst</w:t>
+            </w:r>
+          </w:p>
+        </w:tc>
+        <w:tc>
+          <w:tcPr>
+            <w:tcW w:w="0" w:type="auto"/>
+            <w:hideMark/>
+          </w:tcPr>
+          <w:p>
+            <w:pPr>
+              <w:spacing w:after="160" w:line="278" w:lineRule="auto"/>
+              <w:cnfStyle w:val="000000000000" w:firstRow="0" w:lastRow="0" w:firstColumn="0" w:lastColumn="0" w:oddVBand="0" w:evenVBand="0" w:oddHBand="0" w:evenHBand="0" w:firstRowFirstColumn="0" w:firstRowLastColumn="0" w:lastRowFirstColumn="0" w:lastRowLastColumn="0"/>
+            </w:pPr>
+          </w:p>
+        </w:tc>
+        <w:tc>
+          <w:tcPr>
+            <w:tcW w:w="0" w:type="auto"/>
+            <w:hideMark/>
+          </w:tcPr>
+          <w:p>
+            <w:pPr>
+              <w:spacing w:after="160" w:line="278" w:lineRule="auto"/>
+              <w:cnfStyle w:val="000000000000" w:firstRow="0" w:lastRow="0" w:firstColumn="0" w:lastColumn="0" w:oddVBand="0" w:evenVBand="0" w:oddHBand="0" w:evenHBand="0" w:firstRowFirstColumn="0" w:firstRowLastColumn="0" w:lastRowFirstColumn="0" w:lastRowLastColumn="0"/>
+            </w:pPr>
+          </w:p>
+        </w:tc>
+        <w:tc>
+          <w:tcPr>
+            <w:tcW w:w="0" w:type="auto"/>
+            <w:hideMark/>
+          </w:tcPr>
+          <w:p>
+            <w:pPr>
+              <w:spacing w:after="160" w:line="278" w:lineRule="auto"/>
+              <w:cnfStyle w:val="000000000000" w:firstRow="0" w:lastRow="0" w:firstColumn="0" w:lastColumn="0" w:oddVBand="0" w:evenVBand="0" w:oddHBand="0" w:evenHBand="0" w:firstRowFirstColumn="0" w:firstRowLastColumn="0" w:lastRowFirstColumn="0" w:lastRowLastColumn="0"/>
+            </w:pPr>
+          </w:p>
+        </w:tc>
+      </w:tr>
+      <w:tr>
+        <w:trPr>
+          <w:cnfStyle w:val="000000100000" w:firstRow="0" w:lastRow="0" w:firstColumn="0" w:lastColumn="0" w:oddVBand="0" w:evenVBand="0" w:oddHBand="1" w:evenHBand="0" w:firstRowFirstColumn="0" w:firstRowLastColumn="0" w:lastRowFirstColumn="0" w:lastRowLastColumn="0"/>
+        </w:trPr>
+        <w:tc>
+          <w:tcPr>
+            <w:cnfStyle w:val="001000000000" w:firstRow="0" w:lastRow="0" w:firstColumn="1" w:lastColumn="0" w:oddVBand="0" w:evenVBand="0" w:oddHBand="0" w:evenHBand="0" w:firstRowFirstColumn="0" w:firstRowLastColumn="0" w:lastRowFirstColumn="0" w:lastRowLastColumn="0"/>
+            <w:tcW w:w="0" w:type="auto"/>
+            <w:hideMark/>
+          </w:tcPr>
+          <w:p>
+            <w:pPr>
+              <w:spacing w:after="160" w:line="278" w:lineRule="auto"/>
+            </w:pPr>
+            <w:r>
+              <w:t>Lead Architect</w:t>
+            </w:r>
+          </w:p>
+        </w:tc>
+        <w:tc>
+          <w:tcPr>
+            <w:tcW w:w="0" w:type="auto"/>
+            <w:hideMark/>
+          </w:tcPr>
+          <w:p>
+            <w:pPr>
+              <w:spacing w:after="160" w:line="278" w:lineRule="auto"/>
+              <w:cnfStyle w:val="000000100000" w:firstRow="0" w:lastRow="0" w:firstColumn="0" w:lastColumn="0" w:oddVBand="0" w:evenVBand="0" w:oddHBand="1" w:evenHBand="0" w:firstRowFirstColumn="0" w:firstRowLastColumn="0" w:lastRowFirstColumn="0" w:lastRowLastColumn="0"/>
+            </w:pPr>
+          </w:p>
+        </w:tc>
+        <w:tc>
+          <w:tcPr>
+            <w:tcW w:w="0" w:type="auto"/>
+            <w:hideMark/>
+          </w:tcPr>
+          <w:p>
+            <w:pPr>
+              <w:spacing w:after="160" w:line="278" w:lineRule="auto"/>
+              <w:cnfStyle w:val="000000100000" w:firstRow="0" w:lastRow="0" w:firstColumn="0" w:lastColumn="0" w:oddVBand="0" w:evenVBand="0" w:oddHBand="1" w:evenHBand="0" w:firstRowFirstColumn="0" w:firstRowLastColumn="0" w:lastRowFirstColumn="0" w:lastRowLastColumn="0"/>
+            </w:pPr>
+          </w:p>
+        </w:tc>
+        <w:tc>
+          <w:tcPr>
+            <w:tcW w:w="0" w:type="auto"/>
+            <w:hideMark/>
+          </w:tcPr>
+          <w:p>
+            <w:pPr>
+              <w:spacing w:after="160" w:line="278" w:lineRule="auto"/>
+              <w:cnfStyle w:val="000000100000" w:firstRow="0" w:lastRow="0" w:firstColumn="0" w:lastColumn="0" w:oddVBand="0" w:evenVBand="0" w:oddHBand="1" w:evenHBand="0" w:firstRowFirstColumn="0" w:firstRowLastColumn="0" w:lastRowFirstColumn="0" w:lastRowLastColumn="0"/>
+            </w:pPr>
+          </w:p>
+        </w:tc>
+      </w:tr>
+      <w:tr>
+        <w:tc>
+          <w:tcPr>
+            <w:cnfStyle w:val="001000000000" w:firstRow="0" w:lastRow="0" w:firstColumn="1" w:lastColumn="0" w:oddVBand="0" w:evenVBand="0" w:oddHBand="0" w:evenHBand="0" w:firstRowFirstColumn="0" w:firstRowLastColumn="0" w:lastRowFirstColumn="0" w:lastRowLastColumn="0"/>
+            <w:tcW w:w="0" w:type="auto"/>
+            <w:hideMark/>
+          </w:tcPr>
+          <w:p>
+            <w:pPr>
+              <w:spacing w:after="160" w:line="278" w:lineRule="auto"/>
+            </w:pPr>
+            <w:r>
+              <w:t>Project Manager</w:t>
+            </w:r>
+          </w:p>
+        </w:tc>
+        <w:tc>
+          <w:tcPr>
+            <w:tcW w:w="0" w:type="auto"/>
+            <w:hideMark/>
+          </w:tcPr>
+          <w:p>
+            <w:pPr>
+              <w:spacing w:after="160" w:line="278" w:lineRule="auto"/>
+              <w:cnfStyle w:val="000000000000" w:firstRow="0" w:lastRow="0" w:firstColumn="0" w:lastColumn="0" w:oddVBand="0" w:evenVBand="0" w:oddHBand="0" w:evenHBand="0" w:firstRowFirstColumn="0" w:firstRowLastColumn="0" w:lastRowFirstColumn="0" w:lastRowLastColumn="0"/>
+            </w:pPr>
+          </w:p>
+        </w:tc>
+        <w:tc>
+          <w:tcPr>
+            <w:tcW w:w="0" w:type="auto"/>
+            <w:hideMark/>
+          </w:tcPr>
+          <w:p>
+            <w:pPr>
+              <w:spacing w:after="160" w:line="278" w:lineRule="auto"/>
+              <w:cnfStyle w:val="000000000000" w:firstRow="0" w:lastRow="0" w:firstColumn="0" w:lastColumn="0" w:oddVBand="0" w:evenVBand="0" w:oddHBand="0" w:evenHBand="0" w:firstRowFirstColumn="0" w:firstRowLastColumn="0" w:lastRowFirstColumn="0" w:lastRowLastColumn="0"/>
+            </w:pPr>
+          </w:p>
+        </w:tc>
+        <w:tc>
+          <w:tcPr>
+            <w:tcW w:w="0" w:type="auto"/>
+            <w:hideMark/>
+          </w:tcPr>
+          <w:p>
+            <w:pPr>
+              <w:spacing w:after="160" w:line="278" w:lineRule="auto"/>
+              <w:cnfStyle w:val="000000000000" w:firstRow="0" w:lastRow="0" w:firstColumn="0" w:lastColumn="0" w:oddVBand="0" w:evenVBand="0" w:oddHBand="0" w:evenHBand="0" w:firstRowFirstColumn="0" w:firstRowLastColumn="0" w:lastRowFirstColumn="0" w:lastRowLastColumn="0"/>
+            </w:pPr>
+          </w:p>
+        </w:tc>
+      </w:tr>
+    </w:tbl>
     <w:p/>
     <w:sectPr>
       <w:pgSz w:w="12240" w:h="15840"/>
@@ -5236,6 +7227,300 @@
 <file path=word/numbering.xml><?xml version="1.0" encoding="utf-8"?>
 <w:numbering xmlns:wpc="http://schemas.microsoft.com/office/word/2010/wordprocessingCanvas" xmlns:cx="http://schemas.microsoft.com/office/drawing/2014/chartex" xmlns:cx1="http://schemas.microsoft.com/office/drawing/2015/9/8/chartex" xmlns:cx2="http://schemas.microsoft.com/office/drawing/2015/10/21/chartex" xmlns:cx3="http://schemas.microsoft.com/office/drawing/2016/5/9/chartex" xmlns:cx4="http://schemas.microsoft.com/office/drawing/2016/5/10/chartex" xmlns:cx5="http://schemas.microsoft.com/office/drawing/2016/5/11/chartex" xmlns:cx6="http://schemas.microsoft.com/office/drawing/2016/5/12/chartex" xmlns:cx7="http://schemas.microsoft.com/office/drawing/2016/5/13/chartex" xmlns:cx8="http://schemas.microsoft.com/office/drawing/2016/5/14/chartex" xmlns:mc="http://schemas.openxmlformats.org/markup-compatibility/2006" xmlns:aink="http://schemas.microsoft.com/office/drawing/2016/ink" xmlns:am3d="http://schemas.microsoft.com/office/drawing/2017/model3d" xmlns:o="urn:schemas-microsoft-com:office:office" xmlns:oel="http://schemas.microsoft.com/office/2019/extlst" xmlns:r="http://schemas.openxmlformats.org/officeDocument/2006/relationships" xmlns:m="http://schemas.openxmlformats.org/officeDocument/2006/math" xmlns:v="urn:schemas-microsoft-com:vml" xmlns:wp14="http://schemas.microsoft.com/office/word/2010/wordprocessingDrawing" xmlns:wp="http://schemas.openxmlformats.org/drawingml/2006/wordprocessingDrawing" xmlns:w10="urn:schemas-microsoft-com:office:word" xmlns:w="http://schemas.openxmlformats.org/wordprocessingml/2006/main" xmlns:w14="http://schemas.microsoft.com/office/word/2010/wordml" xmlns:w15="http://schemas.microsoft.com/office/word/2012/wordml" xmlns:w16cex="http://schemas.microsoft.com/office/word/2018/wordml/cex" xmlns:w16cid="http://schemas.microsoft.com/office/word/2016/wordml/cid" xmlns:w16="http://schemas.microsoft.com/office/word/2018/wordml" xmlns:w16du="http://schemas.microsoft.com/office/word/2023/wordml/word16du" xmlns:w16sdtdh="http://schemas.microsoft.com/office/word/2020/wordml/sdtdatahash" xmlns:w16sdtfl="http://schemas.microsoft.com/office/word/2024/wordml/sdtformatlock" xmlns:w16se="http://schemas.microsoft.com/office/word/2015/wordml/symex" xmlns:wpg="http://schemas.microsoft.com/office/word/2010/wordprocessingGroup" xmlns:wpi="http://schemas.microsoft.com/office/word/2010/wordprocessingInk" xmlns:wne="http://schemas.microsoft.com/office/word/2006/wordml" xmlns:wps="http://schemas.microsoft.com/office/word/2010/wordprocessingShape" mc:Ignorable="w14 w15 w16se w16cid w16 w16cex w16sdtdh w16sdtfl w16du wp14">
   <w:abstractNum w:abstractNumId="0" w15:restartNumberingAfterBreak="0">
+    <w:nsid w:val="01A000DC"/>
+    <w:multiLevelType w:val="multilevel"/>
+    <w:tmpl w:val="652EEC54"/>
+    <w:lvl w:ilvl="0">
+      <w:start w:val="1"/>
+      <w:numFmt w:val="bullet"/>
+      <w:lvlText w:val=""/>
+      <w:lvlJc w:val="left"/>
+      <w:pPr>
+        <w:tabs>
+          <w:tab w:val="num" w:pos="720"/>
+        </w:tabs>
+        <w:ind w:left="720" w:hanging="360"/>
+      </w:pPr>
+      <w:rPr>
+        <w:rFonts w:ascii="Symbol" w:hAnsi="Symbol" w:hint="default"/>
+        <w:sz w:val="20"/>
+      </w:rPr>
+    </w:lvl>
+    <w:lvl w:ilvl="1">
+      <w:start w:val="1"/>
+      <w:numFmt w:val="decimal"/>
+      <w:lvlText w:val="%2."/>
+      <w:lvlJc w:val="left"/>
+      <w:pPr>
+        <w:tabs>
+          <w:tab w:val="num" w:pos="1440"/>
+        </w:tabs>
+        <w:ind w:left="1440" w:hanging="360"/>
+      </w:pPr>
+    </w:lvl>
+    <w:lvl w:ilvl="2" w:tentative="1">
+      <w:start w:val="1"/>
+      <w:numFmt w:val="bullet"/>
+      <w:lvlText w:val=""/>
+      <w:lvlJc w:val="left"/>
+      <w:pPr>
+        <w:tabs>
+          <w:tab w:val="num" w:pos="2160"/>
+        </w:tabs>
+        <w:ind w:left="2160" w:hanging="360"/>
+      </w:pPr>
+      <w:rPr>
+        <w:rFonts w:ascii="Wingdings" w:hAnsi="Wingdings" w:hint="default"/>
+        <w:sz w:val="20"/>
+      </w:rPr>
+    </w:lvl>
+    <w:lvl w:ilvl="3" w:tentative="1">
+      <w:start w:val="1"/>
+      <w:numFmt w:val="bullet"/>
+      <w:lvlText w:val=""/>
+      <w:lvlJc w:val="left"/>
+      <w:pPr>
+        <w:tabs>
+          <w:tab w:val="num" w:pos="2880"/>
+        </w:tabs>
+        <w:ind w:left="2880" w:hanging="360"/>
+      </w:pPr>
+      <w:rPr>
+        <w:rFonts w:ascii="Wingdings" w:hAnsi="Wingdings" w:hint="default"/>
+        <w:sz w:val="20"/>
+      </w:rPr>
+    </w:lvl>
+    <w:lvl w:ilvl="4" w:tentative="1">
+      <w:start w:val="1"/>
+      <w:numFmt w:val="bullet"/>
+      <w:lvlText w:val=""/>
+      <w:lvlJc w:val="left"/>
+      <w:pPr>
+        <w:tabs>
+          <w:tab w:val="num" w:pos="3600"/>
+        </w:tabs>
+        <w:ind w:left="3600" w:hanging="360"/>
+      </w:pPr>
+      <w:rPr>
+        <w:rFonts w:ascii="Wingdings" w:hAnsi="Wingdings" w:hint="default"/>
+        <w:sz w:val="20"/>
+      </w:rPr>
+    </w:lvl>
+    <w:lvl w:ilvl="5" w:tentative="1">
+      <w:start w:val="1"/>
+      <w:numFmt w:val="bullet"/>
+      <w:lvlText w:val=""/>
+      <w:lvlJc w:val="left"/>
+      <w:pPr>
+        <w:tabs>
+          <w:tab w:val="num" w:pos="4320"/>
+        </w:tabs>
+        <w:ind w:left="4320" w:hanging="360"/>
+      </w:pPr>
+      <w:rPr>
+        <w:rFonts w:ascii="Wingdings" w:hAnsi="Wingdings" w:hint="default"/>
+        <w:sz w:val="20"/>
+      </w:rPr>
+    </w:lvl>
+    <w:lvl w:ilvl="6" w:tentative="1">
+      <w:start w:val="1"/>
+      <w:numFmt w:val="bullet"/>
+      <w:lvlText w:val=""/>
+      <w:lvlJc w:val="left"/>
+      <w:pPr>
+        <w:tabs>
+          <w:tab w:val="num" w:pos="5040"/>
+        </w:tabs>
+        <w:ind w:left="5040" w:hanging="360"/>
+      </w:pPr>
+      <w:rPr>
+        <w:rFonts w:ascii="Wingdings" w:hAnsi="Wingdings" w:hint="default"/>
+        <w:sz w:val="20"/>
+      </w:rPr>
+    </w:lvl>
+    <w:lvl w:ilvl="7" w:tentative="1">
+      <w:start w:val="1"/>
+      <w:numFmt w:val="bullet"/>
+      <w:lvlText w:val=""/>
+      <w:lvlJc w:val="left"/>
+      <w:pPr>
+        <w:tabs>
+          <w:tab w:val="num" w:pos="5760"/>
+        </w:tabs>
+        <w:ind w:left="5760" w:hanging="360"/>
+      </w:pPr>
+      <w:rPr>
+        <w:rFonts w:ascii="Wingdings" w:hAnsi="Wingdings" w:hint="default"/>
+        <w:sz w:val="20"/>
+      </w:rPr>
+    </w:lvl>
+    <w:lvl w:ilvl="8" w:tentative="1">
+      <w:start w:val="1"/>
+      <w:numFmt w:val="bullet"/>
+      <w:lvlText w:val=""/>
+      <w:lvlJc w:val="left"/>
+      <w:pPr>
+        <w:tabs>
+          <w:tab w:val="num" w:pos="6480"/>
+        </w:tabs>
+        <w:ind w:left="6480" w:hanging="360"/>
+      </w:pPr>
+      <w:rPr>
+        <w:rFonts w:ascii="Wingdings" w:hAnsi="Wingdings" w:hint="default"/>
+        <w:sz w:val="20"/>
+      </w:rPr>
+    </w:lvl>
+  </w:abstractNum>
+  <w:abstractNum w:abstractNumId="1" w15:restartNumberingAfterBreak="0">
+    <w:nsid w:val="03DF3A8E"/>
+    <w:multiLevelType w:val="multilevel"/>
+    <w:tmpl w:val="444A21A6"/>
+    <w:lvl w:ilvl="0">
+      <w:start w:val="1"/>
+      <w:numFmt w:val="bullet"/>
+      <w:lvlText w:val=""/>
+      <w:lvlJc w:val="left"/>
+      <w:pPr>
+        <w:tabs>
+          <w:tab w:val="num" w:pos="720"/>
+        </w:tabs>
+        <w:ind w:left="720" w:hanging="360"/>
+      </w:pPr>
+      <w:rPr>
+        <w:rFonts w:ascii="Symbol" w:hAnsi="Symbol" w:hint="default"/>
+        <w:sz w:val="20"/>
+      </w:rPr>
+    </w:lvl>
+    <w:lvl w:ilvl="1" w:tentative="1">
+      <w:start w:val="1"/>
+      <w:numFmt w:val="bullet"/>
+      <w:lvlText w:val="o"/>
+      <w:lvlJc w:val="left"/>
+      <w:pPr>
+        <w:tabs>
+          <w:tab w:val="num" w:pos="1440"/>
+        </w:tabs>
+        <w:ind w:left="1440" w:hanging="360"/>
+      </w:pPr>
+      <w:rPr>
+        <w:rFonts w:ascii="Courier New" w:hAnsi="Courier New" w:hint="default"/>
+        <w:sz w:val="20"/>
+      </w:rPr>
+    </w:lvl>
+    <w:lvl w:ilvl="2" w:tentative="1">
+      <w:start w:val="1"/>
+      <w:numFmt w:val="bullet"/>
+      <w:lvlText w:val=""/>
+      <w:lvlJc w:val="left"/>
+      <w:pPr>
+        <w:tabs>
+          <w:tab w:val="num" w:pos="2160"/>
+        </w:tabs>
+        <w:ind w:left="2160" w:hanging="360"/>
+      </w:pPr>
+      <w:rPr>
+        <w:rFonts w:ascii="Wingdings" w:hAnsi="Wingdings" w:hint="default"/>
+        <w:sz w:val="20"/>
+      </w:rPr>
+    </w:lvl>
+    <w:lvl w:ilvl="3" w:tentative="1">
+      <w:start w:val="1"/>
+      <w:numFmt w:val="bullet"/>
+      <w:lvlText w:val=""/>
+      <w:lvlJc w:val="left"/>
+      <w:pPr>
+        <w:tabs>
+          <w:tab w:val="num" w:pos="2880"/>
+        </w:tabs>
+        <w:ind w:left="2880" w:hanging="360"/>
+      </w:pPr>
+      <w:rPr>
+        <w:rFonts w:ascii="Wingdings" w:hAnsi="Wingdings" w:hint="default"/>
+        <w:sz w:val="20"/>
+      </w:rPr>
+    </w:lvl>
+    <w:lvl w:ilvl="4" w:tentative="1">
+      <w:start w:val="1"/>
+      <w:numFmt w:val="bullet"/>
+      <w:lvlText w:val=""/>
+      <w:lvlJc w:val="left"/>
+      <w:pPr>
+        <w:tabs>
+          <w:tab w:val="num" w:pos="3600"/>
+        </w:tabs>
+        <w:ind w:left="3600" w:hanging="360"/>
+      </w:pPr>
+      <w:rPr>
+        <w:rFonts w:ascii="Wingdings" w:hAnsi="Wingdings" w:hint="default"/>
+        <w:sz w:val="20"/>
+      </w:rPr>
+    </w:lvl>
+    <w:lvl w:ilvl="5" w:tentative="1">
+      <w:start w:val="1"/>
+      <w:numFmt w:val="bullet"/>
+      <w:lvlText w:val=""/>
+      <w:lvlJc w:val="left"/>
+      <w:pPr>
+        <w:tabs>
+          <w:tab w:val="num" w:pos="4320"/>
+        </w:tabs>
+        <w:ind w:left="4320" w:hanging="360"/>
+      </w:pPr>
+      <w:rPr>
+        <w:rFonts w:ascii="Wingdings" w:hAnsi="Wingdings" w:hint="default"/>
+        <w:sz w:val="20"/>
+      </w:rPr>
+    </w:lvl>
+    <w:lvl w:ilvl="6" w:tentative="1">
+      <w:start w:val="1"/>
+      <w:numFmt w:val="bullet"/>
+      <w:lvlText w:val=""/>
+      <w:lvlJc w:val="left"/>
+      <w:pPr>
+        <w:tabs>
+          <w:tab w:val="num" w:pos="5040"/>
+        </w:tabs>
+        <w:ind w:left="5040" w:hanging="360"/>
+      </w:pPr>
+      <w:rPr>
+        <w:rFonts w:ascii="Wingdings" w:hAnsi="Wingdings" w:hint="default"/>
+        <w:sz w:val="20"/>
+      </w:rPr>
+    </w:lvl>
+    <w:lvl w:ilvl="7" w:tentative="1">
+      <w:start w:val="1"/>
+      <w:numFmt w:val="bullet"/>
+      <w:lvlText w:val=""/>
+      <w:lvlJc w:val="left"/>
+      <w:pPr>
+        <w:tabs>
+          <w:tab w:val="num" w:pos="5760"/>
+        </w:tabs>
+        <w:ind w:left="5760" w:hanging="360"/>
+      </w:pPr>
+      <w:rPr>
+        <w:rFonts w:ascii="Wingdings" w:hAnsi="Wingdings" w:hint="default"/>
+        <w:sz w:val="20"/>
+      </w:rPr>
+    </w:lvl>
+    <w:lvl w:ilvl="8" w:tentative="1">
+      <w:start w:val="1"/>
+      <w:numFmt w:val="bullet"/>
+      <w:lvlText w:val=""/>
+      <w:lvlJc w:val="left"/>
+      <w:pPr>
+        <w:tabs>
+          <w:tab w:val="num" w:pos="6480"/>
+        </w:tabs>
+        <w:ind w:left="6480" w:hanging="360"/>
+      </w:pPr>
+      <w:rPr>
+        <w:rFonts w:ascii="Wingdings" w:hAnsi="Wingdings" w:hint="default"/>
+        <w:sz w:val="20"/>
+      </w:rPr>
+    </w:lvl>
+  </w:abstractNum>
+  <w:abstractNum w:abstractNumId="2" w15:restartNumberingAfterBreak="0">
     <w:nsid w:val="0DB8729B"/>
     <w:multiLevelType w:val="multilevel"/>
     <w:tmpl w:val="017A0C52"/>
@@ -5348,7 +7633,156 @@
       </w:pPr>
     </w:lvl>
   </w:abstractNum>
-  <w:abstractNum w:abstractNumId="1" w15:restartNumberingAfterBreak="0">
+  <w:abstractNum w:abstractNumId="3" w15:restartNumberingAfterBreak="0">
+    <w:nsid w:val="12503EB6"/>
+    <w:multiLevelType w:val="multilevel"/>
+    <w:tmpl w:val="1A7ECDFC"/>
+    <w:lvl w:ilvl="0">
+      <w:start w:val="1"/>
+      <w:numFmt w:val="bullet"/>
+      <w:lvlText w:val=""/>
+      <w:lvlJc w:val="left"/>
+      <w:pPr>
+        <w:tabs>
+          <w:tab w:val="num" w:pos="720"/>
+        </w:tabs>
+        <w:ind w:left="720" w:hanging="360"/>
+      </w:pPr>
+      <w:rPr>
+        <w:rFonts w:ascii="Symbol" w:hAnsi="Symbol" w:hint="default"/>
+        <w:sz w:val="20"/>
+      </w:rPr>
+    </w:lvl>
+    <w:lvl w:ilvl="1" w:tentative="1">
+      <w:start w:val="1"/>
+      <w:numFmt w:val="bullet"/>
+      <w:lvlText w:val="o"/>
+      <w:lvlJc w:val="left"/>
+      <w:pPr>
+        <w:tabs>
+          <w:tab w:val="num" w:pos="1440"/>
+        </w:tabs>
+        <w:ind w:left="1440" w:hanging="360"/>
+      </w:pPr>
+      <w:rPr>
+        <w:rFonts w:ascii="Courier New" w:hAnsi="Courier New" w:hint="default"/>
+        <w:sz w:val="20"/>
+      </w:rPr>
+    </w:lvl>
+    <w:lvl w:ilvl="2" w:tentative="1">
+      <w:start w:val="1"/>
+      <w:numFmt w:val="bullet"/>
+      <w:lvlText w:val=""/>
+      <w:lvlJc w:val="left"/>
+      <w:pPr>
+        <w:tabs>
+          <w:tab w:val="num" w:pos="2160"/>
+        </w:tabs>
+        <w:ind w:left="2160" w:hanging="360"/>
+      </w:pPr>
+      <w:rPr>
+        <w:rFonts w:ascii="Wingdings" w:hAnsi="Wingdings" w:hint="default"/>
+        <w:sz w:val="20"/>
+      </w:rPr>
+    </w:lvl>
+    <w:lvl w:ilvl="3" w:tentative="1">
+      <w:start w:val="1"/>
+      <w:numFmt w:val="bullet"/>
+      <w:lvlText w:val=""/>
+      <w:lvlJc w:val="left"/>
+      <w:pPr>
+        <w:tabs>
+          <w:tab w:val="num" w:pos="2880"/>
+        </w:tabs>
+        <w:ind w:left="2880" w:hanging="360"/>
+      </w:pPr>
+      <w:rPr>
+        <w:rFonts w:ascii="Wingdings" w:hAnsi="Wingdings" w:hint="default"/>
+        <w:sz w:val="20"/>
+      </w:rPr>
+    </w:lvl>
+    <w:lvl w:ilvl="4" w:tentative="1">
+      <w:start w:val="1"/>
+      <w:numFmt w:val="bullet"/>
+      <w:lvlText w:val=""/>
+      <w:lvlJc w:val="left"/>
+      <w:pPr>
+        <w:tabs>
+          <w:tab w:val="num" w:pos="3600"/>
+        </w:tabs>
+        <w:ind w:left="3600" w:hanging="360"/>
+      </w:pPr>
+      <w:rPr>
+        <w:rFonts w:ascii="Wingdings" w:hAnsi="Wingdings" w:hint="default"/>
+        <w:sz w:val="20"/>
+      </w:rPr>
+    </w:lvl>
+    <w:lvl w:ilvl="5" w:tentative="1">
+      <w:start w:val="1"/>
+      <w:numFmt w:val="bullet"/>
+      <w:lvlText w:val=""/>
+      <w:lvlJc w:val="left"/>
+      <w:pPr>
+        <w:tabs>
+          <w:tab w:val="num" w:pos="4320"/>
+        </w:tabs>
+        <w:ind w:left="4320" w:hanging="360"/>
+      </w:pPr>
+      <w:rPr>
+        <w:rFonts w:ascii="Wingdings" w:hAnsi="Wingdings" w:hint="default"/>
+        <w:sz w:val="20"/>
+      </w:rPr>
+    </w:lvl>
+    <w:lvl w:ilvl="6" w:tentative="1">
+      <w:start w:val="1"/>
+      <w:numFmt w:val="bullet"/>
+      <w:lvlText w:val=""/>
+      <w:lvlJc w:val="left"/>
+      <w:pPr>
+        <w:tabs>
+          <w:tab w:val="num" w:pos="5040"/>
+        </w:tabs>
+        <w:ind w:left="5040" w:hanging="360"/>
+      </w:pPr>
+      <w:rPr>
+        <w:rFonts w:ascii="Wingdings" w:hAnsi="Wingdings" w:hint="default"/>
+        <w:sz w:val="20"/>
+      </w:rPr>
+    </w:lvl>
+    <w:lvl w:ilvl="7" w:tentative="1">
+      <w:start w:val="1"/>
+      <w:numFmt w:val="bullet"/>
+      <w:lvlText w:val=""/>
+      <w:lvlJc w:val="left"/>
+      <w:pPr>
+        <w:tabs>
+          <w:tab w:val="num" w:pos="5760"/>
+        </w:tabs>
+        <w:ind w:left="5760" w:hanging="360"/>
+      </w:pPr>
+      <w:rPr>
+        <w:rFonts w:ascii="Wingdings" w:hAnsi="Wingdings" w:hint="default"/>
+        <w:sz w:val="20"/>
+      </w:rPr>
+    </w:lvl>
+    <w:lvl w:ilvl="8" w:tentative="1">
+      <w:start w:val="1"/>
+      <w:numFmt w:val="bullet"/>
+      <w:lvlText w:val=""/>
+      <w:lvlJc w:val="left"/>
+      <w:pPr>
+        <w:tabs>
+          <w:tab w:val="num" w:pos="6480"/>
+        </w:tabs>
+        <w:ind w:left="6480" w:hanging="360"/>
+      </w:pPr>
+      <w:rPr>
+        <w:rFonts w:ascii="Wingdings" w:hAnsi="Wingdings" w:hint="default"/>
+        <w:sz w:val="20"/>
+      </w:rPr>
+    </w:lvl>
+  </w:abstractNum>
+  <w:abstractNum w:abstractNumId="4" w15:restartNumberingAfterBreak="0">
     <w:nsid w:val="1D1F765B"/>
     <w:multiLevelType w:val="multilevel"/>
     <w:tmpl w:val="8D522BB0"/>
@@ -5497,7 +7931,156 @@
       </w:rPr>
     </w:lvl>
   </w:abstractNum>
-  <w:abstractNum w:abstractNumId="2" w15:restartNumberingAfterBreak="0">
+  <w:abstractNum w:abstractNumId="5" w15:restartNumberingAfterBreak="0">
+    <w:nsid w:val="292400CE"/>
+    <w:multiLevelType w:val="multilevel"/>
+    <w:tmpl w:val="2B4A03EE"/>
+    <w:lvl w:ilvl="0">
+      <w:start w:val="1"/>
+      <w:numFmt w:val="bullet"/>
+      <w:lvlText w:val=""/>
+      <w:lvlJc w:val="left"/>
+      <w:pPr>
+        <w:tabs>
+          <w:tab w:val="num" w:pos="720"/>
+        </w:tabs>
+        <w:ind w:left="720" w:hanging="360"/>
+      </w:pPr>
+      <w:rPr>
+        <w:rFonts w:ascii="Symbol" w:hAnsi="Symbol" w:hint="default"/>
+        <w:sz w:val="20"/>
+      </w:rPr>
+    </w:lvl>
+    <w:lvl w:ilvl="1" w:tentative="1">
+      <w:start w:val="1"/>
+      <w:numFmt w:val="bullet"/>
+      <w:lvlText w:val="o"/>
+      <w:lvlJc w:val="left"/>
+      <w:pPr>
+        <w:tabs>
+          <w:tab w:val="num" w:pos="1440"/>
+        </w:tabs>
+        <w:ind w:left="1440" w:hanging="360"/>
+      </w:pPr>
+      <w:rPr>
+        <w:rFonts w:ascii="Courier New" w:hAnsi="Courier New" w:hint="default"/>
+        <w:sz w:val="20"/>
+      </w:rPr>
+    </w:lvl>
+    <w:lvl w:ilvl="2" w:tentative="1">
+      <w:start w:val="1"/>
+      <w:numFmt w:val="bullet"/>
+      <w:lvlText w:val=""/>
+      <w:lvlJc w:val="left"/>
+      <w:pPr>
+        <w:tabs>
+          <w:tab w:val="num" w:pos="2160"/>
+        </w:tabs>
+        <w:ind w:left="2160" w:hanging="360"/>
+      </w:pPr>
+      <w:rPr>
+        <w:rFonts w:ascii="Wingdings" w:hAnsi="Wingdings" w:hint="default"/>
+        <w:sz w:val="20"/>
+      </w:rPr>
+    </w:lvl>
+    <w:lvl w:ilvl="3" w:tentative="1">
+      <w:start w:val="1"/>
+      <w:numFmt w:val="bullet"/>
+      <w:lvlText w:val=""/>
+      <w:lvlJc w:val="left"/>
+      <w:pPr>
+        <w:tabs>
+          <w:tab w:val="num" w:pos="2880"/>
+        </w:tabs>
+        <w:ind w:left="2880" w:hanging="360"/>
+      </w:pPr>
+      <w:rPr>
+        <w:rFonts w:ascii="Wingdings" w:hAnsi="Wingdings" w:hint="default"/>
+        <w:sz w:val="20"/>
+      </w:rPr>
+    </w:lvl>
+    <w:lvl w:ilvl="4" w:tentative="1">
+      <w:start w:val="1"/>
+      <w:numFmt w:val="bullet"/>
+      <w:lvlText w:val=""/>
+      <w:lvlJc w:val="left"/>
+      <w:pPr>
+        <w:tabs>
+          <w:tab w:val="num" w:pos="3600"/>
+        </w:tabs>
+        <w:ind w:left="3600" w:hanging="360"/>
+      </w:pPr>
+      <w:rPr>
+        <w:rFonts w:ascii="Wingdings" w:hAnsi="Wingdings" w:hint="default"/>
+        <w:sz w:val="20"/>
+      </w:rPr>
+    </w:lvl>
+    <w:lvl w:ilvl="5" w:tentative="1">
+      <w:start w:val="1"/>
+      <w:numFmt w:val="bullet"/>
+      <w:lvlText w:val=""/>
+      <w:lvlJc w:val="left"/>
+      <w:pPr>
+        <w:tabs>
+          <w:tab w:val="num" w:pos="4320"/>
+        </w:tabs>
+        <w:ind w:left="4320" w:hanging="360"/>
+      </w:pPr>
+      <w:rPr>
+        <w:rFonts w:ascii="Wingdings" w:hAnsi="Wingdings" w:hint="default"/>
+        <w:sz w:val="20"/>
+      </w:rPr>
+    </w:lvl>
+    <w:lvl w:ilvl="6" w:tentative="1">
+      <w:start w:val="1"/>
+      <w:numFmt w:val="bullet"/>
+      <w:lvlText w:val=""/>
+      <w:lvlJc w:val="left"/>
+      <w:pPr>
+        <w:tabs>
+          <w:tab w:val="num" w:pos="5040"/>
+        </w:tabs>
+        <w:ind w:left="5040" w:hanging="360"/>
+      </w:pPr>
+      <w:rPr>
+        <w:rFonts w:ascii="Wingdings" w:hAnsi="Wingdings" w:hint="default"/>
+        <w:sz w:val="20"/>
+      </w:rPr>
+    </w:lvl>
+    <w:lvl w:ilvl="7" w:tentative="1">
+      <w:start w:val="1"/>
+      <w:numFmt w:val="bullet"/>
+      <w:lvlText w:val=""/>
+      <w:lvlJc w:val="left"/>
+      <w:pPr>
+        <w:tabs>
+          <w:tab w:val="num" w:pos="5760"/>
+        </w:tabs>
+        <w:ind w:left="5760" w:hanging="360"/>
+      </w:pPr>
+      <w:rPr>
+        <w:rFonts w:ascii="Wingdings" w:hAnsi="Wingdings" w:hint="default"/>
+        <w:sz w:val="20"/>
+      </w:rPr>
+    </w:lvl>
+    <w:lvl w:ilvl="8" w:tentative="1">
+      <w:start w:val="1"/>
+      <w:numFmt w:val="bullet"/>
+      <w:lvlText w:val=""/>
+      <w:lvlJc w:val="left"/>
+      <w:pPr>
+        <w:tabs>
+          <w:tab w:val="num" w:pos="6480"/>
+        </w:tabs>
+        <w:ind w:left="6480" w:hanging="360"/>
+      </w:pPr>
+      <w:rPr>
+        <w:rFonts w:ascii="Wingdings" w:hAnsi="Wingdings" w:hint="default"/>
+        <w:sz w:val="20"/>
+      </w:rPr>
+    </w:lvl>
+  </w:abstractNum>
+  <w:abstractNum w:abstractNumId="6" w15:restartNumberingAfterBreak="0">
     <w:nsid w:val="2A09610E"/>
     <w:multiLevelType w:val="multilevel"/>
     <w:tmpl w:val="3ECA2936"/>
@@ -5646,7 +8229,7 @@
       </w:rPr>
     </w:lvl>
   </w:abstractNum>
-  <w:abstractNum w:abstractNumId="3" w15:restartNumberingAfterBreak="0">
+  <w:abstractNum w:abstractNumId="7" w15:restartNumberingAfterBreak="0">
     <w:nsid w:val="2E4840A2"/>
     <w:multiLevelType w:val="multilevel"/>
     <w:tmpl w:val="793E9DDE"/>
@@ -5759,7 +8342,7 @@
       </w:pPr>
     </w:lvl>
   </w:abstractNum>
-  <w:abstractNum w:abstractNumId="4" w15:restartNumberingAfterBreak="0">
+  <w:abstractNum w:abstractNumId="8" w15:restartNumberingAfterBreak="0">
     <w:nsid w:val="3FD47576"/>
     <w:multiLevelType w:val="multilevel"/>
     <w:tmpl w:val="FE103E2C"/>
@@ -5908,7 +8491,156 @@
       </w:rPr>
     </w:lvl>
   </w:abstractNum>
-  <w:abstractNum w:abstractNumId="5" w15:restartNumberingAfterBreak="0">
+  <w:abstractNum w:abstractNumId="9" w15:restartNumberingAfterBreak="0">
+    <w:nsid w:val="41744AA5"/>
+    <w:multiLevelType w:val="multilevel"/>
+    <w:tmpl w:val="9D1CDF1C"/>
+    <w:lvl w:ilvl="0">
+      <w:start w:val="1"/>
+      <w:numFmt w:val="bullet"/>
+      <w:lvlText w:val=""/>
+      <w:lvlJc w:val="left"/>
+      <w:pPr>
+        <w:tabs>
+          <w:tab w:val="num" w:pos="720"/>
+        </w:tabs>
+        <w:ind w:left="720" w:hanging="360"/>
+      </w:pPr>
+      <w:rPr>
+        <w:rFonts w:ascii="Symbol" w:hAnsi="Symbol" w:hint="default"/>
+        <w:sz w:val="20"/>
+      </w:rPr>
+    </w:lvl>
+    <w:lvl w:ilvl="1" w:tentative="1">
+      <w:start w:val="1"/>
+      <w:numFmt w:val="bullet"/>
+      <w:lvlText w:val="o"/>
+      <w:lvlJc w:val="left"/>
+      <w:pPr>
+        <w:tabs>
+          <w:tab w:val="num" w:pos="1440"/>
+        </w:tabs>
+        <w:ind w:left="1440" w:hanging="360"/>
+      </w:pPr>
+      <w:rPr>
+        <w:rFonts w:ascii="Courier New" w:hAnsi="Courier New" w:hint="default"/>
+        <w:sz w:val="20"/>
+      </w:rPr>
+    </w:lvl>
+    <w:lvl w:ilvl="2" w:tentative="1">
+      <w:start w:val="1"/>
+      <w:numFmt w:val="bullet"/>
+      <w:lvlText w:val=""/>
+      <w:lvlJc w:val="left"/>
+      <w:pPr>
+        <w:tabs>
+          <w:tab w:val="num" w:pos="2160"/>
+        </w:tabs>
+        <w:ind w:left="2160" w:hanging="360"/>
+      </w:pPr>
+      <w:rPr>
+        <w:rFonts w:ascii="Wingdings" w:hAnsi="Wingdings" w:hint="default"/>
+        <w:sz w:val="20"/>
+      </w:rPr>
+    </w:lvl>
+    <w:lvl w:ilvl="3" w:tentative="1">
+      <w:start w:val="1"/>
+      <w:numFmt w:val="bullet"/>
+      <w:lvlText w:val=""/>
+      <w:lvlJc w:val="left"/>
+      <w:pPr>
+        <w:tabs>
+          <w:tab w:val="num" w:pos="2880"/>
+        </w:tabs>
+        <w:ind w:left="2880" w:hanging="360"/>
+      </w:pPr>
+      <w:rPr>
+        <w:rFonts w:ascii="Wingdings" w:hAnsi="Wingdings" w:hint="default"/>
+        <w:sz w:val="20"/>
+      </w:rPr>
+    </w:lvl>
+    <w:lvl w:ilvl="4" w:tentative="1">
+      <w:start w:val="1"/>
+      <w:numFmt w:val="bullet"/>
+      <w:lvlText w:val=""/>
+      <w:lvlJc w:val="left"/>
+      <w:pPr>
+        <w:tabs>
+          <w:tab w:val="num" w:pos="3600"/>
+        </w:tabs>
+        <w:ind w:left="3600" w:hanging="360"/>
+      </w:pPr>
+      <w:rPr>
+        <w:rFonts w:ascii="Wingdings" w:hAnsi="Wingdings" w:hint="default"/>
+        <w:sz w:val="20"/>
+      </w:rPr>
+    </w:lvl>
+    <w:lvl w:ilvl="5" w:tentative="1">
+      <w:start w:val="1"/>
+      <w:numFmt w:val="bullet"/>
+      <w:lvlText w:val=""/>
+      <w:lvlJc w:val="left"/>
+      <w:pPr>
+        <w:tabs>
+          <w:tab w:val="num" w:pos="4320"/>
+        </w:tabs>
+        <w:ind w:left="4320" w:hanging="360"/>
+      </w:pPr>
+      <w:rPr>
+        <w:rFonts w:ascii="Wingdings" w:hAnsi="Wingdings" w:hint="default"/>
+        <w:sz w:val="20"/>
+      </w:rPr>
+    </w:lvl>
+    <w:lvl w:ilvl="6" w:tentative="1">
+      <w:start w:val="1"/>
+      <w:numFmt w:val="bullet"/>
+      <w:lvlText w:val=""/>
+      <w:lvlJc w:val="left"/>
+      <w:pPr>
+        <w:tabs>
+          <w:tab w:val="num" w:pos="5040"/>
+        </w:tabs>
+        <w:ind w:left="5040" w:hanging="360"/>
+      </w:pPr>
+      <w:rPr>
+        <w:rFonts w:ascii="Wingdings" w:hAnsi="Wingdings" w:hint="default"/>
+        <w:sz w:val="20"/>
+      </w:rPr>
+    </w:lvl>
+    <w:lvl w:ilvl="7" w:tentative="1">
+      <w:start w:val="1"/>
+      <w:numFmt w:val="bullet"/>
+      <w:lvlText w:val=""/>
+      <w:lvlJc w:val="left"/>
+      <w:pPr>
+        <w:tabs>
+          <w:tab w:val="num" w:pos="5760"/>
+        </w:tabs>
+        <w:ind w:left="5760" w:hanging="360"/>
+      </w:pPr>
+      <w:rPr>
+        <w:rFonts w:ascii="Wingdings" w:hAnsi="Wingdings" w:hint="default"/>
+        <w:sz w:val="20"/>
+      </w:rPr>
+    </w:lvl>
+    <w:lvl w:ilvl="8" w:tentative="1">
+      <w:start w:val="1"/>
+      <w:numFmt w:val="bullet"/>
+      <w:lvlText w:val=""/>
+      <w:lvlJc w:val="left"/>
+      <w:pPr>
+        <w:tabs>
+          <w:tab w:val="num" w:pos="6480"/>
+        </w:tabs>
+        <w:ind w:left="6480" w:hanging="360"/>
+      </w:pPr>
+      <w:rPr>
+        <w:rFonts w:ascii="Wingdings" w:hAnsi="Wingdings" w:hint="default"/>
+        <w:sz w:val="20"/>
+      </w:rPr>
+    </w:lvl>
+  </w:abstractNum>
+  <w:abstractNum w:abstractNumId="10" w15:restartNumberingAfterBreak="0">
     <w:nsid w:val="459F288C"/>
     <w:multiLevelType w:val="multilevel"/>
     <w:tmpl w:val="92741426"/>
@@ -6057,7 +8789,7 @@
       </w:rPr>
     </w:lvl>
   </w:abstractNum>
-  <w:abstractNum w:abstractNumId="6" w15:restartNumberingAfterBreak="0">
+  <w:abstractNum w:abstractNumId="11" w15:restartNumberingAfterBreak="0">
     <w:nsid w:val="48082C36"/>
     <w:multiLevelType w:val="multilevel"/>
     <w:tmpl w:val="A230B55C"/>
@@ -6170,7 +8902,156 @@
       </w:pPr>
     </w:lvl>
   </w:abstractNum>
-  <w:abstractNum w:abstractNumId="7" w15:restartNumberingAfterBreak="0">
+  <w:abstractNum w:abstractNumId="12" w15:restartNumberingAfterBreak="0">
+    <w:nsid w:val="4935304C"/>
+    <w:multiLevelType w:val="multilevel"/>
+    <w:tmpl w:val="082C010A"/>
+    <w:lvl w:ilvl="0">
+      <w:start w:val="1"/>
+      <w:numFmt w:val="bullet"/>
+      <w:lvlText w:val=""/>
+      <w:lvlJc w:val="left"/>
+      <w:pPr>
+        <w:tabs>
+          <w:tab w:val="num" w:pos="720"/>
+        </w:tabs>
+        <w:ind w:left="720" w:hanging="360"/>
+      </w:pPr>
+      <w:rPr>
+        <w:rFonts w:ascii="Symbol" w:hAnsi="Symbol" w:hint="default"/>
+        <w:sz w:val="20"/>
+      </w:rPr>
+    </w:lvl>
+    <w:lvl w:ilvl="1" w:tentative="1">
+      <w:start w:val="1"/>
+      <w:numFmt w:val="bullet"/>
+      <w:lvlText w:val="o"/>
+      <w:lvlJc w:val="left"/>
+      <w:pPr>
+        <w:tabs>
+          <w:tab w:val="num" w:pos="1440"/>
+        </w:tabs>
+        <w:ind w:left="1440" w:hanging="360"/>
+      </w:pPr>
+      <w:rPr>
+        <w:rFonts w:ascii="Courier New" w:hAnsi="Courier New" w:hint="default"/>
+        <w:sz w:val="20"/>
+      </w:rPr>
+    </w:lvl>
+    <w:lvl w:ilvl="2" w:tentative="1">
+      <w:start w:val="1"/>
+      <w:numFmt w:val="bullet"/>
+      <w:lvlText w:val=""/>
+      <w:lvlJc w:val="left"/>
+      <w:pPr>
+        <w:tabs>
+          <w:tab w:val="num" w:pos="2160"/>
+        </w:tabs>
+        <w:ind w:left="2160" w:hanging="360"/>
+      </w:pPr>
+      <w:rPr>
+        <w:rFonts w:ascii="Wingdings" w:hAnsi="Wingdings" w:hint="default"/>
+        <w:sz w:val="20"/>
+      </w:rPr>
+    </w:lvl>
+    <w:lvl w:ilvl="3" w:tentative="1">
+      <w:start w:val="1"/>
+      <w:numFmt w:val="bullet"/>
+      <w:lvlText w:val=""/>
+      <w:lvlJc w:val="left"/>
+      <w:pPr>
+        <w:tabs>
+          <w:tab w:val="num" w:pos="2880"/>
+        </w:tabs>
+        <w:ind w:left="2880" w:hanging="360"/>
+      </w:pPr>
+      <w:rPr>
+        <w:rFonts w:ascii="Wingdings" w:hAnsi="Wingdings" w:hint="default"/>
+        <w:sz w:val="20"/>
+      </w:rPr>
+    </w:lvl>
+    <w:lvl w:ilvl="4" w:tentative="1">
+      <w:start w:val="1"/>
+      <w:numFmt w:val="bullet"/>
+      <w:lvlText w:val=""/>
+      <w:lvlJc w:val="left"/>
+      <w:pPr>
+        <w:tabs>
+          <w:tab w:val="num" w:pos="3600"/>
+        </w:tabs>
+        <w:ind w:left="3600" w:hanging="360"/>
+      </w:pPr>
+      <w:rPr>
+        <w:rFonts w:ascii="Wingdings" w:hAnsi="Wingdings" w:hint="default"/>
+        <w:sz w:val="20"/>
+      </w:rPr>
+    </w:lvl>
+    <w:lvl w:ilvl="5" w:tentative="1">
+      <w:start w:val="1"/>
+      <w:numFmt w:val="bullet"/>
+      <w:lvlText w:val=""/>
+      <w:lvlJc w:val="left"/>
+      <w:pPr>
+        <w:tabs>
+          <w:tab w:val="num" w:pos="4320"/>
+        </w:tabs>
+        <w:ind w:left="4320" w:hanging="360"/>
+      </w:pPr>
+      <w:rPr>
+        <w:rFonts w:ascii="Wingdings" w:hAnsi="Wingdings" w:hint="default"/>
+        <w:sz w:val="20"/>
+      </w:rPr>
+    </w:lvl>
+    <w:lvl w:ilvl="6" w:tentative="1">
+      <w:start w:val="1"/>
+      <w:numFmt w:val="bullet"/>
+      <w:lvlText w:val=""/>
+      <w:lvlJc w:val="left"/>
+      <w:pPr>
+        <w:tabs>
+          <w:tab w:val="num" w:pos="5040"/>
+        </w:tabs>
+        <w:ind w:left="5040" w:hanging="360"/>
+      </w:pPr>
+      <w:rPr>
+        <w:rFonts w:ascii="Wingdings" w:hAnsi="Wingdings" w:hint="default"/>
+        <w:sz w:val="20"/>
+      </w:rPr>
+    </w:lvl>
+    <w:lvl w:ilvl="7" w:tentative="1">
+      <w:start w:val="1"/>
+      <w:numFmt w:val="bullet"/>
+      <w:lvlText w:val=""/>
+      <w:lvlJc w:val="left"/>
+      <w:pPr>
+        <w:tabs>
+          <w:tab w:val="num" w:pos="5760"/>
+        </w:tabs>
+        <w:ind w:left="5760" w:hanging="360"/>
+      </w:pPr>
+      <w:rPr>
+        <w:rFonts w:ascii="Wingdings" w:hAnsi="Wingdings" w:hint="default"/>
+        <w:sz w:val="20"/>
+      </w:rPr>
+    </w:lvl>
+    <w:lvl w:ilvl="8" w:tentative="1">
+      <w:start w:val="1"/>
+      <w:numFmt w:val="bullet"/>
+      <w:lvlText w:val=""/>
+      <w:lvlJc w:val="left"/>
+      <w:pPr>
+        <w:tabs>
+          <w:tab w:val="num" w:pos="6480"/>
+        </w:tabs>
+        <w:ind w:left="6480" w:hanging="360"/>
+      </w:pPr>
+      <w:rPr>
+        <w:rFonts w:ascii="Wingdings" w:hAnsi="Wingdings" w:hint="default"/>
+        <w:sz w:val="20"/>
+      </w:rPr>
+    </w:lvl>
+  </w:abstractNum>
+  <w:abstractNum w:abstractNumId="13" w15:restartNumberingAfterBreak="0">
     <w:nsid w:val="4C6B5B05"/>
     <w:multiLevelType w:val="multilevel"/>
     <w:tmpl w:val="38183A0E"/>
@@ -6283,7 +9164,7 @@
       </w:pPr>
     </w:lvl>
   </w:abstractNum>
-  <w:abstractNum w:abstractNumId="8" w15:restartNumberingAfterBreak="0">
+  <w:abstractNum w:abstractNumId="14" w15:restartNumberingAfterBreak="0">
     <w:nsid w:val="57BE656A"/>
     <w:multiLevelType w:val="multilevel"/>
     <w:tmpl w:val="9DBE2860"/>
@@ -6396,7 +9277,7 @@
       </w:pPr>
     </w:lvl>
   </w:abstractNum>
-  <w:abstractNum w:abstractNumId="9" w15:restartNumberingAfterBreak="0">
+  <w:abstractNum w:abstractNumId="15" w15:restartNumberingAfterBreak="0">
     <w:nsid w:val="5B632A7B"/>
     <w:multiLevelType w:val="multilevel"/>
     <w:tmpl w:val="EA4A9838"/>
@@ -6513,7 +9394,7 @@
       </w:pPr>
     </w:lvl>
   </w:abstractNum>
-  <w:abstractNum w:abstractNumId="10" w15:restartNumberingAfterBreak="0">
+  <w:abstractNum w:abstractNumId="16" w15:restartNumberingAfterBreak="0">
     <w:nsid w:val="7CF17D92"/>
     <w:multiLevelType w:val="multilevel"/>
     <w:tmpl w:val="241E0FE8"/>
@@ -6635,61 +9516,91 @@
     </w:lvl>
   </w:abstractNum>
   <w:num w:numId="1" w16cid:durableId="1684087258">
-    <w:abstractNumId w:val="3"/>
+    <w:abstractNumId w:val="7"/>
   </w:num>
   <w:num w:numId="2" w16cid:durableId="1509563061">
-    <w:abstractNumId w:val="3"/>
+    <w:abstractNumId w:val="7"/>
     <w:lvlOverride w:ilvl="1">
       <w:startOverride w:val="1"/>
     </w:lvlOverride>
   </w:num>
   <w:num w:numId="3" w16cid:durableId="942109424">
-    <w:abstractNumId w:val="3"/>
+    <w:abstractNumId w:val="7"/>
     <w:lvlOverride w:ilvl="1">
       <w:startOverride w:val="1"/>
     </w:lvlOverride>
   </w:num>
   <w:num w:numId="4" w16cid:durableId="348725273">
-    <w:abstractNumId w:val="3"/>
+    <w:abstractNumId w:val="7"/>
     <w:lvlOverride w:ilvl="1">
       <w:startOverride w:val="1"/>
     </w:lvlOverride>
   </w:num>
   <w:num w:numId="5" w16cid:durableId="177618622">
-    <w:abstractNumId w:val="3"/>
+    <w:abstractNumId w:val="7"/>
     <w:lvlOverride w:ilvl="1">
       <w:startOverride w:val="1"/>
     </w:lvlOverride>
   </w:num>
   <w:num w:numId="6" w16cid:durableId="1129780829">
+    <w:abstractNumId w:val="8"/>
+  </w:num>
+  <w:num w:numId="7" w16cid:durableId="1057783404">
+    <w:abstractNumId w:val="6"/>
+  </w:num>
+  <w:num w:numId="8" w16cid:durableId="118496820">
+    <w:abstractNumId w:val="2"/>
+  </w:num>
+  <w:num w:numId="9" w16cid:durableId="536897706">
+    <w:abstractNumId w:val="14"/>
+  </w:num>
+  <w:num w:numId="10" w16cid:durableId="763035939">
+    <w:abstractNumId w:val="10"/>
+  </w:num>
+  <w:num w:numId="11" w16cid:durableId="150103235">
+    <w:abstractNumId w:val="11"/>
+  </w:num>
+  <w:num w:numId="12" w16cid:durableId="855771905">
     <w:abstractNumId w:val="4"/>
   </w:num>
-  <w:num w:numId="7" w16cid:durableId="1057783404">
-    <w:abstractNumId w:val="2"/>
+  <w:num w:numId="13" w16cid:durableId="141704701">
+    <w:abstractNumId w:val="15"/>
   </w:num>
-  <w:num w:numId="8" w16cid:durableId="118496820">
+  <w:num w:numId="14" w16cid:durableId="1004699232">
+    <w:abstractNumId w:val="13"/>
+  </w:num>
+  <w:num w:numId="15" w16cid:durableId="988359780">
+    <w:abstractNumId w:val="16"/>
+  </w:num>
+  <w:num w:numId="16" w16cid:durableId="2057848824">
+    <w:abstractNumId w:val="3"/>
+  </w:num>
+  <w:num w:numId="17" w16cid:durableId="509367816">
+    <w:abstractNumId w:val="5"/>
+  </w:num>
+  <w:num w:numId="18" w16cid:durableId="1664510385">
+    <w:abstractNumId w:val="9"/>
+  </w:num>
+  <w:num w:numId="19" w16cid:durableId="25105148">
     <w:abstractNumId w:val="0"/>
   </w:num>
-  <w:num w:numId="9" w16cid:durableId="536897706">
-    <w:abstractNumId w:val="8"/>
+  <w:num w:numId="20" w16cid:durableId="1797409152">
+    <w:abstractNumId w:val="0"/>
+    <w:lvlOverride w:ilvl="1">
+      <w:startOverride w:val="1"/>
+    </w:lvlOverride>
   </w:num>
-  <w:num w:numId="10" w16cid:durableId="763035939">
-    <w:abstractNumId w:val="5"/>
+  <w:num w:numId="21" w16cid:durableId="1092705479">
+    <w:abstractNumId w:val="0"/>
+    <w:lvlOverride w:ilvl="1">
+      <w:startOverride w:val="1"/>
+    </w:lvlOverride>
   </w:num>
-  <w:num w:numId="11" w16cid:durableId="150103235">
-    <w:abstractNumId w:val="6"/>
-  </w:num>
-  <w:num w:numId="12" w16cid:durableId="855771905">
+  <w:num w:numId="22" w16cid:durableId="344673046">
     <w:abstractNumId w:val="1"/>
   </w:num>
-  <w:num w:numId="13" w16cid:durableId="141704701">
-    <w:abstractNumId w:val="9"/>
-  </w:num>
-  <w:num w:numId="14" w16cid:durableId="1004699232">
-    <w:abstractNumId w:val="7"/>
-  </w:num>
-  <w:num w:numId="15" w16cid:durableId="988359780">
-    <w:abstractNumId w:val="10"/>
+  <w:num w:numId="23" w16cid:durableId="377514984">
+    <w:abstractNumId w:val="12"/>
   </w:num>
 </w:numbering>
 </file>
@@ -7094,7 +10005,6 @@
   <w:style w:type="paragraph" w:default="1" w:styleId="Normal">
     <w:name w:val="Normal"/>
     <w:qFormat/>
-    <w:rsid w:val="00517571"/>
   </w:style>
   <w:style w:type="paragraph" w:styleId="Heading1">
     <w:name w:val="heading 1"/>
@@ -7103,7 +10013,7 @@
     <w:link w:val="Heading1Char"/>
     <w:uiPriority w:val="9"/>
     <w:qFormat/>
-    <w:rsid w:val="00517571"/>
+    <w:rsid w:val="00D05A85"/>
     <w:pPr>
       <w:keepNext/>
       <w:keepLines/>
@@ -7126,7 +10036,7 @@
     <w:semiHidden/>
     <w:unhideWhenUsed/>
     <w:qFormat/>
-    <w:rsid w:val="00517571"/>
+    <w:rsid w:val="00D05A85"/>
     <w:pPr>
       <w:keepNext/>
       <w:keepLines/>
@@ -7149,7 +10059,7 @@
     <w:semiHidden/>
     <w:unhideWhenUsed/>
     <w:qFormat/>
-    <w:rsid w:val="00517571"/>
+    <w:rsid w:val="00D05A85"/>
     <w:pPr>
       <w:keepNext/>
       <w:keepLines/>
@@ -7172,7 +10082,7 @@
     <w:semiHidden/>
     <w:unhideWhenUsed/>
     <w:qFormat/>
-    <w:rsid w:val="00517571"/>
+    <w:rsid w:val="00D05A85"/>
     <w:pPr>
       <w:keepNext/>
       <w:keepLines/>
@@ -7195,7 +10105,7 @@
     <w:semiHidden/>
     <w:unhideWhenUsed/>
     <w:qFormat/>
-    <w:rsid w:val="00517571"/>
+    <w:rsid w:val="00D05A85"/>
     <w:pPr>
       <w:keepNext/>
       <w:keepLines/>
@@ -7216,7 +10126,7 @@
     <w:semiHidden/>
     <w:unhideWhenUsed/>
     <w:qFormat/>
-    <w:rsid w:val="00517571"/>
+    <w:rsid w:val="00D05A85"/>
     <w:pPr>
       <w:keepNext/>
       <w:keepLines/>
@@ -7239,7 +10149,7 @@
     <w:semiHidden/>
     <w:unhideWhenUsed/>
     <w:qFormat/>
-    <w:rsid w:val="00517571"/>
+    <w:rsid w:val="00D05A85"/>
     <w:pPr>
       <w:keepNext/>
       <w:keepLines/>
@@ -7260,7 +10170,7 @@
     <w:semiHidden/>
     <w:unhideWhenUsed/>
     <w:qFormat/>
-    <w:rsid w:val="00517571"/>
+    <w:rsid w:val="00D05A85"/>
     <w:pPr>
       <w:keepNext/>
       <w:keepLines/>
@@ -7283,7 +10193,7 @@
     <w:semiHidden/>
     <w:unhideWhenUsed/>
     <w:qFormat/>
-    <w:rsid w:val="00517571"/>
+    <w:rsid w:val="00D05A85"/>
     <w:pPr>
       <w:keepNext/>
       <w:keepLines/>
@@ -7327,7 +10237,7 @@
     <w:basedOn w:val="DefaultParagraphFont"/>
     <w:link w:val="Heading1"/>
     <w:uiPriority w:val="9"/>
-    <w:rsid w:val="00517571"/>
+    <w:rsid w:val="00D05A85"/>
     <w:rPr>
       <w:rFonts w:asciiTheme="majorHAnsi" w:eastAsiaTheme="majorEastAsia" w:hAnsiTheme="majorHAnsi" w:cstheme="majorBidi"/>
       <w:color w:val="2F5496" w:themeColor="accent1" w:themeShade="BF"/>
@@ -7341,7 +10251,7 @@
     <w:link w:val="Heading2"/>
     <w:uiPriority w:val="9"/>
     <w:semiHidden/>
-    <w:rsid w:val="00517571"/>
+    <w:rsid w:val="00D05A85"/>
     <w:rPr>
       <w:rFonts w:asciiTheme="majorHAnsi" w:eastAsiaTheme="majorEastAsia" w:hAnsiTheme="majorHAnsi" w:cstheme="majorBidi"/>
       <w:color w:val="2F5496" w:themeColor="accent1" w:themeShade="BF"/>
@@ -7355,7 +10265,7 @@
     <w:link w:val="Heading3"/>
     <w:uiPriority w:val="9"/>
     <w:semiHidden/>
-    <w:rsid w:val="00517571"/>
+    <w:rsid w:val="00D05A85"/>
     <w:rPr>
       <w:rFonts w:eastAsiaTheme="majorEastAsia" w:cstheme="majorBidi"/>
       <w:color w:val="2F5496" w:themeColor="accent1" w:themeShade="BF"/>
@@ -7369,7 +10279,7 @@
     <w:link w:val="Heading4"/>
     <w:uiPriority w:val="9"/>
     <w:semiHidden/>
-    <w:rsid w:val="00517571"/>
+    <w:rsid w:val="00D05A85"/>
     <w:rPr>
       <w:rFonts w:eastAsiaTheme="majorEastAsia" w:cstheme="majorBidi"/>
       <w:i/>
@@ -7383,7 +10293,7 @@
     <w:link w:val="Heading5"/>
     <w:uiPriority w:val="9"/>
     <w:semiHidden/>
-    <w:rsid w:val="00517571"/>
+    <w:rsid w:val="00D05A85"/>
     <w:rPr>
       <w:rFonts w:eastAsiaTheme="majorEastAsia" w:cstheme="majorBidi"/>
       <w:color w:val="2F5496" w:themeColor="accent1" w:themeShade="BF"/>
@@ -7395,7 +10305,7 @@
     <w:link w:val="Heading6"/>
     <w:uiPriority w:val="9"/>
     <w:semiHidden/>
-    <w:rsid w:val="00517571"/>
+    <w:rsid w:val="00D05A85"/>
     <w:rPr>
       <w:rFonts w:eastAsiaTheme="majorEastAsia" w:cstheme="majorBidi"/>
       <w:i/>
@@ -7409,7 +10319,7 @@
     <w:link w:val="Heading7"/>
     <w:uiPriority w:val="9"/>
     <w:semiHidden/>
-    <w:rsid w:val="00517571"/>
+    <w:rsid w:val="00D05A85"/>
     <w:rPr>
       <w:rFonts w:eastAsiaTheme="majorEastAsia" w:cstheme="majorBidi"/>
       <w:color w:val="595959" w:themeColor="text1" w:themeTint="A6"/>
@@ -7421,7 +10331,7 @@
     <w:link w:val="Heading8"/>
     <w:uiPriority w:val="9"/>
     <w:semiHidden/>
-    <w:rsid w:val="00517571"/>
+    <w:rsid w:val="00D05A85"/>
     <w:rPr>
       <w:rFonts w:eastAsiaTheme="majorEastAsia" w:cstheme="majorBidi"/>
       <w:i/>
@@ -7435,7 +10345,7 @@
     <w:link w:val="Heading9"/>
     <w:uiPriority w:val="9"/>
     <w:semiHidden/>
-    <w:rsid w:val="00517571"/>
+    <w:rsid w:val="00D05A85"/>
     <w:rPr>
       <w:rFonts w:eastAsiaTheme="majorEastAsia" w:cstheme="majorBidi"/>
       <w:color w:val="272727" w:themeColor="text1" w:themeTint="D8"/>
@@ -7448,7 +10358,7 @@
     <w:link w:val="TitleChar"/>
     <w:uiPriority w:val="10"/>
     <w:qFormat/>
-    <w:rsid w:val="00517571"/>
+    <w:rsid w:val="00D05A85"/>
     <w:pPr>
       <w:spacing w:after="80" w:line="240" w:lineRule="auto"/>
       <w:contextualSpacing/>
@@ -7466,7 +10376,7 @@
     <w:basedOn w:val="DefaultParagraphFont"/>
     <w:link w:val="Title"/>
     <w:uiPriority w:val="10"/>
-    <w:rsid w:val="00517571"/>
+    <w:rsid w:val="00D05A85"/>
     <w:rPr>
       <w:rFonts w:asciiTheme="majorHAnsi" w:eastAsiaTheme="majorEastAsia" w:hAnsiTheme="majorHAnsi" w:cstheme="majorBidi"/>
       <w:spacing w:val="-10"/>
@@ -7482,7 +10392,7 @@
     <w:link w:val="SubtitleChar"/>
     <w:uiPriority w:val="11"/>
     <w:qFormat/>
-    <w:rsid w:val="00517571"/>
+    <w:rsid w:val="00D05A85"/>
     <w:pPr>
       <w:numPr>
         <w:ilvl w:val="1"/>
@@ -7501,7 +10411,7 @@
     <w:basedOn w:val="DefaultParagraphFont"/>
     <w:link w:val="Subtitle"/>
     <w:uiPriority w:val="11"/>
-    <w:rsid w:val="00517571"/>
+    <w:rsid w:val="00D05A85"/>
     <w:rPr>
       <w:rFonts w:eastAsiaTheme="majorEastAsia" w:cstheme="majorBidi"/>
       <w:color w:val="595959" w:themeColor="text1" w:themeTint="A6"/>
@@ -7517,7 +10427,7 @@
     <w:link w:val="QuoteChar"/>
     <w:uiPriority w:val="29"/>
     <w:qFormat/>
-    <w:rsid w:val="00517571"/>
+    <w:rsid w:val="00D05A85"/>
     <w:pPr>
       <w:spacing w:before="160"/>
       <w:jc w:val="center"/>
@@ -7533,7 +10443,7 @@
     <w:basedOn w:val="DefaultParagraphFont"/>
     <w:link w:val="Quote"/>
     <w:uiPriority w:val="29"/>
-    <w:rsid w:val="00517571"/>
+    <w:rsid w:val="00D05A85"/>
     <w:rPr>
       <w:i/>
       <w:iCs/>
@@ -7545,7 +10455,7 @@
     <w:basedOn w:val="Normal"/>
     <w:uiPriority w:val="34"/>
     <w:qFormat/>
-    <w:rsid w:val="00517571"/>
+    <w:rsid w:val="00D05A85"/>
     <w:pPr>
       <w:ind w:left="720"/>
       <w:contextualSpacing/>
@@ -7556,7 +10466,7 @@
     <w:basedOn w:val="DefaultParagraphFont"/>
     <w:uiPriority w:val="21"/>
     <w:qFormat/>
-    <w:rsid w:val="00517571"/>
+    <w:rsid w:val="00D05A85"/>
     <w:rPr>
       <w:i/>
       <w:iCs/>
@@ -7570,7 +10480,7 @@
     <w:link w:val="IntenseQuoteChar"/>
     <w:uiPriority w:val="30"/>
     <w:qFormat/>
-    <w:rsid w:val="00517571"/>
+    <w:rsid w:val="00D05A85"/>
     <w:pPr>
       <w:pBdr>
         <w:top w:val="single" w:sz="4" w:space="10" w:color="2F5496" w:themeColor="accent1" w:themeShade="BF"/>
@@ -7591,7 +10501,7 @@
     <w:basedOn w:val="DefaultParagraphFont"/>
     <w:link w:val="IntenseQuote"/>
     <w:uiPriority w:val="30"/>
-    <w:rsid w:val="00517571"/>
+    <w:rsid w:val="00D05A85"/>
     <w:rPr>
       <w:i/>
       <w:iCs/>
@@ -7603,7 +10513,7 @@
     <w:basedOn w:val="DefaultParagraphFont"/>
     <w:uiPriority w:val="32"/>
     <w:qFormat/>
-    <w:rsid w:val="00517571"/>
+    <w:rsid w:val="00D05A85"/>
     <w:rPr>
       <w:b/>
       <w:bCs/>
@@ -7616,7 +10526,7 @@
     <w:name w:val="Grid Table 5 Dark Accent 5"/>
     <w:basedOn w:val="TableNormal"/>
     <w:uiPriority w:val="50"/>
-    <w:rsid w:val="00517571"/>
+    <w:rsid w:val="00D05A85"/>
     <w:pPr>
       <w:spacing w:after="0" w:line="240" w:lineRule="auto"/>
     </w:pPr>
@@ -7715,6 +10625,126 @@
       <w:tblPr/>
       <w:tcPr>
         <w:shd w:val="clear" w:color="auto" w:fill="BDD6EE" w:themeFill="accent5" w:themeFillTint="66"/>
+      </w:tcPr>
+    </w:tblStylePr>
+  </w:style>
+  <w:style w:type="table" w:styleId="PlainTable5">
+    <w:name w:val="Plain Table 5"/>
+    <w:basedOn w:val="TableNormal"/>
+    <w:uiPriority w:val="45"/>
+    <w:rsid w:val="00D05A85"/>
+    <w:pPr>
+      <w:spacing w:after="0" w:line="240" w:lineRule="auto"/>
+    </w:pPr>
+    <w:tblPr>
+      <w:tblStyleRowBandSize w:val="1"/>
+      <w:tblStyleColBandSize w:val="1"/>
+    </w:tblPr>
+    <w:tblStylePr w:type="firstRow">
+      <w:rPr>
+        <w:rFonts w:asciiTheme="majorHAnsi" w:eastAsiaTheme="majorEastAsia" w:hAnsiTheme="majorHAnsi" w:cstheme="majorBidi"/>
+        <w:i/>
+        <w:iCs/>
+        <w:sz w:val="26"/>
+      </w:rPr>
+      <w:tblPr/>
+      <w:tcPr>
+        <w:tcBorders>
+          <w:bottom w:val="single" w:sz="4" w:space="0" w:color="7F7F7F" w:themeColor="text1" w:themeTint="80"/>
+        </w:tcBorders>
+        <w:shd w:val="clear" w:color="auto" w:fill="FFFFFF" w:themeFill="background1"/>
+      </w:tcPr>
+    </w:tblStylePr>
+    <w:tblStylePr w:type="lastRow">
+      <w:rPr>
+        <w:rFonts w:asciiTheme="majorHAnsi" w:eastAsiaTheme="majorEastAsia" w:hAnsiTheme="majorHAnsi" w:cstheme="majorBidi"/>
+        <w:i/>
+        <w:iCs/>
+        <w:sz w:val="26"/>
+      </w:rPr>
+      <w:tblPr/>
+      <w:tcPr>
+        <w:tcBorders>
+          <w:top w:val="single" w:sz="4" w:space="0" w:color="7F7F7F" w:themeColor="text1" w:themeTint="80"/>
+        </w:tcBorders>
+        <w:shd w:val="clear" w:color="auto" w:fill="FFFFFF" w:themeFill="background1"/>
+      </w:tcPr>
+    </w:tblStylePr>
+    <w:tblStylePr w:type="firstCol">
+      <w:pPr>
+        <w:jc w:val="right"/>
+      </w:pPr>
+      <w:rPr>
+        <w:rFonts w:asciiTheme="majorHAnsi" w:eastAsiaTheme="majorEastAsia" w:hAnsiTheme="majorHAnsi" w:cstheme="majorBidi"/>
+        <w:i/>
+        <w:iCs/>
+        <w:sz w:val="26"/>
+      </w:rPr>
+      <w:tblPr/>
+      <w:tcPr>
+        <w:tcBorders>
+          <w:right w:val="single" w:sz="4" w:space="0" w:color="7F7F7F" w:themeColor="text1" w:themeTint="80"/>
+        </w:tcBorders>
+        <w:shd w:val="clear" w:color="auto" w:fill="FFFFFF" w:themeFill="background1"/>
+      </w:tcPr>
+    </w:tblStylePr>
+    <w:tblStylePr w:type="lastCol">
+      <w:rPr>
+        <w:rFonts w:asciiTheme="majorHAnsi" w:eastAsiaTheme="majorEastAsia" w:hAnsiTheme="majorHAnsi" w:cstheme="majorBidi"/>
+        <w:i/>
+        <w:iCs/>
+        <w:sz w:val="26"/>
+      </w:rPr>
+      <w:tblPr/>
+      <w:tcPr>
+        <w:tcBorders>
+          <w:left w:val="single" w:sz="4" w:space="0" w:color="7F7F7F" w:themeColor="text1" w:themeTint="80"/>
+        </w:tcBorders>
+        <w:shd w:val="clear" w:color="auto" w:fill="FFFFFF" w:themeFill="background1"/>
+      </w:tcPr>
+    </w:tblStylePr>
+    <w:tblStylePr w:type="band1Vert">
+      <w:tblPr/>
+      <w:tcPr>
+        <w:shd w:val="clear" w:color="auto" w:fill="F2F2F2" w:themeFill="background1" w:themeFillShade="F2"/>
+      </w:tcPr>
+    </w:tblStylePr>
+    <w:tblStylePr w:type="band1Horz">
+      <w:tblPr/>
+      <w:tcPr>
+        <w:shd w:val="clear" w:color="auto" w:fill="F2F2F2" w:themeFill="background1" w:themeFillShade="F2"/>
+      </w:tcPr>
+    </w:tblStylePr>
+    <w:tblStylePr w:type="neCell">
+      <w:tblPr/>
+      <w:tcPr>
+        <w:tcBorders>
+          <w:left w:val="nil"/>
+        </w:tcBorders>
+      </w:tcPr>
+    </w:tblStylePr>
+    <w:tblStylePr w:type="nwCell">
+      <w:tblPr/>
+      <w:tcPr>
+        <w:tcBorders>
+          <w:right w:val="nil"/>
+        </w:tcBorders>
+      </w:tcPr>
+    </w:tblStylePr>
+    <w:tblStylePr w:type="seCell">
+      <w:tblPr/>
+      <w:tcPr>
+        <w:tcBorders>
+          <w:left w:val="nil"/>
+        </w:tcBorders>
+      </w:tcPr>
+    </w:tblStylePr>
+    <w:tblStylePr w:type="swCell">
+      <w:tblPr/>
+      <w:tcPr>
+        <w:tcBorders>
+          <w:right w:val="nil"/>
+        </w:tcBorders>
       </w:tcPr>
     </w:tblStylePr>
   </w:style>

</xml_diff>